<commit_message>
Update: modificação na documentação.docx
</commit_message>
<xml_diff>
--- a/Documentacao/Documentação - Umi.docx
+++ b/Documentacao/Documentação - Umi.docx
@@ -245,7 +245,6 @@
           <w:bCs/>
           <w:sz w:val="28"/>
           <w:szCs w:val="28"/>
-          <w:lang w:val="en-US"/>
         </w:rPr>
       </w:pPr>
       <w:r>
@@ -255,7 +254,6 @@
           <w:bCs/>
           <w:sz w:val="28"/>
           <w:szCs w:val="28"/>
-          <w:lang w:val="en-US"/>
         </w:rPr>
         <w:t>Erick Lee</w:t>
       </w:r>
@@ -1125,6 +1123,7 @@
           <w:docPartUnique/>
         </w:docPartObj>
       </w:sdtPr>
+      <w:sdtEndPr/>
       <w:sdtContent>
         <w:p>
           <w:pPr>
@@ -2041,7 +2040,6 @@
       <w:pPr>
         <w:pStyle w:val="NormalWeb"/>
         <w:ind w:firstLine="360"/>
-        <w:jc w:val="both"/>
         <w:rPr>
           <w:rFonts w:ascii="Arial" w:eastAsiaTheme="minorHAnsi" w:hAnsi="Arial" w:cs="Arial"/>
           <w:lang w:eastAsia="en-US"/>
@@ -2089,7 +2087,6 @@
       <w:pPr>
         <w:pStyle w:val="NormalWeb"/>
         <w:ind w:firstLine="360"/>
-        <w:jc w:val="both"/>
         <w:rPr>
           <w:rFonts w:ascii="Arial" w:eastAsiaTheme="minorHAnsi" w:hAnsi="Arial" w:cs="Arial"/>
           <w:lang w:eastAsia="en-US"/>
@@ -2099,104 +2096,8 @@
         <w:rPr>
           <w:noProof/>
         </w:rPr>
-        <mc:AlternateContent>
-          <mc:Choice Requires="wps">
-            <w:drawing>
-              <wp:anchor distT="0" distB="0" distL="114300" distR="114300" simplePos="0" relativeHeight="251661312" behindDoc="0" locked="0" layoutInCell="1" allowOverlap="1" wp14:anchorId="249EA1C8" wp14:editId="4AFB0BE2">
-                <wp:simplePos x="0" y="0"/>
-                <wp:positionH relativeFrom="column">
-                  <wp:posOffset>53340</wp:posOffset>
-                </wp:positionH>
-                <wp:positionV relativeFrom="paragraph">
-                  <wp:posOffset>3953510</wp:posOffset>
-                </wp:positionV>
-                <wp:extent cx="5486400" cy="635"/>
-                <wp:effectExtent l="0" t="0" r="0" b="0"/>
-                <wp:wrapSquare wrapText="bothSides"/>
-                <wp:docPr id="1228590326" name="Caixa de Texto 1"/>
-                <wp:cNvGraphicFramePr/>
-                <a:graphic xmlns:a="http://schemas.openxmlformats.org/drawingml/2006/main">
-                  <a:graphicData uri="http://schemas.microsoft.com/office/word/2010/wordprocessingShape">
-                    <wps:wsp>
-                      <wps:cNvSpPr txBox="1"/>
-                      <wps:spPr>
-                        <a:xfrm>
-                          <a:off x="0" y="0"/>
-                          <a:ext cx="5486400" cy="635"/>
-                        </a:xfrm>
-                        <a:prstGeom prst="rect">
-                          <a:avLst/>
-                        </a:prstGeom>
-                        <a:solidFill>
-                          <a:prstClr val="white"/>
-                        </a:solidFill>
-                        <a:ln>
-                          <a:noFill/>
-                        </a:ln>
-                      </wps:spPr>
-                      <wps:txbx>
-                        <w:txbxContent>
-                          <w:p>
-                            <w:pPr>
-                              <w:pStyle w:val="Legenda"/>
-                              <w:rPr>
-                                <w:rFonts w:ascii="Times New Roman" w:eastAsia="Times New Roman" w:hAnsi="Times New Roman" w:cs="Times New Roman"/>
-                                <w:noProof/>
-                              </w:rPr>
-                            </w:pPr>
-                            <w:r>
-                              <w:t>Exportação global de computadores nos anos de 2023 e 2024 (em milhões de unidades).</w:t>
-                            </w:r>
-                          </w:p>
-                        </w:txbxContent>
-                      </wps:txbx>
-                      <wps:bodyPr rot="0" spcFirstLastPara="0" vertOverflow="overflow" horzOverflow="overflow" vert="horz" wrap="square" lIns="0" tIns="0" rIns="0" bIns="0" numCol="1" spcCol="0" rtlCol="0" fromWordArt="0" anchor="t" anchorCtr="0" forceAA="0" compatLnSpc="1">
-                        <a:prstTxWarp prst="textNoShape">
-                          <a:avLst/>
-                        </a:prstTxWarp>
-                        <a:spAutoFit/>
-                      </wps:bodyPr>
-                    </wps:wsp>
-                  </a:graphicData>
-                </a:graphic>
-              </wp:anchor>
-            </w:drawing>
-          </mc:Choice>
-          <mc:Fallback>
-            <w:pict>
-              <v:shapetype w14:anchorId="249EA1C8" id="_x0000_t202" coordsize="21600,21600" o:spt="202" path="m,l,21600r21600,l21600,xe">
-                <v:stroke joinstyle="miter"/>
-                <v:path gradientshapeok="t" o:connecttype="rect"/>
-              </v:shapetype>
-              <v:shape id="Caixa de Texto 1" o:spid="_x0000_s1026" type="#_x0000_t202" style="position:absolute;left:0;text-align:left;margin-left:4.2pt;margin-top:311.3pt;width:6in;height:.05pt;z-index:251661312;visibility:visible;mso-wrap-style:square;mso-wrap-distance-left:9pt;mso-wrap-distance-top:0;mso-wrap-distance-right:9pt;mso-wrap-distance-bottom:0;mso-position-horizontal:absolute;mso-position-horizontal-relative:text;mso-position-vertical:absolute;mso-position-vertical-relative:text;v-text-anchor:top" o:gfxdata="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" stroked="f">
-                <v:textbox style="mso-fit-shape-to-text:t" inset="0,0,0,0">
-                  <w:txbxContent>
-                    <w:p>
-                      <w:pPr>
-                        <w:pStyle w:val="Legenda"/>
-                        <w:rPr>
-                          <w:rFonts w:ascii="Times New Roman" w:eastAsia="Times New Roman" w:hAnsi="Times New Roman" w:cs="Times New Roman"/>
-                          <w:noProof/>
-                        </w:rPr>
-                      </w:pPr>
-                      <w:r>
-                        <w:t>Exportação global de computadores nos anos de 2023 e 2024 (em milhões de unidades).</w:t>
-                      </w:r>
-                    </w:p>
-                  </w:txbxContent>
-                </v:textbox>
-                <w10:wrap type="square"/>
-              </v:shape>
-            </w:pict>
-          </mc:Fallback>
-        </mc:AlternateContent>
-      </w:r>
-      <w:r>
-        <w:rPr>
-          <w:noProof/>
-        </w:rPr>
         <w:drawing>
-          <wp:anchor distT="0" distB="0" distL="114300" distR="114300" simplePos="0" relativeHeight="251659264" behindDoc="1" locked="0" layoutInCell="1" allowOverlap="1" wp14:anchorId="618B7284" wp14:editId="46991E5F">
+          <wp:anchor distT="0" distB="0" distL="114300" distR="114300" simplePos="0" relativeHeight="251659264" behindDoc="1" locked="0" layoutInCell="1" allowOverlap="1" wp14:anchorId="618B7284" wp14:editId="191A8BA9">
             <wp:simplePos x="0" y="0"/>
             <wp:positionH relativeFrom="margin">
               <wp:posOffset>53340</wp:posOffset>
@@ -2301,196 +2202,143 @@
         </w:rPr>
         <w:t>ano de 2023 e 2024:</w:t>
       </w:r>
+      <w:r>
+        <w:rPr>
+          <w:rFonts w:asciiTheme="minorHAnsi" w:eastAsiaTheme="minorEastAsia" w:hAnsiTheme="minorHAnsi" w:cstheme="minorBidi"/>
+        </w:rPr>
+        <w:t xml:space="preserve"> </w:t>
+      </w:r>
+      <w:r>
+        <w:rPr>
+          <w:rFonts w:asciiTheme="minorHAnsi" w:eastAsiaTheme="minorEastAsia" w:hAnsiTheme="minorHAnsi" w:cstheme="minorBidi"/>
+        </w:rPr>
+        <w:t xml:space="preserve"> </w:t>
+      </w:r>
+      <w:r>
+        <w:rPr>
+          <w:rFonts w:asciiTheme="minorHAnsi" w:eastAsiaTheme="minorEastAsia" w:hAnsiTheme="minorHAnsi" w:cstheme="minorBidi"/>
+        </w:rPr>
+        <w:t xml:space="preserve"> </w:t>
+      </w:r>
+      <w:r>
+        <w:rPr>
+          <w:rFonts w:asciiTheme="minorHAnsi" w:eastAsiaTheme="minorEastAsia" w:hAnsiTheme="minorHAnsi" w:cstheme="minorBidi"/>
+        </w:rPr>
+        <w:t xml:space="preserve">  </w:t>
+      </w:r>
+      <w:r>
+        <w:br/>
+      </w:r>
     </w:p>
     <w:p>
       <w:pPr>
         <w:pStyle w:val="ABNTGeral"/>
         <w:ind w:firstLine="709"/>
+        <w:rPr>
+          <w:rFonts w:eastAsia="Arial"/>
+        </w:rPr>
       </w:pPr>
     </w:p>
     <w:p>
       <w:pPr>
         <w:pStyle w:val="ABNTGeral"/>
         <w:ind w:firstLine="709"/>
-      </w:pPr>
-      <w:r>
-        <w:t xml:space="preserve">Já ocorreu diversos </w:t>
-      </w:r>
-      <w:r>
-        <w:t>estudos</w:t>
-      </w:r>
-      <w:r>
-        <w:t xml:space="preserve"> </w:t>
-      </w:r>
-      <w:r>
-        <w:t>que comprovam a danificação</w:t>
-      </w:r>
-      <w:r>
-        <w:t xml:space="preserve"> po</w:t>
-      </w:r>
-      <w:r>
-        <w:t xml:space="preserve">r conta de não monitorar adequadamente o seu estoque com os produtos </w:t>
-      </w:r>
-      <w:r>
-        <w:t>eletrônicos</w:t>
-      </w:r>
-      <w:r>
-        <w:t xml:space="preserve">, entre esses casos temos: </w:t>
-      </w:r>
-      <w:r>
-        <w:t xml:space="preserve">Artigos de fontes especializadas, como EE Times e </w:t>
-      </w:r>
-      <w:proofErr w:type="spellStart"/>
-      <w:r>
-        <w:t>Electronics</w:t>
-      </w:r>
-      <w:proofErr w:type="spellEnd"/>
-      <w:r>
-        <w:t xml:space="preserve"> Weekly, frequentemente explicam como condições ruins de armazenamento, como temperaturas altas, podem reduzir a vida útil dos produtos eletrônicos</w:t>
-      </w:r>
-      <w:r>
-        <w:t>;</w:t>
-      </w:r>
-      <w:r>
-        <w:t xml:space="preserve"> Relatórios de confiabilidade, geralmente fornecidos por empresas como </w:t>
-      </w:r>
-      <w:proofErr w:type="spellStart"/>
-      <w:r>
-        <w:t>Jabil</w:t>
-      </w:r>
-      <w:proofErr w:type="spellEnd"/>
-      <w:r>
-        <w:t xml:space="preserve"> e Flex, mostram como o armazenamento incorreto pode afetar os produtos e explicam as estratégias usadas para reduzir esses problemas.</w:t>
-      </w:r>
-      <w:r>
-        <w:rPr>
-          <w:rFonts w:ascii="Aptos" w:eastAsia="Aptos" w:hAnsi="Aptos" w:cs="Aptos"/>
-          <w:color w:val="000000" w:themeColor="text1"/>
-        </w:rPr>
-        <w:t xml:space="preserve"> </w:t>
-      </w:r>
-      <w:r>
-        <w:rPr>
-          <w:rFonts w:asciiTheme="minorHAnsi" w:eastAsiaTheme="minorEastAsia" w:hAnsiTheme="minorHAnsi" w:cstheme="minorBidi"/>
-        </w:rPr>
-        <w:t xml:space="preserve">Por exemplo o caso ocorrido em um dos estoques da </w:t>
-      </w:r>
-      <w:proofErr w:type="spellStart"/>
-      <w:r>
-        <w:rPr>
-          <w:rFonts w:asciiTheme="minorHAnsi" w:eastAsiaTheme="minorEastAsia" w:hAnsiTheme="minorHAnsi" w:cstheme="minorBidi"/>
-        </w:rPr>
-        <w:t>Chipotle</w:t>
-      </w:r>
-      <w:proofErr w:type="spellEnd"/>
-      <w:r>
-        <w:rPr>
-          <w:rFonts w:asciiTheme="minorHAnsi" w:eastAsiaTheme="minorEastAsia" w:hAnsiTheme="minorHAnsi" w:cstheme="minorBidi"/>
-        </w:rPr>
-        <w:t xml:space="preserve"> </w:t>
-      </w:r>
-      <w:proofErr w:type="spellStart"/>
-      <w:r>
-        <w:rPr>
-          <w:rFonts w:asciiTheme="minorHAnsi" w:eastAsiaTheme="minorEastAsia" w:hAnsiTheme="minorHAnsi" w:cstheme="minorBidi"/>
-        </w:rPr>
-        <w:t>Mexican</w:t>
-      </w:r>
-      <w:proofErr w:type="spellEnd"/>
-      <w:r>
-        <w:rPr>
-          <w:rFonts w:asciiTheme="minorHAnsi" w:eastAsiaTheme="minorEastAsia" w:hAnsiTheme="minorHAnsi" w:cstheme="minorBidi"/>
-        </w:rPr>
-        <w:t xml:space="preserve"> Grill que após uma má gestão térmica, teve que descartar o seu produto após um surto de coli ou a Pfizer que necessito fazer os descartes de vacinas devido o controle térmico inadequado.</w:t>
+        <w:jc w:val="left"/>
+        <w:rPr>
+          <w:rFonts w:eastAsia="Arial"/>
+        </w:rPr>
+      </w:pPr>
+      <w:r>
+        <w:rPr>
+          <w:rFonts w:eastAsia="Arial"/>
+        </w:rPr>
+        <w:lastRenderedPageBreak/>
+        <w:t xml:space="preserve">Por se tratar de componentes eletrônicos, é necessário a boa gestão e monitoramento destes em relação às condições de temperaturas e umidades, pois, uma vez em contato com concentração exacerbada </w:t>
+      </w:r>
+      <w:r>
+        <w:rPr>
+          <w:rFonts w:eastAsia="Arial"/>
+        </w:rPr>
+        <w:t>das condições climáticas</w:t>
+      </w:r>
+      <w:r>
+        <w:rPr>
+          <w:rFonts w:eastAsia="Arial"/>
+        </w:rPr>
+        <w:t xml:space="preserve">, </w:t>
+      </w:r>
+      <w:r>
+        <w:rPr>
+          <w:rFonts w:eastAsia="Arial"/>
+        </w:rPr>
+        <w:t>a garantia d</w:t>
+      </w:r>
+      <w:r>
+        <w:rPr>
+          <w:rFonts w:eastAsia="Arial"/>
+        </w:rPr>
+        <w:t>o comprometimento da sua qualidade e integridades</w:t>
+      </w:r>
+      <w:r>
+        <w:rPr>
+          <w:rFonts w:eastAsia="Arial"/>
+        </w:rPr>
+        <w:t xml:space="preserve"> é certeira</w:t>
+      </w:r>
+      <w:r>
+        <w:rPr>
+          <w:rFonts w:eastAsia="Arial"/>
+        </w:rPr>
+        <w:t>.</w:t>
       </w:r>
     </w:p>
     <w:p>
       <w:pPr>
         <w:pStyle w:val="ABNTGeral"/>
         <w:ind w:firstLine="709"/>
-        <w:jc w:val="center"/>
-        <w:rPr>
-          <w:rFonts w:asciiTheme="minorHAnsi" w:eastAsiaTheme="minorEastAsia" w:hAnsiTheme="minorHAnsi" w:cstheme="minorBidi"/>
-        </w:rPr>
-      </w:pPr>
-      <w:r>
-        <w:rPr>
-          <w:noProof/>
-        </w:rPr>
-        <w:drawing>
-          <wp:inline distT="0" distB="0" distL="0" distR="0" wp14:anchorId="622E059F" wp14:editId="08FD1B0B">
-            <wp:extent cx="5656104" cy="4295775"/>
-            <wp:effectExtent l="0" t="0" r="1905" b="0"/>
-            <wp:docPr id="873592111" name="Imagem 873592111"/>
-            <wp:cNvGraphicFramePr>
-              <a:graphicFrameLocks xmlns:a="http://schemas.openxmlformats.org/drawingml/2006/main" noChangeAspect="1"/>
-            </wp:cNvGraphicFramePr>
-            <a:graphic xmlns:a="http://schemas.openxmlformats.org/drawingml/2006/main">
-              <a:graphicData uri="http://schemas.openxmlformats.org/drawingml/2006/picture">
-                <pic:pic xmlns:pic="http://schemas.openxmlformats.org/drawingml/2006/picture">
-                  <pic:nvPicPr>
-                    <pic:cNvPr id="0" name=""/>
-                    <pic:cNvPicPr/>
-                  </pic:nvPicPr>
-                  <pic:blipFill>
-                    <a:blip r:embed="rId17" cstate="print">
-                      <a:extLst>
-                        <a:ext uri="{28A0092B-C50C-407E-A947-70E740481C1C}">
-                          <a14:useLocalDpi xmlns:a14="http://schemas.microsoft.com/office/drawing/2010/main" val="0"/>
-                        </a:ext>
-                      </a:extLst>
-                    </a:blip>
-                    <a:stretch>
-                      <a:fillRect/>
-                    </a:stretch>
-                  </pic:blipFill>
-                  <pic:spPr>
-                    <a:xfrm>
-                      <a:off x="0" y="0"/>
-                      <a:ext cx="5666155" cy="4303409"/>
-                    </a:xfrm>
-                    <a:prstGeom prst="rect">
-                      <a:avLst/>
-                    </a:prstGeom>
-                  </pic:spPr>
-                </pic:pic>
-              </a:graphicData>
-            </a:graphic>
-          </wp:inline>
-        </w:drawing>
-      </w:r>
-      <w:r>
-        <w:rPr>
-          <w:rFonts w:asciiTheme="minorHAnsi" w:eastAsiaTheme="minorEastAsia" w:hAnsiTheme="minorHAnsi" w:cstheme="minorBidi"/>
-        </w:rPr>
-        <w:t xml:space="preserve"> </w:t>
-      </w:r>
-      <w:r>
-        <w:rPr>
-          <w:rFonts w:asciiTheme="minorHAnsi" w:eastAsiaTheme="minorEastAsia" w:hAnsiTheme="minorHAnsi" w:cstheme="minorBidi"/>
-        </w:rPr>
-        <w:t xml:space="preserve"> </w:t>
-      </w:r>
-      <w:r>
-        <w:rPr>
-          <w:rFonts w:asciiTheme="minorHAnsi" w:eastAsiaTheme="minorEastAsia" w:hAnsiTheme="minorHAnsi" w:cstheme="minorBidi"/>
-        </w:rPr>
-        <w:t xml:space="preserve"> </w:t>
-      </w:r>
-      <w:r>
-        <w:rPr>
-          <w:rFonts w:asciiTheme="minorHAnsi" w:eastAsiaTheme="minorEastAsia" w:hAnsiTheme="minorHAnsi" w:cstheme="minorBidi"/>
-        </w:rPr>
-        <w:t xml:space="preserve">  </w:t>
-      </w:r>
-      <w:r>
-        <w:br/>
+        <w:jc w:val="left"/>
+        <w:rPr>
+          <w:rFonts w:eastAsia="Arial"/>
+        </w:rPr>
+      </w:pPr>
+      <w:r>
+        <w:rPr>
+          <w:rFonts w:eastAsia="Arial"/>
+        </w:rPr>
+        <w:t xml:space="preserve">Os estudos de </w:t>
+      </w:r>
+      <w:proofErr w:type="spellStart"/>
+      <w:r>
+        <w:rPr>
+          <w:rFonts w:eastAsia="Arial"/>
+        </w:rPr>
+        <w:t>Condair</w:t>
+      </w:r>
+      <w:proofErr w:type="spellEnd"/>
+      <w:r>
+        <w:rPr>
+          <w:rFonts w:eastAsia="Arial"/>
+        </w:rPr>
+        <w:t xml:space="preserve"> aponta que a umidade relativa (UR) deve ser mantido entre 40% </w:t>
+      </w:r>
+      <w:r>
+        <w:rPr>
+          <w:rFonts w:eastAsia="Arial"/>
+        </w:rPr>
+        <w:t>e</w:t>
+      </w:r>
+      <w:r>
+        <w:rPr>
+          <w:rFonts w:eastAsia="Arial"/>
+        </w:rPr>
+        <w:t xml:space="preserve"> 60% por razão da proteção contra o acúmulo de poeiras nos computadores. </w:t>
       </w:r>
     </w:p>
     <w:p>
       <w:pPr>
         <w:pStyle w:val="ABNTGeral"/>
         <w:ind w:firstLine="709"/>
+        <w:jc w:val="left"/>
         <w:rPr>
           <w:rFonts w:eastAsia="Arial"/>
         </w:rPr>
@@ -2499,109 +2347,58 @@
         <w:rPr>
           <w:rFonts w:eastAsia="Arial"/>
         </w:rPr>
-        <w:t>Assim</w:t>
+        <w:t>Diante deste problema</w:t>
       </w:r>
       <w:r>
         <w:rPr>
           <w:rFonts w:eastAsia="Arial"/>
         </w:rPr>
-        <w:t>,</w:t>
+        <w:t xml:space="preserve">, </w:t>
       </w:r>
       <w:r>
         <w:rPr>
           <w:rFonts w:eastAsia="Arial"/>
         </w:rPr>
-        <w:t xml:space="preserve"> com esse gráfico</w:t>
+        <w:t>a</w:t>
       </w:r>
       <w:r>
         <w:rPr>
           <w:rFonts w:eastAsia="Arial"/>
         </w:rPr>
-        <w:t>,</w:t>
-      </w:r>
+        <w:t xml:space="preserve"> </w:t>
+      </w:r>
+      <w:proofErr w:type="spellStart"/>
       <w:r>
         <w:rPr>
           <w:rFonts w:eastAsia="Arial"/>
         </w:rPr>
-        <w:t xml:space="preserve"> </w:t>
-      </w:r>
+        <w:t>Umitrix</w:t>
+      </w:r>
+      <w:proofErr w:type="spellEnd"/>
       <w:r>
         <w:rPr>
           <w:rFonts w:eastAsia="Arial"/>
         </w:rPr>
-        <w:t>nota-se</w:t>
-      </w:r>
-      <w:r>
+        <w:t xml:space="preserve"> desenvolverá um sistema de monitoramento no estoque por meio da extração de dados do ambiente através de sensores de Arduíno, visando o melhor monitoramento do ambiente e redução dos acidentes previsíveis.</w:t>
+      </w:r>
+    </w:p>
+    <w:p>
+      <w:pPr>
+        <w:pStyle w:val="ABNTGeral"/>
+        <w:ind w:firstLine="709"/>
+        <w:jc w:val="left"/>
         <w:rPr>
           <w:rFonts w:eastAsia="Arial"/>
         </w:rPr>
-        <w:t xml:space="preserve"> onde começa a temperatura ideal e até </w:t>
-      </w:r>
-      <w:r>
+      </w:pPr>
+    </w:p>
+    <w:p>
+      <w:pPr>
+        <w:pStyle w:val="ABNTGeral"/>
+        <w:ind w:firstLine="709"/>
+        <w:jc w:val="left"/>
         <w:rPr>
           <w:rFonts w:eastAsia="Arial"/>
-        </w:rPr>
-        <w:t>qual pode</w:t>
-      </w:r>
-      <w:r>
-        <w:rPr>
-          <w:rFonts w:eastAsia="Arial"/>
-        </w:rPr>
-        <w:t xml:space="preserve"> ser alcançado como valor máximo.</w:t>
-      </w:r>
-      <w:r>
-        <w:rPr>
-          <w:rFonts w:eastAsia="Arial"/>
-        </w:rPr>
-        <w:t xml:space="preserve"> </w:t>
-      </w:r>
-      <w:r>
-        <w:rPr>
-          <w:rFonts w:eastAsia="Arial"/>
-        </w:rPr>
-        <w:t xml:space="preserve">Temperaturas acima de 30-35°C comprometem a integridade e o desempenho das baterias de celulares, causando </w:t>
-      </w:r>
-      <w:r>
-        <w:rPr>
-          <w:rFonts w:eastAsia="Arial"/>
-        </w:rPr>
-        <w:lastRenderedPageBreak/>
-        <w:t>problemas como contração térmica e absorção de umidade, o que pode levar à corrosão e deterioração dos componentes eletrônicos. Com o aumento significativo das compras, tanto online quanto físicas, como evidenciado pelos 59,8 milhões de PCs vendidos globalmente no primeiro trimestre de 2024, torna-se essencial</w:t>
-      </w:r>
-      <w:r>
-        <w:rPr>
-          <w:rFonts w:eastAsia="Arial"/>
-        </w:rPr>
-        <w:t xml:space="preserve">, </w:t>
-      </w:r>
-      <w:r>
-        <w:rPr>
-          <w:rFonts w:eastAsia="Arial"/>
-        </w:rPr>
-        <w:t>que sistemas de criação e venda</w:t>
-      </w:r>
-      <w:r>
-        <w:rPr>
-          <w:rFonts w:eastAsia="Arial"/>
-        </w:rPr>
-        <w:t>,</w:t>
-      </w:r>
-      <w:r>
-        <w:rPr>
-          <w:rFonts w:eastAsia="Arial"/>
-        </w:rPr>
-        <w:t xml:space="preserve"> implementem soluções econômicas e eficazes de gestão térmica para evitar danos e preservar a qualidade dos produtos.</w:t>
-      </w:r>
-    </w:p>
-    <w:p>
-      <w:pPr>
-        <w:pStyle w:val="s7"/>
-        <w:spacing w:beforeAutospacing="0" w:after="120" w:afterAutospacing="0" w:line="360" w:lineRule="auto"/>
-        <w:ind w:firstLine="709"/>
-        <w:jc w:val="both"/>
-        <w:rPr>
-          <w:rFonts w:ascii="Arial" w:eastAsia="Arial" w:hAnsi="Arial" w:cs="Arial"/>
-          <w:lang w:eastAsia="en-US"/>
         </w:rPr>
       </w:pPr>
     </w:p>
@@ -2667,6 +2464,32 @@
           <w:szCs w:val="28"/>
         </w:rPr>
       </w:pPr>
+      <w:r>
+        <w:rPr>
+          <w:sz w:val="28"/>
+          <w:szCs w:val="28"/>
+        </w:rPr>
+        <w:lastRenderedPageBreak/>
+        <w:br/>
+      </w:r>
+      <w:r>
+        <w:rPr>
+          <w:sz w:val="28"/>
+          <w:szCs w:val="28"/>
+        </w:rPr>
+        <w:br/>
+      </w:r>
+    </w:p>
+    <w:p>
+      <w:pPr>
+        <w:pStyle w:val="Ttulo2"/>
+        <w:ind w:left="720"/>
+        <w:rPr>
+          <w:sz w:val="28"/>
+          <w:szCs w:val="28"/>
+        </w:rPr>
+      </w:pPr>
+      <w:bookmarkStart w:id="3" w:name="_Toc176812049"/>
     </w:p>
     <w:p>
       <w:pPr>
@@ -2681,7 +2504,6 @@
           <w:szCs w:val="28"/>
         </w:rPr>
       </w:pPr>
-      <w:bookmarkStart w:id="3" w:name="_Toc176812049"/>
       <w:r>
         <w:rPr>
           <w:sz w:val="28"/>
@@ -4214,7 +4036,7 @@
                     </pic:cNvPicPr>
                   </pic:nvPicPr>
                   <pic:blipFill>
-                    <a:blip r:embed="rId18">
+                    <a:blip r:embed="rId17">
                       <a:extLst>
                         <a:ext uri="{28A0092B-C50C-407E-A947-70E740481C1C}">
                           <a14:useLocalDpi xmlns:a14="http://schemas.microsoft.com/office/drawing/2010/main" val="0"/>
@@ -4295,7 +4117,7 @@
                     <pic:cNvPicPr/>
                   </pic:nvPicPr>
                   <pic:blipFill>
-                    <a:blip r:embed="rId19" cstate="print">
+                    <a:blip r:embed="rId18" cstate="print">
                       <a:extLst>
                         <a:ext uri="{28A0092B-C50C-407E-A947-70E740481C1C}">
                           <a14:useLocalDpi xmlns:a14="http://schemas.microsoft.com/office/drawing/2010/main" val="0"/>
@@ -4583,7 +4405,7 @@
         </w:rPr>
         <w:t xml:space="preserve">2024. Disponível em: </w:t>
       </w:r>
-      <w:hyperlink r:id="rId20" w:tgtFrame="_new" w:history="1">
+      <w:hyperlink r:id="rId19" w:tgtFrame="_new" w:history="1">
         <w:r>
           <w:rPr>
             <w:rStyle w:val="Hyperlink"/>
@@ -4711,7 +4533,7 @@
         </w:rPr>
         <w:t xml:space="preserve">2017. Disponível em: </w:t>
       </w:r>
-      <w:hyperlink r:id="rId21" w:tgtFrame="_new" w:history="1">
+      <w:hyperlink r:id="rId20" w:tgtFrame="_new" w:history="1">
         <w:r>
           <w:rPr>
             <w:rStyle w:val="Hyperlink"/>
@@ -4896,7 +4718,7 @@
         </w:rPr>
         <w:t xml:space="preserve">Disponível em: </w:t>
       </w:r>
-      <w:hyperlink r:id="rId22" w:tgtFrame="_new" w:history="1">
+      <w:hyperlink r:id="rId21" w:tgtFrame="_new" w:history="1">
         <w:r>
           <w:rPr>
             <w:rStyle w:val="Hyperlink"/>
@@ -5055,7 +4877,7 @@
         </w:rPr>
         <w:t xml:space="preserve">, v. 48, n. 2, p. 167-174, 2019. Disponível em: </w:t>
       </w:r>
-      <w:hyperlink r:id="rId23" w:tgtFrame="_new" w:history="1">
+      <w:hyperlink r:id="rId22" w:tgtFrame="_new" w:history="1">
         <w:r>
           <w:rPr>
             <w:rStyle w:val="Hyperlink"/>
@@ -5202,7 +5024,7 @@
       </w:pPr>
     </w:p>
     <w:sectPr>
-      <w:headerReference w:type="default" r:id="rId24"/>
+      <w:headerReference w:type="default" r:id="rId23"/>
       <w:pgSz w:w="11906" w:h="16838"/>
       <w:pgMar w:top="1701" w:right="1134" w:bottom="1134" w:left="1701" w:header="709" w:footer="709" w:gutter="0"/>
       <w:pgNumType w:start="5"/>
@@ -5347,6 +5169,7 @@
         <w:docPartUnique/>
       </w:docPartObj>
     </w:sdtPr>
+    <w:sdtEndPr/>
     <w:sdtContent>
       <w:p>
         <w:pPr>
@@ -11761,7 +11584,6 @@
   <w:style w:type="character" w:default="1" w:styleId="Fontepargpadro">
     <w:name w:val="Default Paragraph Font"/>
     <w:uiPriority w:val="1"/>
-    <w:semiHidden/>
     <w:unhideWhenUsed/>
   </w:style>
   <w:style w:type="table" w:default="1" w:styleId="Tabelanormal">

</xml_diff>

<commit_message>
Update: modificação do documento.docx
</commit_message>
<xml_diff>
--- a/Documentacao/Documentação - Umi.docx
+++ b/Documentacao/Documentação - Umi.docx
@@ -367,9 +367,8 @@
           <w:sz w:val="28"/>
           <w:szCs w:val="28"/>
         </w:rPr>
-        <w:t xml:space="preserve">Leandro </w:t>
-      </w:r>
-      <w:proofErr w:type="spellStart"/>
+        <w:t>Leandro Bonet</w:t>
+      </w:r>
       <w:r>
         <w:rPr>
           <w:rFonts w:ascii="Arial" w:hAnsi="Arial" w:cs="Arial"/>
@@ -378,9 +377,250 @@
           <w:sz w:val="28"/>
           <w:szCs w:val="28"/>
         </w:rPr>
-        <w:t>Bonet</w:t>
-      </w:r>
-      <w:r>
+        <w:t>o</w:t>
+      </w:r>
+    </w:p>
+    <w:p>
+      <w:pPr>
+        <w:pStyle w:val="ABNTGeral"/>
+        <w:jc w:val="center"/>
+        <w:rPr>
+          <w:b/>
+          <w:bCs/>
+          <w:sz w:val="28"/>
+          <w:szCs w:val="28"/>
+        </w:rPr>
+      </w:pPr>
+    </w:p>
+    <w:p>
+      <w:pPr>
+        <w:pStyle w:val="ABNTGeral"/>
+        <w:jc w:val="center"/>
+        <w:rPr>
+          <w:b/>
+          <w:bCs/>
+          <w:sz w:val="28"/>
+          <w:szCs w:val="28"/>
+        </w:rPr>
+      </w:pPr>
+    </w:p>
+    <w:p>
+      <w:pPr>
+        <w:pStyle w:val="ABNTGeral"/>
+        <w:jc w:val="center"/>
+        <w:rPr>
+          <w:b/>
+          <w:bCs/>
+          <w:sz w:val="28"/>
+          <w:szCs w:val="28"/>
+        </w:rPr>
+      </w:pPr>
+      <w:r>
+        <w:rPr>
+          <w:b/>
+          <w:bCs/>
+          <w:sz w:val="28"/>
+          <w:szCs w:val="28"/>
+        </w:rPr>
+        <w:t>U</w:t>
+      </w:r>
+      <w:r>
+        <w:rPr>
+          <w:b/>
+          <w:bCs/>
+          <w:sz w:val="28"/>
+          <w:szCs w:val="28"/>
+        </w:rPr>
+        <w:t>MITRIX</w:t>
+      </w:r>
+    </w:p>
+    <w:p>
+      <w:pPr>
+        <w:pStyle w:val="ABNTGeral"/>
+        <w:jc w:val="center"/>
+      </w:pPr>
+      <w:r>
+        <w:rPr>
+          <w:b/>
+          <w:bCs/>
+          <w:sz w:val="28"/>
+          <w:szCs w:val="28"/>
+        </w:rPr>
+        <w:t xml:space="preserve">MONITORAMENTO </w:t>
+      </w:r>
+      <w:r>
+        <w:rPr>
+          <w:b/>
+          <w:bCs/>
+          <w:sz w:val="28"/>
+          <w:szCs w:val="28"/>
+        </w:rPr>
+        <w:t xml:space="preserve">DA TEMPERATURA E UMIDADE </w:t>
+      </w:r>
+      <w:r>
+        <w:rPr>
+          <w:b/>
+          <w:bCs/>
+          <w:sz w:val="28"/>
+          <w:szCs w:val="28"/>
+        </w:rPr>
+        <w:t xml:space="preserve">EM </w:t>
+      </w:r>
+      <w:r>
+        <w:rPr>
+          <w:b/>
+          <w:bCs/>
+          <w:sz w:val="28"/>
+          <w:szCs w:val="28"/>
+        </w:rPr>
+        <w:t>ESTOQUE</w:t>
+      </w:r>
+      <w:r>
+        <w:rPr>
+          <w:b/>
+          <w:bCs/>
+          <w:sz w:val="28"/>
+          <w:szCs w:val="28"/>
+        </w:rPr>
+        <w:t xml:space="preserve"> DE </w:t>
+      </w:r>
+      <w:r>
+        <w:rPr>
+          <w:b/>
+          <w:bCs/>
+          <w:sz w:val="28"/>
+          <w:szCs w:val="28"/>
+        </w:rPr>
+        <w:t>COMPUTADORES DE PEQUENO E MÉDIO PORTE</w:t>
+      </w:r>
+    </w:p>
+    <w:p>
+      <w:pPr>
+        <w:pStyle w:val="ABNTGeral"/>
+        <w:jc w:val="center"/>
+      </w:pPr>
+    </w:p>
+    <w:p>
+      <w:pPr>
+        <w:pStyle w:val="ABNTGeral"/>
+        <w:jc w:val="center"/>
+      </w:pPr>
+    </w:p>
+    <w:p>
+      <w:pPr>
+        <w:pStyle w:val="ABNTGeral"/>
+        <w:jc w:val="center"/>
+        <w:rPr>
+          <w:b/>
+          <w:bCs/>
+          <w:sz w:val="28"/>
+          <w:szCs w:val="28"/>
+        </w:rPr>
+      </w:pPr>
+    </w:p>
+    <w:p>
+      <w:pPr>
+        <w:pStyle w:val="ABNTGeral"/>
+        <w:jc w:val="center"/>
+        <w:rPr>
+          <w:b/>
+          <w:bCs/>
+          <w:sz w:val="28"/>
+          <w:szCs w:val="28"/>
+        </w:rPr>
+      </w:pPr>
+    </w:p>
+    <w:p>
+      <w:pPr>
+        <w:pStyle w:val="ABNTGeral"/>
+        <w:jc w:val="center"/>
+        <w:rPr>
+          <w:b/>
+          <w:bCs/>
+          <w:sz w:val="28"/>
+          <w:szCs w:val="28"/>
+        </w:rPr>
+      </w:pPr>
+    </w:p>
+    <w:p>
+      <w:pPr>
+        <w:pStyle w:val="ABNTGeral"/>
+        <w:jc w:val="center"/>
+        <w:rPr>
+          <w:b/>
+          <w:bCs/>
+          <w:sz w:val="28"/>
+          <w:szCs w:val="28"/>
+        </w:rPr>
+      </w:pPr>
+      <w:r>
+        <w:rPr>
+          <w:b/>
+          <w:bCs/>
+          <w:sz w:val="28"/>
+          <w:szCs w:val="28"/>
+        </w:rPr>
+        <w:lastRenderedPageBreak/>
+        <w:t>São Paulo</w:t>
+      </w:r>
+    </w:p>
+    <w:p>
+      <w:pPr>
+        <w:pStyle w:val="ABNTGeral"/>
+        <w:jc w:val="center"/>
+        <w:rPr>
+          <w:b/>
+          <w:bCs/>
+          <w:sz w:val="28"/>
+          <w:szCs w:val="28"/>
+        </w:rPr>
+      </w:pPr>
+      <w:r>
+        <w:rPr>
+          <w:b/>
+          <w:bCs/>
+          <w:sz w:val="28"/>
+          <w:szCs w:val="28"/>
+        </w:rPr>
+        <w:t>202</w:t>
+      </w:r>
+      <w:r>
+        <w:rPr>
+          <w:b/>
+          <w:bCs/>
+          <w:sz w:val="28"/>
+          <w:szCs w:val="28"/>
+        </w:rPr>
+        <w:t>4</w:t>
+      </w:r>
+    </w:p>
+    <w:p>
+      <w:pPr>
+        <w:pStyle w:val="ABNTGeral"/>
+        <w:jc w:val="center"/>
+        <w:rPr>
+          <w:b/>
+          <w:bCs/>
+          <w:sz w:val="28"/>
+          <w:szCs w:val="28"/>
+        </w:rPr>
+      </w:pPr>
+    </w:p>
+    <w:p>
+      <w:pPr>
+        <w:pStyle w:val="ABNTGeral"/>
+        <w:rPr>
+          <w:b/>
+          <w:bCs/>
+          <w:sz w:val="28"/>
+          <w:szCs w:val="28"/>
+        </w:rPr>
+      </w:pPr>
+    </w:p>
+    <w:p>
+      <w:pPr>
+        <w:spacing w:line="360" w:lineRule="auto"/>
+        <w:jc w:val="center"/>
         <w:rPr>
           <w:rFonts w:ascii="Arial" w:hAnsi="Arial" w:cs="Arial"/>
           <w:b/>
@@ -388,251 +628,8 @@
           <w:sz w:val="28"/>
           <w:szCs w:val="28"/>
         </w:rPr>
-        <w:t>o</w:t>
-      </w:r>
-      <w:proofErr w:type="spellEnd"/>
-    </w:p>
-    <w:p>
-      <w:pPr>
-        <w:pStyle w:val="ABNTGeral"/>
-        <w:jc w:val="center"/>
-        <w:rPr>
-          <w:b/>
-          <w:bCs/>
-          <w:sz w:val="28"/>
-          <w:szCs w:val="28"/>
-        </w:rPr>
-      </w:pPr>
-    </w:p>
-    <w:p>
-      <w:pPr>
-        <w:pStyle w:val="ABNTGeral"/>
-        <w:jc w:val="center"/>
-        <w:rPr>
-          <w:b/>
-          <w:bCs/>
-          <w:sz w:val="28"/>
-          <w:szCs w:val="28"/>
-        </w:rPr>
-      </w:pPr>
-    </w:p>
-    <w:p>
-      <w:pPr>
-        <w:pStyle w:val="ABNTGeral"/>
-        <w:jc w:val="center"/>
-        <w:rPr>
-          <w:b/>
-          <w:bCs/>
-          <w:sz w:val="28"/>
-          <w:szCs w:val="28"/>
-        </w:rPr>
-      </w:pPr>
-      <w:r>
-        <w:rPr>
-          <w:b/>
-          <w:bCs/>
-          <w:sz w:val="28"/>
-          <w:szCs w:val="28"/>
-        </w:rPr>
-        <w:t>U</w:t>
-      </w:r>
-      <w:r>
-        <w:rPr>
-          <w:b/>
-          <w:bCs/>
-          <w:sz w:val="28"/>
-          <w:szCs w:val="28"/>
-        </w:rPr>
-        <w:t>MITRIX</w:t>
-      </w:r>
-    </w:p>
-    <w:p>
-      <w:pPr>
-        <w:pStyle w:val="ABNTGeral"/>
-        <w:jc w:val="center"/>
-      </w:pPr>
-      <w:r>
-        <w:rPr>
-          <w:b/>
-          <w:bCs/>
-          <w:sz w:val="28"/>
-          <w:szCs w:val="28"/>
-        </w:rPr>
-        <w:t xml:space="preserve">MONITORAMENTO </w:t>
-      </w:r>
-      <w:r>
-        <w:rPr>
-          <w:b/>
-          <w:bCs/>
-          <w:sz w:val="28"/>
-          <w:szCs w:val="28"/>
-        </w:rPr>
-        <w:t xml:space="preserve">DA TEMPERATURA E UMIDADE </w:t>
-      </w:r>
-      <w:r>
-        <w:rPr>
-          <w:b/>
-          <w:bCs/>
-          <w:sz w:val="28"/>
-          <w:szCs w:val="28"/>
-        </w:rPr>
-        <w:t xml:space="preserve">EM </w:t>
-      </w:r>
-      <w:r>
-        <w:rPr>
-          <w:b/>
-          <w:bCs/>
-          <w:sz w:val="28"/>
-          <w:szCs w:val="28"/>
-        </w:rPr>
-        <w:t>ESTOQUE</w:t>
-      </w:r>
-      <w:r>
-        <w:rPr>
-          <w:b/>
-          <w:bCs/>
-          <w:sz w:val="28"/>
-          <w:szCs w:val="28"/>
-        </w:rPr>
-        <w:t xml:space="preserve"> DE </w:t>
-      </w:r>
-      <w:r>
-        <w:rPr>
-          <w:b/>
-          <w:bCs/>
-          <w:sz w:val="28"/>
-          <w:szCs w:val="28"/>
-        </w:rPr>
-        <w:t>COMPUTADORES DE PEQUENO E MÉDIO PORTE</w:t>
-      </w:r>
-    </w:p>
-    <w:p>
-      <w:pPr>
-        <w:pStyle w:val="ABNTGeral"/>
-        <w:jc w:val="center"/>
-      </w:pPr>
-    </w:p>
-    <w:p>
-      <w:pPr>
-        <w:pStyle w:val="ABNTGeral"/>
-        <w:jc w:val="center"/>
-      </w:pPr>
-    </w:p>
-    <w:p>
-      <w:pPr>
-        <w:pStyle w:val="ABNTGeral"/>
-        <w:jc w:val="center"/>
-        <w:rPr>
-          <w:b/>
-          <w:bCs/>
-          <w:sz w:val="28"/>
-          <w:szCs w:val="28"/>
-        </w:rPr>
-      </w:pPr>
-    </w:p>
-    <w:p>
-      <w:pPr>
-        <w:pStyle w:val="ABNTGeral"/>
-        <w:jc w:val="center"/>
-        <w:rPr>
-          <w:b/>
-          <w:bCs/>
-          <w:sz w:val="28"/>
-          <w:szCs w:val="28"/>
-        </w:rPr>
-      </w:pPr>
-    </w:p>
-    <w:p>
-      <w:pPr>
-        <w:pStyle w:val="ABNTGeral"/>
-        <w:jc w:val="center"/>
-        <w:rPr>
-          <w:b/>
-          <w:bCs/>
-          <w:sz w:val="28"/>
-          <w:szCs w:val="28"/>
-        </w:rPr>
-      </w:pPr>
-    </w:p>
-    <w:p>
-      <w:pPr>
-        <w:pStyle w:val="ABNTGeral"/>
-        <w:jc w:val="center"/>
-        <w:rPr>
-          <w:b/>
-          <w:bCs/>
-          <w:sz w:val="28"/>
-          <w:szCs w:val="28"/>
-        </w:rPr>
-      </w:pPr>
-      <w:r>
-        <w:rPr>
-          <w:b/>
-          <w:bCs/>
-          <w:sz w:val="28"/>
-          <w:szCs w:val="28"/>
-        </w:rPr>
-        <w:lastRenderedPageBreak/>
-        <w:t>São Paulo</w:t>
-      </w:r>
-    </w:p>
-    <w:p>
-      <w:pPr>
-        <w:pStyle w:val="ABNTGeral"/>
-        <w:jc w:val="center"/>
-        <w:rPr>
-          <w:b/>
-          <w:bCs/>
-          <w:sz w:val="28"/>
-          <w:szCs w:val="28"/>
-        </w:rPr>
-      </w:pPr>
-      <w:r>
-        <w:rPr>
-          <w:b/>
-          <w:bCs/>
-          <w:sz w:val="28"/>
-          <w:szCs w:val="28"/>
-        </w:rPr>
-        <w:t>202</w:t>
-      </w:r>
-      <w:r>
-        <w:rPr>
-          <w:b/>
-          <w:bCs/>
-          <w:sz w:val="28"/>
-          <w:szCs w:val="28"/>
-        </w:rPr>
-        <w:t>4</w:t>
-      </w:r>
-    </w:p>
-    <w:p>
-      <w:pPr>
-        <w:pStyle w:val="ABNTGeral"/>
-        <w:jc w:val="center"/>
-        <w:rPr>
-          <w:b/>
-          <w:bCs/>
-          <w:sz w:val="28"/>
-          <w:szCs w:val="28"/>
-        </w:rPr>
-      </w:pPr>
-    </w:p>
-    <w:p>
-      <w:pPr>
-        <w:pStyle w:val="ABNTGeral"/>
-        <w:rPr>
-          <w:b/>
-          <w:bCs/>
-          <w:sz w:val="28"/>
-          <w:szCs w:val="28"/>
-        </w:rPr>
-      </w:pPr>
-    </w:p>
-    <w:p>
-      <w:pPr>
-        <w:spacing w:line="360" w:lineRule="auto"/>
-        <w:jc w:val="center"/>
+      </w:pPr>
+      <w:r>
         <w:rPr>
           <w:rFonts w:ascii="Arial" w:hAnsi="Arial" w:cs="Arial"/>
           <w:b/>
@@ -640,7 +637,8 @@
           <w:sz w:val="28"/>
           <w:szCs w:val="28"/>
         </w:rPr>
-      </w:pPr>
+        <w:t xml:space="preserve">GRUPO </w:t>
+      </w:r>
       <w:r>
         <w:rPr>
           <w:rFonts w:ascii="Arial" w:hAnsi="Arial" w:cs="Arial"/>
@@ -649,9 +647,13 @@
           <w:sz w:val="28"/>
           <w:szCs w:val="28"/>
         </w:rPr>
-        <w:t xml:space="preserve">GRUPO </w:t>
-      </w:r>
-      <w:r>
+        <w:t>8</w:t>
+      </w:r>
+    </w:p>
+    <w:p>
+      <w:pPr>
+        <w:spacing w:line="360" w:lineRule="auto"/>
+        <w:jc w:val="center"/>
         <w:rPr>
           <w:rFonts w:ascii="Arial" w:hAnsi="Arial" w:cs="Arial"/>
           <w:b/>
@@ -659,13 +661,8 @@
           <w:sz w:val="28"/>
           <w:szCs w:val="28"/>
         </w:rPr>
-        <w:t>8</w:t>
-      </w:r>
-    </w:p>
-    <w:p>
-      <w:pPr>
-        <w:spacing w:line="360" w:lineRule="auto"/>
-        <w:jc w:val="center"/>
+      </w:pPr>
+      <w:r>
         <w:rPr>
           <w:rFonts w:ascii="Arial" w:hAnsi="Arial" w:cs="Arial"/>
           <w:b/>
@@ -673,8 +670,13 @@
           <w:sz w:val="28"/>
           <w:szCs w:val="28"/>
         </w:rPr>
-      </w:pPr>
-      <w:r>
+        <w:t>Daniel Sena</w:t>
+      </w:r>
+    </w:p>
+    <w:p>
+      <w:pPr>
+        <w:spacing w:line="360" w:lineRule="auto"/>
+        <w:jc w:val="center"/>
         <w:rPr>
           <w:rFonts w:ascii="Arial" w:hAnsi="Arial" w:cs="Arial"/>
           <w:b/>
@@ -682,13 +684,8 @@
           <w:sz w:val="28"/>
           <w:szCs w:val="28"/>
         </w:rPr>
-        <w:t>Daniel Sena</w:t>
-      </w:r>
-    </w:p>
-    <w:p>
-      <w:pPr>
-        <w:spacing w:line="360" w:lineRule="auto"/>
-        <w:jc w:val="center"/>
+      </w:pPr>
+      <w:r>
         <w:rPr>
           <w:rFonts w:ascii="Arial" w:hAnsi="Arial" w:cs="Arial"/>
           <w:b/>
@@ -696,8 +693,13 @@
           <w:sz w:val="28"/>
           <w:szCs w:val="28"/>
         </w:rPr>
-      </w:pPr>
-      <w:r>
+        <w:t>Erick Lee</w:t>
+      </w:r>
+    </w:p>
+    <w:p>
+      <w:pPr>
+        <w:spacing w:line="360" w:lineRule="auto"/>
+        <w:jc w:val="center"/>
         <w:rPr>
           <w:rFonts w:ascii="Arial" w:hAnsi="Arial" w:cs="Arial"/>
           <w:b/>
@@ -705,13 +707,8 @@
           <w:sz w:val="28"/>
           <w:szCs w:val="28"/>
         </w:rPr>
-        <w:t>Erick Lee</w:t>
-      </w:r>
-    </w:p>
-    <w:p>
-      <w:pPr>
-        <w:spacing w:line="360" w:lineRule="auto"/>
-        <w:jc w:val="center"/>
+      </w:pPr>
+      <w:r>
         <w:rPr>
           <w:rFonts w:ascii="Arial" w:hAnsi="Arial" w:cs="Arial"/>
           <w:b/>
@@ -719,8 +716,13 @@
           <w:sz w:val="28"/>
           <w:szCs w:val="28"/>
         </w:rPr>
-      </w:pPr>
-      <w:r>
+        <w:t>Everton Barbosa</w:t>
+      </w:r>
+    </w:p>
+    <w:p>
+      <w:pPr>
+        <w:spacing w:line="360" w:lineRule="auto"/>
+        <w:jc w:val="center"/>
         <w:rPr>
           <w:rFonts w:ascii="Arial" w:hAnsi="Arial" w:cs="Arial"/>
           <w:b/>
@@ -728,13 +730,8 @@
           <w:sz w:val="28"/>
           <w:szCs w:val="28"/>
         </w:rPr>
-        <w:t>Everton Barbosa</w:t>
-      </w:r>
-    </w:p>
-    <w:p>
-      <w:pPr>
-        <w:spacing w:line="360" w:lineRule="auto"/>
-        <w:jc w:val="center"/>
+      </w:pPr>
+      <w:r>
         <w:rPr>
           <w:rFonts w:ascii="Arial" w:hAnsi="Arial" w:cs="Arial"/>
           <w:b/>
@@ -742,7 +739,8 @@
           <w:sz w:val="28"/>
           <w:szCs w:val="28"/>
         </w:rPr>
-      </w:pPr>
+        <w:t>Ga</w:t>
+      </w:r>
       <w:r>
         <w:rPr>
           <w:rFonts w:ascii="Arial" w:hAnsi="Arial" w:cs="Arial"/>
@@ -751,9 +749,13 @@
           <w:sz w:val="28"/>
           <w:szCs w:val="28"/>
         </w:rPr>
-        <w:t>Ga</w:t>
-      </w:r>
-      <w:r>
+        <w:t>briel Andrade</w:t>
+      </w:r>
+    </w:p>
+    <w:p>
+      <w:pPr>
+        <w:spacing w:line="360" w:lineRule="auto"/>
+        <w:jc w:val="center"/>
         <w:rPr>
           <w:rFonts w:ascii="Arial" w:hAnsi="Arial" w:cs="Arial"/>
           <w:b/>
@@ -761,13 +763,8 @@
           <w:sz w:val="28"/>
           <w:szCs w:val="28"/>
         </w:rPr>
-        <w:t>briel Andrade</w:t>
-      </w:r>
-    </w:p>
-    <w:p>
-      <w:pPr>
-        <w:spacing w:line="360" w:lineRule="auto"/>
-        <w:jc w:val="center"/>
+      </w:pPr>
+      <w:r>
         <w:rPr>
           <w:rFonts w:ascii="Arial" w:hAnsi="Arial" w:cs="Arial"/>
           <w:b/>
@@ -775,8 +772,13 @@
           <w:sz w:val="28"/>
           <w:szCs w:val="28"/>
         </w:rPr>
-      </w:pPr>
-      <w:r>
+        <w:t>Gustavo Castro</w:t>
+      </w:r>
+    </w:p>
+    <w:p>
+      <w:pPr>
+        <w:spacing w:line="360" w:lineRule="auto"/>
+        <w:jc w:val="center"/>
         <w:rPr>
           <w:rFonts w:ascii="Arial" w:hAnsi="Arial" w:cs="Arial"/>
           <w:b/>
@@ -784,13 +786,8 @@
           <w:sz w:val="28"/>
           <w:szCs w:val="28"/>
         </w:rPr>
-        <w:t>Gustavo Castro</w:t>
-      </w:r>
-    </w:p>
-    <w:p>
-      <w:pPr>
-        <w:spacing w:line="360" w:lineRule="auto"/>
-        <w:jc w:val="center"/>
+      </w:pPr>
+      <w:r>
         <w:rPr>
           <w:rFonts w:ascii="Arial" w:hAnsi="Arial" w:cs="Arial"/>
           <w:b/>
@@ -798,71 +795,71 @@
           <w:sz w:val="28"/>
           <w:szCs w:val="28"/>
         </w:rPr>
-      </w:pPr>
-      <w:r>
-        <w:rPr>
-          <w:rFonts w:ascii="Arial" w:hAnsi="Arial" w:cs="Arial"/>
+        <w:t>Leandro Boneto</w:t>
+      </w:r>
+    </w:p>
+    <w:p>
+      <w:pPr>
+        <w:pStyle w:val="ABNTGeral"/>
+        <w:rPr>
+          <w:b/>
+          <w:sz w:val="28"/>
+          <w:szCs w:val="28"/>
+        </w:rPr>
+      </w:pPr>
+    </w:p>
+    <w:p>
+      <w:pPr>
+        <w:pStyle w:val="ABNTGeral"/>
+        <w:rPr>
           <w:b/>
           <w:bCs/>
           <w:sz w:val="28"/>
           <w:szCs w:val="28"/>
         </w:rPr>
-        <w:t xml:space="preserve">Leandro </w:t>
-      </w:r>
-      <w:proofErr w:type="spellStart"/>
-      <w:r>
-        <w:rPr>
-          <w:rFonts w:ascii="Arial" w:hAnsi="Arial" w:cs="Arial"/>
+      </w:pPr>
+    </w:p>
+    <w:p>
+      <w:pPr>
+        <w:pStyle w:val="ABNTGeral"/>
+        <w:jc w:val="center"/>
+        <w:rPr>
           <w:b/>
           <w:bCs/>
           <w:sz w:val="28"/>
           <w:szCs w:val="28"/>
         </w:rPr>
-        <w:t>Boneto</w:t>
-      </w:r>
-      <w:proofErr w:type="spellEnd"/>
-    </w:p>
-    <w:p>
-      <w:pPr>
-        <w:pStyle w:val="ABNTGeral"/>
-        <w:rPr>
-          <w:b/>
-          <w:sz w:val="28"/>
-          <w:szCs w:val="28"/>
-        </w:rPr>
-      </w:pPr>
-    </w:p>
-    <w:p>
-      <w:pPr>
-        <w:pStyle w:val="ABNTGeral"/>
+      </w:pPr>
+      <w:r>
         <w:rPr>
           <w:b/>
           <w:bCs/>
           <w:sz w:val="28"/>
           <w:szCs w:val="28"/>
         </w:rPr>
-      </w:pPr>
-    </w:p>
-    <w:p>
-      <w:pPr>
-        <w:pStyle w:val="ABNTGeral"/>
-        <w:jc w:val="center"/>
+        <w:t>U</w:t>
+      </w:r>
+      <w:r>
         <w:rPr>
           <w:b/>
           <w:bCs/>
           <w:sz w:val="28"/>
           <w:szCs w:val="28"/>
         </w:rPr>
-      </w:pPr>
-      <w:r>
+        <w:t>MITRIX</w:t>
+      </w:r>
+    </w:p>
+    <w:p>
+      <w:pPr>
+        <w:pStyle w:val="ABNTGeral"/>
+        <w:jc w:val="center"/>
         <w:rPr>
           <w:b/>
           <w:bCs/>
           <w:sz w:val="28"/>
           <w:szCs w:val="28"/>
         </w:rPr>
-        <w:t>U</w:t>
-      </w:r>
+      </w:pPr>
       <w:r>
         <w:rPr>
           <w:b/>
@@ -870,20 +867,17 @@
           <w:sz w:val="28"/>
           <w:szCs w:val="28"/>
         </w:rPr>
-        <w:t>MITRIX</w:t>
-      </w:r>
-    </w:p>
-    <w:p>
-      <w:pPr>
-        <w:pStyle w:val="ABNTGeral"/>
-        <w:jc w:val="center"/>
+        <w:t xml:space="preserve">MONITORAMENTO TÉRMICO EM </w:t>
+      </w:r>
+      <w:r>
         <w:rPr>
           <w:b/>
           <w:bCs/>
           <w:sz w:val="28"/>
           <w:szCs w:val="28"/>
         </w:rPr>
-      </w:pPr>
+        <w:t>ESTOQUE</w:t>
+      </w:r>
       <w:r>
         <w:rPr>
           <w:b/>
@@ -891,7 +885,7 @@
           <w:sz w:val="28"/>
           <w:szCs w:val="28"/>
         </w:rPr>
-        <w:t xml:space="preserve">MONITORAMENTO TÉRMICO EM </w:t>
+        <w:t xml:space="preserve"> DE </w:t>
       </w:r>
       <w:r>
         <w:rPr>
@@ -900,49 +894,31 @@
           <w:sz w:val="28"/>
           <w:szCs w:val="28"/>
         </w:rPr>
-        <w:t>ESTOQUE</w:t>
-      </w:r>
-      <w:r>
+        <w:t>COMPUTADORES DE PEQUENO E MÉDIO PORTE</w:t>
+      </w:r>
+    </w:p>
+    <w:p>
+      <w:pPr>
+        <w:pStyle w:val="ABNTGeral"/>
+        <w:jc w:val="center"/>
         <w:rPr>
           <w:b/>
           <w:bCs/>
           <w:sz w:val="28"/>
           <w:szCs w:val="28"/>
         </w:rPr>
-        <w:t xml:space="preserve"> DE </w:t>
-      </w:r>
-      <w:r>
+      </w:pPr>
+    </w:p>
+    <w:p>
+      <w:pPr>
+        <w:pStyle w:val="ABNTGeral"/>
+        <w:jc w:val="center"/>
         <w:rPr>
           <w:b/>
           <w:bCs/>
           <w:sz w:val="28"/>
           <w:szCs w:val="28"/>
         </w:rPr>
-        <w:t>COMPUTADORES DE PEQUENO E MÉDIO PORTE</w:t>
-      </w:r>
-    </w:p>
-    <w:p>
-      <w:pPr>
-        <w:pStyle w:val="ABNTGeral"/>
-        <w:jc w:val="center"/>
-        <w:rPr>
-          <w:b/>
-          <w:bCs/>
-          <w:sz w:val="28"/>
-          <w:szCs w:val="28"/>
-        </w:rPr>
-      </w:pPr>
-    </w:p>
-    <w:p>
-      <w:pPr>
-        <w:pStyle w:val="ABNTGeral"/>
-        <w:jc w:val="center"/>
-        <w:rPr>
-          <w:b/>
-          <w:bCs/>
-          <w:sz w:val="28"/>
-          <w:szCs w:val="28"/>
-        </w:rPr>
       </w:pPr>
     </w:p>
     <w:p>
@@ -960,22 +936,13 @@
         <w:t xml:space="preserve">apresentado ao Curso </w:t>
       </w:r>
       <w:r>
-        <w:t xml:space="preserve">de Tecnologia em Análise e Desenvolvimento de Sistemas na SPTECH </w:t>
-      </w:r>
-      <w:proofErr w:type="spellStart"/>
-      <w:r>
-        <w:t>School</w:t>
-      </w:r>
-      <w:proofErr w:type="spellEnd"/>
+        <w:t>de Tecnologia em Análise e Desenvolvimento de Sistemas na SPTECH School</w:t>
+      </w:r>
       <w:r>
         <w:t>, orientado pelo Prof.</w:t>
       </w:r>
       <w:r>
-        <w:t xml:space="preserve"> </w:t>
-      </w:r>
-      <w:proofErr w:type="spellStart"/>
-      <w:r>
-        <w:t>Friz</w:t>
+        <w:t xml:space="preserve"> Friz</w:t>
       </w:r>
       <w:r>
         <w:t>z</w:t>
@@ -983,7 +950,6 @@
       <w:r>
         <w:t>a</w:t>
       </w:r>
-      <w:proofErr w:type="spellEnd"/>
       <w:r>
         <w:t xml:space="preserve">, como requisito </w:t>
       </w:r>
@@ -2017,23 +1983,38 @@
           <w:rFonts w:ascii="Arial" w:eastAsiaTheme="minorHAnsi" w:hAnsi="Arial" w:cs="Arial"/>
           <w:lang w:eastAsia="en-US"/>
         </w:rPr>
-        <w:t xml:space="preserve">Evidencia-se que, neste ano (2024), segundo a </w:t>
-      </w:r>
-      <w:proofErr w:type="spellStart"/>
-      <w:r>
+        <w:t>Evidencia-se que, neste ano (2024), segundo a International Data Corporation (IDC), empresa de pesquisa de mercado, foram vendidos 59,8 milhões de PCs em todo o mundo, tendo o aumento de 1,5% em relação ao mesmo trimestre do ano passado (tendo as suas vendas reduzidas em 28,7%). Para um ponto de referência, no primeiro trimestre de 2019, na época da pandemia, o comércio de computadores atingiu 60,5 milhões de unidades.</w:t>
+      </w:r>
+    </w:p>
+    <w:p>
+      <w:pPr>
+        <w:pStyle w:val="NormalWeb"/>
+        <w:ind w:firstLine="360"/>
         <w:rPr>
           <w:rFonts w:ascii="Arial" w:eastAsiaTheme="minorHAnsi" w:hAnsi="Arial" w:cs="Arial"/>
           <w:lang w:eastAsia="en-US"/>
         </w:rPr>
-        <w:t>International</w:t>
-      </w:r>
-      <w:proofErr w:type="spellEnd"/>
+      </w:pPr>
       <w:r>
         <w:rPr>
           <w:rFonts w:ascii="Arial" w:eastAsiaTheme="minorHAnsi" w:hAnsi="Arial" w:cs="Arial"/>
           <w:lang w:eastAsia="en-US"/>
         </w:rPr>
-        <w:t xml:space="preserve"> Data Corporation (IDC), empresa de pesquisa de mercado, foram vendidos 59,8 milhões de PCs em todo o mundo, tendo o aumento de 1,5% em relação ao mesmo trimestre do ano passado (tendo as suas vendas reduzidas em 28,7%). Para um ponto de referência, no primeiro trimestre de 2019, na época da pandemia, o comércio de computadores atingiu 60,5 milhões de unidades.</w:t>
+        <w:t>Já no mercado brasileiro, Norberto Maraschin Filho, vice-pre</w:t>
+      </w:r>
+      <w:r>
+        <w:rPr>
+          <w:rFonts w:ascii="Arial" w:eastAsiaTheme="minorHAnsi" w:hAnsi="Arial" w:cs="Arial"/>
+          <w:lang w:eastAsia="en-US"/>
+        </w:rPr>
+        <w:t>si</w:t>
+      </w:r>
+      <w:r>
+        <w:rPr>
+          <w:rFonts w:ascii="Arial" w:eastAsiaTheme="minorHAnsi" w:hAnsi="Arial" w:cs="Arial"/>
+          <w:lang w:eastAsia="en-US"/>
+        </w:rPr>
+        <w:t>dente de Negócio de Consumo e Mobilidade da Positivo Tecnologia, afirma que o mercado está 33% superior quando comparado a 2019.</w:t>
       </w:r>
     </w:p>
     <w:p>
@@ -2047,57 +2028,10 @@
       </w:pPr>
       <w:r>
         <w:rPr>
-          <w:rFonts w:ascii="Arial" w:eastAsiaTheme="minorHAnsi" w:hAnsi="Arial" w:cs="Arial"/>
-          <w:lang w:eastAsia="en-US"/>
-        </w:rPr>
-        <w:t xml:space="preserve">Já no mercado brasileiro, Norberto </w:t>
-      </w:r>
-      <w:proofErr w:type="spellStart"/>
-      <w:r>
-        <w:rPr>
-          <w:rFonts w:ascii="Arial" w:eastAsiaTheme="minorHAnsi" w:hAnsi="Arial" w:cs="Arial"/>
-          <w:lang w:eastAsia="en-US"/>
-        </w:rPr>
-        <w:t>Maraschin</w:t>
-      </w:r>
-      <w:proofErr w:type="spellEnd"/>
-      <w:r>
-        <w:rPr>
-          <w:rFonts w:ascii="Arial" w:eastAsiaTheme="minorHAnsi" w:hAnsi="Arial" w:cs="Arial"/>
-          <w:lang w:eastAsia="en-US"/>
-        </w:rPr>
-        <w:t xml:space="preserve"> Filho, vice-pre</w:t>
-      </w:r>
-      <w:r>
-        <w:rPr>
-          <w:rFonts w:ascii="Arial" w:eastAsiaTheme="minorHAnsi" w:hAnsi="Arial" w:cs="Arial"/>
-          <w:lang w:eastAsia="en-US"/>
-        </w:rPr>
-        <w:t>si</w:t>
-      </w:r>
-      <w:r>
-        <w:rPr>
-          <w:rFonts w:ascii="Arial" w:eastAsiaTheme="minorHAnsi" w:hAnsi="Arial" w:cs="Arial"/>
-          <w:lang w:eastAsia="en-US"/>
-        </w:rPr>
-        <w:t>dente de Negócio de Consumo e Mobilidade da Positivo Tecnologia, afirma que o mercado está 33% superior quando comparado a 2019.</w:t>
-      </w:r>
-    </w:p>
-    <w:p>
-      <w:pPr>
-        <w:pStyle w:val="NormalWeb"/>
-        <w:ind w:firstLine="360"/>
-        <w:rPr>
-          <w:rFonts w:ascii="Arial" w:eastAsiaTheme="minorHAnsi" w:hAnsi="Arial" w:cs="Arial"/>
-          <w:lang w:eastAsia="en-US"/>
-        </w:rPr>
-      </w:pPr>
-      <w:r>
-        <w:rPr>
           <w:noProof/>
         </w:rPr>
         <w:drawing>
-          <wp:anchor distT="0" distB="0" distL="114300" distR="114300" simplePos="0" relativeHeight="251659264" behindDoc="1" locked="0" layoutInCell="1" allowOverlap="1" wp14:anchorId="618B7284" wp14:editId="191A8BA9">
+          <wp:anchor distT="0" distB="0" distL="114300" distR="114300" simplePos="0" relativeHeight="251659264" behindDoc="1" locked="0" layoutInCell="1" allowOverlap="1" wp14:anchorId="618B7284" wp14:editId="1B6A7B3B">
             <wp:simplePos x="0" y="0"/>
             <wp:positionH relativeFrom="margin">
               <wp:posOffset>53340</wp:posOffset>
@@ -2105,8 +2039,8 @@
             <wp:positionV relativeFrom="paragraph">
               <wp:posOffset>705485</wp:posOffset>
             </wp:positionV>
-            <wp:extent cx="5486400" cy="3190875"/>
-            <wp:effectExtent l="0" t="0" r="0" b="9525"/>
+            <wp:extent cx="4867275" cy="2830195"/>
+            <wp:effectExtent l="0" t="0" r="9525" b="8255"/>
             <wp:wrapSquare wrapText="bothSides"/>
             <wp:docPr id="1045866912" name="Imagem 3"/>
             <wp:cNvGraphicFramePr>
@@ -2137,7 +2071,7 @@
                   <pic:spPr bwMode="auto">
                     <a:xfrm>
                       <a:off x="0" y="0"/>
-                      <a:ext cx="5486400" cy="3190875"/>
+                      <a:ext cx="4867275" cy="2830195"/>
                     </a:xfrm>
                     <a:prstGeom prst="rect">
                       <a:avLst/>
@@ -2153,18 +2087,19 @@
             <wp14:sizeRelH relativeFrom="margin">
               <wp14:pctWidth>0</wp14:pctWidth>
             </wp14:sizeRelH>
+            <wp14:sizeRelV relativeFrom="margin">
+              <wp14:pctHeight>0</wp14:pctHeight>
+            </wp14:sizeRelV>
           </wp:anchor>
         </w:drawing>
       </w:r>
-      <w:proofErr w:type="spellStart"/>
       <w:r>
         <w:rPr>
           <w:rFonts w:ascii="Arial" w:eastAsiaTheme="minorHAnsi" w:hAnsi="Arial" w:cs="Arial"/>
           <w:lang w:eastAsia="en-US"/>
         </w:rPr>
-        <w:t>Counterpoint</w:t>
-      </w:r>
-      <w:proofErr w:type="spellEnd"/>
+        <w:t>Counterpoint Research realizou uma pesquisa comparando a quantidade exportação de computadores em milhões de unidades nos primeiros trimestres do</w:t>
+      </w:r>
       <w:r>
         <w:rPr>
           <w:rFonts w:ascii="Arial" w:eastAsiaTheme="minorHAnsi" w:hAnsi="Arial" w:cs="Arial"/>
@@ -2172,38 +2107,21 @@
         </w:rPr>
         <w:t xml:space="preserve"> </w:t>
       </w:r>
-      <w:proofErr w:type="spellStart"/>
       <w:r>
         <w:rPr>
           <w:rFonts w:ascii="Arial" w:eastAsiaTheme="minorHAnsi" w:hAnsi="Arial" w:cs="Arial"/>
           <w:lang w:eastAsia="en-US"/>
         </w:rPr>
-        <w:t>Research</w:t>
-      </w:r>
-      <w:proofErr w:type="spellEnd"/>
-      <w:r>
-        <w:rPr>
-          <w:rFonts w:ascii="Arial" w:eastAsiaTheme="minorHAnsi" w:hAnsi="Arial" w:cs="Arial"/>
-          <w:lang w:eastAsia="en-US"/>
-        </w:rPr>
-        <w:t xml:space="preserve"> realizou uma pesquisa comparando a quantidade exportação de computadores em milhões de unidades nos primeiros trimestres do</w:t>
-      </w:r>
-      <w:r>
-        <w:rPr>
-          <w:rFonts w:ascii="Arial" w:eastAsiaTheme="minorHAnsi" w:hAnsi="Arial" w:cs="Arial"/>
-          <w:lang w:eastAsia="en-US"/>
+        <w:t>ano de 2023 e 2024:</w:t>
+      </w:r>
+      <w:r>
+        <w:rPr>
+          <w:rFonts w:asciiTheme="minorHAnsi" w:eastAsiaTheme="minorEastAsia" w:hAnsiTheme="minorHAnsi" w:cstheme="minorBidi"/>
         </w:rPr>
         <w:t xml:space="preserve"> </w:t>
       </w:r>
       <w:r>
         <w:rPr>
-          <w:rFonts w:ascii="Arial" w:eastAsiaTheme="minorHAnsi" w:hAnsi="Arial" w:cs="Arial"/>
-          <w:lang w:eastAsia="en-US"/>
-        </w:rPr>
-        <w:t>ano de 2023 e 2024:</w:t>
-      </w:r>
-      <w:r>
-        <w:rPr>
           <w:rFonts w:asciiTheme="minorHAnsi" w:eastAsiaTheme="minorEastAsia" w:hAnsiTheme="minorHAnsi" w:cstheme="minorBidi"/>
         </w:rPr>
         <w:t xml:space="preserve"> </w:t>
@@ -2218,26 +2136,11 @@
         <w:rPr>
           <w:rFonts w:asciiTheme="minorHAnsi" w:eastAsiaTheme="minorEastAsia" w:hAnsiTheme="minorHAnsi" w:cstheme="minorBidi"/>
         </w:rPr>
-        <w:t xml:space="preserve"> </w:t>
-      </w:r>
-      <w:r>
-        <w:rPr>
-          <w:rFonts w:asciiTheme="minorHAnsi" w:eastAsiaTheme="minorEastAsia" w:hAnsiTheme="minorHAnsi" w:cstheme="minorBidi"/>
-        </w:rPr>
         <w:t xml:space="preserve">  </w:t>
       </w:r>
       <w:r>
         <w:br/>
       </w:r>
-    </w:p>
-    <w:p>
-      <w:pPr>
-        <w:pStyle w:val="ABNTGeral"/>
-        <w:ind w:firstLine="709"/>
-        <w:rPr>
-          <w:rFonts w:eastAsia="Arial"/>
-        </w:rPr>
-      </w:pPr>
     </w:p>
     <w:p>
       <w:pPr>
@@ -2246,50 +2149,49 @@
         <w:jc w:val="left"/>
         <w:rPr>
           <w:rFonts w:eastAsia="Arial"/>
+          <w:sz w:val="16"/>
+          <w:szCs w:val="16"/>
         </w:rPr>
       </w:pPr>
       <w:r>
         <w:rPr>
           <w:rFonts w:eastAsia="Arial"/>
-        </w:rPr>
-        <w:lastRenderedPageBreak/>
-        <w:t xml:space="preserve">Por se tratar de componentes eletrônicos, é necessário a boa gestão e monitoramento destes em relação às condições de temperaturas e umidades, pois, uma vez em contato com concentração exacerbada </w:t>
+          <w:sz w:val="16"/>
+          <w:szCs w:val="16"/>
+        </w:rPr>
+        <w:t xml:space="preserve">Fonte - </w:t>
       </w:r>
       <w:r>
         <w:rPr>
           <w:rFonts w:eastAsia="Arial"/>
-        </w:rPr>
-        <w:t>das condições climáticas</w:t>
+          <w:sz w:val="16"/>
+          <w:szCs w:val="16"/>
+        </w:rPr>
+        <w:t>https://www.mundoconectado.com.br/inteligencia-artificial/ia-aumenta-venda-de-computadores-em-3-durante-primeiro-trimestre-de-2024/</w:t>
       </w:r>
       <w:r>
         <w:rPr>
           <w:rFonts w:eastAsia="Arial"/>
-        </w:rPr>
-        <w:t xml:space="preserve">, </w:t>
+          <w:sz w:val="16"/>
+          <w:szCs w:val="16"/>
+        </w:rPr>
+        <w:br/>
       </w:r>
       <w:r>
         <w:rPr>
           <w:rFonts w:eastAsia="Arial"/>
-        </w:rPr>
-        <w:t>a garantia d</w:t>
+          <w:sz w:val="16"/>
+          <w:szCs w:val="16"/>
+        </w:rPr>
+        <w:t>Exportação global de computadores no primeiro trimestre do ano de 2023 e 2024</w:t>
       </w:r>
       <w:r>
         <w:rPr>
           <w:rFonts w:eastAsia="Arial"/>
-        </w:rPr>
-        <w:t>o comprometimento da sua qualidade e integridades</w:t>
-      </w:r>
-      <w:r>
-        <w:rPr>
-          <w:rFonts w:eastAsia="Arial"/>
-        </w:rPr>
-        <w:t xml:space="preserve"> é certeira</w:t>
-      </w:r>
-      <w:r>
-        <w:rPr>
-          <w:rFonts w:eastAsia="Arial"/>
-        </w:rPr>
-        <w:t>.</w:t>
+          <w:sz w:val="16"/>
+          <w:szCs w:val="16"/>
+        </w:rPr>
+        <w:t>https://www.mundoconectado.com.br/inteligencia-artificial/ia-aumenta-venda-de-computadores-em-3-durante-primeiro-trimestre-de-2024/</w:t>
       </w:r>
     </w:p>
     <w:p>
@@ -2305,33 +2207,44 @@
         <w:rPr>
           <w:rFonts w:eastAsia="Arial"/>
         </w:rPr>
-        <w:t xml:space="preserve">Os estudos de </w:t>
-      </w:r>
-      <w:proofErr w:type="spellStart"/>
+        <w:lastRenderedPageBreak/>
+        <w:t xml:space="preserve">Por se tratar de componentes eletrônicos, é necessário a boa gestão e monitoramento destes em relação às condições de temperaturas e umidades, pois, uma vez em contato com concentração exacerbada </w:t>
+      </w:r>
       <w:r>
         <w:rPr>
           <w:rFonts w:eastAsia="Arial"/>
         </w:rPr>
-        <w:t>Condair</w:t>
-      </w:r>
-      <w:proofErr w:type="spellEnd"/>
+        <w:t>das condições climáticas</w:t>
+      </w:r>
       <w:r>
         <w:rPr>
           <w:rFonts w:eastAsia="Arial"/>
         </w:rPr>
-        <w:t xml:space="preserve"> aponta que a umidade relativa (UR) deve ser mantido entre 40% </w:t>
+        <w:t xml:space="preserve">, </w:t>
       </w:r>
       <w:r>
         <w:rPr>
           <w:rFonts w:eastAsia="Arial"/>
         </w:rPr>
-        <w:t>e</w:t>
+        <w:t>a garantia d</w:t>
       </w:r>
       <w:r>
         <w:rPr>
           <w:rFonts w:eastAsia="Arial"/>
         </w:rPr>
-        <w:t xml:space="preserve"> 60% por razão da proteção contra o acúmulo de poeiras nos computadores. </w:t>
+        <w:t>o comprometimento da sua qualidade e integridades</w:t>
+      </w:r>
+      <w:r>
+        <w:rPr>
+          <w:rFonts w:eastAsia="Arial"/>
+        </w:rPr>
+        <w:t xml:space="preserve"> é certeira</w:t>
+      </w:r>
+      <w:r>
+        <w:rPr>
+          <w:rFonts w:eastAsia="Arial"/>
+        </w:rPr>
+        <w:t>.</w:t>
       </w:r>
     </w:p>
     <w:p>
@@ -2347,6 +2260,388 @@
         <w:rPr>
           <w:rFonts w:eastAsia="Arial"/>
         </w:rPr>
+        <w:t xml:space="preserve">Os estudos de Condair aponta que a umidade relativa (UR) deve ser mantido entre 40% </w:t>
+      </w:r>
+      <w:r>
+        <w:rPr>
+          <w:rFonts w:eastAsia="Arial"/>
+        </w:rPr>
+        <w:t>e</w:t>
+      </w:r>
+      <w:r>
+        <w:rPr>
+          <w:rFonts w:eastAsia="Arial"/>
+        </w:rPr>
+        <w:t xml:space="preserve"> 60% por razão da proteção contra o acúmulo de poeiras nos computadores. </w:t>
+      </w:r>
+      <w:r>
+        <w:rPr>
+          <w:rFonts w:eastAsia="Arial"/>
+        </w:rPr>
+        <w:t>Além disso, os componentes dos computadores possuem tolerância térmica diferente:</w:t>
+      </w:r>
+    </w:p>
+    <w:p>
+      <w:pPr>
+        <w:pStyle w:val="ABNTGeral"/>
+        <w:numPr>
+          <w:ilvl w:val="0"/>
+          <w:numId w:val="47"/>
+        </w:numPr>
+        <w:rPr>
+          <w:rFonts w:eastAsia="Arial"/>
+        </w:rPr>
+      </w:pPr>
+      <w:r>
+        <w:rPr>
+          <w:rFonts w:eastAsia="Arial"/>
+        </w:rPr>
+        <w:t xml:space="preserve">Algumas fontes como Avast, Norton, Crucial afirmam que a temperatura ideal que o CPU deve ser mantida é de 40-65°C. Abaixo dos 80°C está na faixa normal e acima disso há chances de danificar o seu componente. Porém, vale ressaltar que </w:t>
+      </w:r>
+      <w:r>
+        <w:rPr>
+          <w:rFonts w:eastAsia="Arial"/>
+        </w:rPr>
+        <w:t>a fabricação dos CPU não é</w:t>
+      </w:r>
+      <w:r>
+        <w:rPr>
+          <w:rFonts w:eastAsia="Arial"/>
+        </w:rPr>
+        <w:t xml:space="preserve"> </w:t>
+      </w:r>
+      <w:r>
+        <w:rPr>
+          <w:rFonts w:eastAsia="Arial"/>
+        </w:rPr>
+        <w:t>única e sim variada</w:t>
+      </w:r>
+      <w:r>
+        <w:rPr>
+          <w:rFonts w:eastAsia="Arial"/>
+        </w:rPr>
+        <w:t>, então os dados retirados acima podem não se alinhar para os CPUs fabricados recentemente.</w:t>
+      </w:r>
+    </w:p>
+    <w:p>
+      <w:pPr>
+        <w:pStyle w:val="ABNTGeral"/>
+        <w:numPr>
+          <w:ilvl w:val="0"/>
+          <w:numId w:val="47"/>
+        </w:numPr>
+        <w:rPr>
+          <w:rFonts w:eastAsia="Arial"/>
+        </w:rPr>
+      </w:pPr>
+      <w:r>
+        <w:rPr>
+          <w:rFonts w:eastAsia="Arial"/>
+        </w:rPr>
+        <w:drawing>
+          <wp:anchor distT="0" distB="0" distL="114300" distR="114300" simplePos="0" relativeHeight="251660288" behindDoc="1" locked="0" layoutInCell="1" allowOverlap="1" wp14:anchorId="49BAACD0" wp14:editId="7091B7EF">
+            <wp:simplePos x="0" y="0"/>
+            <wp:positionH relativeFrom="margin">
+              <wp:align>center</wp:align>
+            </wp:positionH>
+            <wp:positionV relativeFrom="paragraph">
+              <wp:posOffset>331470</wp:posOffset>
+            </wp:positionV>
+            <wp:extent cx="4277322" cy="4353533"/>
+            <wp:effectExtent l="0" t="0" r="9525" b="9525"/>
+            <wp:wrapTight wrapText="bothSides">
+              <wp:wrapPolygon edited="0">
+                <wp:start x="0" y="0"/>
+                <wp:lineTo x="0" y="21553"/>
+                <wp:lineTo x="21552" y="21553"/>
+                <wp:lineTo x="21552" y="0"/>
+                <wp:lineTo x="0" y="0"/>
+              </wp:wrapPolygon>
+            </wp:wrapTight>
+            <wp:docPr id="2142755219" name="Imagem 1" descr="Tabela&#10;&#10;Descrição gerada automaticamente"/>
+            <wp:cNvGraphicFramePr>
+              <a:graphicFrameLocks xmlns:a="http://schemas.openxmlformats.org/drawingml/2006/main" noChangeAspect="1"/>
+            </wp:cNvGraphicFramePr>
+            <a:graphic xmlns:a="http://schemas.openxmlformats.org/drawingml/2006/main">
+              <a:graphicData uri="http://schemas.openxmlformats.org/drawingml/2006/picture">
+                <pic:pic xmlns:pic="http://schemas.openxmlformats.org/drawingml/2006/picture">
+                  <pic:nvPicPr>
+                    <pic:cNvPr id="2142755219" name="Imagem 1" descr="Tabela&#10;&#10;Descrição gerada automaticamente"/>
+                    <pic:cNvPicPr/>
+                  </pic:nvPicPr>
+                  <pic:blipFill>
+                    <a:blip r:embed="rId17">
+                      <a:extLst>
+                        <a:ext uri="{28A0092B-C50C-407E-A947-70E740481C1C}">
+                          <a14:useLocalDpi xmlns:a14="http://schemas.microsoft.com/office/drawing/2010/main" val="0"/>
+                        </a:ext>
+                      </a:extLst>
+                    </a:blip>
+                    <a:stretch>
+                      <a:fillRect/>
+                    </a:stretch>
+                  </pic:blipFill>
+                  <pic:spPr>
+                    <a:xfrm>
+                      <a:off x="0" y="0"/>
+                      <a:ext cx="4277322" cy="4353533"/>
+                    </a:xfrm>
+                    <a:prstGeom prst="rect">
+                      <a:avLst/>
+                    </a:prstGeom>
+                  </pic:spPr>
+                </pic:pic>
+              </a:graphicData>
+            </a:graphic>
+          </wp:anchor>
+        </w:drawing>
+      </w:r>
+      <w:r>
+        <w:rPr>
+          <w:rFonts w:eastAsia="Arial"/>
+        </w:rPr>
+        <w:t>GPU</w:t>
+      </w:r>
+    </w:p>
+    <w:p>
+      <w:pPr>
+        <w:pStyle w:val="ABNTGeral"/>
+        <w:ind w:left="720"/>
+        <w:rPr>
+          <w:rFonts w:eastAsia="Arial"/>
+        </w:rPr>
+      </w:pPr>
+    </w:p>
+    <w:p>
+      <w:pPr>
+        <w:pStyle w:val="ABNTGeral"/>
+        <w:ind w:left="720"/>
+        <w:rPr>
+          <w:rFonts w:eastAsia="Arial"/>
+        </w:rPr>
+      </w:pPr>
+    </w:p>
+    <w:p>
+      <w:pPr>
+        <w:pStyle w:val="ABNTGeral"/>
+        <w:ind w:left="720"/>
+        <w:rPr>
+          <w:rFonts w:eastAsia="Arial"/>
+        </w:rPr>
+      </w:pPr>
+    </w:p>
+    <w:p>
+      <w:pPr>
+        <w:pStyle w:val="ABNTGeral"/>
+        <w:ind w:left="720"/>
+        <w:rPr>
+          <w:rFonts w:eastAsia="Arial"/>
+        </w:rPr>
+      </w:pPr>
+    </w:p>
+    <w:p>
+      <w:pPr>
+        <w:pStyle w:val="ABNTGeral"/>
+        <w:ind w:left="720"/>
+        <w:rPr>
+          <w:rFonts w:eastAsia="Arial"/>
+        </w:rPr>
+      </w:pPr>
+    </w:p>
+    <w:p>
+      <w:pPr>
+        <w:pStyle w:val="ABNTGeral"/>
+        <w:ind w:left="720"/>
+        <w:rPr>
+          <w:rFonts w:eastAsia="Arial"/>
+        </w:rPr>
+      </w:pPr>
+    </w:p>
+    <w:p>
+      <w:pPr>
+        <w:pStyle w:val="ABNTGeral"/>
+        <w:ind w:left="720"/>
+        <w:rPr>
+          <w:rFonts w:eastAsia="Arial"/>
+        </w:rPr>
+      </w:pPr>
+    </w:p>
+    <w:p>
+      <w:pPr>
+        <w:pStyle w:val="ABNTGeral"/>
+        <w:ind w:left="720"/>
+        <w:rPr>
+          <w:rFonts w:eastAsia="Arial"/>
+        </w:rPr>
+      </w:pPr>
+    </w:p>
+    <w:p>
+      <w:pPr>
+        <w:pStyle w:val="ABNTGeral"/>
+        <w:ind w:left="720"/>
+        <w:rPr>
+          <w:rFonts w:eastAsia="Arial"/>
+        </w:rPr>
+      </w:pPr>
+    </w:p>
+    <w:p>
+      <w:pPr>
+        <w:pStyle w:val="ABNTGeral"/>
+        <w:ind w:left="720"/>
+        <w:rPr>
+          <w:rFonts w:eastAsia="Arial"/>
+        </w:rPr>
+      </w:pPr>
+    </w:p>
+    <w:p>
+      <w:pPr>
+        <w:pStyle w:val="ABNTGeral"/>
+        <w:ind w:left="720"/>
+        <w:rPr>
+          <w:rFonts w:eastAsia="Arial"/>
+        </w:rPr>
+      </w:pPr>
+    </w:p>
+    <w:p>
+      <w:pPr>
+        <w:pStyle w:val="ABNTGeral"/>
+        <w:rPr>
+          <w:rFonts w:eastAsia="Arial"/>
+        </w:rPr>
+      </w:pPr>
+    </w:p>
+    <w:p>
+      <w:pPr>
+        <w:pStyle w:val="ABNTGeral"/>
+        <w:ind w:left="720"/>
+        <w:rPr>
+          <w:rFonts w:eastAsia="Arial"/>
+        </w:rPr>
+      </w:pPr>
+    </w:p>
+    <w:p>
+      <w:pPr>
+        <w:pStyle w:val="ABNTGeral"/>
+        <w:ind w:left="720"/>
+        <w:jc w:val="left"/>
+        <w:rPr>
+          <w:rFonts w:eastAsia="Arial"/>
+          <w:sz w:val="16"/>
+          <w:szCs w:val="16"/>
+        </w:rPr>
+      </w:pPr>
+      <w:r>
+        <w:rPr>
+          <w:rFonts w:eastAsia="Arial"/>
+          <w:sz w:val="16"/>
+          <w:szCs w:val="16"/>
+        </w:rPr>
+        <w:t xml:space="preserve">Fonte - </w:t>
+      </w:r>
+      <w:hyperlink r:id="rId18" w:history="1">
+        <w:r>
+          <w:rPr>
+            <w:rStyle w:val="Hyperlink"/>
+            <w:rFonts w:eastAsia="Arial"/>
+            <w:sz w:val="16"/>
+            <w:szCs w:val="16"/>
+          </w:rPr>
+          <w:t>https://computercity.com/hardware/processors/normal-cpu-gpu-temperatures-for-your-pc</w:t>
+        </w:r>
+      </w:hyperlink>
+      <w:r>
+        <w:rPr>
+          <w:rFonts w:eastAsia="Arial"/>
+          <w:sz w:val="16"/>
+          <w:szCs w:val="16"/>
+        </w:rPr>
+        <w:t xml:space="preserve"> </w:t>
+      </w:r>
+      <w:r>
+        <w:rPr>
+          <w:rFonts w:eastAsia="Arial"/>
+          <w:sz w:val="16"/>
+          <w:szCs w:val="16"/>
+        </w:rPr>
+        <w:br/>
+      </w:r>
+      <w:r>
+        <w:rPr>
+          <w:rFonts w:eastAsia="Arial"/>
+          <w:sz w:val="16"/>
+          <w:szCs w:val="16"/>
+        </w:rPr>
+        <w:t>Representação da dinâmica térmica do computador em tabela</w:t>
+      </w:r>
+    </w:p>
+    <w:p>
+      <w:pPr>
+        <w:pStyle w:val="ABNTGeral"/>
+        <w:numPr>
+          <w:ilvl w:val="0"/>
+          <w:numId w:val="47"/>
+        </w:numPr>
+        <w:rPr>
+          <w:rFonts w:eastAsia="Arial"/>
+        </w:rPr>
+      </w:pPr>
+      <w:r>
+        <w:rPr>
+          <w:rFonts w:eastAsia="Arial"/>
+        </w:rPr>
+        <w:lastRenderedPageBreak/>
+        <w:t>Lifewire diz que a temperatura abaixo de 50°C se situa na faixa boa, mais precisamente, entre 20-80°C. Acima do 80°C se aproxima do perigo.</w:t>
+      </w:r>
+    </w:p>
+    <w:p>
+      <w:pPr>
+        <w:pStyle w:val="ABNTGeral"/>
+        <w:numPr>
+          <w:ilvl w:val="0"/>
+          <w:numId w:val="47"/>
+        </w:numPr>
+        <w:rPr>
+          <w:rFonts w:eastAsia="Arial"/>
+        </w:rPr>
+      </w:pPr>
+      <w:r>
+        <w:rPr>
+          <w:rFonts w:eastAsia="Arial"/>
+        </w:rPr>
+        <w:t>Outros hardwares</w:t>
+      </w:r>
+    </w:p>
+    <w:p>
+      <w:pPr>
+        <w:pStyle w:val="ABNTGeral"/>
+        <w:ind w:left="720"/>
+        <w:rPr>
+          <w:rFonts w:eastAsia="Arial"/>
+        </w:rPr>
+      </w:pPr>
+    </w:p>
+    <w:p>
+      <w:pPr>
+        <w:pStyle w:val="ABNTGeral"/>
+        <w:jc w:val="left"/>
+        <w:rPr>
+          <w:rFonts w:eastAsia="Arial"/>
+        </w:rPr>
+      </w:pPr>
+    </w:p>
+    <w:p>
+      <w:pPr>
+        <w:pStyle w:val="ABNTGeral"/>
+        <w:ind w:firstLine="360"/>
+        <w:jc w:val="left"/>
+        <w:rPr>
+          <w:rFonts w:eastAsia="Arial"/>
+        </w:rPr>
+      </w:pPr>
+      <w:r>
+        <w:rPr>
+          <w:rFonts w:eastAsia="Arial"/>
+        </w:rPr>
         <w:t>Diante deste problema</w:t>
       </w:r>
       <w:r>
@@ -2365,21 +2660,7 @@
         <w:rPr>
           <w:rFonts w:eastAsia="Arial"/>
         </w:rPr>
-        <w:t xml:space="preserve"> </w:t>
-      </w:r>
-      <w:proofErr w:type="spellStart"/>
-      <w:r>
-        <w:rPr>
-          <w:rFonts w:eastAsia="Arial"/>
-        </w:rPr>
-        <w:t>Umitrix</w:t>
-      </w:r>
-      <w:proofErr w:type="spellEnd"/>
-      <w:r>
-        <w:rPr>
-          <w:rFonts w:eastAsia="Arial"/>
-        </w:rPr>
-        <w:t xml:space="preserve"> desenvolverá um sistema de monitoramento no estoque por meio da extração de dados do ambiente através de sensores de Arduíno, visando o melhor monitoramento do ambiente e redução dos acidentes previsíveis.</w:t>
+        <w:t xml:space="preserve"> Umitrix desenvolverá um sistema de monitoramento no estoque por meio da extração de dados do ambiente através de sensores de Arduíno, visando o melhor monitoramento do ambiente e redução dos acidentes previsíveis.</w:t>
       </w:r>
     </w:p>
     <w:p>
@@ -2527,21 +2808,7 @@
         <w:rPr>
           <w:rFonts w:eastAsia="Arial"/>
         </w:rPr>
-        <w:t xml:space="preserve"> </w:t>
-      </w:r>
-      <w:proofErr w:type="spellStart"/>
-      <w:r>
-        <w:rPr>
-          <w:rFonts w:eastAsia="Arial"/>
-        </w:rPr>
-        <w:t>Umitrix</w:t>
-      </w:r>
-      <w:proofErr w:type="spellEnd"/>
-      <w:r>
-        <w:rPr>
-          <w:rFonts w:eastAsia="Arial"/>
-        </w:rPr>
-        <w:t xml:space="preserve"> irá desenvolver e implementar um sistema de monitoramento térmico para medir temperatura e umidade em estoques de computadores de pequenos e médio porte. O sistema fornecerá dados, a partir do Arduino junto aos sensores que serão apresentados em uma dashboard web. Isso vai permitir detectar rapidamente qualquer variação no clima que possa prejudicar os produtos e tomar medidas preventivas de forma ágil.</w:t>
+        <w:t xml:space="preserve"> Umitrix irá desenvolver e implementar um sistema de monitoramento térmico para medir temperatura e umidade em estoques de computadores de pequenos e médio porte. O sistema fornecerá dados, a partir do Arduino junto aos sensores que serão apresentados em uma dashboard web. Isso vai permitir detectar rapidamente qualquer variação no clima que possa prejudicar os produtos e tomar medidas preventivas de forma ágil.</w:t>
       </w:r>
       <w:r>
         <w:rPr>
@@ -2654,15 +2921,7 @@
         <w:pStyle w:val="ABNTGeral"/>
       </w:pPr>
       <w:r>
-        <w:t xml:space="preserve">O projeto </w:t>
-      </w:r>
-      <w:proofErr w:type="spellStart"/>
-      <w:r>
-        <w:t>Umitrix</w:t>
-      </w:r>
-      <w:proofErr w:type="spellEnd"/>
-      <w:r>
-        <w:t xml:space="preserve"> visa desenvolver e implementar um sistema de monitoramento térmico para estoques de computadores de pequeno e médio porte. O sistema será baseado em sensores de temperatura e umidade conectados a uma placa Arduino, com as medições sendo exibidas em uma dashboard web interativa. A dashboard permitirá a visualização em tempo real das informações através de gráficos e tabelas, além de fornecer alertas para condições ambientais fora dos parâmetros ideais.</w:t>
+        <w:t>O projeto Umitrix visa desenvolver e implementar um sistema de monitoramento térmico para estoques de computadores de pequeno e médio porte. O sistema será baseado em sensores de temperatura e umidade conectados a uma placa Arduino, com as medições sendo exibidas em uma dashboard web interativa. A dashboard permitirá a visualização em tempo real das informações através de gráficos e tabelas, além de fornecer alertas para condições ambientais fora dos parâmetros ideais.</w:t>
       </w:r>
     </w:p>
     <w:p>
@@ -3864,21 +4123,7 @@
         <w:rPr>
           <w:color w:val="000000" w:themeColor="text1"/>
         </w:rPr>
-        <w:t xml:space="preserve"> Em pequenas correções, poderá levar entre 1 </w:t>
-      </w:r>
-      <w:proofErr w:type="gramStart"/>
-      <w:r>
-        <w:rPr>
-          <w:color w:val="000000" w:themeColor="text1"/>
-        </w:rPr>
-        <w:t>a</w:t>
-      </w:r>
-      <w:proofErr w:type="gramEnd"/>
-      <w:r>
-        <w:rPr>
-          <w:color w:val="000000" w:themeColor="text1"/>
-        </w:rPr>
-        <w:t xml:space="preserve"> 5 dias úteis, já para casos mais complexos uma</w:t>
+        <w:t xml:space="preserve"> Em pequenas correções, poderá levar entre 1 a 5 dias úteis, já para casos mais complexos uma</w:t>
       </w:r>
       <w:r>
         <w:rPr>
@@ -4036,7 +4281,7 @@
                     </pic:cNvPicPr>
                   </pic:nvPicPr>
                   <pic:blipFill>
-                    <a:blip r:embed="rId17">
+                    <a:blip r:embed="rId19">
                       <a:extLst>
                         <a:ext uri="{28A0092B-C50C-407E-A947-70E740481C1C}">
                           <a14:useLocalDpi xmlns:a14="http://schemas.microsoft.com/office/drawing/2010/main" val="0"/>
@@ -4117,7 +4362,7 @@
                     <pic:cNvPicPr/>
                   </pic:nvPicPr>
                   <pic:blipFill>
-                    <a:blip r:embed="rId18" cstate="print">
+                    <a:blip r:embed="rId20" cstate="print">
                       <a:extLst>
                         <a:ext uri="{28A0092B-C50C-407E-A947-70E740481C1C}">
                           <a14:useLocalDpi xmlns:a14="http://schemas.microsoft.com/office/drawing/2010/main" val="0"/>
@@ -4275,7 +4520,6 @@
         </w:rPr>
         <w:t xml:space="preserve">. </w:t>
       </w:r>
-      <w:proofErr w:type="spellStart"/>
       <w:r>
         <w:rPr>
           <w:rFonts w:ascii="Arial" w:eastAsia="Arial" w:hAnsi="Arial" w:cs="Arial"/>
@@ -4283,57 +4527,7 @@
           <w:szCs w:val="24"/>
           <w:lang w:val="en-US"/>
         </w:rPr>
-        <w:t>Acesso</w:t>
-      </w:r>
-      <w:proofErr w:type="spellEnd"/>
-      <w:r>
-        <w:rPr>
-          <w:rFonts w:ascii="Arial" w:eastAsia="Arial" w:hAnsi="Arial" w:cs="Arial"/>
-          <w:sz w:val="24"/>
-          <w:szCs w:val="24"/>
-          <w:lang w:val="en-US"/>
-        </w:rPr>
-        <w:t xml:space="preserve"> </w:t>
-      </w:r>
-      <w:proofErr w:type="spellStart"/>
-      <w:r>
-        <w:rPr>
-          <w:rFonts w:ascii="Arial" w:eastAsia="Arial" w:hAnsi="Arial" w:cs="Arial"/>
-          <w:sz w:val="24"/>
-          <w:szCs w:val="24"/>
-          <w:lang w:val="en-US"/>
-        </w:rPr>
-        <w:t>em</w:t>
-      </w:r>
-      <w:proofErr w:type="spellEnd"/>
-      <w:r>
-        <w:rPr>
-          <w:rFonts w:ascii="Arial" w:eastAsia="Arial" w:hAnsi="Arial" w:cs="Arial"/>
-          <w:sz w:val="24"/>
-          <w:szCs w:val="24"/>
-          <w:lang w:val="en-US"/>
-        </w:rPr>
-        <w:t xml:space="preserve">: 10 set. 2024, </w:t>
-      </w:r>
-      <w:proofErr w:type="spellStart"/>
-      <w:r>
-        <w:rPr>
-          <w:rFonts w:ascii="Arial" w:eastAsia="Arial" w:hAnsi="Arial" w:cs="Arial"/>
-          <w:sz w:val="24"/>
-          <w:szCs w:val="24"/>
-          <w:lang w:val="en-US"/>
-        </w:rPr>
-        <w:t>às</w:t>
-      </w:r>
-      <w:proofErr w:type="spellEnd"/>
-      <w:r>
-        <w:rPr>
-          <w:rFonts w:ascii="Arial" w:eastAsia="Arial" w:hAnsi="Arial" w:cs="Arial"/>
-          <w:sz w:val="24"/>
-          <w:szCs w:val="24"/>
-          <w:lang w:val="en-US"/>
-        </w:rPr>
-        <w:t xml:space="preserve"> 10:00.</w:t>
+        <w:t>Acesso em: 10 set. 2024, às 10:00.</w:t>
       </w:r>
     </w:p>
     <w:p>
@@ -4405,7 +4599,7 @@
         </w:rPr>
         <w:t xml:space="preserve">2024. Disponível em: </w:t>
       </w:r>
-      <w:hyperlink r:id="rId19" w:tgtFrame="_new" w:history="1">
+      <w:hyperlink r:id="rId21" w:tgtFrame="_new" w:history="1">
         <w:r>
           <w:rPr>
             <w:rStyle w:val="Hyperlink"/>
@@ -4424,7 +4618,6 @@
         </w:rPr>
         <w:t xml:space="preserve">. </w:t>
       </w:r>
-      <w:proofErr w:type="spellStart"/>
       <w:r>
         <w:rPr>
           <w:rFonts w:ascii="Arial" w:eastAsia="Arial" w:hAnsi="Arial" w:cs="Arial"/>
@@ -4432,37 +4625,7 @@
           <w:szCs w:val="24"/>
           <w:lang w:val="en-US"/>
         </w:rPr>
-        <w:t>Acesso</w:t>
-      </w:r>
-      <w:proofErr w:type="spellEnd"/>
-      <w:r>
-        <w:rPr>
-          <w:rFonts w:ascii="Arial" w:eastAsia="Arial" w:hAnsi="Arial" w:cs="Arial"/>
-          <w:sz w:val="24"/>
-          <w:szCs w:val="24"/>
-          <w:lang w:val="en-US"/>
-        </w:rPr>
-        <w:t xml:space="preserve"> </w:t>
-      </w:r>
-      <w:proofErr w:type="spellStart"/>
-      <w:r>
-        <w:rPr>
-          <w:rFonts w:ascii="Arial" w:eastAsia="Arial" w:hAnsi="Arial" w:cs="Arial"/>
-          <w:sz w:val="24"/>
-          <w:szCs w:val="24"/>
-          <w:lang w:val="en-US"/>
-        </w:rPr>
-        <w:t>em</w:t>
-      </w:r>
-      <w:proofErr w:type="spellEnd"/>
-      <w:r>
-        <w:rPr>
-          <w:rFonts w:ascii="Arial" w:eastAsia="Arial" w:hAnsi="Arial" w:cs="Arial"/>
-          <w:sz w:val="24"/>
-          <w:szCs w:val="24"/>
-          <w:lang w:val="en-US"/>
-        </w:rPr>
-        <w:t>: 09 set. 2024.</w:t>
+        <w:t>Acesso em: 09 set. 2024.</w:t>
       </w:r>
     </w:p>
     <w:p>
@@ -4533,7 +4696,7 @@
         </w:rPr>
         <w:t xml:space="preserve">2017. Disponível em: </w:t>
       </w:r>
-      <w:hyperlink r:id="rId20" w:tgtFrame="_new" w:history="1">
+      <w:hyperlink r:id="rId22" w:tgtFrame="_new" w:history="1">
         <w:r>
           <w:rPr>
             <w:rStyle w:val="Hyperlink"/>
@@ -4609,7 +4772,6 @@
         </w:rPr>
         <w:t xml:space="preserve">&gt;. </w:t>
       </w:r>
-      <w:proofErr w:type="spellStart"/>
       <w:r>
         <w:rPr>
           <w:rFonts w:ascii="Arial" w:eastAsia="Arial" w:hAnsi="Arial" w:cs="Arial"/>
@@ -4617,37 +4779,7 @@
           <w:szCs w:val="24"/>
           <w:lang w:val="en-US"/>
         </w:rPr>
-        <w:t>Acesso</w:t>
-      </w:r>
-      <w:proofErr w:type="spellEnd"/>
-      <w:r>
-        <w:rPr>
-          <w:rFonts w:ascii="Arial" w:eastAsia="Arial" w:hAnsi="Arial" w:cs="Arial"/>
-          <w:sz w:val="24"/>
-          <w:szCs w:val="24"/>
-          <w:lang w:val="en-US"/>
-        </w:rPr>
-        <w:t xml:space="preserve"> </w:t>
-      </w:r>
-      <w:proofErr w:type="spellStart"/>
-      <w:r>
-        <w:rPr>
-          <w:rFonts w:ascii="Arial" w:eastAsia="Arial" w:hAnsi="Arial" w:cs="Arial"/>
-          <w:sz w:val="24"/>
-          <w:szCs w:val="24"/>
-          <w:lang w:val="en-US"/>
-        </w:rPr>
-        <w:t>em</w:t>
-      </w:r>
-      <w:proofErr w:type="spellEnd"/>
-      <w:r>
-        <w:rPr>
-          <w:rFonts w:ascii="Arial" w:eastAsia="Arial" w:hAnsi="Arial" w:cs="Arial"/>
-          <w:sz w:val="24"/>
-          <w:szCs w:val="24"/>
-          <w:lang w:val="en-US"/>
-        </w:rPr>
-        <w:t>: 8 set. 2024.</w:t>
+        <w:t>Acesso em: 8 set. 2024.</w:t>
       </w:r>
     </w:p>
     <w:p>
@@ -4718,7 +4850,7 @@
         </w:rPr>
         <w:t xml:space="preserve">Disponível em: </w:t>
       </w:r>
-      <w:hyperlink r:id="rId21" w:tgtFrame="_new" w:history="1">
+      <w:hyperlink r:id="rId23" w:tgtFrame="_new" w:history="1">
         <w:r>
           <w:rPr>
             <w:rStyle w:val="Hyperlink"/>
@@ -4791,7 +4923,6 @@
         </w:rPr>
         <w:t xml:space="preserve"> Humidity Effects on Electronic Devices. </w:t>
       </w:r>
-      <w:proofErr w:type="spellStart"/>
       <w:r>
         <w:rPr>
           <w:rFonts w:ascii="Arial" w:hAnsi="Arial" w:cs="Arial"/>
@@ -4800,75 +4931,8 @@
           <w:sz w:val="24"/>
           <w:szCs w:val="24"/>
         </w:rPr>
-        <w:t>Journal</w:t>
-      </w:r>
-      <w:proofErr w:type="spellEnd"/>
-      <w:r>
-        <w:rPr>
-          <w:rFonts w:ascii="Arial" w:hAnsi="Arial" w:cs="Arial"/>
-          <w:i/>
-          <w:iCs/>
-          <w:sz w:val="24"/>
-          <w:szCs w:val="24"/>
-        </w:rPr>
-        <w:t xml:space="preserve"> </w:t>
-      </w:r>
-      <w:proofErr w:type="spellStart"/>
-      <w:r>
-        <w:rPr>
-          <w:rFonts w:ascii="Arial" w:hAnsi="Arial" w:cs="Arial"/>
-          <w:i/>
-          <w:iCs/>
-          <w:sz w:val="24"/>
-          <w:szCs w:val="24"/>
-        </w:rPr>
-        <w:t>of</w:t>
-      </w:r>
-      <w:proofErr w:type="spellEnd"/>
-      <w:r>
-        <w:rPr>
-          <w:rFonts w:ascii="Arial" w:hAnsi="Arial" w:cs="Arial"/>
-          <w:i/>
-          <w:iCs/>
-          <w:sz w:val="24"/>
-          <w:szCs w:val="24"/>
-        </w:rPr>
-        <w:t xml:space="preserve"> </w:t>
-      </w:r>
-      <w:proofErr w:type="spellStart"/>
-      <w:r>
-        <w:rPr>
-          <w:rFonts w:ascii="Arial" w:hAnsi="Arial" w:cs="Arial"/>
-          <w:i/>
-          <w:iCs/>
-          <w:sz w:val="24"/>
-          <w:szCs w:val="24"/>
-        </w:rPr>
-        <w:t>Electronic</w:t>
-      </w:r>
-      <w:proofErr w:type="spellEnd"/>
-      <w:r>
-        <w:rPr>
-          <w:rFonts w:ascii="Arial" w:hAnsi="Arial" w:cs="Arial"/>
-          <w:i/>
-          <w:iCs/>
-          <w:sz w:val="24"/>
-          <w:szCs w:val="24"/>
-        </w:rPr>
-        <w:t xml:space="preserve"> </w:t>
-      </w:r>
-      <w:proofErr w:type="spellStart"/>
-      <w:r>
-        <w:rPr>
-          <w:rFonts w:ascii="Arial" w:hAnsi="Arial" w:cs="Arial"/>
-          <w:i/>
-          <w:iCs/>
-          <w:sz w:val="24"/>
-          <w:szCs w:val="24"/>
-        </w:rPr>
-        <w:t>Materials</w:t>
-      </w:r>
-      <w:proofErr w:type="spellEnd"/>
+        <w:t>Journal of Electronic Materials</w:t>
+      </w:r>
       <w:r>
         <w:rPr>
           <w:rFonts w:ascii="Arial" w:hAnsi="Arial" w:cs="Arial"/>
@@ -4877,7 +4941,7 @@
         </w:rPr>
         <w:t xml:space="preserve">, v. 48, n. 2, p. 167-174, 2019. Disponível em: </w:t>
       </w:r>
-      <w:hyperlink r:id="rId22" w:tgtFrame="_new" w:history="1">
+      <w:hyperlink r:id="rId24" w:tgtFrame="_new" w:history="1">
         <w:r>
           <w:rPr>
             <w:rStyle w:val="Hyperlink"/>
@@ -5024,7 +5088,7 @@
       </w:pPr>
     </w:p>
     <w:sectPr>
-      <w:headerReference w:type="default" r:id="rId23"/>
+      <w:headerReference w:type="default" r:id="rId25"/>
       <w:pgSz w:w="11906" w:h="16838"/>
       <w:pgMar w:top="1701" w:right="1134" w:bottom="1134" w:left="1701" w:header="709" w:footer="709" w:gutter="0"/>
       <w:pgNumType w:start="5"/>
@@ -5302,6 +5366,155 @@
 <file path=word/numbering.xml><?xml version="1.0" encoding="utf-8"?>
 <w:numbering xmlns:wpc="http://schemas.microsoft.com/office/word/2010/wordprocessingCanvas" xmlns:cx="http://schemas.microsoft.com/office/drawing/2014/chartex" xmlns:cx1="http://schemas.microsoft.com/office/drawing/2015/9/8/chartex" xmlns:cx2="http://schemas.microsoft.com/office/drawing/2015/10/21/chartex" xmlns:cx3="http://schemas.microsoft.com/office/drawing/2016/5/9/chartex" xmlns:cx4="http://schemas.microsoft.com/office/drawing/2016/5/10/chartex" xmlns:cx5="http://schemas.microsoft.com/office/drawing/2016/5/11/chartex" xmlns:cx6="http://schemas.microsoft.com/office/drawing/2016/5/12/chartex" xmlns:cx7="http://schemas.microsoft.com/office/drawing/2016/5/13/chartex" xmlns:cx8="http://schemas.microsoft.com/office/drawing/2016/5/14/chartex" xmlns:mc="http://schemas.openxmlformats.org/markup-compatibility/2006" xmlns:aink="http://schemas.microsoft.com/office/drawing/2016/ink" xmlns:am3d="http://schemas.microsoft.com/office/drawing/2017/model3d" xmlns:o="urn:schemas-microsoft-com:office:office" xmlns:oel="http://schemas.microsoft.com/office/2019/extlst" xmlns:r="http://schemas.openxmlformats.org/officeDocument/2006/relationships" xmlns:m="http://schemas.openxmlformats.org/officeDocument/2006/math" xmlns:v="urn:schemas-microsoft-com:vml" xmlns:wp14="http://schemas.microsoft.com/office/word/2010/wordprocessingDrawing" xmlns:wp="http://schemas.openxmlformats.org/drawingml/2006/wordprocessingDrawing" xmlns:w10="urn:schemas-microsoft-com:office:word" xmlns:w="http://schemas.openxmlformats.org/wordprocessingml/2006/main" xmlns:w14="http://schemas.microsoft.com/office/word/2010/wordml" xmlns:w15="http://schemas.microsoft.com/office/word/2012/wordml" xmlns:w16cex="http://schemas.microsoft.com/office/word/2018/wordml/cex" xmlns:w16cid="http://schemas.microsoft.com/office/word/2016/wordml/cid" xmlns:w16="http://schemas.microsoft.com/office/word/2018/wordml" xmlns:w16du="http://schemas.microsoft.com/office/word/2023/wordml/word16du" xmlns:w16sdtdh="http://schemas.microsoft.com/office/word/2020/wordml/sdtdatahash" xmlns:w16se="http://schemas.microsoft.com/office/word/2015/wordml/symex" xmlns:wpg="http://schemas.microsoft.com/office/word/2010/wordprocessingGroup" xmlns:wpi="http://schemas.microsoft.com/office/word/2010/wordprocessingInk" xmlns:wne="http://schemas.microsoft.com/office/word/2006/wordml" xmlns:wps="http://schemas.microsoft.com/office/word/2010/wordprocessingShape" mc:Ignorable="w14 w15 w16se w16cid w16 w16cex w16sdtdh w16du wp14">
   <w:abstractNum w:abstractNumId="0" w15:restartNumberingAfterBreak="0">
+    <w:nsid w:val="0270219F"/>
+    <w:multiLevelType w:val="multilevel"/>
+    <w:tmpl w:val="2C5E9A1E"/>
+    <w:lvl w:ilvl="0">
+      <w:start w:val="1"/>
+      <w:numFmt w:val="bullet"/>
+      <w:lvlText w:val=""/>
+      <w:lvlJc w:val="left"/>
+      <w:pPr>
+        <w:tabs>
+          <w:tab w:val="num" w:pos="720"/>
+        </w:tabs>
+        <w:ind w:left="720" w:hanging="360"/>
+      </w:pPr>
+      <w:rPr>
+        <w:rFonts w:ascii="Symbol" w:hAnsi="Symbol" w:hint="default"/>
+        <w:sz w:val="20"/>
+      </w:rPr>
+    </w:lvl>
+    <w:lvl w:ilvl="1" w:tentative="1">
+      <w:start w:val="1"/>
+      <w:numFmt w:val="bullet"/>
+      <w:lvlText w:val="o"/>
+      <w:lvlJc w:val="left"/>
+      <w:pPr>
+        <w:tabs>
+          <w:tab w:val="num" w:pos="1440"/>
+        </w:tabs>
+        <w:ind w:left="1440" w:hanging="360"/>
+      </w:pPr>
+      <w:rPr>
+        <w:rFonts w:ascii="Courier New" w:hAnsi="Courier New" w:hint="default"/>
+        <w:sz w:val="20"/>
+      </w:rPr>
+    </w:lvl>
+    <w:lvl w:ilvl="2" w:tentative="1">
+      <w:start w:val="1"/>
+      <w:numFmt w:val="bullet"/>
+      <w:lvlText w:val=""/>
+      <w:lvlJc w:val="left"/>
+      <w:pPr>
+        <w:tabs>
+          <w:tab w:val="num" w:pos="2160"/>
+        </w:tabs>
+        <w:ind w:left="2160" w:hanging="360"/>
+      </w:pPr>
+      <w:rPr>
+        <w:rFonts w:ascii="Wingdings" w:hAnsi="Wingdings" w:hint="default"/>
+        <w:sz w:val="20"/>
+      </w:rPr>
+    </w:lvl>
+    <w:lvl w:ilvl="3" w:tentative="1">
+      <w:start w:val="1"/>
+      <w:numFmt w:val="bullet"/>
+      <w:lvlText w:val=""/>
+      <w:lvlJc w:val="left"/>
+      <w:pPr>
+        <w:tabs>
+          <w:tab w:val="num" w:pos="2880"/>
+        </w:tabs>
+        <w:ind w:left="2880" w:hanging="360"/>
+      </w:pPr>
+      <w:rPr>
+        <w:rFonts w:ascii="Wingdings" w:hAnsi="Wingdings" w:hint="default"/>
+        <w:sz w:val="20"/>
+      </w:rPr>
+    </w:lvl>
+    <w:lvl w:ilvl="4" w:tentative="1">
+      <w:start w:val="1"/>
+      <w:numFmt w:val="bullet"/>
+      <w:lvlText w:val=""/>
+      <w:lvlJc w:val="left"/>
+      <w:pPr>
+        <w:tabs>
+          <w:tab w:val="num" w:pos="3600"/>
+        </w:tabs>
+        <w:ind w:left="3600" w:hanging="360"/>
+      </w:pPr>
+      <w:rPr>
+        <w:rFonts w:ascii="Wingdings" w:hAnsi="Wingdings" w:hint="default"/>
+        <w:sz w:val="20"/>
+      </w:rPr>
+    </w:lvl>
+    <w:lvl w:ilvl="5" w:tentative="1">
+      <w:start w:val="1"/>
+      <w:numFmt w:val="bullet"/>
+      <w:lvlText w:val=""/>
+      <w:lvlJc w:val="left"/>
+      <w:pPr>
+        <w:tabs>
+          <w:tab w:val="num" w:pos="4320"/>
+        </w:tabs>
+        <w:ind w:left="4320" w:hanging="360"/>
+      </w:pPr>
+      <w:rPr>
+        <w:rFonts w:ascii="Wingdings" w:hAnsi="Wingdings" w:hint="default"/>
+        <w:sz w:val="20"/>
+      </w:rPr>
+    </w:lvl>
+    <w:lvl w:ilvl="6" w:tentative="1">
+      <w:start w:val="1"/>
+      <w:numFmt w:val="bullet"/>
+      <w:lvlText w:val=""/>
+      <w:lvlJc w:val="left"/>
+      <w:pPr>
+        <w:tabs>
+          <w:tab w:val="num" w:pos="5040"/>
+        </w:tabs>
+        <w:ind w:left="5040" w:hanging="360"/>
+      </w:pPr>
+      <w:rPr>
+        <w:rFonts w:ascii="Wingdings" w:hAnsi="Wingdings" w:hint="default"/>
+        <w:sz w:val="20"/>
+      </w:rPr>
+    </w:lvl>
+    <w:lvl w:ilvl="7" w:tentative="1">
+      <w:start w:val="1"/>
+      <w:numFmt w:val="bullet"/>
+      <w:lvlText w:val=""/>
+      <w:lvlJc w:val="left"/>
+      <w:pPr>
+        <w:tabs>
+          <w:tab w:val="num" w:pos="5760"/>
+        </w:tabs>
+        <w:ind w:left="5760" w:hanging="360"/>
+      </w:pPr>
+      <w:rPr>
+        <w:rFonts w:ascii="Wingdings" w:hAnsi="Wingdings" w:hint="default"/>
+        <w:sz w:val="20"/>
+      </w:rPr>
+    </w:lvl>
+    <w:lvl w:ilvl="8" w:tentative="1">
+      <w:start w:val="1"/>
+      <w:numFmt w:val="bullet"/>
+      <w:lvlText w:val=""/>
+      <w:lvlJc w:val="left"/>
+      <w:pPr>
+        <w:tabs>
+          <w:tab w:val="num" w:pos="6480"/>
+        </w:tabs>
+        <w:ind w:left="6480" w:hanging="360"/>
+      </w:pPr>
+      <w:rPr>
+        <w:rFonts w:ascii="Wingdings" w:hAnsi="Wingdings" w:hint="default"/>
+        <w:sz w:val="20"/>
+      </w:rPr>
+    </w:lvl>
+  </w:abstractNum>
+  <w:abstractNum w:abstractNumId="1" w15:restartNumberingAfterBreak="0">
     <w:nsid w:val="045C662A"/>
     <w:multiLevelType w:val="hybridMultilevel"/>
     <w:tmpl w:val="C29A3DC8"/>
@@ -5390,7 +5603,7 @@
       </w:pPr>
     </w:lvl>
   </w:abstractNum>
-  <w:abstractNum w:abstractNumId="1" w15:restartNumberingAfterBreak="0">
+  <w:abstractNum w:abstractNumId="2" w15:restartNumberingAfterBreak="0">
     <w:nsid w:val="07434977"/>
     <w:multiLevelType w:val="multilevel"/>
     <w:tmpl w:val="2C5C15E6"/>
@@ -5539,7 +5752,7 @@
       </w:rPr>
     </w:lvl>
   </w:abstractNum>
-  <w:abstractNum w:abstractNumId="2" w15:restartNumberingAfterBreak="0">
+  <w:abstractNum w:abstractNumId="3" w15:restartNumberingAfterBreak="0">
     <w:nsid w:val="07724343"/>
     <w:multiLevelType w:val="multilevel"/>
     <w:tmpl w:val="363AB690"/>
@@ -5652,7 +5865,7 @@
       </w:pPr>
     </w:lvl>
   </w:abstractNum>
-  <w:abstractNum w:abstractNumId="3" w15:restartNumberingAfterBreak="0">
+  <w:abstractNum w:abstractNumId="4" w15:restartNumberingAfterBreak="0">
     <w:nsid w:val="09664F8C"/>
     <w:multiLevelType w:val="multilevel"/>
     <w:tmpl w:val="CEBA5CA8"/>
@@ -5801,7 +6014,7 @@
       </w:rPr>
     </w:lvl>
   </w:abstractNum>
-  <w:abstractNum w:abstractNumId="4" w15:restartNumberingAfterBreak="0">
+  <w:abstractNum w:abstractNumId="5" w15:restartNumberingAfterBreak="0">
     <w:nsid w:val="0CC16BE7"/>
     <w:multiLevelType w:val="multilevel"/>
     <w:tmpl w:val="A41E7E88"/>
@@ -5914,7 +6127,7 @@
       </w:pPr>
     </w:lvl>
   </w:abstractNum>
-  <w:abstractNum w:abstractNumId="5" w15:restartNumberingAfterBreak="0">
+  <w:abstractNum w:abstractNumId="6" w15:restartNumberingAfterBreak="0">
     <w:nsid w:val="0FD8051A"/>
     <w:multiLevelType w:val="multilevel"/>
     <w:tmpl w:val="75D28300"/>
@@ -6035,7 +6248,7 @@
       </w:rPr>
     </w:lvl>
   </w:abstractNum>
-  <w:abstractNum w:abstractNumId="6" w15:restartNumberingAfterBreak="0">
+  <w:abstractNum w:abstractNumId="7" w15:restartNumberingAfterBreak="0">
     <w:nsid w:val="118C6715"/>
     <w:multiLevelType w:val="multilevel"/>
     <w:tmpl w:val="CDA4A172"/>
@@ -6184,7 +6397,7 @@
       </w:rPr>
     </w:lvl>
   </w:abstractNum>
-  <w:abstractNum w:abstractNumId="7" w15:restartNumberingAfterBreak="0">
+  <w:abstractNum w:abstractNumId="8" w15:restartNumberingAfterBreak="0">
     <w:nsid w:val="13CE6F49"/>
     <w:multiLevelType w:val="multilevel"/>
     <w:tmpl w:val="3B463FD0"/>
@@ -6297,7 +6510,7 @@
       </w:rPr>
     </w:lvl>
   </w:abstractNum>
-  <w:abstractNum w:abstractNumId="8" w15:restartNumberingAfterBreak="0">
+  <w:abstractNum w:abstractNumId="9" w15:restartNumberingAfterBreak="0">
     <w:nsid w:val="16B00981"/>
     <w:multiLevelType w:val="multilevel"/>
     <w:tmpl w:val="7CB8FF7E"/>
@@ -6419,7 +6632,7 @@
       </w:rPr>
     </w:lvl>
   </w:abstractNum>
-  <w:abstractNum w:abstractNumId="9" w15:restartNumberingAfterBreak="0">
+  <w:abstractNum w:abstractNumId="10" w15:restartNumberingAfterBreak="0">
     <w:nsid w:val="21F84DD0"/>
     <w:multiLevelType w:val="multilevel"/>
     <w:tmpl w:val="B862F976"/>
@@ -6568,7 +6781,7 @@
       </w:rPr>
     </w:lvl>
   </w:abstractNum>
-  <w:abstractNum w:abstractNumId="10" w15:restartNumberingAfterBreak="0">
+  <w:abstractNum w:abstractNumId="11" w15:restartNumberingAfterBreak="0">
     <w:nsid w:val="28B279F8"/>
     <w:multiLevelType w:val="multilevel"/>
     <w:tmpl w:val="CF50CDA2"/>
@@ -6717,7 +6930,7 @@
       </w:rPr>
     </w:lvl>
   </w:abstractNum>
-  <w:abstractNum w:abstractNumId="11" w15:restartNumberingAfterBreak="0">
+  <w:abstractNum w:abstractNumId="12" w15:restartNumberingAfterBreak="0">
     <w:nsid w:val="294B4BFC"/>
     <w:multiLevelType w:val="multilevel"/>
     <w:tmpl w:val="65C49F1A"/>
@@ -6838,7 +7051,7 @@
       </w:rPr>
     </w:lvl>
   </w:abstractNum>
-  <w:abstractNum w:abstractNumId="12" w15:restartNumberingAfterBreak="0">
+  <w:abstractNum w:abstractNumId="13" w15:restartNumberingAfterBreak="0">
     <w:nsid w:val="2C196430"/>
     <w:multiLevelType w:val="multilevel"/>
     <w:tmpl w:val="8848C85A"/>
@@ -6987,7 +7200,7 @@
       </w:rPr>
     </w:lvl>
   </w:abstractNum>
-  <w:abstractNum w:abstractNumId="13" w15:restartNumberingAfterBreak="0">
+  <w:abstractNum w:abstractNumId="14" w15:restartNumberingAfterBreak="0">
     <w:nsid w:val="2C9A567B"/>
     <w:multiLevelType w:val="multilevel"/>
     <w:tmpl w:val="F3780558"/>
@@ -7104,7 +7317,7 @@
       </w:pPr>
     </w:lvl>
   </w:abstractNum>
-  <w:abstractNum w:abstractNumId="14" w15:restartNumberingAfterBreak="0">
+  <w:abstractNum w:abstractNumId="15" w15:restartNumberingAfterBreak="0">
     <w:nsid w:val="2FEB76ED"/>
     <w:multiLevelType w:val="multilevel"/>
     <w:tmpl w:val="6A3AAEF8"/>
@@ -7217,7 +7430,7 @@
       </w:pPr>
     </w:lvl>
   </w:abstractNum>
-  <w:abstractNum w:abstractNumId="15" w15:restartNumberingAfterBreak="0">
+  <w:abstractNum w:abstractNumId="16" w15:restartNumberingAfterBreak="0">
     <w:nsid w:val="34833EC7"/>
     <w:multiLevelType w:val="multilevel"/>
     <w:tmpl w:val="6E46D15A"/>
@@ -7338,7 +7551,7 @@
       </w:rPr>
     </w:lvl>
   </w:abstractNum>
-  <w:abstractNum w:abstractNumId="16" w15:restartNumberingAfterBreak="0">
+  <w:abstractNum w:abstractNumId="17" w15:restartNumberingAfterBreak="0">
     <w:nsid w:val="3709256D"/>
     <w:multiLevelType w:val="multilevel"/>
     <w:tmpl w:val="1B169838"/>
@@ -7467,7 +7680,7 @@
       </w:rPr>
     </w:lvl>
   </w:abstractNum>
-  <w:abstractNum w:abstractNumId="17" w15:restartNumberingAfterBreak="0">
+  <w:abstractNum w:abstractNumId="18" w15:restartNumberingAfterBreak="0">
     <w:nsid w:val="3D91267E"/>
     <w:multiLevelType w:val="multilevel"/>
     <w:tmpl w:val="D4125BFA"/>
@@ -7616,7 +7829,7 @@
       </w:rPr>
     </w:lvl>
   </w:abstractNum>
-  <w:abstractNum w:abstractNumId="18" w15:restartNumberingAfterBreak="0">
+  <w:abstractNum w:abstractNumId="19" w15:restartNumberingAfterBreak="0">
     <w:nsid w:val="3E643C7C"/>
     <w:multiLevelType w:val="multilevel"/>
     <w:tmpl w:val="656C5418"/>
@@ -7729,7 +7942,7 @@
       </w:rPr>
     </w:lvl>
   </w:abstractNum>
-  <w:abstractNum w:abstractNumId="19" w15:restartNumberingAfterBreak="0">
+  <w:abstractNum w:abstractNumId="20" w15:restartNumberingAfterBreak="0">
     <w:nsid w:val="42CC4AB8"/>
     <w:multiLevelType w:val="multilevel"/>
     <w:tmpl w:val="9B849208"/>
@@ -7852,7 +8065,7 @@
       </w:rPr>
     </w:lvl>
   </w:abstractNum>
-  <w:abstractNum w:abstractNumId="20" w15:restartNumberingAfterBreak="0">
+  <w:abstractNum w:abstractNumId="21" w15:restartNumberingAfterBreak="0">
     <w:nsid w:val="4A2702A4"/>
     <w:multiLevelType w:val="multilevel"/>
     <w:tmpl w:val="1D2EB6B4"/>
@@ -8001,7 +8214,7 @@
       </w:rPr>
     </w:lvl>
   </w:abstractNum>
-  <w:abstractNum w:abstractNumId="21" w15:restartNumberingAfterBreak="0">
+  <w:abstractNum w:abstractNumId="22" w15:restartNumberingAfterBreak="0">
     <w:nsid w:val="4A79ACEE"/>
     <w:multiLevelType w:val="hybridMultilevel"/>
     <w:tmpl w:val="FFFFFFFF"/>
@@ -8114,7 +8327,7 @@
       </w:rPr>
     </w:lvl>
   </w:abstractNum>
-  <w:abstractNum w:abstractNumId="22" w15:restartNumberingAfterBreak="0">
+  <w:abstractNum w:abstractNumId="23" w15:restartNumberingAfterBreak="0">
     <w:nsid w:val="4E4609E7"/>
     <w:multiLevelType w:val="multilevel"/>
     <w:tmpl w:val="2FECF9C8"/>
@@ -8231,7 +8444,7 @@
       </w:pPr>
     </w:lvl>
   </w:abstractNum>
-  <w:abstractNum w:abstractNumId="23" w15:restartNumberingAfterBreak="0">
+  <w:abstractNum w:abstractNumId="24" w15:restartNumberingAfterBreak="0">
     <w:nsid w:val="4FD03255"/>
     <w:multiLevelType w:val="multilevel"/>
     <w:tmpl w:val="4BF44BDC"/>
@@ -8380,7 +8593,7 @@
       </w:rPr>
     </w:lvl>
   </w:abstractNum>
-  <w:abstractNum w:abstractNumId="24" w15:restartNumberingAfterBreak="0">
+  <w:abstractNum w:abstractNumId="25" w15:restartNumberingAfterBreak="0">
     <w:nsid w:val="515037CE"/>
     <w:multiLevelType w:val="multilevel"/>
     <w:tmpl w:val="2C763700"/>
@@ -8493,7 +8706,7 @@
       </w:pPr>
     </w:lvl>
   </w:abstractNum>
-  <w:abstractNum w:abstractNumId="25" w15:restartNumberingAfterBreak="0">
+  <w:abstractNum w:abstractNumId="26" w15:restartNumberingAfterBreak="0">
     <w:nsid w:val="520547A7"/>
     <w:multiLevelType w:val="hybridMultilevel"/>
     <w:tmpl w:val="CFBE566A"/>
@@ -8582,7 +8795,7 @@
       </w:pPr>
     </w:lvl>
   </w:abstractNum>
-  <w:abstractNum w:abstractNumId="26" w15:restartNumberingAfterBreak="0">
+  <w:abstractNum w:abstractNumId="27" w15:restartNumberingAfterBreak="0">
     <w:nsid w:val="52F01A95"/>
     <w:multiLevelType w:val="multilevel"/>
     <w:tmpl w:val="EAA68D88"/>
@@ -8695,7 +8908,7 @@
       </w:rPr>
     </w:lvl>
   </w:abstractNum>
-  <w:abstractNum w:abstractNumId="27" w15:restartNumberingAfterBreak="0">
+  <w:abstractNum w:abstractNumId="28" w15:restartNumberingAfterBreak="0">
     <w:nsid w:val="5B5B0B71"/>
     <w:multiLevelType w:val="multilevel"/>
     <w:tmpl w:val="4C5CD2EE"/>
@@ -8844,7 +9057,7 @@
       </w:rPr>
     </w:lvl>
   </w:abstractNum>
-  <w:abstractNum w:abstractNumId="28" w15:restartNumberingAfterBreak="0">
+  <w:abstractNum w:abstractNumId="29" w15:restartNumberingAfterBreak="0">
     <w:nsid w:val="5B72789E"/>
     <w:multiLevelType w:val="multilevel"/>
     <w:tmpl w:val="384C22C4"/>
@@ -8957,7 +9170,7 @@
       </w:pPr>
     </w:lvl>
   </w:abstractNum>
-  <w:abstractNum w:abstractNumId="29" w15:restartNumberingAfterBreak="0">
+  <w:abstractNum w:abstractNumId="30" w15:restartNumberingAfterBreak="0">
     <w:nsid w:val="5D4456E9"/>
     <w:multiLevelType w:val="multilevel"/>
     <w:tmpl w:val="E154CD5A"/>
@@ -9070,7 +9283,7 @@
       </w:pPr>
     </w:lvl>
   </w:abstractNum>
-  <w:abstractNum w:abstractNumId="30" w15:restartNumberingAfterBreak="0">
+  <w:abstractNum w:abstractNumId="31" w15:restartNumberingAfterBreak="0">
     <w:nsid w:val="5F0C22B9"/>
     <w:multiLevelType w:val="multilevel"/>
     <w:tmpl w:val="774289D6"/>
@@ -9183,7 +9396,7 @@
       </w:pPr>
     </w:lvl>
   </w:abstractNum>
-  <w:abstractNum w:abstractNumId="31" w15:restartNumberingAfterBreak="0">
+  <w:abstractNum w:abstractNumId="32" w15:restartNumberingAfterBreak="0">
     <w:nsid w:val="603233BD"/>
     <w:multiLevelType w:val="multilevel"/>
     <w:tmpl w:val="0C30E782"/>
@@ -9332,7 +9545,7 @@
       </w:rPr>
     </w:lvl>
   </w:abstractNum>
-  <w:abstractNum w:abstractNumId="32" w15:restartNumberingAfterBreak="0">
+  <w:abstractNum w:abstractNumId="33" w15:restartNumberingAfterBreak="0">
     <w:nsid w:val="62104559"/>
     <w:multiLevelType w:val="multilevel"/>
     <w:tmpl w:val="65C49F1A"/>
@@ -9453,7 +9666,7 @@
       </w:rPr>
     </w:lvl>
   </w:abstractNum>
-  <w:abstractNum w:abstractNumId="33" w15:restartNumberingAfterBreak="0">
+  <w:abstractNum w:abstractNumId="34" w15:restartNumberingAfterBreak="0">
     <w:nsid w:val="653B4489"/>
     <w:multiLevelType w:val="multilevel"/>
     <w:tmpl w:val="E924C6A6"/>
@@ -9566,7 +9779,7 @@
       </w:pPr>
     </w:lvl>
   </w:abstractNum>
-  <w:abstractNum w:abstractNumId="34" w15:restartNumberingAfterBreak="0">
+  <w:abstractNum w:abstractNumId="35" w15:restartNumberingAfterBreak="0">
     <w:nsid w:val="67AB6A8F"/>
     <w:multiLevelType w:val="multilevel"/>
     <w:tmpl w:val="7840B42E"/>
@@ -9715,7 +9928,7 @@
       </w:rPr>
     </w:lvl>
   </w:abstractNum>
-  <w:abstractNum w:abstractNumId="35" w15:restartNumberingAfterBreak="0">
+  <w:abstractNum w:abstractNumId="36" w15:restartNumberingAfterBreak="0">
     <w:nsid w:val="67DC2565"/>
     <w:multiLevelType w:val="multilevel"/>
     <w:tmpl w:val="79C0329E"/>
@@ -9828,7 +10041,7 @@
       </w:pPr>
     </w:lvl>
   </w:abstractNum>
-  <w:abstractNum w:abstractNumId="36" w15:restartNumberingAfterBreak="0">
+  <w:abstractNum w:abstractNumId="37" w15:restartNumberingAfterBreak="0">
     <w:nsid w:val="67DE0940"/>
     <w:multiLevelType w:val="multilevel"/>
     <w:tmpl w:val="292024BC"/>
@@ -9941,7 +10154,7 @@
       </w:pPr>
     </w:lvl>
   </w:abstractNum>
-  <w:abstractNum w:abstractNumId="37" w15:restartNumberingAfterBreak="0">
+  <w:abstractNum w:abstractNumId="38" w15:restartNumberingAfterBreak="0">
     <w:nsid w:val="689D13AA"/>
     <w:multiLevelType w:val="hybridMultilevel"/>
     <w:tmpl w:val="45426464"/>
@@ -10054,7 +10267,7 @@
       </w:rPr>
     </w:lvl>
   </w:abstractNum>
-  <w:abstractNum w:abstractNumId="38" w15:restartNumberingAfterBreak="0">
+  <w:abstractNum w:abstractNumId="39" w15:restartNumberingAfterBreak="0">
     <w:nsid w:val="69E962EF"/>
     <w:multiLevelType w:val="hybridMultilevel"/>
     <w:tmpl w:val="2F7ACBD6"/>
@@ -10143,7 +10356,7 @@
       </w:pPr>
     </w:lvl>
   </w:abstractNum>
-  <w:abstractNum w:abstractNumId="39" w15:restartNumberingAfterBreak="0">
+  <w:abstractNum w:abstractNumId="40" w15:restartNumberingAfterBreak="0">
     <w:nsid w:val="72CF450E"/>
     <w:multiLevelType w:val="hybridMultilevel"/>
     <w:tmpl w:val="2F94A80A"/>
@@ -10229,7 +10442,7 @@
       </w:pPr>
     </w:lvl>
   </w:abstractNum>
-  <w:abstractNum w:abstractNumId="40" w15:restartNumberingAfterBreak="0">
+  <w:abstractNum w:abstractNumId="41" w15:restartNumberingAfterBreak="0">
     <w:nsid w:val="742C0FDE"/>
     <w:multiLevelType w:val="multilevel"/>
     <w:tmpl w:val="ED6A86F4"/>
@@ -10378,7 +10591,7 @@
       </w:rPr>
     </w:lvl>
   </w:abstractNum>
-  <w:abstractNum w:abstractNumId="41" w15:restartNumberingAfterBreak="0">
+  <w:abstractNum w:abstractNumId="42" w15:restartNumberingAfterBreak="0">
     <w:nsid w:val="751C05C6"/>
     <w:multiLevelType w:val="multilevel"/>
     <w:tmpl w:val="4B6CE6C4"/>
@@ -10491,7 +10704,7 @@
       </w:pPr>
     </w:lvl>
   </w:abstractNum>
-  <w:abstractNum w:abstractNumId="42" w15:restartNumberingAfterBreak="0">
+  <w:abstractNum w:abstractNumId="43" w15:restartNumberingAfterBreak="0">
     <w:nsid w:val="767D79FC"/>
     <w:multiLevelType w:val="multilevel"/>
     <w:tmpl w:val="65C49F1A"/>
@@ -10612,7 +10825,7 @@
       </w:rPr>
     </w:lvl>
   </w:abstractNum>
-  <w:abstractNum w:abstractNumId="43" w15:restartNumberingAfterBreak="0">
+  <w:abstractNum w:abstractNumId="44" w15:restartNumberingAfterBreak="0">
     <w:nsid w:val="774B54ED"/>
     <w:multiLevelType w:val="multilevel"/>
     <w:tmpl w:val="89D2D4FA"/>
@@ -10761,7 +10974,7 @@
       </w:rPr>
     </w:lvl>
   </w:abstractNum>
-  <w:abstractNum w:abstractNumId="44" w15:restartNumberingAfterBreak="0">
+  <w:abstractNum w:abstractNumId="45" w15:restartNumberingAfterBreak="0">
     <w:nsid w:val="7A264A9B"/>
     <w:multiLevelType w:val="hybridMultilevel"/>
     <w:tmpl w:val="B008CD64"/>
@@ -10850,7 +11063,7 @@
       </w:pPr>
     </w:lvl>
   </w:abstractNum>
-  <w:abstractNum w:abstractNumId="45" w15:restartNumberingAfterBreak="0">
+  <w:abstractNum w:abstractNumId="46" w15:restartNumberingAfterBreak="0">
     <w:nsid w:val="7F8553A8"/>
     <w:multiLevelType w:val="multilevel"/>
     <w:tmpl w:val="5EB6D93C"/>
@@ -10972,142 +11185,145 @@
     </w:lvl>
   </w:abstractNum>
   <w:num w:numId="1" w16cid:durableId="1669088">
+    <w:abstractNumId w:val="6"/>
+  </w:num>
+  <w:num w:numId="2" w16cid:durableId="1292781018">
+    <w:abstractNumId w:val="40"/>
+  </w:num>
+  <w:num w:numId="3" w16cid:durableId="984814639">
+    <w:abstractNumId w:val="45"/>
+  </w:num>
+  <w:num w:numId="4" w16cid:durableId="1959487358">
+    <w:abstractNumId w:val="16"/>
+  </w:num>
+  <w:num w:numId="5" w16cid:durableId="656029759">
+    <w:abstractNumId w:val="39"/>
+  </w:num>
+  <w:num w:numId="6" w16cid:durableId="759444428">
+    <w:abstractNumId w:val="3"/>
+  </w:num>
+  <w:num w:numId="7" w16cid:durableId="1302612742">
+    <w:abstractNumId w:val="25"/>
+  </w:num>
+  <w:num w:numId="8" w16cid:durableId="515002468">
+    <w:abstractNumId w:val="31"/>
+  </w:num>
+  <w:num w:numId="9" w16cid:durableId="1187713100">
+    <w:abstractNumId w:val="30"/>
+  </w:num>
+  <w:num w:numId="10" w16cid:durableId="1144854787">
+    <w:abstractNumId w:val="1"/>
+  </w:num>
+  <w:num w:numId="11" w16cid:durableId="162088620">
+    <w:abstractNumId w:val="20"/>
+  </w:num>
+  <w:num w:numId="12" w16cid:durableId="1431242513">
+    <w:abstractNumId w:val="8"/>
+  </w:num>
+  <w:num w:numId="13" w16cid:durableId="490297362">
+    <w:abstractNumId w:val="34"/>
+  </w:num>
+  <w:num w:numId="14" w16cid:durableId="240287678">
+    <w:abstractNumId w:val="42"/>
+  </w:num>
+  <w:num w:numId="15" w16cid:durableId="852453782">
+    <w:abstractNumId w:val="15"/>
+  </w:num>
+  <w:num w:numId="16" w16cid:durableId="634068636">
+    <w:abstractNumId w:val="29"/>
+  </w:num>
+  <w:num w:numId="17" w16cid:durableId="1102840793">
     <w:abstractNumId w:val="5"/>
   </w:num>
-  <w:num w:numId="2" w16cid:durableId="1292781018">
-    <w:abstractNumId w:val="39"/>
+  <w:num w:numId="18" w16cid:durableId="1932201274">
+    <w:abstractNumId w:val="36"/>
   </w:num>
-  <w:num w:numId="3" w16cid:durableId="984814639">
+  <w:num w:numId="19" w16cid:durableId="1019548642">
+    <w:abstractNumId w:val="37"/>
+  </w:num>
+  <w:num w:numId="20" w16cid:durableId="957369161">
+    <w:abstractNumId w:val="19"/>
+  </w:num>
+  <w:num w:numId="21" w16cid:durableId="229968440">
+    <w:abstractNumId w:val="46"/>
+  </w:num>
+  <w:num w:numId="22" w16cid:durableId="1166171036">
+    <w:abstractNumId w:val="27"/>
+  </w:num>
+  <w:num w:numId="23" w16cid:durableId="1828133448">
+    <w:abstractNumId w:val="11"/>
+  </w:num>
+  <w:num w:numId="24" w16cid:durableId="576091598">
+    <w:abstractNumId w:val="24"/>
+  </w:num>
+  <w:num w:numId="25" w16cid:durableId="2010673578">
+    <w:abstractNumId w:val="12"/>
+  </w:num>
+  <w:num w:numId="26" w16cid:durableId="438649788">
+    <w:abstractNumId w:val="43"/>
+  </w:num>
+  <w:num w:numId="27" w16cid:durableId="1998607843">
+    <w:abstractNumId w:val="33"/>
+  </w:num>
+  <w:num w:numId="28" w16cid:durableId="1221526360">
+    <w:abstractNumId w:val="38"/>
+  </w:num>
+  <w:num w:numId="29" w16cid:durableId="1727533344">
+    <w:abstractNumId w:val="10"/>
+  </w:num>
+  <w:num w:numId="30" w16cid:durableId="2115055767">
+    <w:abstractNumId w:val="4"/>
+  </w:num>
+  <w:num w:numId="31" w16cid:durableId="523633798">
+    <w:abstractNumId w:val="7"/>
+  </w:num>
+  <w:num w:numId="32" w16cid:durableId="1837455166">
+    <w:abstractNumId w:val="18"/>
+  </w:num>
+  <w:num w:numId="33" w16cid:durableId="754981885">
+    <w:abstractNumId w:val="26"/>
+  </w:num>
+  <w:num w:numId="34" w16cid:durableId="837690917">
+    <w:abstractNumId w:val="14"/>
+  </w:num>
+  <w:num w:numId="35" w16cid:durableId="13965558">
+    <w:abstractNumId w:val="23"/>
+  </w:num>
+  <w:num w:numId="36" w16cid:durableId="984700542">
+    <w:abstractNumId w:val="17"/>
+  </w:num>
+  <w:num w:numId="37" w16cid:durableId="191767880">
+    <w:abstractNumId w:val="9"/>
+  </w:num>
+  <w:num w:numId="38" w16cid:durableId="1198280138">
+    <w:abstractNumId w:val="28"/>
+  </w:num>
+  <w:num w:numId="39" w16cid:durableId="780144897">
+    <w:abstractNumId w:val="2"/>
+  </w:num>
+  <w:num w:numId="40" w16cid:durableId="1602299029">
+    <w:abstractNumId w:val="41"/>
+  </w:num>
+  <w:num w:numId="41" w16cid:durableId="1271275034">
+    <w:abstractNumId w:val="13"/>
+  </w:num>
+  <w:num w:numId="42" w16cid:durableId="70350020">
     <w:abstractNumId w:val="44"/>
   </w:num>
-  <w:num w:numId="4" w16cid:durableId="1959487358">
-    <w:abstractNumId w:val="15"/>
+  <w:num w:numId="43" w16cid:durableId="2115437149">
+    <w:abstractNumId w:val="32"/>
   </w:num>
-  <w:num w:numId="5" w16cid:durableId="656029759">
-    <w:abstractNumId w:val="38"/>
+  <w:num w:numId="44" w16cid:durableId="1190872258">
+    <w:abstractNumId w:val="21"/>
   </w:num>
-  <w:num w:numId="6" w16cid:durableId="759444428">
-    <w:abstractNumId w:val="2"/>
+  <w:num w:numId="45" w16cid:durableId="1460681615">
+    <w:abstractNumId w:val="22"/>
   </w:num>
-  <w:num w:numId="7" w16cid:durableId="1302612742">
-    <w:abstractNumId w:val="24"/>
-  </w:num>
-  <w:num w:numId="8" w16cid:durableId="515002468">
-    <w:abstractNumId w:val="30"/>
-  </w:num>
-  <w:num w:numId="9" w16cid:durableId="1187713100">
-    <w:abstractNumId w:val="29"/>
-  </w:num>
-  <w:num w:numId="10" w16cid:durableId="1144854787">
-    <w:abstractNumId w:val="0"/>
-  </w:num>
-  <w:num w:numId="11" w16cid:durableId="162088620">
-    <w:abstractNumId w:val="19"/>
-  </w:num>
-  <w:num w:numId="12" w16cid:durableId="1431242513">
-    <w:abstractNumId w:val="7"/>
-  </w:num>
-  <w:num w:numId="13" w16cid:durableId="490297362">
-    <w:abstractNumId w:val="33"/>
-  </w:num>
-  <w:num w:numId="14" w16cid:durableId="240287678">
-    <w:abstractNumId w:val="41"/>
-  </w:num>
-  <w:num w:numId="15" w16cid:durableId="852453782">
-    <w:abstractNumId w:val="14"/>
-  </w:num>
-  <w:num w:numId="16" w16cid:durableId="634068636">
-    <w:abstractNumId w:val="28"/>
-  </w:num>
-  <w:num w:numId="17" w16cid:durableId="1102840793">
-    <w:abstractNumId w:val="4"/>
-  </w:num>
-  <w:num w:numId="18" w16cid:durableId="1932201274">
+  <w:num w:numId="46" w16cid:durableId="2011324523">
     <w:abstractNumId w:val="35"/>
   </w:num>
-  <w:num w:numId="19" w16cid:durableId="1019548642">
-    <w:abstractNumId w:val="36"/>
-  </w:num>
-  <w:num w:numId="20" w16cid:durableId="957369161">
-    <w:abstractNumId w:val="18"/>
-  </w:num>
-  <w:num w:numId="21" w16cid:durableId="229968440">
-    <w:abstractNumId w:val="45"/>
-  </w:num>
-  <w:num w:numId="22" w16cid:durableId="1166171036">
-    <w:abstractNumId w:val="26"/>
-  </w:num>
-  <w:num w:numId="23" w16cid:durableId="1828133448">
-    <w:abstractNumId w:val="10"/>
-  </w:num>
-  <w:num w:numId="24" w16cid:durableId="576091598">
-    <w:abstractNumId w:val="23"/>
-  </w:num>
-  <w:num w:numId="25" w16cid:durableId="2010673578">
-    <w:abstractNumId w:val="11"/>
-  </w:num>
-  <w:num w:numId="26" w16cid:durableId="438649788">
-    <w:abstractNumId w:val="42"/>
-  </w:num>
-  <w:num w:numId="27" w16cid:durableId="1998607843">
-    <w:abstractNumId w:val="32"/>
-  </w:num>
-  <w:num w:numId="28" w16cid:durableId="1221526360">
-    <w:abstractNumId w:val="37"/>
-  </w:num>
-  <w:num w:numId="29" w16cid:durableId="1727533344">
-    <w:abstractNumId w:val="9"/>
-  </w:num>
-  <w:num w:numId="30" w16cid:durableId="2115055767">
-    <w:abstractNumId w:val="3"/>
-  </w:num>
-  <w:num w:numId="31" w16cid:durableId="523633798">
-    <w:abstractNumId w:val="6"/>
-  </w:num>
-  <w:num w:numId="32" w16cid:durableId="1837455166">
-    <w:abstractNumId w:val="17"/>
-  </w:num>
-  <w:num w:numId="33" w16cid:durableId="754981885">
-    <w:abstractNumId w:val="25"/>
-  </w:num>
-  <w:num w:numId="34" w16cid:durableId="837690917">
-    <w:abstractNumId w:val="13"/>
-  </w:num>
-  <w:num w:numId="35" w16cid:durableId="13965558">
-    <w:abstractNumId w:val="22"/>
-  </w:num>
-  <w:num w:numId="36" w16cid:durableId="984700542">
-    <w:abstractNumId w:val="16"/>
-  </w:num>
-  <w:num w:numId="37" w16cid:durableId="191767880">
-    <w:abstractNumId w:val="8"/>
-  </w:num>
-  <w:num w:numId="38" w16cid:durableId="1198280138">
-    <w:abstractNumId w:val="27"/>
-  </w:num>
-  <w:num w:numId="39" w16cid:durableId="780144897">
-    <w:abstractNumId w:val="1"/>
-  </w:num>
-  <w:num w:numId="40" w16cid:durableId="1602299029">
-    <w:abstractNumId w:val="40"/>
-  </w:num>
-  <w:num w:numId="41" w16cid:durableId="1271275034">
-    <w:abstractNumId w:val="12"/>
-  </w:num>
-  <w:num w:numId="42" w16cid:durableId="70350020">
-    <w:abstractNumId w:val="43"/>
-  </w:num>
-  <w:num w:numId="43" w16cid:durableId="2115437149">
-    <w:abstractNumId w:val="31"/>
-  </w:num>
-  <w:num w:numId="44" w16cid:durableId="1190872258">
-    <w:abstractNumId w:val="20"/>
-  </w:num>
-  <w:num w:numId="45" w16cid:durableId="1460681615">
-    <w:abstractNumId w:val="21"/>
-  </w:num>
-  <w:num w:numId="46" w16cid:durableId="2011324523">
-    <w:abstractNumId w:val="34"/>
+  <w:num w:numId="47" w16cid:durableId="1796558476">
+    <w:abstractNumId w:val="0"/>
   </w:num>
 </w:numbering>
 </file>

</xml_diff>

<commit_message>
Update: Contexto, Escopo, Premissa e Restrição modificada em documentação
</commit_message>
<xml_diff>
--- a/Documentacao/Documentação - Umi.docx
+++ b/Documentacao/Documentação - Umi.docx
@@ -367,8 +367,9 @@
           <w:sz w:val="28"/>
           <w:szCs w:val="28"/>
         </w:rPr>
-        <w:t>Leandro Bonet</w:t>
-      </w:r>
+        <w:t xml:space="preserve">Leandro </w:t>
+      </w:r>
+      <w:proofErr w:type="spellStart"/>
       <w:r>
         <w:rPr>
           <w:rFonts w:ascii="Arial" w:hAnsi="Arial" w:cs="Arial"/>
@@ -377,8 +378,19 @@
           <w:sz w:val="28"/>
           <w:szCs w:val="28"/>
         </w:rPr>
+        <w:t>Bonet</w:t>
+      </w:r>
+      <w:r>
+        <w:rPr>
+          <w:rFonts w:ascii="Arial" w:hAnsi="Arial" w:cs="Arial"/>
+          <w:b/>
+          <w:bCs/>
+          <w:sz w:val="28"/>
+          <w:szCs w:val="28"/>
+        </w:rPr>
         <w:t>o</w:t>
       </w:r>
+      <w:proofErr w:type="spellEnd"/>
     </w:p>
     <w:p>
       <w:pPr>
@@ -795,25 +807,26 @@
           <w:sz w:val="28"/>
           <w:szCs w:val="28"/>
         </w:rPr>
-        <w:t>Leandro Boneto</w:t>
-      </w:r>
-    </w:p>
-    <w:p>
-      <w:pPr>
-        <w:pStyle w:val="ABNTGeral"/>
-        <w:rPr>
-          <w:b/>
+        <w:t xml:space="preserve">Leandro </w:t>
+      </w:r>
+      <w:proofErr w:type="spellStart"/>
+      <w:r>
+        <w:rPr>
+          <w:rFonts w:ascii="Arial" w:hAnsi="Arial" w:cs="Arial"/>
+          <w:b/>
+          <w:bCs/>
           <w:sz w:val="28"/>
           <w:szCs w:val="28"/>
         </w:rPr>
-      </w:pPr>
+        <w:t>Boneto</w:t>
+      </w:r>
+      <w:proofErr w:type="spellEnd"/>
     </w:p>
     <w:p>
       <w:pPr>
         <w:pStyle w:val="ABNTGeral"/>
         <w:rPr>
           <w:b/>
-          <w:bCs/>
           <w:sz w:val="28"/>
           <w:szCs w:val="28"/>
         </w:rPr>
@@ -822,7 +835,6 @@
     <w:p>
       <w:pPr>
         <w:pStyle w:val="ABNTGeral"/>
-        <w:jc w:val="center"/>
         <w:rPr>
           <w:b/>
           <w:bCs/>
@@ -830,15 +842,18 @@
           <w:szCs w:val="28"/>
         </w:rPr>
       </w:pPr>
-      <w:r>
+    </w:p>
+    <w:p>
+      <w:pPr>
+        <w:pStyle w:val="ABNTGeral"/>
+        <w:jc w:val="center"/>
         <w:rPr>
           <w:b/>
           <w:bCs/>
           <w:sz w:val="28"/>
           <w:szCs w:val="28"/>
         </w:rPr>
-        <w:t>U</w:t>
-      </w:r>
+      </w:pPr>
       <w:r>
         <w:rPr>
           <w:b/>
@@ -846,6 +861,15 @@
           <w:sz w:val="28"/>
           <w:szCs w:val="28"/>
         </w:rPr>
+        <w:t>U</w:t>
+      </w:r>
+      <w:r>
+        <w:rPr>
+          <w:b/>
+          <w:bCs/>
+          <w:sz w:val="28"/>
+          <w:szCs w:val="28"/>
+        </w:rPr>
         <w:t>MITRIX</w:t>
       </w:r>
     </w:p>
@@ -936,13 +960,22 @@
         <w:t xml:space="preserve">apresentado ao Curso </w:t>
       </w:r>
       <w:r>
-        <w:t>de Tecnologia em Análise e Desenvolvimento de Sistemas na SPTECH School</w:t>
-      </w:r>
+        <w:t xml:space="preserve">de Tecnologia em Análise e Desenvolvimento de Sistemas na SPTECH </w:t>
+      </w:r>
+      <w:proofErr w:type="spellStart"/>
+      <w:r>
+        <w:t>School</w:t>
+      </w:r>
+      <w:proofErr w:type="spellEnd"/>
       <w:r>
         <w:t>, orientado pelo Prof.</w:t>
       </w:r>
       <w:r>
-        <w:t xml:space="preserve"> Friz</w:t>
+        <w:t xml:space="preserve"> </w:t>
+      </w:r>
+      <w:proofErr w:type="spellStart"/>
+      <w:r>
+        <w:t>Friz</w:t>
       </w:r>
       <w:r>
         <w:t>z</w:t>
@@ -950,6 +983,7 @@
       <w:r>
         <w:t>a</w:t>
       </w:r>
+      <w:proofErr w:type="spellEnd"/>
       <w:r>
         <w:t xml:space="preserve">, como requisito </w:t>
       </w:r>
@@ -1878,158 +1912,143 @@
     </w:p>
     <w:p>
       <w:pPr>
-        <w:pStyle w:val="NormalWeb"/>
-        <w:ind w:firstLine="360"/>
-        <w:jc w:val="both"/>
-        <w:rPr>
-          <w:rFonts w:ascii="Arial" w:eastAsiaTheme="minorHAnsi" w:hAnsi="Arial" w:cs="Arial"/>
-          <w:lang w:eastAsia="en-US"/>
-        </w:rPr>
-      </w:pPr>
-      <w:r>
-        <w:rPr>
-          <w:rFonts w:ascii="Arial" w:eastAsiaTheme="minorHAnsi" w:hAnsi="Arial" w:cs="Arial"/>
-          <w:lang w:eastAsia="en-US"/>
+        <w:pStyle w:val="ABNTGeral"/>
+        <w:ind w:firstLine="708"/>
+        <w:jc w:val="left"/>
+        <w:rPr>
+          <w:rFonts w:eastAsia="Arial"/>
+        </w:rPr>
+      </w:pPr>
+      <w:r>
+        <w:rPr>
+          <w:rFonts w:eastAsia="Arial"/>
         </w:rPr>
         <w:t>O computador é um dos recursos mais usados dentro da sociedade</w:t>
       </w:r>
       <w:r>
         <w:rPr>
-          <w:rFonts w:ascii="Arial" w:eastAsiaTheme="minorHAnsi" w:hAnsi="Arial" w:cs="Arial"/>
-          <w:lang w:eastAsia="en-US"/>
+          <w:rFonts w:eastAsia="Arial"/>
         </w:rPr>
         <w:t xml:space="preserve"> que possui a função de</w:t>
       </w:r>
       <w:r>
         <w:rPr>
-          <w:rFonts w:ascii="Arial" w:eastAsiaTheme="minorHAnsi" w:hAnsi="Arial" w:cs="Arial"/>
-          <w:lang w:eastAsia="en-US"/>
+          <w:rFonts w:eastAsia="Arial"/>
         </w:rPr>
         <w:t xml:space="preserve"> suprir as necessidades</w:t>
       </w:r>
       <w:r>
         <w:rPr>
-          <w:rFonts w:ascii="Arial" w:eastAsiaTheme="minorHAnsi" w:hAnsi="Arial" w:cs="Arial"/>
-          <w:lang w:eastAsia="en-US"/>
+          <w:rFonts w:eastAsia="Arial"/>
         </w:rPr>
         <w:t xml:space="preserve"> rotineiras (trabalho, entretenimento, estudo etc.)</w:t>
       </w:r>
       <w:r>
         <w:rPr>
-          <w:rFonts w:ascii="Arial" w:eastAsiaTheme="minorHAnsi" w:hAnsi="Arial" w:cs="Arial"/>
-          <w:lang w:eastAsia="en-US"/>
+          <w:rFonts w:eastAsia="Arial"/>
         </w:rPr>
         <w:t xml:space="preserve">, sendo usados </w:t>
       </w:r>
       <w:r>
         <w:rPr>
-          <w:rFonts w:ascii="Arial" w:eastAsiaTheme="minorHAnsi" w:hAnsi="Arial" w:cs="Arial"/>
-          <w:lang w:eastAsia="en-US"/>
+          <w:rFonts w:eastAsia="Arial"/>
         </w:rPr>
         <w:t>por</w:t>
       </w:r>
       <w:r>
         <w:rPr>
-          <w:rFonts w:ascii="Arial" w:eastAsiaTheme="minorHAnsi" w:hAnsi="Arial" w:cs="Arial"/>
-          <w:lang w:eastAsia="en-US"/>
+          <w:rFonts w:eastAsia="Arial"/>
         </w:rPr>
         <w:t xml:space="preserve"> crianças de 2 anos até os indivíduos mais velhos. Estes podem ser considerados: celulares, televisões, eletrodomésticos etc. A palavra “computador” vem do “computar”, que por sua vez, significa “calcular”, ou seja, são dispositivos eletrônicos que administra informações ou dados.</w:t>
       </w:r>
     </w:p>
     <w:p>
       <w:pPr>
-        <w:pStyle w:val="NormalWeb"/>
-        <w:ind w:firstLine="360"/>
-        <w:jc w:val="both"/>
-        <w:rPr>
-          <w:rFonts w:ascii="Arial" w:eastAsiaTheme="minorHAnsi" w:hAnsi="Arial" w:cs="Arial"/>
-          <w:lang w:eastAsia="en-US"/>
-        </w:rPr>
-      </w:pPr>
-      <w:r>
-        <w:rPr>
-          <w:rFonts w:ascii="Arial" w:eastAsiaTheme="minorHAnsi" w:hAnsi="Arial" w:cs="Arial"/>
-          <w:lang w:eastAsia="en-US"/>
-        </w:rPr>
-        <w:t xml:space="preserve">Em suma, o computador teve o seu início no século V a.C. pelos chineses, o ábaco, um instrumento simples feito para fazer cálculos algébricos. Após isso, veio a mãe da calculadora que inspiraria as calculadoras atuais e mais </w:t>
-      </w:r>
-      <w:r>
-        <w:rPr>
-          <w:rFonts w:ascii="Arial" w:eastAsiaTheme="minorHAnsi" w:hAnsi="Arial" w:cs="Arial"/>
-          <w:lang w:eastAsia="en-US"/>
-        </w:rPr>
-        <w:t>a</w:t>
-      </w:r>
-      <w:r>
-        <w:rPr>
-          <w:rFonts w:ascii="Arial" w:eastAsiaTheme="minorHAnsi" w:hAnsi="Arial" w:cs="Arial"/>
-          <w:lang w:eastAsia="en-US"/>
-        </w:rPr>
-        <w:t xml:space="preserve"> frente, os computadores que conhecemos hoje em dia.</w:t>
-      </w:r>
-    </w:p>
-    <w:p>
-      <w:pPr>
-        <w:pStyle w:val="NormalWeb"/>
-        <w:ind w:firstLine="360"/>
-        <w:jc w:val="both"/>
-        <w:rPr>
-          <w:rFonts w:ascii="Arial" w:eastAsiaTheme="minorHAnsi" w:hAnsi="Arial" w:cs="Arial"/>
-          <w:lang w:eastAsia="en-US"/>
-        </w:rPr>
-      </w:pPr>
-      <w:r>
-        <w:rPr>
-          <w:rFonts w:ascii="Arial" w:eastAsiaTheme="minorHAnsi" w:hAnsi="Arial" w:cs="Arial"/>
-          <w:lang w:eastAsia="en-US"/>
-        </w:rPr>
-        <w:t>Evidencia-se que, neste ano (2024), segundo a International Data Corporation (IDC), empresa de pesquisa de mercado, foram vendidos 59,8 milhões de PCs em todo o mundo, tendo o aumento de 1,5% em relação ao mesmo trimestre do ano passado (tendo as suas vendas reduzidas em 28,7%). Para um ponto de referência, no primeiro trimestre de 2019, na época da pandemia, o comércio de computadores atingiu 60,5 milhões de unidades.</w:t>
-      </w:r>
-    </w:p>
-    <w:p>
-      <w:pPr>
-        <w:pStyle w:val="NormalWeb"/>
-        <w:ind w:firstLine="360"/>
-        <w:rPr>
-          <w:rFonts w:ascii="Arial" w:eastAsiaTheme="minorHAnsi" w:hAnsi="Arial" w:cs="Arial"/>
-          <w:lang w:eastAsia="en-US"/>
-        </w:rPr>
-      </w:pPr>
-      <w:r>
-        <w:rPr>
-          <w:rFonts w:ascii="Arial" w:eastAsiaTheme="minorHAnsi" w:hAnsi="Arial" w:cs="Arial"/>
-          <w:lang w:eastAsia="en-US"/>
-        </w:rPr>
-        <w:t>Já no mercado brasileiro, Norberto Maraschin Filho, vice-pre</w:t>
-      </w:r>
-      <w:r>
-        <w:rPr>
-          <w:rFonts w:ascii="Arial" w:eastAsiaTheme="minorHAnsi" w:hAnsi="Arial" w:cs="Arial"/>
-          <w:lang w:eastAsia="en-US"/>
-        </w:rPr>
-        <w:t>si</w:t>
-      </w:r>
-      <w:r>
-        <w:rPr>
-          <w:rFonts w:ascii="Arial" w:eastAsiaTheme="minorHAnsi" w:hAnsi="Arial" w:cs="Arial"/>
-          <w:lang w:eastAsia="en-US"/>
-        </w:rPr>
-        <w:t>dente de Negócio de Consumo e Mobilidade da Positivo Tecnologia, afirma que o mercado está 33% superior quando comparado a 2019.</w:t>
-      </w:r>
-    </w:p>
-    <w:p>
-      <w:pPr>
-        <w:pStyle w:val="NormalWeb"/>
-        <w:ind w:firstLine="360"/>
-        <w:rPr>
-          <w:rFonts w:ascii="Arial" w:eastAsiaTheme="minorHAnsi" w:hAnsi="Arial" w:cs="Arial"/>
-          <w:lang w:eastAsia="en-US"/>
-        </w:rPr>
-      </w:pPr>
-      <w:r>
-        <w:rPr>
-          <w:noProof/>
-        </w:rPr>
+        <w:pStyle w:val="ABNTGeral"/>
+        <w:ind w:firstLine="708"/>
+        <w:jc w:val="left"/>
+        <w:rPr>
+          <w:rFonts w:eastAsia="Arial"/>
+        </w:rPr>
+      </w:pPr>
+      <w:r>
+        <w:rPr>
+          <w:rFonts w:eastAsia="Arial"/>
+        </w:rPr>
+        <w:t>Em suma, o computador teve o seu início no século V a.C. pelos chineses, o ábaco, um instrumento simples feito para fazer cálculos algébricos. Após isso, veio a mãe da calculadora que inspiraria as calculadoras atuais e mais a frente, os computadores que conhecemos hoje em dia.</w:t>
+      </w:r>
+    </w:p>
+    <w:p>
+      <w:pPr>
+        <w:pStyle w:val="ABNTGeral"/>
+        <w:ind w:firstLine="708"/>
+        <w:jc w:val="left"/>
+        <w:rPr>
+          <w:rFonts w:eastAsia="Arial"/>
+        </w:rPr>
+      </w:pPr>
+      <w:r>
+        <w:rPr>
+          <w:rFonts w:eastAsia="Arial"/>
+        </w:rPr>
+        <w:t xml:space="preserve">Evidencia-se que, neste ano (2024), segundo a </w:t>
+      </w:r>
+      <w:proofErr w:type="spellStart"/>
+      <w:r>
+        <w:rPr>
+          <w:rFonts w:eastAsia="Arial"/>
+        </w:rPr>
+        <w:t>International</w:t>
+      </w:r>
+      <w:proofErr w:type="spellEnd"/>
+      <w:r>
+        <w:rPr>
+          <w:rFonts w:eastAsia="Arial"/>
+        </w:rPr>
+        <w:t xml:space="preserve"> Data Corporation (IDC), empresa de pesquisa de mercado, foram vendidos 59,8 milhões de PCs em todo o mundo, tendo o aumento de 1,5% em relação ao mesmo trimestre do ano passado (tendo as suas vendas reduzidas em 28,7%). Para um ponto de referência, no primeiro trimestre de 2019, na época da pandemia, o comércio de computadores atingiu 60,5 milhões de unidades.</w:t>
+      </w:r>
+    </w:p>
+    <w:p>
+      <w:pPr>
+        <w:pStyle w:val="ABNTGeral"/>
+        <w:ind w:firstLine="708"/>
+        <w:jc w:val="left"/>
+        <w:rPr>
+          <w:rFonts w:eastAsia="Arial"/>
+        </w:rPr>
+      </w:pPr>
+      <w:r>
+        <w:rPr>
+          <w:rFonts w:eastAsia="Arial"/>
+        </w:rPr>
+        <w:t xml:space="preserve">Já no mercado brasileiro, Norberto </w:t>
+      </w:r>
+      <w:proofErr w:type="spellStart"/>
+      <w:r>
+        <w:rPr>
+          <w:rFonts w:eastAsia="Arial"/>
+        </w:rPr>
+        <w:t>Maraschin</w:t>
+      </w:r>
+      <w:proofErr w:type="spellEnd"/>
+      <w:r>
+        <w:rPr>
+          <w:rFonts w:eastAsia="Arial"/>
+        </w:rPr>
+        <w:t xml:space="preserve"> Filho, vice-presidente de Negócio de Consumo e Mobilidade da Positivo Tecnologia, afirma que o mercado está 33% superior quando comparado a 2019.</w:t>
+      </w:r>
+    </w:p>
+    <w:p>
+      <w:pPr>
+        <w:pStyle w:val="ABNTGeral"/>
+        <w:ind w:firstLine="708"/>
+        <w:jc w:val="left"/>
+      </w:pPr>
+      <w:r>
+        <w:rPr>
+          <w:rFonts w:eastAsia="Arial"/>
+        </w:rPr>
+        <w:lastRenderedPageBreak/>
         <w:drawing>
           <wp:anchor distT="0" distB="0" distL="114300" distR="114300" simplePos="0" relativeHeight="251659264" behindDoc="1" locked="0" layoutInCell="1" allowOverlap="1" wp14:anchorId="618B7284" wp14:editId="1B6A7B3B">
             <wp:simplePos x="0" y="0"/>
@@ -2093,24 +2112,43 @@
           </wp:anchor>
         </w:drawing>
       </w:r>
-      <w:r>
-        <w:rPr>
-          <w:rFonts w:ascii="Arial" w:eastAsiaTheme="minorHAnsi" w:hAnsi="Arial" w:cs="Arial"/>
-          <w:lang w:eastAsia="en-US"/>
-        </w:rPr>
-        <w:t>Counterpoint Research realizou uma pesquisa comparando a quantidade exportação de computadores em milhões de unidades nos primeiros trimestres do</w:t>
-      </w:r>
-      <w:r>
-        <w:rPr>
-          <w:rFonts w:ascii="Arial" w:eastAsiaTheme="minorHAnsi" w:hAnsi="Arial" w:cs="Arial"/>
-          <w:lang w:eastAsia="en-US"/>
+      <w:proofErr w:type="spellStart"/>
+      <w:r>
+        <w:rPr>
+          <w:rFonts w:eastAsia="Arial"/>
+        </w:rPr>
+        <w:t>Counterpoint</w:t>
+      </w:r>
+      <w:proofErr w:type="spellEnd"/>
+      <w:r>
+        <w:rPr>
+          <w:rFonts w:eastAsia="Arial"/>
         </w:rPr>
         <w:t xml:space="preserve"> </w:t>
       </w:r>
-      <w:r>
-        <w:rPr>
-          <w:rFonts w:ascii="Arial" w:eastAsiaTheme="minorHAnsi" w:hAnsi="Arial" w:cs="Arial"/>
-          <w:lang w:eastAsia="en-US"/>
+      <w:proofErr w:type="spellStart"/>
+      <w:r>
+        <w:rPr>
+          <w:rFonts w:eastAsia="Arial"/>
+        </w:rPr>
+        <w:t>Research</w:t>
+      </w:r>
+      <w:proofErr w:type="spellEnd"/>
+      <w:r>
+        <w:rPr>
+          <w:rFonts w:eastAsia="Arial"/>
+        </w:rPr>
+        <w:t xml:space="preserve"> realizou uma pesquisa comparando a quantidade exportação de computadores em milhões de unidades nos primeiros trimestres do</w:t>
+      </w:r>
+      <w:r>
+        <w:rPr>
+          <w:rFonts w:eastAsia="Arial"/>
+        </w:rPr>
+        <w:t xml:space="preserve"> </w:t>
+      </w:r>
+      <w:r>
+        <w:rPr>
+          <w:rFonts w:eastAsia="Arial"/>
         </w:rPr>
         <w:t>ano de 2023 e 2024:</w:t>
       </w:r>
@@ -2197,7 +2235,7 @@
     <w:p>
       <w:pPr>
         <w:pStyle w:val="ABNTGeral"/>
-        <w:ind w:firstLine="709"/>
+        <w:ind w:firstLine="708"/>
         <w:jc w:val="left"/>
         <w:rPr>
           <w:rFonts w:eastAsia="Arial"/>
@@ -2207,7 +2245,6 @@
         <w:rPr>
           <w:rFonts w:eastAsia="Arial"/>
         </w:rPr>
-        <w:lastRenderedPageBreak/>
         <w:t xml:space="preserve">Por se tratar de componentes eletrônicos, é necessário a boa gestão e monitoramento destes em relação às condições de temperaturas e umidades, pois, uma vez em contato com concentração exacerbada </w:t>
       </w:r>
       <w:r>
@@ -2260,7 +2297,21 @@
         <w:rPr>
           <w:rFonts w:eastAsia="Arial"/>
         </w:rPr>
-        <w:t xml:space="preserve">Os estudos de Condair aponta que a umidade relativa (UR) deve ser mantido entre 40% </w:t>
+        <w:t xml:space="preserve">Os estudos de </w:t>
+      </w:r>
+      <w:proofErr w:type="spellStart"/>
+      <w:r>
+        <w:rPr>
+          <w:rFonts w:eastAsia="Arial"/>
+        </w:rPr>
+        <w:t>Condair</w:t>
+      </w:r>
+      <w:proofErr w:type="spellEnd"/>
+      <w:r>
+        <w:rPr>
+          <w:rFonts w:eastAsia="Arial"/>
+        </w:rPr>
+        <w:t xml:space="preserve"> aponta que a umidade relativa (UR) deve ser mantido entre 40% </w:t>
       </w:r>
       <w:r>
         <w:rPr>
@@ -2296,7 +2347,21 @@
         <w:rPr>
           <w:rFonts w:eastAsia="Arial"/>
         </w:rPr>
-        <w:t xml:space="preserve">Algumas fontes como Avast, Norton, Crucial afirmam que a temperatura ideal que o CPU deve ser mantida é de 40-65°C. Abaixo dos 80°C está na faixa normal e acima disso há chances de danificar o seu componente. Porém, vale ressaltar que </w:t>
+        <w:t xml:space="preserve">Algumas fontes como Avast, Norton, </w:t>
+      </w:r>
+      <w:proofErr w:type="gramStart"/>
+      <w:r>
+        <w:rPr>
+          <w:rFonts w:eastAsia="Arial"/>
+        </w:rPr>
+        <w:t>Crucial</w:t>
+      </w:r>
+      <w:proofErr w:type="gramEnd"/>
+      <w:r>
+        <w:rPr>
+          <w:rFonts w:eastAsia="Arial"/>
+        </w:rPr>
+        <w:t xml:space="preserve"> afirmam que a temperatura ideal que o CPU deve ser mantida é de 40-65°C. Abaixo dos 80°C está na faixa normal e acima disso há chances de danificar o seu componente. Porém, vale ressaltar que </w:t>
       </w:r>
       <w:r>
         <w:rPr>
@@ -2336,16 +2401,99 @@
       </w:pPr>
       <w:r>
         <w:rPr>
-          <w:rFonts w:eastAsia="Arial"/>
+          <w:rFonts w:asciiTheme="minorHAnsi" w:hAnsiTheme="minorHAnsi" w:cstheme="minorBidi"/>
+          <w:sz w:val="22"/>
+          <w:szCs w:val="22"/>
+        </w:rPr>
+        <w:t xml:space="preserve"> </w:t>
+      </w:r>
+      <w:r>
+        <w:rPr>
+          <w:rFonts w:eastAsia="Arial"/>
+        </w:rPr>
+        <w:t xml:space="preserve">A GPU é um hardware </w:t>
+      </w:r>
+      <w:r>
+        <w:rPr>
+          <w:rFonts w:eastAsia="Arial"/>
+        </w:rPr>
+        <w:t>dos computadores focados</w:t>
+      </w:r>
+      <w:r>
+        <w:rPr>
+          <w:rFonts w:eastAsia="Arial"/>
+        </w:rPr>
+        <w:t xml:space="preserve"> para os consumidores de jogos eletrônicos, sendo assim, a sua tolerância térmica chega ao limite de </w:t>
+      </w:r>
+      <w:r>
+        <w:rPr>
+          <w:rFonts w:eastAsia="Arial"/>
+        </w:rPr>
+        <w:lastRenderedPageBreak/>
+        <w:t xml:space="preserve">95°C. As </w:t>
+      </w:r>
+      <w:proofErr w:type="spellStart"/>
+      <w:r>
+        <w:rPr>
+          <w:rFonts w:eastAsia="Arial"/>
+        </w:rPr>
+        <w:t>GPUs</w:t>
+      </w:r>
+      <w:proofErr w:type="spellEnd"/>
+      <w:r>
+        <w:rPr>
+          <w:rFonts w:eastAsia="Arial"/>
+        </w:rPr>
+        <w:t xml:space="preserve"> de nova geração podem ultrapassar dos 100°C. Mesmo assim, é recomendado que a temperatura dos GPU se mantenha entre 70-85°C.</w:t>
+      </w:r>
+    </w:p>
+    <w:p>
+      <w:pPr>
+        <w:pStyle w:val="ABNTGeral"/>
+        <w:numPr>
+          <w:ilvl w:val="0"/>
+          <w:numId w:val="47"/>
+        </w:numPr>
+        <w:rPr>
+          <w:rFonts w:eastAsia="Arial"/>
+        </w:rPr>
+      </w:pPr>
+      <w:proofErr w:type="spellStart"/>
+      <w:r>
+        <w:rPr>
+          <w:rFonts w:eastAsia="Arial"/>
+        </w:rPr>
+        <w:t>Lifewire</w:t>
+      </w:r>
+      <w:proofErr w:type="spellEnd"/>
+      <w:r>
+        <w:rPr>
+          <w:rFonts w:eastAsia="Arial"/>
+        </w:rPr>
+        <w:t xml:space="preserve"> diz que a temperatura abaixo de 50°C se situa na faixa boa, mais precisamente, entre 20-80°C. Acima do 80°C se aproxima do perigo.</w:t>
+      </w:r>
+    </w:p>
+    <w:p>
+      <w:pPr>
+        <w:pStyle w:val="ABNTGeral"/>
+        <w:ind w:left="360"/>
+        <w:rPr>
+          <w:rFonts w:eastAsia="Arial"/>
+        </w:rPr>
+      </w:pPr>
+      <w:r>
+        <w:rPr>
+          <w:rFonts w:eastAsia="Arial"/>
+          <w:noProof/>
         </w:rPr>
         <w:drawing>
-          <wp:anchor distT="0" distB="0" distL="114300" distR="114300" simplePos="0" relativeHeight="251660288" behindDoc="1" locked="0" layoutInCell="1" allowOverlap="1" wp14:anchorId="49BAACD0" wp14:editId="7091B7EF">
+          <wp:anchor distT="0" distB="0" distL="114300" distR="114300" simplePos="0" relativeHeight="251660288" behindDoc="1" locked="0" layoutInCell="1" allowOverlap="1" wp14:anchorId="49BAACD0" wp14:editId="12D8D776">
             <wp:simplePos x="0" y="0"/>
             <wp:positionH relativeFrom="margin">
               <wp:align>center</wp:align>
             </wp:positionH>
             <wp:positionV relativeFrom="paragraph">
-              <wp:posOffset>331470</wp:posOffset>
+              <wp:posOffset>133350</wp:posOffset>
             </wp:positionV>
             <wp:extent cx="4277322" cy="4353533"/>
             <wp:effectExtent l="0" t="0" r="9525" b="9525"/>
@@ -2396,17 +2544,11 @@
           </wp:anchor>
         </w:drawing>
       </w:r>
-      <w:r>
-        <w:rPr>
-          <w:rFonts w:eastAsia="Arial"/>
-        </w:rPr>
-        <w:t>GPU</w:t>
-      </w:r>
     </w:p>
     <w:p>
       <w:pPr>
         <w:pStyle w:val="ABNTGeral"/>
-        <w:ind w:left="720"/>
+        <w:ind w:left="360"/>
         <w:rPr>
           <w:rFonts w:eastAsia="Arial"/>
         </w:rPr>
@@ -2415,7 +2557,7 @@
     <w:p>
       <w:pPr>
         <w:pStyle w:val="ABNTGeral"/>
-        <w:ind w:left="720"/>
+        <w:ind w:left="360"/>
         <w:rPr>
           <w:rFonts w:eastAsia="Arial"/>
         </w:rPr>
@@ -2424,7 +2566,7 @@
     <w:p>
       <w:pPr>
         <w:pStyle w:val="ABNTGeral"/>
-        <w:ind w:left="720"/>
+        <w:ind w:left="360"/>
         <w:rPr>
           <w:rFonts w:eastAsia="Arial"/>
         </w:rPr>
@@ -2433,7 +2575,7 @@
     <w:p>
       <w:pPr>
         <w:pStyle w:val="ABNTGeral"/>
-        <w:ind w:left="720"/>
+        <w:ind w:left="360"/>
         <w:rPr>
           <w:rFonts w:eastAsia="Arial"/>
         </w:rPr>
@@ -2442,7 +2584,7 @@
     <w:p>
       <w:pPr>
         <w:pStyle w:val="ABNTGeral"/>
-        <w:ind w:left="720"/>
+        <w:ind w:left="360"/>
         <w:rPr>
           <w:rFonts w:eastAsia="Arial"/>
         </w:rPr>
@@ -2451,7 +2593,7 @@
     <w:p>
       <w:pPr>
         <w:pStyle w:val="ABNTGeral"/>
-        <w:ind w:left="720"/>
+        <w:ind w:left="360"/>
         <w:rPr>
           <w:rFonts w:eastAsia="Arial"/>
         </w:rPr>
@@ -2460,7 +2602,7 @@
     <w:p>
       <w:pPr>
         <w:pStyle w:val="ABNTGeral"/>
-        <w:ind w:left="720"/>
+        <w:ind w:left="360"/>
         <w:rPr>
           <w:rFonts w:eastAsia="Arial"/>
         </w:rPr>
@@ -2469,7 +2611,7 @@
     <w:p>
       <w:pPr>
         <w:pStyle w:val="ABNTGeral"/>
-        <w:ind w:left="720"/>
+        <w:ind w:left="360"/>
         <w:rPr>
           <w:rFonts w:eastAsia="Arial"/>
         </w:rPr>
@@ -2478,7 +2620,7 @@
     <w:p>
       <w:pPr>
         <w:pStyle w:val="ABNTGeral"/>
-        <w:ind w:left="720"/>
+        <w:ind w:left="360"/>
         <w:rPr>
           <w:rFonts w:eastAsia="Arial"/>
         </w:rPr>
@@ -2487,7 +2629,7 @@
     <w:p>
       <w:pPr>
         <w:pStyle w:val="ABNTGeral"/>
-        <w:ind w:left="720"/>
+        <w:ind w:left="360"/>
         <w:rPr>
           <w:rFonts w:eastAsia="Arial"/>
         </w:rPr>
@@ -2496,7 +2638,7 @@
     <w:p>
       <w:pPr>
         <w:pStyle w:val="ABNTGeral"/>
-        <w:ind w:left="720"/>
+        <w:ind w:left="360"/>
         <w:rPr>
           <w:rFonts w:eastAsia="Arial"/>
         </w:rPr>
@@ -2505,15 +2647,7 @@
     <w:p>
       <w:pPr>
         <w:pStyle w:val="ABNTGeral"/>
-        <w:rPr>
-          <w:rFonts w:eastAsia="Arial"/>
-        </w:rPr>
-      </w:pPr>
-    </w:p>
-    <w:p>
-      <w:pPr>
-        <w:pStyle w:val="ABNTGeral"/>
-        <w:ind w:left="720"/>
+        <w:ind w:left="360"/>
         <w:rPr>
           <w:rFonts w:eastAsia="Arial"/>
         </w:rPr>
@@ -2530,6 +2664,18 @@
           <w:szCs w:val="16"/>
         </w:rPr>
       </w:pPr>
+      <w:r>
+        <w:rPr>
+          <w:rFonts w:eastAsia="Arial"/>
+        </w:rPr>
+        <w:br/>
+      </w:r>
+      <w:r>
+        <w:rPr>
+          <w:rFonts w:eastAsia="Arial"/>
+        </w:rPr>
+        <w:br/>
+      </w:r>
       <w:r>
         <w:rPr>
           <w:rFonts w:eastAsia="Arial"/>
@@ -2564,61 +2710,8 @@
           <w:szCs w:val="16"/>
         </w:rPr>
         <w:br/>
-      </w:r>
-      <w:r>
-        <w:rPr>
-          <w:rFonts w:eastAsia="Arial"/>
-          <w:sz w:val="16"/>
-          <w:szCs w:val="16"/>
-        </w:rPr>
         <w:t>Representação da dinâmica térmica do computador em tabela</w:t>
       </w:r>
-    </w:p>
-    <w:p>
-      <w:pPr>
-        <w:pStyle w:val="ABNTGeral"/>
-        <w:numPr>
-          <w:ilvl w:val="0"/>
-          <w:numId w:val="47"/>
-        </w:numPr>
-        <w:rPr>
-          <w:rFonts w:eastAsia="Arial"/>
-        </w:rPr>
-      </w:pPr>
-      <w:r>
-        <w:rPr>
-          <w:rFonts w:eastAsia="Arial"/>
-        </w:rPr>
-        <w:lastRenderedPageBreak/>
-        <w:t>Lifewire diz que a temperatura abaixo de 50°C se situa na faixa boa, mais precisamente, entre 20-80°C. Acima do 80°C se aproxima do perigo.</w:t>
-      </w:r>
-    </w:p>
-    <w:p>
-      <w:pPr>
-        <w:pStyle w:val="ABNTGeral"/>
-        <w:numPr>
-          <w:ilvl w:val="0"/>
-          <w:numId w:val="47"/>
-        </w:numPr>
-        <w:rPr>
-          <w:rFonts w:eastAsia="Arial"/>
-        </w:rPr>
-      </w:pPr>
-      <w:r>
-        <w:rPr>
-          <w:rFonts w:eastAsia="Arial"/>
-        </w:rPr>
-        <w:t>Outros hardwares</w:t>
-      </w:r>
-    </w:p>
-    <w:p>
-      <w:pPr>
-        <w:pStyle w:val="ABNTGeral"/>
-        <w:ind w:left="720"/>
-        <w:rPr>
-          <w:rFonts w:eastAsia="Arial"/>
-        </w:rPr>
-      </w:pPr>
     </w:p>
     <w:p>
       <w:pPr>
@@ -2660,7 +2753,21 @@
         <w:rPr>
           <w:rFonts w:eastAsia="Arial"/>
         </w:rPr>
-        <w:t xml:space="preserve"> Umitrix desenvolverá um sistema de monitoramento no estoque por meio da extração de dados do ambiente através de sensores de Arduíno, visando o melhor monitoramento do ambiente e redução dos acidentes previsíveis.</w:t>
+        <w:t xml:space="preserve"> </w:t>
+      </w:r>
+      <w:proofErr w:type="spellStart"/>
+      <w:r>
+        <w:rPr>
+          <w:rFonts w:eastAsia="Arial"/>
+        </w:rPr>
+        <w:t>Umitrix</w:t>
+      </w:r>
+      <w:proofErr w:type="spellEnd"/>
+      <w:r>
+        <w:rPr>
+          <w:rFonts w:eastAsia="Arial"/>
+        </w:rPr>
+        <w:t xml:space="preserve"> desenvolverá um sistema de monitoramento no estoque por meio da extração de dados do ambiente através de sensores de Arduíno, visando o melhor monitoramento do ambiente e redução dos acidentes previsíveis.</w:t>
       </w:r>
     </w:p>
     <w:p>
@@ -2702,6 +2809,7 @@
           <w:sz w:val="28"/>
           <w:szCs w:val="28"/>
         </w:rPr>
+        <w:lastRenderedPageBreak/>
         <w:t>JUSTIFICATIVA DO PROJETO</w:t>
       </w:r>
       <w:bookmarkEnd w:id="2"/>
@@ -2750,7 +2858,6 @@
           <w:sz w:val="28"/>
           <w:szCs w:val="28"/>
         </w:rPr>
-        <w:lastRenderedPageBreak/>
         <w:br/>
       </w:r>
       <w:r>
@@ -2808,7 +2915,21 @@
         <w:rPr>
           <w:rFonts w:eastAsia="Arial"/>
         </w:rPr>
-        <w:t xml:space="preserve"> Umitrix irá desenvolver e implementar um sistema de monitoramento térmico para medir temperatura e umidade em estoques de computadores de pequenos e médio porte. O sistema fornecerá dados, a partir do Arduino junto aos sensores que serão apresentados em uma dashboard web. Isso vai permitir detectar rapidamente qualquer variação no clima que possa prejudicar os produtos e tomar medidas preventivas de forma ágil.</w:t>
+        <w:t xml:space="preserve"> </w:t>
+      </w:r>
+      <w:proofErr w:type="spellStart"/>
+      <w:r>
+        <w:rPr>
+          <w:rFonts w:eastAsia="Arial"/>
+        </w:rPr>
+        <w:t>Umitrix</w:t>
+      </w:r>
+      <w:proofErr w:type="spellEnd"/>
+      <w:r>
+        <w:rPr>
+          <w:rFonts w:eastAsia="Arial"/>
+        </w:rPr>
+        <w:t xml:space="preserve"> irá desenvolver e implementar um sistema de monitoramento térmico para medir temperatura e umidade em estoques de computadores de pequenos e médio porte. O sistema fornecerá dados, a partir do Arduino junto aos sensores que serão apresentados em uma dashboard web. Isso vai permitir detectar rapidamente qualquer variação no clima que possa prejudicar os produtos e tomar medidas preventivas de forma ágil.</w:t>
       </w:r>
       <w:r>
         <w:rPr>
@@ -2918,32 +3039,102 @@
     </w:p>
     <w:p>
       <w:pPr>
+        <w:pStyle w:val="NormalWeb"/>
+        <w:rPr>
+          <w:rFonts w:ascii="Arial" w:eastAsiaTheme="minorHAnsi" w:hAnsi="Arial" w:cs="Arial"/>
+          <w:lang w:eastAsia="en-US"/>
+        </w:rPr>
+      </w:pPr>
+    </w:p>
+    <w:p>
+      <w:pPr>
         <w:pStyle w:val="ABNTGeral"/>
-      </w:pPr>
-      <w:r>
-        <w:t>O projeto Umitrix visa desenvolver e implementar um sistema de monitoramento térmico para estoques de computadores de pequeno e médio porte. O sistema será baseado em sensores de temperatura e umidade conectados a uma placa Arduino, com as medições sendo exibidas em uma dashboard web interativa. A dashboard permitirá a visualização em tempo real das informações através de gráficos e tabelas, além de fornecer alertas para condições ambientais fora dos parâmetros ideais.</w:t>
+        <w:ind w:firstLine="708"/>
+      </w:pPr>
+      <w:r>
+        <w:t xml:space="preserve">O projeto </w:t>
+      </w:r>
+      <w:proofErr w:type="spellStart"/>
+      <w:r>
+        <w:t>Umitrix</w:t>
+      </w:r>
+      <w:proofErr w:type="spellEnd"/>
+      <w:r>
+        <w:t xml:space="preserve"> visa desenvolver e implementar um sistema de monitoramento da temperatura e umidade </w:t>
+      </w:r>
+      <w:r>
+        <w:t>dentro do estoque de computadores de pequeno e médio</w:t>
+      </w:r>
+      <w:r>
+        <w:t xml:space="preserve">, onde </w:t>
+      </w:r>
+      <w:r>
+        <w:t>os sensores</w:t>
+      </w:r>
+      <w:r>
+        <w:t xml:space="preserve"> DHT11, conectados ao Arduino Uno R3</w:t>
+      </w:r>
+      <w:r>
+        <w:t>, extrairão os dados do clima ambiental.</w:t>
       </w:r>
     </w:p>
     <w:p>
       <w:pPr>
         <w:pStyle w:val="ABNTGeral"/>
-      </w:pPr>
-      <w:r>
-        <w:t xml:space="preserve">O processo começará com a seleção e instalação dos sensores DHT11, posicionando-os estrategicamente nos estoques para garantir medições precisas. Após a instalação, o sistema será monitorado inicialmente para realizar ajustes com base no feedback dos usuários e na análise de desempenho. </w:t>
+        <w:ind w:firstLine="708"/>
+      </w:pPr>
+      <w:r>
+        <w:t xml:space="preserve">Os dados extraídos pelos sensores DHT11 dentro do estoque serão armazenados no banco de dados MySQL, que posteriormente serão manipulados e tratados para a exibição deles em forma de gráficos dentro da Dashboard no sistema da </w:t>
+      </w:r>
+      <w:proofErr w:type="spellStart"/>
+      <w:r>
+        <w:t>Umitrix</w:t>
+      </w:r>
+      <w:proofErr w:type="spellEnd"/>
+      <w:r>
+        <w:t xml:space="preserve"> com funcionamento 24 horas durante 7 dias por semana</w:t>
+      </w:r>
+      <w:r>
+        <w:t>.</w:t>
       </w:r>
     </w:p>
     <w:p>
       <w:pPr>
         <w:pStyle w:val="ABNTGeral"/>
-      </w:pPr>
-      <w:r>
-        <w:t>Essa fase de monitoramento e ajuste assegurará que o sistema opere de forma ideal e atenda às expectativas, garantindo dados precisos e a eficácia dos alertas para a manutenção das condições ideais no estoque.</w:t>
+        <w:ind w:firstLine="708"/>
+      </w:pPr>
+      <w:r>
+        <w:t>O desenvolvimento d</w:t>
+      </w:r>
+      <w:r>
+        <w:t xml:space="preserve">a aplicação-web será </w:t>
+      </w:r>
+      <w:r>
+        <w:t>feito</w:t>
+      </w:r>
+      <w:r>
+        <w:t xml:space="preserve"> por meio das linguagens de software: HTML, CSS, </w:t>
+      </w:r>
+      <w:proofErr w:type="spellStart"/>
+      <w:r>
+        <w:t>JavaScript</w:t>
+      </w:r>
+      <w:proofErr w:type="spellEnd"/>
+      <w:r>
+        <w:t xml:space="preserve"> e Chart.js.</w:t>
       </w:r>
     </w:p>
     <w:p>
       <w:pPr>
         <w:pStyle w:val="ABNTGeral"/>
-      </w:pPr>
+        <w:ind w:firstLine="708"/>
+      </w:pPr>
+      <w:r>
+        <w:t>Por fim,</w:t>
+      </w:r>
+      <w:r>
+        <w:t xml:space="preserve"> (nas premissas, estava dito que teria algum tipo de feedback que eu não entendi para quem o feedback está sendo direcionado. Mas se achar que é importante, vamos colocar essa coisa aqui dentro do escopo).</w:t>
+      </w:r>
     </w:p>
     <w:p>
       <w:pPr>
@@ -3036,10 +3227,18 @@
         </w:rPr>
         <w:t>Disponibilidade dos Recursos</w:t>
       </w:r>
+      <w:r>
+        <w:rPr>
+          <w:b/>
+          <w:color w:val="000000" w:themeColor="text1"/>
+        </w:rPr>
+        <w:t>:</w:t>
+      </w:r>
     </w:p>
     <w:p>
       <w:pPr>
         <w:pStyle w:val="ABNTGeral"/>
+        <w:ind w:firstLine="708"/>
         <w:rPr>
           <w:color w:val="000000"/>
         </w:rPr>
@@ -3113,121 +3312,356 @@
         </w:rPr>
         <w:t>Infraestrutura Adequada</w:t>
       </w:r>
+      <w:r>
+        <w:rPr>
+          <w:b/>
+          <w:color w:val="000000" w:themeColor="text1"/>
+        </w:rPr>
+        <w:t>:</w:t>
+      </w:r>
     </w:p>
     <w:p>
       <w:pPr>
         <w:pStyle w:val="ABNTGeral"/>
         <w:rPr>
-          <w:color w:val="000000"/>
-        </w:rPr>
-      </w:pPr>
-      <w:r>
-        <w:rPr>
-          <w:color w:val="000000" w:themeColor="text1"/>
+          <w:rFonts w:eastAsia="Arial"/>
+        </w:rPr>
+      </w:pPr>
+      <w:r>
+        <w:rPr>
+          <w:rFonts w:eastAsia="Arial"/>
+        </w:rPr>
+        <w:t xml:space="preserve">   </w:t>
+      </w:r>
+      <w:r>
+        <w:rPr>
+          <w:rFonts w:eastAsia="Arial"/>
+        </w:rPr>
+        <w:tab/>
+      </w:r>
+      <w:r>
+        <w:rPr>
+          <w:rFonts w:eastAsia="Arial"/>
         </w:rPr>
         <w:t>Os estoques</w:t>
       </w:r>
       <w:r>
         <w:rPr>
-          <w:color w:val="000000" w:themeColor="text1"/>
-        </w:rPr>
-        <w:t xml:space="preserve"> onde o sistema será instalado possuem a infraestrutura necessária para suportar a instalação dos sensores e a configuração do sistema, incluindo pontos de energia</w:t>
-      </w:r>
-      <w:r>
-        <w:rPr>
-          <w:color w:val="000000" w:themeColor="text1"/>
+          <w:rFonts w:eastAsia="Arial"/>
+        </w:rPr>
+        <w:t xml:space="preserve"> onde o sistema será instalado</w:t>
+      </w:r>
+      <w:r>
+        <w:rPr>
+          <w:rFonts w:eastAsia="Arial"/>
+        </w:rPr>
+        <w:t xml:space="preserve"> devem possuir </w:t>
+      </w:r>
+      <w:r>
+        <w:rPr>
+          <w:rFonts w:eastAsia="Arial"/>
+        </w:rPr>
+        <w:t>a infraestrutura necessária para suportar a instalação dos sensores</w:t>
+      </w:r>
+      <w:r>
+        <w:rPr>
+          <w:rFonts w:eastAsia="Arial"/>
+        </w:rPr>
+        <w:t xml:space="preserve"> (</w:t>
+      </w:r>
+      <w:r>
+        <w:rPr>
+          <w:rFonts w:eastAsia="Arial"/>
+          <w:b/>
+        </w:rPr>
+        <w:t>falar sobre a dimensão do estoque para que o sensor consiga capturar</w:t>
+      </w:r>
+      <w:r>
+        <w:rPr>
+          <w:rFonts w:eastAsia="Arial"/>
+        </w:rPr>
+        <w:t>)</w:t>
+      </w:r>
+      <w:r>
+        <w:rPr>
+          <w:rFonts w:eastAsia="Arial"/>
+        </w:rPr>
+        <w:t>.</w:t>
+      </w:r>
+    </w:p>
+    <w:p>
+      <w:pPr>
+        <w:pStyle w:val="ABNTGeral"/>
+        <w:rPr>
+          <w:rFonts w:eastAsia="Arial"/>
+        </w:rPr>
+      </w:pPr>
+      <w:r>
+        <w:rPr>
+          <w:rFonts w:eastAsia="Arial"/>
+        </w:rPr>
+        <w:t xml:space="preserve"> e a configuração do sistema, incluindo pontos de energia</w:t>
+      </w:r>
+      <w:r>
+        <w:rPr>
+          <w:rFonts w:eastAsia="Arial"/>
         </w:rPr>
         <w:t xml:space="preserve"> com tomadas</w:t>
       </w:r>
       <w:r>
         <w:rPr>
-          <w:color w:val="000000" w:themeColor="text1"/>
+          <w:rFonts w:eastAsia="Arial"/>
         </w:rPr>
         <w:t xml:space="preserve">, </w:t>
       </w:r>
       <w:r>
         <w:rPr>
-          <w:color w:val="000000" w:themeColor="text1"/>
+          <w:rFonts w:eastAsia="Arial"/>
         </w:rPr>
         <w:t>acesso à internet</w:t>
       </w:r>
       <w:r>
         <w:rPr>
-          <w:color w:val="000000" w:themeColor="text1"/>
+          <w:rFonts w:eastAsia="Arial"/>
         </w:rPr>
         <w:t xml:space="preserve"> de 500MB</w:t>
       </w:r>
       <w:r>
         <w:rPr>
-          <w:color w:val="000000" w:themeColor="text1"/>
+          <w:rFonts w:eastAsia="Arial"/>
         </w:rPr>
         <w:t xml:space="preserve"> e </w:t>
       </w:r>
       <w:r>
         <w:rPr>
-          <w:color w:val="000000" w:themeColor="text1"/>
+          <w:rFonts w:eastAsia="Arial"/>
         </w:rPr>
         <w:t xml:space="preserve">dimensões </w:t>
       </w:r>
       <w:r>
         <w:rPr>
-          <w:color w:val="000000" w:themeColor="text1"/>
+          <w:rFonts w:eastAsia="Arial"/>
         </w:rPr>
         <w:t>máximas</w:t>
       </w:r>
       <w:r>
         <w:rPr>
-          <w:color w:val="000000" w:themeColor="text1"/>
+          <w:rFonts w:eastAsia="Arial"/>
         </w:rPr>
         <w:t xml:space="preserve"> de </w:t>
       </w:r>
       <w:r>
         <w:rPr>
-          <w:color w:val="000000" w:themeColor="text1"/>
+          <w:rFonts w:eastAsia="Arial"/>
         </w:rPr>
         <w:t>50mt x</w:t>
       </w:r>
       <w:r>
         <w:rPr>
-          <w:color w:val="000000" w:themeColor="text1"/>
+          <w:rFonts w:eastAsia="Arial"/>
         </w:rPr>
         <w:t>4m</w:t>
       </w:r>
       <w:r>
         <w:rPr>
-          <w:color w:val="000000" w:themeColor="text1"/>
+          <w:rFonts w:eastAsia="Arial"/>
         </w:rPr>
         <w:t>t</w:t>
       </w:r>
       <w:r>
         <w:rPr>
-          <w:color w:val="000000" w:themeColor="text1"/>
+          <w:rFonts w:eastAsia="Arial"/>
         </w:rPr>
         <w:t xml:space="preserve"> da estrutura d</w:t>
       </w:r>
       <w:r>
         <w:rPr>
-          <w:color w:val="000000" w:themeColor="text1"/>
+          <w:rFonts w:eastAsia="Arial"/>
         </w:rPr>
         <w:t>o esto</w:t>
       </w:r>
       <w:r>
         <w:rPr>
-          <w:color w:val="000000" w:themeColor="text1"/>
+          <w:rFonts w:eastAsia="Arial"/>
         </w:rPr>
         <w:t xml:space="preserve">que </w:t>
       </w:r>
       <w:r>
         <w:rPr>
-          <w:color w:val="000000" w:themeColor="text1"/>
+          <w:rFonts w:eastAsia="Arial"/>
         </w:rPr>
         <w:t xml:space="preserve">para melhor alcance dos sensores </w:t>
       </w:r>
       <w:r>
         <w:rPr>
-          <w:color w:val="000000" w:themeColor="text1"/>
+          <w:rFonts w:eastAsia="Arial"/>
         </w:rPr>
         <w:t>DHT11.</w:t>
+      </w:r>
+    </w:p>
+    <w:p>
+      <w:pPr>
+        <w:pStyle w:val="ABNTGeral"/>
+        <w:rPr>
+          <w:rFonts w:eastAsia="Arial"/>
+        </w:rPr>
+      </w:pPr>
+    </w:p>
+    <w:p>
+      <w:pPr>
+        <w:pStyle w:val="ABNTGeral"/>
+        <w:rPr>
+          <w:rFonts w:eastAsia="Arial"/>
+          <w:b/>
+        </w:rPr>
+      </w:pPr>
+      <w:r>
+        <w:rPr>
+          <w:rFonts w:eastAsia="Arial"/>
+        </w:rPr>
+        <w:tab/>
+      </w:r>
+      <w:r>
+        <w:rPr>
+          <w:rFonts w:eastAsia="Arial"/>
+          <w:b/>
+        </w:rPr>
+        <w:t>5.3. Redes:</w:t>
+      </w:r>
+    </w:p>
+    <w:p>
+      <w:pPr>
+        <w:pStyle w:val="ABNTGeral"/>
+        <w:rPr>
+          <w:rFonts w:eastAsia="Arial"/>
+        </w:rPr>
+      </w:pPr>
+      <w:r>
+        <w:rPr>
+          <w:rFonts w:eastAsia="Arial"/>
+          <w:b/>
+        </w:rPr>
+        <w:tab/>
+      </w:r>
+      <w:r>
+        <w:rPr>
+          <w:rFonts w:eastAsia="Arial"/>
+        </w:rPr>
+        <w:t xml:space="preserve">A infraestrutura deve </w:t>
+      </w:r>
+      <w:r>
+        <w:rPr>
+          <w:rFonts w:eastAsia="Arial"/>
+        </w:rPr>
+        <w:t>contar acesso à internet de pelo menos 50Mb/s de velocidade à cabo ou Wi-Fi;</w:t>
+      </w:r>
+    </w:p>
+    <w:p>
+      <w:pPr>
+        <w:pStyle w:val="ABNTGeral"/>
+        <w:rPr>
+          <w:rFonts w:eastAsia="Arial"/>
+        </w:rPr>
+      </w:pPr>
+    </w:p>
+    <w:p>
+      <w:pPr>
+        <w:pStyle w:val="ABNTGeral"/>
+        <w:rPr>
+          <w:rFonts w:eastAsia="Arial"/>
+          <w:b/>
+        </w:rPr>
+      </w:pPr>
+      <w:r>
+        <w:rPr>
+          <w:rFonts w:eastAsia="Arial"/>
+        </w:rPr>
+        <w:tab/>
+      </w:r>
+      <w:r>
+        <w:rPr>
+          <w:rFonts w:eastAsia="Arial"/>
+          <w:b/>
+        </w:rPr>
+        <w:t xml:space="preserve">5.4. </w:t>
+      </w:r>
+      <w:r>
+        <w:rPr>
+          <w:rFonts w:eastAsia="Arial"/>
+          <w:b/>
+        </w:rPr>
+        <w:t>Computadores:</w:t>
+      </w:r>
+    </w:p>
+    <w:p>
+      <w:pPr>
+        <w:pStyle w:val="ABNTGeral"/>
+        <w:rPr>
+          <w:rFonts w:eastAsia="Arial"/>
+        </w:rPr>
+      </w:pPr>
+      <w:r>
+        <w:rPr>
+          <w:rFonts w:eastAsia="Arial"/>
+          <w:b/>
+        </w:rPr>
+        <w:tab/>
+      </w:r>
+      <w:r>
+        <w:rPr>
+          <w:rFonts w:eastAsia="Arial"/>
+        </w:rPr>
+        <w:t xml:space="preserve">O cliente deve contar o próprio computador. A </w:t>
+      </w:r>
+      <w:proofErr w:type="spellStart"/>
+      <w:r>
+        <w:rPr>
+          <w:rFonts w:eastAsia="Arial"/>
+        </w:rPr>
+        <w:t>Umitrix</w:t>
+      </w:r>
+      <w:proofErr w:type="spellEnd"/>
+      <w:r>
+        <w:rPr>
+          <w:rFonts w:eastAsia="Arial"/>
+        </w:rPr>
+        <w:t xml:space="preserve"> não será </w:t>
+      </w:r>
+      <w:r>
+        <w:rPr>
+          <w:rFonts w:eastAsia="Arial"/>
+        </w:rPr>
+        <w:t>responsabilizada</w:t>
+      </w:r>
+      <w:r>
+        <w:rPr>
+          <w:rFonts w:eastAsia="Arial"/>
+        </w:rPr>
+        <w:t xml:space="preserve"> </w:t>
+      </w:r>
+      <w:r>
+        <w:rPr>
+          <w:rFonts w:eastAsia="Arial"/>
+        </w:rPr>
+        <w:t>pelos oferecimentos</w:t>
+      </w:r>
+      <w:r>
+        <w:rPr>
+          <w:rFonts w:eastAsia="Arial"/>
+        </w:rPr>
+        <w:t xml:space="preserve"> de computadores ou qualquer outro tipo</w:t>
+      </w:r>
+      <w:r>
+        <w:rPr>
+          <w:rFonts w:eastAsia="Arial"/>
+        </w:rPr>
+        <w:t xml:space="preserve"> (notebook, tablets)</w:t>
+      </w:r>
+      <w:r>
+        <w:rPr>
+          <w:rFonts w:eastAsia="Arial"/>
+        </w:rPr>
+        <w:t>.</w:t>
       </w:r>
     </w:p>
     <w:p>
@@ -3243,112 +3677,43 @@
         <w:pStyle w:val="ABNTGeral"/>
         <w:ind w:left="720"/>
         <w:rPr>
-          <w:color w:val="000000"/>
-        </w:rPr>
-      </w:pPr>
-      <w:r>
-        <w:rPr>
           <w:b/>
           <w:bCs/>
           <w:color w:val="000000" w:themeColor="text1"/>
         </w:rPr>
-        <w:t xml:space="preserve">5.3. </w:t>
-      </w:r>
-      <w:r>
-        <w:rPr>
-          <w:b/>
+      </w:pPr>
+      <w:r>
+        <w:rPr>
+          <w:b/>
+          <w:bCs/>
           <w:color w:val="000000" w:themeColor="text1"/>
         </w:rPr>
-        <w:t>Acesso aos Dados</w:t>
-      </w:r>
-    </w:p>
-    <w:p>
-      <w:pPr>
-        <w:pStyle w:val="ABNTGeral"/>
-        <w:rPr>
-          <w:color w:val="000000"/>
-        </w:rPr>
-      </w:pPr>
-      <w:r>
-        <w:rPr>
+        <w:t>5.</w:t>
+      </w:r>
+      <w:r>
+        <w:rPr>
+          <w:b/>
+          <w:bCs/>
           <w:color w:val="000000" w:themeColor="text1"/>
         </w:rPr>
-        <w:t>Disponibilidade de acesso remoto para integração do Dashboard online</w:t>
-      </w:r>
-      <w:r>
-        <w:rPr>
+        <w:t>5</w:t>
+      </w:r>
+      <w:r>
+        <w:rPr>
+          <w:b/>
+          <w:bCs/>
           <w:color w:val="000000" w:themeColor="text1"/>
         </w:rPr>
-        <w:t>, onde os dados</w:t>
-      </w:r>
-      <w:r>
-        <w:rPr>
+        <w:t xml:space="preserve">. </w:t>
+      </w:r>
+      <w:r>
+        <w:rPr>
+          <w:b/>
+          <w:bCs/>
           <w:color w:val="000000" w:themeColor="text1"/>
         </w:rPr>
-        <w:t xml:space="preserve"> vão ser </w:t>
-      </w:r>
-      <w:r>
-        <w:rPr>
-          <w:color w:val="000000" w:themeColor="text1"/>
-        </w:rPr>
-        <w:t xml:space="preserve">exibidos 24h </w:t>
-      </w:r>
-      <w:r>
-        <w:rPr>
-          <w:color w:val="000000" w:themeColor="text1"/>
-        </w:rPr>
-        <w:t>por dia</w:t>
-      </w:r>
-      <w:r>
-        <w:rPr>
-          <w:color w:val="000000" w:themeColor="text1"/>
-        </w:rPr>
-        <w:t xml:space="preserve"> em uma </w:t>
-      </w:r>
-      <w:r>
-        <w:rPr>
-          <w:color w:val="000000" w:themeColor="text1"/>
-        </w:rPr>
-        <w:t xml:space="preserve">visualização dinâmica e interativa </w:t>
-      </w:r>
-      <w:r>
-        <w:rPr>
-          <w:color w:val="000000" w:themeColor="text1"/>
-        </w:rPr>
-        <w:t xml:space="preserve">captados pelos </w:t>
-      </w:r>
-      <w:r>
-        <w:rPr>
-          <w:color w:val="000000" w:themeColor="text1"/>
-        </w:rPr>
-        <w:t>sensores</w:t>
-      </w:r>
-      <w:r>
-        <w:rPr>
-          <w:color w:val="000000" w:themeColor="text1"/>
-        </w:rPr>
-        <w:t xml:space="preserve"> DHT11 </w:t>
-      </w:r>
-      <w:r>
-        <w:rPr>
-          <w:color w:val="000000" w:themeColor="text1"/>
-        </w:rPr>
-        <w:t>em tempo real</w:t>
-      </w:r>
-      <w:r>
-        <w:rPr>
-          <w:color w:val="000000" w:themeColor="text1"/>
-        </w:rPr>
-        <w:t>.</w:t>
-      </w:r>
-    </w:p>
-    <w:p>
-      <w:pPr>
-        <w:pStyle w:val="ABNTGeral"/>
-        <w:rPr>
-          <w:color w:val="000000"/>
-        </w:rPr>
-      </w:pPr>
+        <w:t>Conhecimento informática:</w:t>
+      </w:r>
     </w:p>
     <w:p>
       <w:pPr>
@@ -3360,218 +3725,26 @@
       </w:pPr>
       <w:r>
         <w:rPr>
-          <w:b/>
           <w:bCs/>
           <w:color w:val="000000" w:themeColor="text1"/>
         </w:rPr>
-        <w:t xml:space="preserve">5.4. </w:t>
-      </w:r>
-      <w:r>
-        <w:rPr>
-          <w:b/>
+        <w:t>O cliente deve ter o domínio mínimo</w:t>
+      </w:r>
+      <w:r>
+        <w:rPr>
+          <w:bCs/>
           <w:color w:val="000000" w:themeColor="text1"/>
         </w:rPr>
-        <w:t>Treinamento e Adaptação</w:t>
+        <w:t xml:space="preserve"> da informática.</w:t>
       </w:r>
     </w:p>
     <w:p>
       <w:pPr>
         <w:pStyle w:val="ABNTGeral"/>
         <w:rPr>
-          <w:color w:val="000000"/>
-        </w:rPr>
-      </w:pPr>
-      <w:r>
-        <w:rPr>
           <w:color w:val="000000" w:themeColor="text1"/>
         </w:rPr>
-        <w:t>Disponibilidade e comprometimento dos funcionários das lojas para participar do treinamento</w:t>
-      </w:r>
-      <w:r>
-        <w:rPr>
-          <w:color w:val="000000" w:themeColor="text1"/>
-        </w:rPr>
-        <w:t xml:space="preserve"> intensivo de 1 semana para capacitação </w:t>
-      </w:r>
-      <w:r>
-        <w:rPr>
-          <w:color w:val="000000" w:themeColor="text1"/>
-        </w:rPr>
-        <w:t>sobre o uso do sistema</w:t>
-      </w:r>
-      <w:r>
-        <w:rPr>
-          <w:color w:val="000000" w:themeColor="text1"/>
-        </w:rPr>
-        <w:t xml:space="preserve"> (funcionalidades, normas, </w:t>
-      </w:r>
-      <w:r>
-        <w:rPr>
-          <w:color w:val="000000" w:themeColor="text1"/>
-        </w:rPr>
-        <w:t>manuseio, limpeza correta,</w:t>
-      </w:r>
-      <w:r>
-        <w:rPr>
-          <w:color w:val="000000" w:themeColor="text1"/>
-        </w:rPr>
-        <w:t xml:space="preserve"> fornecimento de energia etc</w:t>
-      </w:r>
-      <w:r>
-        <w:rPr>
-          <w:color w:val="000000" w:themeColor="text1"/>
-        </w:rPr>
-        <w:t>.</w:t>
-      </w:r>
-      <w:r>
-        <w:rPr>
-          <w:color w:val="000000" w:themeColor="text1"/>
-        </w:rPr>
-        <w:t xml:space="preserve">) </w:t>
-      </w:r>
-      <w:r>
-        <w:rPr>
-          <w:color w:val="000000" w:themeColor="text1"/>
-        </w:rPr>
-        <w:t>e adotar as novas práticas de monitoramento</w:t>
-      </w:r>
-      <w:r>
-        <w:rPr>
-          <w:color w:val="000000" w:themeColor="text1"/>
-        </w:rPr>
-        <w:t xml:space="preserve"> para evitar </w:t>
-      </w:r>
-      <w:r>
-        <w:rPr>
-          <w:color w:val="000000" w:themeColor="text1"/>
-        </w:rPr>
-        <w:t>futuras percas dos aparelhos</w:t>
-      </w:r>
-      <w:r>
-        <w:rPr>
-          <w:color w:val="000000" w:themeColor="text1"/>
-        </w:rPr>
-        <w:t xml:space="preserve"> e custos comerciais</w:t>
-      </w:r>
-      <w:r>
-        <w:rPr>
-          <w:color w:val="000000" w:themeColor="text1"/>
-        </w:rPr>
-        <w:t>.</w:t>
-      </w:r>
-    </w:p>
-    <w:p>
-      <w:pPr>
-        <w:pStyle w:val="ABNTGeral"/>
-      </w:pPr>
-    </w:p>
-    <w:p>
-      <w:pPr>
-        <w:pStyle w:val="ABNTGeral"/>
-        <w:rPr>
-          <w:color w:val="000000"/>
-        </w:rPr>
-      </w:pPr>
-      <w:r>
-        <w:rPr>
-          <w:color w:val="000000" w:themeColor="text1"/>
-        </w:rPr>
-        <w:t xml:space="preserve">             </w:t>
-      </w:r>
-      <w:r>
-        <w:rPr>
-          <w:color w:val="000000" w:themeColor="text1"/>
-        </w:rPr>
-        <w:t xml:space="preserve">5.5. </w:t>
-      </w:r>
-      <w:r>
-        <w:rPr>
-          <w:b/>
-          <w:color w:val="000000" w:themeColor="text1"/>
-        </w:rPr>
-        <w:t>Suporte Técnico</w:t>
-      </w:r>
-    </w:p>
-    <w:p>
-      <w:pPr>
-        <w:pStyle w:val="ABNTGeral"/>
-        <w:rPr>
-          <w:color w:val="000000"/>
-        </w:rPr>
-      </w:pPr>
-      <w:r>
-        <w:rPr>
-          <w:color w:val="000000" w:themeColor="text1"/>
-        </w:rPr>
-        <w:t>Garantia de suporte técnico contínuo para resolver problemas</w:t>
-      </w:r>
-      <w:r>
-        <w:rPr>
-          <w:color w:val="000000" w:themeColor="text1"/>
-        </w:rPr>
-        <w:t xml:space="preserve"> de desgastes</w:t>
-      </w:r>
-      <w:r>
-        <w:rPr>
-          <w:color w:val="000000" w:themeColor="text1"/>
-        </w:rPr>
-        <w:t xml:space="preserve"> ou componentes </w:t>
-      </w:r>
-      <w:r>
-        <w:rPr>
-          <w:color w:val="000000" w:themeColor="text1"/>
-        </w:rPr>
-        <w:t>do sensor DHT11</w:t>
-      </w:r>
-      <w:r>
-        <w:rPr>
-          <w:color w:val="000000" w:themeColor="text1"/>
-        </w:rPr>
-        <w:t xml:space="preserve"> comprometidos,</w:t>
-      </w:r>
-      <w:r>
-        <w:rPr>
-          <w:color w:val="000000" w:themeColor="text1"/>
-        </w:rPr>
-        <w:t xml:space="preserve"> dias com o sistema fora do ar para </w:t>
-      </w:r>
-      <w:r>
-        <w:rPr>
-          <w:color w:val="000000" w:themeColor="text1"/>
-        </w:rPr>
-        <w:lastRenderedPageBreak/>
-        <w:t>testes</w:t>
-      </w:r>
-      <w:r>
-        <w:rPr>
-          <w:color w:val="000000" w:themeColor="text1"/>
-        </w:rPr>
-        <w:t>,</w:t>
-      </w:r>
-      <w:r>
-        <w:rPr>
-          <w:color w:val="000000" w:themeColor="text1"/>
-        </w:rPr>
-        <w:t xml:space="preserve"> correções de bugs</w:t>
-      </w:r>
-      <w:r>
-        <w:rPr>
-          <w:color w:val="000000" w:themeColor="text1"/>
-        </w:rPr>
-        <w:t xml:space="preserve"> e realizar ajustes no sistema conforme necessário durante </w:t>
-      </w:r>
-      <w:r>
-        <w:rPr>
-          <w:color w:val="000000" w:themeColor="text1"/>
-        </w:rPr>
-        <w:t>os primeiros meses do sistema aplicado</w:t>
-      </w:r>
-      <w:r>
-        <w:rPr>
-          <w:color w:val="000000" w:themeColor="text1"/>
-        </w:rPr>
-        <w:t>.</w:t>
-      </w:r>
+      </w:pPr>
     </w:p>
     <w:p>
       <w:pPr>
@@ -3595,6 +3768,7 @@
           <w:bCs/>
           <w:color w:val="000000" w:themeColor="text1"/>
         </w:rPr>
+        <w:lastRenderedPageBreak/>
         <w:t>5.</w:t>
       </w:r>
       <w:r>
@@ -3620,10 +3794,18 @@
         </w:rPr>
         <w:t>Conformidade com Normas</w:t>
       </w:r>
+      <w:r>
+        <w:rPr>
+          <w:b/>
+          <w:color w:val="000000" w:themeColor="text1"/>
+        </w:rPr>
+        <w:t>:</w:t>
+      </w:r>
     </w:p>
     <w:p>
       <w:pPr>
         <w:pStyle w:val="ABNTGeral"/>
+        <w:ind w:firstLine="708"/>
         <w:rPr>
           <w:color w:val="000000" w:themeColor="text1"/>
         </w:rPr>
@@ -3670,6 +3852,17 @@
         <w:pStyle w:val="ABNTGeral"/>
         <w:rPr>
           <w:color w:val="000000"/>
+        </w:rPr>
+      </w:pPr>
+    </w:p>
+    <w:p>
+      <w:pPr>
+        <w:pStyle w:val="ABNTGeral"/>
+        <w:ind w:firstLine="708"/>
+        <w:rPr>
+          <w:b/>
+          <w:bCs/>
+          <w:color w:val="000000" w:themeColor="text1"/>
         </w:rPr>
       </w:pPr>
     </w:p>
@@ -3802,15 +3995,16 @@
         <w:ind w:firstLine="708"/>
         <w:rPr>
           <w:b/>
-          <w:color w:val="000000"/>
-        </w:rPr>
-      </w:pPr>
-      <w:r>
-        <w:rPr>
-          <w:b/>
           <w:bCs/>
           <w:color w:val="000000" w:themeColor="text1"/>
         </w:rPr>
+      </w:pPr>
+      <w:r>
+        <w:rPr>
+          <w:b/>
+          <w:bCs/>
+          <w:color w:val="000000" w:themeColor="text1"/>
+        </w:rPr>
         <w:t xml:space="preserve">6.1. </w:t>
       </w:r>
       <w:r>
@@ -3819,57 +4013,34 @@
           <w:bCs/>
           <w:color w:val="000000" w:themeColor="text1"/>
         </w:rPr>
-        <w:t>Capacidade dos Sensores</w:t>
+        <w:t>Conserto dos Sensores:</w:t>
       </w:r>
     </w:p>
     <w:p>
       <w:pPr>
         <w:pStyle w:val="ABNTGeral"/>
         <w:rPr>
-          <w:color w:val="000000"/>
-        </w:rPr>
-      </w:pPr>
-      <w:r>
-        <w:rPr>
           <w:color w:val="000000" w:themeColor="text1"/>
         </w:rPr>
-        <w:t>Os sensores DHT11 possuem limitações em termos de faixa de medição e precisão</w:t>
-      </w:r>
-      <w:r>
-        <w:rPr>
+      </w:pPr>
+      <w:r>
+        <w:rPr>
+          <w:b/>
+          <w:bCs/>
           <w:color w:val="000000" w:themeColor="text1"/>
         </w:rPr>
-        <w:t xml:space="preserve"> (</w:t>
-      </w:r>
-      <w:r>
-        <w:t xml:space="preserve">20°C a 30°C </w:t>
-      </w:r>
-      <w:r>
-        <w:t xml:space="preserve">de </w:t>
-      </w:r>
-      <w:r>
-        <w:t xml:space="preserve">temperatura </w:t>
-      </w:r>
-      <w:r>
-        <w:t>a umidade relativa entre 30% e 70%</w:t>
+        <w:tab/>
       </w:r>
       <w:r>
         <w:rPr>
           <w:color w:val="000000" w:themeColor="text1"/>
         </w:rPr>
-        <w:t>)</w:t>
-      </w:r>
-      <w:r>
-        <w:rPr>
-          <w:color w:val="000000" w:themeColor="text1"/>
-        </w:rPr>
-        <w:t>, o que pode impactar a precisão dos dados coletados e a capacidade de monitorar condições extremas.</w:t>
+        <w:t>Não haverá o conserto dos sensores de Arduino por mau uso dos sensores ou mau cuidados dos sensores;</w:t>
       </w:r>
     </w:p>
     <w:p>
       <w:pPr>
         <w:pStyle w:val="ABNTGeral"/>
-        <w:ind w:left="708"/>
         <w:rPr>
           <w:color w:val="000000"/>
         </w:rPr>
@@ -3880,15 +4051,16 @@
         <w:pStyle w:val="ABNTGeral"/>
         <w:ind w:firstLine="708"/>
         <w:rPr>
-          <w:color w:val="000000"/>
-        </w:rPr>
-      </w:pPr>
-      <w:r>
-        <w:rPr>
-          <w:b/>
-          <w:bCs/>
+          <w:b/>
           <w:color w:val="000000" w:themeColor="text1"/>
         </w:rPr>
+      </w:pPr>
+      <w:r>
+        <w:rPr>
+          <w:b/>
+          <w:bCs/>
+          <w:color w:val="000000" w:themeColor="text1"/>
+        </w:rPr>
         <w:t xml:space="preserve">6.2. </w:t>
       </w:r>
       <w:r>
@@ -3896,145 +4068,69 @@
           <w:b/>
           <w:color w:val="000000" w:themeColor="text1"/>
         </w:rPr>
-        <w:t>Compatibilidade</w:t>
-      </w:r>
-      <w:r>
-        <w:rPr>
-          <w:b/>
-          <w:bCs/>
+        <w:t xml:space="preserve">Manutenção </w:t>
+      </w:r>
+      <w:r>
+        <w:rPr>
+          <w:b/>
           <w:color w:val="000000" w:themeColor="text1"/>
         </w:rPr>
-        <w:t xml:space="preserve"> do Software</w:t>
-      </w:r>
-    </w:p>
-    <w:p>
-      <w:pPr>
-        <w:pStyle w:val="ABNTGeral"/>
-        <w:rPr>
-          <w:color w:val="000000"/>
-        </w:rPr>
-      </w:pPr>
-      <w:r>
-        <w:rPr>
-          <w:color w:val="000000" w:themeColor="text1"/>
-        </w:rPr>
-        <w:t>O sistema e o Dashboard precisam ser compatíveis com diferentes navegadores</w:t>
-      </w:r>
-      <w:r>
-        <w:rPr>
-          <w:color w:val="000000" w:themeColor="text1"/>
-        </w:rPr>
-        <w:t xml:space="preserve"> (Google Chrome, </w:t>
-      </w:r>
-      <w:r>
-        <w:rPr>
-          <w:color w:val="000000" w:themeColor="text1"/>
-        </w:rPr>
-        <w:t>Edge,</w:t>
-      </w:r>
-      <w:r>
-        <w:rPr>
-          <w:color w:val="000000" w:themeColor="text1"/>
-        </w:rPr>
-        <w:t xml:space="preserve"> Safari)</w:t>
-      </w:r>
-      <w:r>
-        <w:rPr>
-          <w:color w:val="000000" w:themeColor="text1"/>
-        </w:rPr>
-        <w:t xml:space="preserve">, </w:t>
-      </w:r>
-      <w:r>
-        <w:rPr>
-          <w:color w:val="000000" w:themeColor="text1"/>
-        </w:rPr>
-        <w:t xml:space="preserve">caso contrário, </w:t>
-      </w:r>
-      <w:r>
-        <w:rPr>
-          <w:color w:val="000000" w:themeColor="text1"/>
-        </w:rPr>
-        <w:t xml:space="preserve">pode limitar algumas </w:t>
-      </w:r>
-      <w:r>
-        <w:rPr>
-          <w:color w:val="000000" w:themeColor="text1"/>
-        </w:rPr>
-        <w:t>funcionalidades</w:t>
-      </w:r>
-      <w:r>
-        <w:rPr>
-          <w:color w:val="000000" w:themeColor="text1"/>
-        </w:rPr>
-        <w:t xml:space="preserve"> </w:t>
-      </w:r>
-      <w:r>
-        <w:rPr>
-          <w:color w:val="000000" w:themeColor="text1"/>
-        </w:rPr>
-        <w:t xml:space="preserve">de </w:t>
-      </w:r>
-      <w:r>
-        <w:rPr>
-          <w:color w:val="000000" w:themeColor="text1"/>
-        </w:rPr>
-        <w:t>exibição</w:t>
-      </w:r>
-      <w:r>
-        <w:rPr>
-          <w:color w:val="000000" w:themeColor="text1"/>
-        </w:rPr>
-        <w:t xml:space="preserve"> e </w:t>
-      </w:r>
-      <w:r>
-        <w:rPr>
-          <w:color w:val="000000" w:themeColor="text1"/>
-        </w:rPr>
-        <w:t>precisão dos dados</w:t>
-      </w:r>
-      <w:r>
-        <w:rPr>
-          <w:color w:val="000000" w:themeColor="text1"/>
-        </w:rPr>
-        <w:t xml:space="preserve"> </w:t>
-      </w:r>
-      <w:r>
-        <w:rPr>
-          <w:color w:val="000000" w:themeColor="text1"/>
-        </w:rPr>
-        <w:t>ou testes</w:t>
-      </w:r>
-      <w:r>
-        <w:rPr>
-          <w:color w:val="000000" w:themeColor="text1"/>
-        </w:rPr>
-        <w:t xml:space="preserve"> e ajustes adicionais.</w:t>
-      </w:r>
-    </w:p>
-    <w:p>
-      <w:pPr>
-        <w:pStyle w:val="ABNTGeral"/>
-        <w:ind w:left="720"/>
-        <w:rPr>
-          <w:color w:val="000000"/>
-        </w:rPr>
-      </w:pPr>
+        <w:t>do ambiente:</w:t>
+      </w:r>
     </w:p>
     <w:p>
       <w:pPr>
         <w:pStyle w:val="ABNTGeral"/>
         <w:ind w:firstLine="708"/>
         <w:rPr>
-          <w:b/>
           <w:color w:val="000000"/>
         </w:rPr>
       </w:pPr>
       <w:r>
         <w:rPr>
-          <w:b/>
-          <w:bCs/>
           <w:color w:val="000000" w:themeColor="text1"/>
         </w:rPr>
+        <w:t xml:space="preserve">Não haverá nenhuma </w:t>
+      </w:r>
+      <w:r>
+        <w:rPr>
+          <w:color w:val="000000" w:themeColor="text1"/>
+        </w:rPr>
+        <w:t xml:space="preserve">manutenção </w:t>
+      </w:r>
+      <w:r>
+        <w:rPr>
+          <w:color w:val="000000" w:themeColor="text1"/>
+        </w:rPr>
+        <w:t>ou automatização das tarefas dentro do estoque.</w:t>
+      </w:r>
+    </w:p>
+    <w:p>
+      <w:pPr>
+        <w:pStyle w:val="ABNTGeral"/>
+        <w:ind w:firstLine="708"/>
+        <w:rPr>
+          <w:color w:val="000000"/>
+          <w:u w:val="single"/>
+        </w:rPr>
+      </w:pPr>
+    </w:p>
+    <w:p>
+      <w:pPr>
+        <w:pStyle w:val="ABNTGeral"/>
+        <w:ind w:firstLine="708"/>
+        <w:rPr>
+          <w:b/>
+          <w:bCs/>
+          <w:color w:val="000000" w:themeColor="text1"/>
+        </w:rPr>
+      </w:pPr>
+      <w:r>
+        <w:rPr>
+          <w:b/>
+          <w:bCs/>
+          <w:color w:val="000000" w:themeColor="text1"/>
+        </w:rPr>
         <w:t xml:space="preserve">6.3. </w:t>
       </w:r>
       <w:r>
@@ -4043,114 +4139,350 @@
           <w:bCs/>
           <w:color w:val="000000" w:themeColor="text1"/>
         </w:rPr>
-        <w:t>Manutenção e Suporte</w:t>
+        <w:t>Treinamento técnicos:</w:t>
       </w:r>
     </w:p>
     <w:p>
       <w:pPr>
         <w:pStyle w:val="ABNTGeral"/>
         <w:rPr>
+          <w:bCs/>
           <w:color w:val="000000" w:themeColor="text1"/>
         </w:rPr>
       </w:pPr>
       <w:r>
         <w:rPr>
+          <w:b/>
+          <w:bCs/>
           <w:color w:val="000000" w:themeColor="text1"/>
         </w:rPr>
-        <w:t xml:space="preserve">O suporte e a manutenção do sistema podem ser limitados pela disponibilidade de </w:t>
-      </w:r>
-      <w:r>
-        <w:rPr>
+        <w:tab/>
+      </w:r>
+      <w:proofErr w:type="spellStart"/>
+      <w:r>
+        <w:rPr>
+          <w:bCs/>
           <w:color w:val="000000" w:themeColor="text1"/>
         </w:rPr>
-        <w:t>recursos claros d</w:t>
-      </w:r>
-      <w:r>
-        <w:rPr>
+        <w:t>Umitrix</w:t>
+      </w:r>
+      <w:proofErr w:type="spellEnd"/>
+      <w:r>
+        <w:rPr>
+          <w:bCs/>
           <w:color w:val="000000" w:themeColor="text1"/>
         </w:rPr>
-        <w:t>os</w:t>
-      </w:r>
-      <w:r>
-        <w:rPr>
+        <w:t xml:space="preserve"> não será responsabilidade por </w:t>
+      </w:r>
+      <w:r>
+        <w:rPr>
+          <w:bCs/>
           <w:color w:val="000000" w:themeColor="text1"/>
         </w:rPr>
-        <w:t xml:space="preserve"> problemas técnicos</w:t>
-      </w:r>
-      <w:r>
-        <w:rPr>
+        <w:t>treinamentos técnicos além da informação sobre o uso do sistema;</w:t>
+      </w:r>
+    </w:p>
+    <w:p>
+      <w:pPr>
+        <w:pStyle w:val="ABNTGeral"/>
+        <w:rPr>
+          <w:color w:val="000000"/>
+        </w:rPr>
+      </w:pPr>
+    </w:p>
+    <w:p>
+      <w:pPr>
+        <w:pStyle w:val="ABNTGeral"/>
+        <w:ind w:firstLine="708"/>
+        <w:rPr>
+          <w:b/>
+          <w:bCs/>
           <w:color w:val="000000" w:themeColor="text1"/>
         </w:rPr>
-        <w:t xml:space="preserve"> ou dependendo da necessidade</w:t>
-      </w:r>
-      <w:r>
-        <w:rPr>
+      </w:pPr>
+      <w:r>
+        <w:rPr>
+          <w:b/>
+          <w:bCs/>
           <w:color w:val="000000" w:themeColor="text1"/>
         </w:rPr>
-        <w:t xml:space="preserve">, podendo </w:t>
-      </w:r>
-      <w:r>
-        <w:rPr>
+        <w:t>6.</w:t>
+      </w:r>
+      <w:r>
+        <w:rPr>
+          <w:b/>
+          <w:bCs/>
           <w:color w:val="000000" w:themeColor="text1"/>
         </w:rPr>
-        <w:t>acarretar</w:t>
-      </w:r>
-      <w:r>
-        <w:rPr>
+        <w:t>4</w:t>
+      </w:r>
+      <w:r>
+        <w:rPr>
+          <w:b/>
+          <w:bCs/>
           <w:color w:val="000000" w:themeColor="text1"/>
         </w:rPr>
+        <w:t xml:space="preserve">. </w:t>
+      </w:r>
+      <w:r>
+        <w:rPr>
+          <w:b/>
+          <w:bCs/>
+          <w:color w:val="000000" w:themeColor="text1"/>
+        </w:rPr>
+        <w:t>Treinamento técnicos:</w:t>
+      </w:r>
+    </w:p>
+    <w:p>
+      <w:pPr>
+        <w:pStyle w:val="ABNTGeral"/>
+        <w:ind w:firstLine="708"/>
+        <w:rPr>
+          <w:bCs/>
+          <w:color w:val="000000" w:themeColor="text1"/>
+        </w:rPr>
+      </w:pPr>
+      <w:r>
+        <w:rPr>
+          <w:bCs/>
+          <w:color w:val="000000" w:themeColor="text1"/>
+        </w:rPr>
+        <w:t>Somente será monitorado o ambiente de estoque, no qual apenas possui computadores de pequeno e médio porte.</w:t>
+      </w:r>
+    </w:p>
+    <w:p>
+      <w:pPr>
+        <w:pStyle w:val="ABNTGeral"/>
+        <w:ind w:firstLine="708"/>
+        <w:rPr>
+          <w:bCs/>
+          <w:color w:val="000000" w:themeColor="text1"/>
+        </w:rPr>
+      </w:pPr>
+    </w:p>
+    <w:p>
+      <w:pPr>
+        <w:pStyle w:val="ABNTGeral"/>
+        <w:ind w:firstLine="708"/>
+        <w:rPr>
+          <w:b/>
+          <w:bCs/>
+          <w:color w:val="000000" w:themeColor="text1"/>
+        </w:rPr>
+      </w:pPr>
+      <w:r>
+        <w:rPr>
+          <w:b/>
+          <w:bCs/>
+          <w:color w:val="000000" w:themeColor="text1"/>
+        </w:rPr>
+        <w:t>6.5. Linguagens de Computadores:</w:t>
+      </w:r>
+    </w:p>
+    <w:p>
+      <w:pPr>
+        <w:pStyle w:val="ABNTGeral"/>
+        <w:ind w:firstLine="708"/>
+        <w:rPr>
+          <w:bCs/>
+          <w:color w:val="000000" w:themeColor="text1"/>
+        </w:rPr>
+      </w:pPr>
+      <w:r>
+        <w:rPr>
+          <w:bCs/>
+          <w:color w:val="000000" w:themeColor="text1"/>
+        </w:rPr>
+        <w:t xml:space="preserve">Somente será </w:t>
+      </w:r>
+      <w:r>
+        <w:rPr>
+          <w:bCs/>
+          <w:color w:val="000000" w:themeColor="text1"/>
+        </w:rPr>
+        <w:t>utilizado</w:t>
+      </w:r>
+      <w:r>
+        <w:rPr>
+          <w:bCs/>
+          <w:color w:val="000000" w:themeColor="text1"/>
+        </w:rPr>
         <w:t xml:space="preserve"> </w:t>
       </w:r>
       <w:r>
         <w:rPr>
+          <w:bCs/>
           <w:color w:val="000000" w:themeColor="text1"/>
         </w:rPr>
-        <w:t xml:space="preserve">demora nos prazos de </w:t>
-      </w:r>
-      <w:r>
-        <w:rPr>
+        <w:t>as seguintes linguagens</w:t>
+      </w:r>
+      <w:r>
+        <w:rPr>
+          <w:bCs/>
           <w:color w:val="000000" w:themeColor="text1"/>
         </w:rPr>
-        <w:t>manutenção</w:t>
-      </w:r>
-      <w:r>
-        <w:rPr>
+        <w:t xml:space="preserve"> de programa: HTML, CSS, </w:t>
+      </w:r>
+      <w:proofErr w:type="spellStart"/>
+      <w:r>
+        <w:rPr>
+          <w:bCs/>
           <w:color w:val="000000" w:themeColor="text1"/>
         </w:rPr>
-        <w:t xml:space="preserve"> capacidade de resposta da equipe de suporte.</w:t>
-      </w:r>
-      <w:r>
-        <w:rPr>
+        <w:t>JavaScript</w:t>
+      </w:r>
+      <w:proofErr w:type="spellEnd"/>
+      <w:r>
+        <w:rPr>
+          <w:bCs/>
           <w:color w:val="000000" w:themeColor="text1"/>
         </w:rPr>
-        <w:t xml:space="preserve"> Em pequenas correções, poderá levar entre 1 a 5 dias úteis, já para casos mais complexos uma</w:t>
-      </w:r>
-      <w:r>
-        <w:rPr>
+        <w:t xml:space="preserve">, </w:t>
+      </w:r>
+      <w:proofErr w:type="spellStart"/>
+      <w:r>
+        <w:rPr>
+          <w:bCs/>
           <w:color w:val="000000" w:themeColor="text1"/>
         </w:rPr>
-        <w:t xml:space="preserve"> estimativa entre 1 a </w:t>
-      </w:r>
-      <w:r>
-        <w:rPr>
+        <w:t>chartJS</w:t>
+      </w:r>
+      <w:proofErr w:type="spellEnd"/>
+      <w:r>
+        <w:rPr>
+          <w:bCs/>
           <w:color w:val="000000" w:themeColor="text1"/>
         </w:rPr>
-        <w:t xml:space="preserve">6 </w:t>
-      </w:r>
-      <w:r>
-        <w:rPr>
+        <w:t xml:space="preserve"> e API oferecido pela instituição </w:t>
+      </w:r>
+      <w:proofErr w:type="spellStart"/>
+      <w:r>
+        <w:rPr>
+          <w:bCs/>
           <w:color w:val="000000" w:themeColor="text1"/>
         </w:rPr>
-        <w:t>semanas</w:t>
+        <w:t>SPTech</w:t>
+      </w:r>
+      <w:proofErr w:type="spellEnd"/>
+      <w:r>
+        <w:rPr>
+          <w:bCs/>
+          <w:color w:val="000000" w:themeColor="text1"/>
+        </w:rPr>
+        <w:t>.</w:t>
       </w:r>
     </w:p>
     <w:p>
       <w:pPr>
         <w:pStyle w:val="ABNTGeral"/>
-        <w:rPr>
+        <w:ind w:firstLine="708"/>
+        <w:rPr>
+          <w:bCs/>
           <w:color w:val="000000" w:themeColor="text1"/>
         </w:rPr>
       </w:pPr>
+    </w:p>
+    <w:p>
+      <w:pPr>
+        <w:pStyle w:val="ABNTGeral"/>
+        <w:ind w:firstLine="708"/>
+        <w:rPr>
+          <w:b/>
+          <w:bCs/>
+          <w:color w:val="000000" w:themeColor="text1"/>
+        </w:rPr>
+      </w:pPr>
+      <w:r>
+        <w:rPr>
+          <w:b/>
+          <w:bCs/>
+          <w:color w:val="000000" w:themeColor="text1"/>
+        </w:rPr>
+        <w:t xml:space="preserve">6.6. </w:t>
+      </w:r>
+      <w:r>
+        <w:rPr>
+          <w:b/>
+          <w:bCs/>
+          <w:color w:val="000000" w:themeColor="text1"/>
+        </w:rPr>
+        <w:t>Navegadores:</w:t>
+      </w:r>
+    </w:p>
+    <w:p>
+      <w:pPr>
+        <w:pStyle w:val="ABNTGeral"/>
+        <w:ind w:firstLine="708"/>
+        <w:rPr>
+          <w:bCs/>
+          <w:color w:val="000000" w:themeColor="text1"/>
+        </w:rPr>
+      </w:pPr>
+      <w:r>
+        <w:rPr>
+          <w:bCs/>
+          <w:color w:val="000000" w:themeColor="text1"/>
+        </w:rPr>
+        <w:t xml:space="preserve">Os navegadores </w:t>
+      </w:r>
+      <w:r>
+        <w:rPr>
+          <w:bCs/>
+          <w:color w:val="000000" w:themeColor="text1"/>
+        </w:rPr>
+        <w:t xml:space="preserve">compatíveis com o nosso sistema são: Google Chrome, Edge, Safari, </w:t>
+      </w:r>
+      <w:proofErr w:type="spellStart"/>
+      <w:r>
+        <w:rPr>
+          <w:bCs/>
+          <w:color w:val="000000" w:themeColor="text1"/>
+        </w:rPr>
+        <w:t>Brave</w:t>
+      </w:r>
+      <w:proofErr w:type="spellEnd"/>
+      <w:r>
+        <w:rPr>
+          <w:bCs/>
+          <w:color w:val="000000" w:themeColor="text1"/>
+        </w:rPr>
+        <w:t>. O não uso destes pod</w:t>
+      </w:r>
+      <w:r>
+        <w:rPr>
+          <w:bCs/>
+          <w:color w:val="000000" w:themeColor="text1"/>
+        </w:rPr>
+        <w:t>em limitar os recursos de exibição da Dashboard.</w:t>
+      </w:r>
+    </w:p>
+    <w:p>
+      <w:pPr>
+        <w:pStyle w:val="ABNTGeral"/>
+        <w:rPr>
+          <w:color w:val="000000"/>
+        </w:rPr>
+      </w:pPr>
+      <w:r>
+        <w:rPr>
+          <w:color w:val="000000"/>
+        </w:rPr>
+        <w:tab/>
+      </w:r>
+    </w:p>
+    <w:p>
+      <w:pPr>
+        <w:pStyle w:val="ABNTGeral"/>
+        <w:rPr>
+          <w:color w:val="000000" w:themeColor="text1"/>
+        </w:rPr>
+      </w:pPr>
+      <w:r>
+        <w:rPr>
+          <w:color w:val="000000" w:themeColor="text1"/>
+        </w:rPr>
+        <w:tab/>
+      </w:r>
       <w:r>
         <w:rPr>
           <w:color w:val="000000" w:themeColor="text1"/>
@@ -4230,7 +4562,6 @@
     </w:p>
     <w:p>
       <w:r>
-        <w:lastRenderedPageBreak/>
         <w:br w:type="page"/>
       </w:r>
     </w:p>
@@ -4395,6 +4726,22 @@
       <w:pPr>
         <w:jc w:val="center"/>
       </w:pPr>
+      <w:r>
+        <w:t>ATUALIZAR O BACKLOG SPRINT</w:t>
+      </w:r>
+    </w:p>
+    <w:p>
+      <w:pPr>
+        <w:jc w:val="center"/>
+      </w:pPr>
+      <w:proofErr w:type="gramStart"/>
+      <w:r>
+        <w:t>E TAMBÉM</w:t>
+      </w:r>
+      <w:proofErr w:type="gramEnd"/>
+      <w:r>
+        <w:t xml:space="preserve"> ATUALIZAR AS REFERÊNCIAS</w:t>
+      </w:r>
     </w:p>
     <w:p/>
     <w:p>
@@ -4482,35 +4829,26 @@
           <w:rFonts w:ascii="Arial" w:eastAsia="Arial" w:hAnsi="Arial" w:cs="Arial"/>
           <w:sz w:val="24"/>
           <w:szCs w:val="24"/>
-          <w:lang w:val="en-US"/>
-        </w:rPr>
-      </w:pPr>
+        </w:rPr>
+      </w:pPr>
+      <w:proofErr w:type="spellStart"/>
       <w:r>
         <w:rPr>
           <w:rFonts w:ascii="Arial" w:eastAsia="Arial" w:hAnsi="Arial" w:cs="Arial"/>
           <w:b/>
-          <w:bCs/>
           <w:sz w:val="24"/>
           <w:szCs w:val="24"/>
         </w:rPr>
-        <w:t>VILA DE UTOPIA.</w:t>
-      </w:r>
+        <w:t>GCFGlobal</w:t>
+      </w:r>
+      <w:proofErr w:type="spellEnd"/>
       <w:r>
         <w:rPr>
           <w:rFonts w:ascii="Arial" w:eastAsia="Arial" w:hAnsi="Arial" w:cs="Arial"/>
           <w:sz w:val="24"/>
           <w:szCs w:val="24"/>
         </w:rPr>
-        <w:t xml:space="preserve"> Mudança climática torna as ondas de calor mais extremas. Disponível em:</w:t>
-      </w:r>
-      <w:r>
-        <w:rPr>
-          <w:rFonts w:ascii="Arial" w:eastAsia="Arial" w:hAnsi="Arial" w:cs="Arial"/>
-          <w:color w:val="5B9BD5" w:themeColor="accent1"/>
-          <w:sz w:val="24"/>
-          <w:szCs w:val="24"/>
-        </w:rPr>
-        <w:t xml:space="preserve"> https://viladeutopia.com.br/mudanca-climatica-torna-as-ondas-de-calor-mais-extremas/</w:t>
+        <w:t xml:space="preserve">. O que são </w:t>
       </w:r>
       <w:r>
         <w:rPr>
@@ -4518,88 +4856,18 @@
           <w:sz w:val="24"/>
           <w:szCs w:val="24"/>
         </w:rPr>
-        <w:t xml:space="preserve">. </w:t>
+        <w:t>computadores?</w:t>
       </w:r>
       <w:r>
         <w:rPr>
           <w:rFonts w:ascii="Arial" w:eastAsia="Arial" w:hAnsi="Arial" w:cs="Arial"/>
           <w:sz w:val="24"/>
           <w:szCs w:val="24"/>
-          <w:lang w:val="en-US"/>
-        </w:rPr>
-        <w:t>Acesso em: 10 set. 2024, às 10:00.</w:t>
-      </w:r>
-    </w:p>
-    <w:p>
-      <w:pPr>
-        <w:rPr>
-          <w:rFonts w:ascii="Arial" w:eastAsia="Arial" w:hAnsi="Arial" w:cs="Arial"/>
-          <w:b/>
-          <w:bCs/>
-          <w:sz w:val="24"/>
-          <w:szCs w:val="24"/>
-          <w:lang w:val="en-US"/>
-        </w:rPr>
-      </w:pPr>
-    </w:p>
-    <w:p>
-      <w:pPr>
-        <w:rPr>
-          <w:rFonts w:ascii="Arial" w:eastAsia="Arial" w:hAnsi="Arial" w:cs="Arial"/>
-          <w:sz w:val="24"/>
-          <w:szCs w:val="24"/>
-          <w:lang w:val="en-US"/>
-        </w:rPr>
-      </w:pPr>
-      <w:r>
-        <w:rPr>
-          <w:rFonts w:ascii="Arial" w:eastAsia="Arial" w:hAnsi="Arial" w:cs="Arial"/>
-          <w:b/>
-          <w:bCs/>
-          <w:sz w:val="24"/>
-          <w:szCs w:val="24"/>
-          <w:lang w:val="en-US"/>
-        </w:rPr>
-        <w:t>INTERNATIONAL DATA CORPORATION</w:t>
-      </w:r>
-      <w:r>
-        <w:rPr>
-          <w:rFonts w:ascii="Arial" w:eastAsia="Arial" w:hAnsi="Arial" w:cs="Arial"/>
-          <w:sz w:val="24"/>
-          <w:szCs w:val="24"/>
-          <w:lang w:val="en-US"/>
-        </w:rPr>
-        <w:t xml:space="preserve">. </w:t>
-      </w:r>
-      <w:r>
-        <w:rPr>
-          <w:rFonts w:ascii="Arial" w:eastAsia="Arial" w:hAnsi="Arial" w:cs="Arial"/>
-          <w:i/>
-          <w:iCs/>
-          <w:sz w:val="24"/>
-          <w:szCs w:val="24"/>
-          <w:lang w:val="en-US"/>
-        </w:rPr>
-        <w:t>Worldwide PC sales forecast</w:t>
-      </w:r>
-      <w:r>
-        <w:rPr>
-          <w:rFonts w:ascii="Arial" w:eastAsia="Arial" w:hAnsi="Arial" w:cs="Arial"/>
-          <w:sz w:val="24"/>
-          <w:szCs w:val="24"/>
-          <w:lang w:val="en-US"/>
-        </w:rPr>
-        <w:t xml:space="preserve">. </w:t>
-      </w:r>
-      <w:r>
-        <w:rPr>
-          <w:rFonts w:ascii="Arial" w:eastAsia="Arial" w:hAnsi="Arial" w:cs="Arial"/>
-          <w:sz w:val="24"/>
-          <w:szCs w:val="24"/>
-        </w:rPr>
-        <w:t xml:space="preserve">2024. Disponível em: </w:t>
-      </w:r>
-      <w:hyperlink r:id="rId21" w:tgtFrame="_new" w:history="1">
+        </w:rPr>
+        <w:br/>
+        <w:t xml:space="preserve">Disponível em: </w:t>
+      </w:r>
+      <w:hyperlink r:id="rId21" w:history="1">
         <w:r>
           <w:rPr>
             <w:rStyle w:val="Hyperlink"/>
@@ -4607,7 +4875,7 @@
             <w:sz w:val="24"/>
             <w:szCs w:val="24"/>
           </w:rPr>
-          <w:t>https://www.idc.com/</w:t>
+          <w:t>https://edu.gcfglobal.org/pt/informatica-basica/o-que-sao-os-computadores/1/</w:t>
         </w:r>
       </w:hyperlink>
       <w:r>
@@ -4616,27 +4884,15 @@
           <w:sz w:val="24"/>
           <w:szCs w:val="24"/>
         </w:rPr>
-        <w:t xml:space="preserve">. </w:t>
-      </w:r>
-      <w:r>
+        <w:t>.</w:t>
+      </w:r>
+    </w:p>
+    <w:p>
+      <w:pPr>
         <w:rPr>
           <w:rFonts w:ascii="Arial" w:eastAsia="Arial" w:hAnsi="Arial" w:cs="Arial"/>
           <w:sz w:val="24"/>
           <w:szCs w:val="24"/>
-          <w:lang w:val="en-US"/>
-        </w:rPr>
-        <w:t>Acesso em: 09 set. 2024.</w:t>
-      </w:r>
-    </w:p>
-    <w:p>
-      <w:pPr>
-        <w:rPr>
-          <w:rFonts w:ascii="Arial" w:eastAsia="Arial" w:hAnsi="Arial" w:cs="Arial"/>
-          <w:b/>
-          <w:bCs/>
-          <w:sz w:val="24"/>
-          <w:szCs w:val="24"/>
-          <w:lang w:val="en-US"/>
         </w:rPr>
       </w:pPr>
     </w:p>
@@ -4648,45 +4904,41 @@
           <w:szCs w:val="24"/>
         </w:rPr>
       </w:pPr>
+      <w:proofErr w:type="spellStart"/>
       <w:r>
         <w:rPr>
           <w:rFonts w:ascii="Arial" w:eastAsia="Arial" w:hAnsi="Arial" w:cs="Arial"/>
           <w:b/>
-          <w:bCs/>
           <w:sz w:val="24"/>
           <w:szCs w:val="24"/>
-          <w:lang w:val="en-US"/>
-        </w:rPr>
-        <w:t>NATURE CLIMATE CHANGE.</w:t>
+        </w:rPr>
+        <w:t>Radioagência</w:t>
+      </w:r>
+      <w:proofErr w:type="spellEnd"/>
+      <w:r>
+        <w:rPr>
+          <w:rFonts w:ascii="Arial" w:eastAsia="Arial" w:hAnsi="Arial" w:cs="Arial"/>
+          <w:b/>
+          <w:sz w:val="24"/>
+          <w:szCs w:val="24"/>
+        </w:rPr>
+        <w:t xml:space="preserve">. </w:t>
       </w:r>
       <w:r>
         <w:rPr>
           <w:rFonts w:ascii="Arial" w:eastAsia="Arial" w:hAnsi="Arial" w:cs="Arial"/>
           <w:sz w:val="24"/>
           <w:szCs w:val="24"/>
-          <w:lang w:val="en-US"/>
-        </w:rPr>
-        <w:t xml:space="preserve"> </w:t>
-      </w:r>
-      <w:r>
-        <w:rPr>
-          <w:rFonts w:ascii="Arial" w:eastAsia="Arial" w:hAnsi="Arial" w:cs="Arial"/>
-          <w:i/>
-          <w:iCs/>
-          <w:sz w:val="24"/>
-          <w:szCs w:val="24"/>
-          <w:lang w:val="en-US"/>
-        </w:rPr>
-        <w:t>Increasing frequency of extreme heat events</w:t>
+        </w:rPr>
+        <w:t xml:space="preserve">Tempo de tela de crianças devem ser </w:t>
       </w:r>
       <w:r>
         <w:rPr>
           <w:rFonts w:ascii="Arial" w:eastAsia="Arial" w:hAnsi="Arial" w:cs="Arial"/>
           <w:sz w:val="24"/>
           <w:szCs w:val="24"/>
-          <w:lang w:val="en-US"/>
-        </w:rPr>
-        <w:t xml:space="preserve">. </w:t>
+        </w:rPr>
+        <w:t>limitado</w:t>
       </w:r>
       <w:r>
         <w:rPr>
@@ -4694,9 +4946,18 @@
           <w:sz w:val="24"/>
           <w:szCs w:val="24"/>
         </w:rPr>
-        <w:t xml:space="preserve">2017. Disponível em: </w:t>
-      </w:r>
-      <w:hyperlink r:id="rId22" w:tgtFrame="_new" w:history="1">
+        <w:t>: saiba por quê.</w:t>
+      </w:r>
+      <w:r>
+        <w:rPr>
+          <w:rFonts w:ascii="Arial" w:eastAsia="Arial" w:hAnsi="Arial" w:cs="Arial"/>
+          <w:sz w:val="24"/>
+          <w:szCs w:val="24"/>
+        </w:rPr>
+        <w:br/>
+        <w:t xml:space="preserve">Disponível em: </w:t>
+      </w:r>
+      <w:hyperlink r:id="rId22" w:history="1">
         <w:r>
           <w:rPr>
             <w:rStyle w:val="Hyperlink"/>
@@ -4704,7 +4965,7 @@
             <w:sz w:val="24"/>
             <w:szCs w:val="24"/>
           </w:rPr>
-          <w:t>https://www.nature.com/nclimate/</w:t>
+          <w:t>https://agenciabrasil.ebc.com.br/radioagencia-nacional/geral/audio/2023-04/tempo-de-tela-de-criancas-deve-ser-limitado-entenda-recomendacao</w:t>
         </w:r>
       </w:hyperlink>
       <w:r>
@@ -4713,19 +4974,8 @@
           <w:sz w:val="24"/>
           <w:szCs w:val="24"/>
         </w:rPr>
-        <w:t>. Acesso em: 09 set. 2024.</w:t>
-      </w:r>
-    </w:p>
-    <w:p>
-      <w:pPr>
-        <w:rPr>
-          <w:rFonts w:ascii="Arial" w:eastAsia="Arial" w:hAnsi="Arial" w:cs="Arial"/>
-          <w:b/>
-          <w:bCs/>
-          <w:sz w:val="24"/>
-          <w:szCs w:val="24"/>
-        </w:rPr>
-      </w:pPr>
+        <w:t>.</w:t>
+      </w:r>
     </w:p>
     <w:p>
       <w:pPr>
@@ -4733,362 +4983,1106 @@
           <w:rFonts w:ascii="Arial" w:eastAsia="Arial" w:hAnsi="Arial" w:cs="Arial"/>
           <w:sz w:val="24"/>
           <w:szCs w:val="24"/>
-          <w:lang w:val="en-US"/>
-        </w:rPr>
-      </w:pPr>
-      <w:r>
-        <w:rPr>
-          <w:rFonts w:ascii="Arial" w:eastAsia="Arial" w:hAnsi="Arial" w:cs="Arial"/>
-          <w:b/>
-          <w:bCs/>
-          <w:sz w:val="24"/>
-          <w:szCs w:val="24"/>
-        </w:rPr>
-        <w:t>CNN Brasil.</w:t>
-      </w:r>
-      <w:r>
+        </w:rPr>
+      </w:pPr>
+    </w:p>
+    <w:p>
+      <w:pPr>
         <w:rPr>
           <w:rFonts w:ascii="Arial" w:eastAsia="Arial" w:hAnsi="Arial" w:cs="Arial"/>
           <w:sz w:val="24"/>
           <w:szCs w:val="24"/>
         </w:rPr>
-        <w:t xml:space="preserve"> Mercado global de computadores volta a crescer após dois anos em queda. Disponível em: &lt;</w:t>
-      </w:r>
+      </w:pPr>
+      <w:proofErr w:type="spellStart"/>
       <w:r>
         <w:rPr>
           <w:rFonts w:ascii="Arial" w:eastAsia="Arial" w:hAnsi="Arial" w:cs="Arial"/>
-          <w:color w:val="5B9BD5" w:themeColor="accent1"/>
+          <w:b/>
+          <w:sz w:val="24"/>
+          <w:szCs w:val="24"/>
+        </w:rPr>
+        <w:t>CNNBrasil</w:t>
+      </w:r>
+      <w:proofErr w:type="spellEnd"/>
+      <w:r>
+        <w:rPr>
+          <w:rFonts w:ascii="Arial" w:eastAsia="Arial" w:hAnsi="Arial" w:cs="Arial"/>
+          <w:b/>
+          <w:sz w:val="24"/>
+          <w:szCs w:val="24"/>
+        </w:rPr>
+        <w:t xml:space="preserve">. </w:t>
+      </w:r>
+      <w:r>
+        <w:rPr>
+          <w:rFonts w:ascii="Arial" w:eastAsia="Arial" w:hAnsi="Arial" w:cs="Arial"/>
+          <w:sz w:val="24"/>
+          <w:szCs w:val="24"/>
+        </w:rPr>
+        <w:t>Mercado global de computadores volta a crescer após dois ano em queda.</w:t>
+      </w:r>
+      <w:r>
+        <w:rPr>
+          <w:rFonts w:ascii="Arial" w:eastAsia="Arial" w:hAnsi="Arial" w:cs="Arial"/>
+          <w:sz w:val="24"/>
+          <w:szCs w:val="24"/>
+        </w:rPr>
+        <w:br/>
+        <w:t xml:space="preserve">Disponível em: </w:t>
+      </w:r>
+      <w:hyperlink r:id="rId23" w:history="1">
+        <w:r>
+          <w:rPr>
+            <w:rStyle w:val="Hyperlink"/>
+            <w:rFonts w:ascii="Arial" w:eastAsia="Arial" w:hAnsi="Arial" w:cs="Arial"/>
+            <w:sz w:val="24"/>
+            <w:szCs w:val="24"/>
+          </w:rPr>
+          <w:t>https://www.cnnbrasil.com.br/economia/negocios/mercado-global-de-computadores-volta-a-crescer-apos-dois-anos-em-queda/</w:t>
+        </w:r>
+      </w:hyperlink>
+      <w:r>
+        <w:rPr>
+          <w:rFonts w:ascii="Arial" w:eastAsia="Arial" w:hAnsi="Arial" w:cs="Arial"/>
+          <w:sz w:val="24"/>
+          <w:szCs w:val="24"/>
+        </w:rPr>
+        <w:t>.</w:t>
+      </w:r>
+    </w:p>
+    <w:p>
+      <w:pPr>
+        <w:rPr>
+          <w:rFonts w:ascii="Arial" w:eastAsia="Arial" w:hAnsi="Arial" w:cs="Arial"/>
+          <w:sz w:val="24"/>
+          <w:szCs w:val="24"/>
+        </w:rPr>
+      </w:pPr>
+    </w:p>
+    <w:p>
+      <w:pPr>
+        <w:rPr>
+          <w:rFonts w:ascii="Arial" w:eastAsia="Arial" w:hAnsi="Arial" w:cs="Arial"/>
+          <w:sz w:val="24"/>
+          <w:szCs w:val="24"/>
+        </w:rPr>
+      </w:pPr>
+      <w:r>
+        <w:rPr>
+          <w:rFonts w:ascii="Arial" w:eastAsia="Arial" w:hAnsi="Arial" w:cs="Arial"/>
+          <w:b/>
+          <w:sz w:val="24"/>
+          <w:szCs w:val="24"/>
+        </w:rPr>
+        <w:t xml:space="preserve">Mundo </w:t>
+      </w:r>
+      <w:proofErr w:type="spellStart"/>
+      <w:r>
+        <w:rPr>
+          <w:rFonts w:ascii="Arial" w:eastAsia="Arial" w:hAnsi="Arial" w:cs="Arial"/>
+          <w:b/>
+          <w:sz w:val="24"/>
+          <w:szCs w:val="24"/>
+        </w:rPr>
+        <w:t>Contectado</w:t>
+      </w:r>
+      <w:proofErr w:type="spellEnd"/>
+      <w:r>
+        <w:rPr>
+          <w:rFonts w:ascii="Arial" w:eastAsia="Arial" w:hAnsi="Arial" w:cs="Arial"/>
+          <w:b/>
+          <w:sz w:val="24"/>
+          <w:szCs w:val="24"/>
+        </w:rPr>
+        <w:t xml:space="preserve">. </w:t>
+      </w:r>
+      <w:r>
+        <w:rPr>
+          <w:rFonts w:ascii="Arial" w:eastAsia="Arial" w:hAnsi="Arial" w:cs="Arial"/>
+          <w:sz w:val="24"/>
+          <w:szCs w:val="24"/>
+        </w:rPr>
+        <w:t>IA aumenta venda de computadores em 3% durante primeiro trimestre de 2024.</w:t>
+      </w:r>
+      <w:r>
+        <w:rPr>
+          <w:rFonts w:ascii="Arial" w:eastAsia="Arial" w:hAnsi="Arial" w:cs="Arial"/>
+          <w:sz w:val="24"/>
+          <w:szCs w:val="24"/>
+        </w:rPr>
+        <w:br/>
+        <w:t xml:space="preserve">Disponível em: </w:t>
+      </w:r>
+      <w:hyperlink r:id="rId24" w:history="1">
+        <w:r>
+          <w:rPr>
+            <w:rStyle w:val="Hyperlink"/>
+            <w:rFonts w:ascii="Arial" w:eastAsia="Arial" w:hAnsi="Arial" w:cs="Arial"/>
+            <w:sz w:val="24"/>
+            <w:szCs w:val="24"/>
+          </w:rPr>
+          <w:t>https://www.mundoconectado.com.br/inteligencia-artificial/ia-aumenta-venda-de-computadores-em-3-durante-prim</w:t>
+        </w:r>
+        <w:r>
+          <w:rPr>
+            <w:rStyle w:val="Hyperlink"/>
+            <w:rFonts w:ascii="Arial" w:eastAsia="Arial" w:hAnsi="Arial" w:cs="Arial"/>
+            <w:sz w:val="24"/>
+            <w:szCs w:val="24"/>
+          </w:rPr>
+          <w:t>e</w:t>
+        </w:r>
+        <w:r>
+          <w:rPr>
+            <w:rStyle w:val="Hyperlink"/>
+            <w:rFonts w:ascii="Arial" w:eastAsia="Arial" w:hAnsi="Arial" w:cs="Arial"/>
+            <w:sz w:val="24"/>
+            <w:szCs w:val="24"/>
+          </w:rPr>
+          <w:t>iro-trimestre-de-2024/</w:t>
+        </w:r>
+      </w:hyperlink>
+      <w:r>
+        <w:rPr>
+          <w:rFonts w:ascii="Arial" w:eastAsia="Arial" w:hAnsi="Arial" w:cs="Arial"/>
+          <w:sz w:val="24"/>
+          <w:szCs w:val="24"/>
+        </w:rPr>
+        <w:t>.</w:t>
+      </w:r>
+    </w:p>
+    <w:p>
+      <w:pPr>
+        <w:rPr>
+          <w:rFonts w:ascii="Arial" w:eastAsia="Arial" w:hAnsi="Arial" w:cs="Arial"/>
+          <w:bCs/>
+          <w:sz w:val="24"/>
+          <w:szCs w:val="24"/>
+        </w:rPr>
+      </w:pPr>
+    </w:p>
+    <w:p>
+      <w:pPr>
+        <w:rPr>
+          <w:rFonts w:ascii="Arial" w:eastAsia="Arial" w:hAnsi="Arial" w:cs="Arial"/>
+          <w:bCs/>
+          <w:sz w:val="24"/>
+          <w:szCs w:val="24"/>
+        </w:rPr>
+      </w:pPr>
+      <w:proofErr w:type="spellStart"/>
+      <w:r>
+        <w:rPr>
+          <w:rFonts w:ascii="Arial" w:eastAsia="Arial" w:hAnsi="Arial" w:cs="Arial"/>
+          <w:b/>
+          <w:bCs/>
+          <w:sz w:val="24"/>
+          <w:szCs w:val="24"/>
+        </w:rPr>
+        <w:t>Condair</w:t>
+      </w:r>
+      <w:proofErr w:type="spellEnd"/>
+      <w:r>
+        <w:rPr>
+          <w:rFonts w:ascii="Arial" w:eastAsia="Arial" w:hAnsi="Arial" w:cs="Arial"/>
+          <w:b/>
+          <w:bCs/>
+          <w:sz w:val="24"/>
+          <w:szCs w:val="24"/>
+        </w:rPr>
+        <w:t xml:space="preserve">. </w:t>
+      </w:r>
+      <w:r>
+        <w:rPr>
+          <w:rFonts w:ascii="Arial" w:eastAsia="Arial" w:hAnsi="Arial" w:cs="Arial"/>
+          <w:bCs/>
+          <w:sz w:val="24"/>
+          <w:szCs w:val="24"/>
+        </w:rPr>
+        <w:t>Umidade para ambientes com eletrônicos: Como reduzir o pó.</w:t>
+      </w:r>
+      <w:r>
+        <w:rPr>
+          <w:rFonts w:ascii="Arial" w:eastAsia="Arial" w:hAnsi="Arial" w:cs="Arial"/>
+          <w:bCs/>
+          <w:sz w:val="24"/>
+          <w:szCs w:val="24"/>
+        </w:rPr>
+        <w:br/>
+        <w:t xml:space="preserve">Disponível em: </w:t>
+      </w:r>
+      <w:hyperlink r:id="rId25" w:anchor=":~:text=A%20maneira%20mais%20eficaz%20de,umidade%20com%20muito%20mais%20efici%C3%AAncia" w:history="1">
+        <w:r>
+          <w:rPr>
+            <w:rStyle w:val="Hyperlink"/>
+            <w:rFonts w:ascii="Arial" w:eastAsia="Arial" w:hAnsi="Arial" w:cs="Arial"/>
+            <w:bCs/>
+            <w:sz w:val="24"/>
+            <w:szCs w:val="24"/>
+          </w:rPr>
+          <w:t xml:space="preserve">https://www.condair.com.br/Humedad-para-electrónica-Cómo-reducir-el-polvo#:~:text=A maneira mais eficaz </w:t>
+        </w:r>
+        <w:proofErr w:type="spellStart"/>
+        <w:r>
+          <w:rPr>
+            <w:rStyle w:val="Hyperlink"/>
+            <w:rFonts w:ascii="Arial" w:eastAsia="Arial" w:hAnsi="Arial" w:cs="Arial"/>
+            <w:bCs/>
+            <w:sz w:val="24"/>
+            <w:szCs w:val="24"/>
+          </w:rPr>
+          <w:t>de,umidade</w:t>
+        </w:r>
+        <w:proofErr w:type="spellEnd"/>
+        <w:r>
+          <w:rPr>
+            <w:rStyle w:val="Hyperlink"/>
+            <w:rFonts w:ascii="Arial" w:eastAsia="Arial" w:hAnsi="Arial" w:cs="Arial"/>
+            <w:bCs/>
+            <w:sz w:val="24"/>
+            <w:szCs w:val="24"/>
+          </w:rPr>
+          <w:t xml:space="preserve"> com muito mais eficiência</w:t>
+        </w:r>
+      </w:hyperlink>
+      <w:r>
+        <w:rPr>
+          <w:rFonts w:ascii="Arial" w:eastAsia="Arial" w:hAnsi="Arial" w:cs="Arial"/>
+          <w:bCs/>
+          <w:sz w:val="24"/>
+          <w:szCs w:val="24"/>
+        </w:rPr>
+        <w:t>.</w:t>
+      </w:r>
+    </w:p>
+    <w:p>
+      <w:pPr>
+        <w:rPr>
+          <w:rFonts w:ascii="Arial" w:eastAsia="Arial" w:hAnsi="Arial" w:cs="Arial"/>
+          <w:bCs/>
+          <w:sz w:val="24"/>
+          <w:szCs w:val="24"/>
+        </w:rPr>
+      </w:pPr>
+    </w:p>
+    <w:p>
+      <w:pPr>
+        <w:rPr>
+          <w:rFonts w:ascii="Arial" w:eastAsia="Arial" w:hAnsi="Arial" w:cs="Arial"/>
+          <w:bCs/>
+          <w:sz w:val="24"/>
+          <w:szCs w:val="24"/>
+          <w:lang w:val="en-US"/>
+        </w:rPr>
+      </w:pPr>
+      <w:r>
+        <w:rPr>
+          <w:rFonts w:ascii="Arial" w:eastAsia="Arial" w:hAnsi="Arial" w:cs="Arial"/>
+          <w:b/>
+          <w:bCs/>
+          <w:sz w:val="24"/>
+          <w:szCs w:val="24"/>
+          <w:lang w:val="en-US"/>
+        </w:rPr>
+        <w:t xml:space="preserve">Avast. </w:t>
+      </w:r>
+      <w:r>
+        <w:rPr>
+          <w:rFonts w:ascii="Arial" w:eastAsia="Arial" w:hAnsi="Arial" w:cs="Arial"/>
+          <w:bCs/>
+          <w:sz w:val="24"/>
+          <w:szCs w:val="24"/>
+        </w:rPr>
+        <w:t xml:space="preserve">Como verificar a </w:t>
+      </w:r>
+      <w:proofErr w:type="spellStart"/>
+      <w:r>
+        <w:rPr>
+          <w:rFonts w:ascii="Arial" w:eastAsia="Arial" w:hAnsi="Arial" w:cs="Arial"/>
+          <w:bCs/>
+          <w:sz w:val="24"/>
+          <w:szCs w:val="24"/>
+        </w:rPr>
+        <w:t>temperature</w:t>
+      </w:r>
+      <w:proofErr w:type="spellEnd"/>
+      <w:r>
+        <w:rPr>
+          <w:rFonts w:ascii="Arial" w:eastAsia="Arial" w:hAnsi="Arial" w:cs="Arial"/>
+          <w:bCs/>
+          <w:sz w:val="24"/>
+          <w:szCs w:val="24"/>
+        </w:rPr>
+        <w:t xml:space="preserve"> do CPU.</w:t>
+      </w:r>
+      <w:r>
+        <w:rPr>
+          <w:rFonts w:ascii="Arial" w:eastAsia="Arial" w:hAnsi="Arial" w:cs="Arial"/>
+          <w:b/>
+          <w:bCs/>
+          <w:sz w:val="24"/>
+          <w:szCs w:val="24"/>
+        </w:rPr>
+        <w:br/>
+      </w:r>
+      <w:proofErr w:type="spellStart"/>
+      <w:r>
+        <w:rPr>
+          <w:rFonts w:ascii="Arial" w:eastAsia="Arial" w:hAnsi="Arial" w:cs="Arial"/>
+          <w:b/>
+          <w:bCs/>
+          <w:sz w:val="24"/>
+          <w:szCs w:val="24"/>
+          <w:lang w:val="en-US"/>
+        </w:rPr>
+        <w:t>Di</w:t>
+      </w:r>
+      <w:r>
+        <w:rPr>
+          <w:rFonts w:ascii="Arial" w:eastAsia="Arial" w:hAnsi="Arial" w:cs="Arial"/>
+          <w:bCs/>
+          <w:sz w:val="24"/>
+          <w:szCs w:val="24"/>
+          <w:lang w:val="en-US"/>
+        </w:rPr>
+        <w:t>sponível</w:t>
+      </w:r>
+      <w:proofErr w:type="spellEnd"/>
+      <w:r>
+        <w:rPr>
+          <w:rFonts w:ascii="Arial" w:eastAsia="Arial" w:hAnsi="Arial" w:cs="Arial"/>
+          <w:bCs/>
+          <w:sz w:val="24"/>
+          <w:szCs w:val="24"/>
+          <w:lang w:val="en-US"/>
+        </w:rPr>
+        <w:t xml:space="preserve"> </w:t>
+      </w:r>
+      <w:proofErr w:type="spellStart"/>
+      <w:r>
+        <w:rPr>
+          <w:rFonts w:ascii="Arial" w:eastAsia="Arial" w:hAnsi="Arial" w:cs="Arial"/>
+          <w:bCs/>
+          <w:sz w:val="24"/>
+          <w:szCs w:val="24"/>
+          <w:lang w:val="en-US"/>
+        </w:rPr>
+        <w:t>em</w:t>
+      </w:r>
+      <w:proofErr w:type="spellEnd"/>
+      <w:r>
+        <w:rPr>
+          <w:rFonts w:ascii="Arial" w:eastAsia="Arial" w:hAnsi="Arial" w:cs="Arial"/>
+          <w:bCs/>
+          <w:sz w:val="24"/>
+          <w:szCs w:val="24"/>
+          <w:lang w:val="en-US"/>
+        </w:rPr>
+        <w:t xml:space="preserve">: </w:t>
+      </w:r>
+      <w:hyperlink r:id="rId26" w:anchor=":~:text=How%20hot%20should%20my%20CPU,consider%20this%20the%20absolute%20limit" w:history="1">
+        <w:r>
+          <w:rPr>
+            <w:rStyle w:val="Hyperlink"/>
+            <w:rFonts w:ascii="Arial" w:eastAsia="Arial" w:hAnsi="Arial" w:cs="Arial"/>
+            <w:bCs/>
+            <w:sz w:val="24"/>
+            <w:szCs w:val="24"/>
+            <w:lang w:val="en-US"/>
+          </w:rPr>
+          <w:t xml:space="preserve">https://www.avast.com/c-how-to-check-cpu-temperature#:~:text=How hot should my </w:t>
+        </w:r>
+        <w:proofErr w:type="spellStart"/>
+        <w:r>
+          <w:rPr>
+            <w:rStyle w:val="Hyperlink"/>
+            <w:rFonts w:ascii="Arial" w:eastAsia="Arial" w:hAnsi="Arial" w:cs="Arial"/>
+            <w:bCs/>
+            <w:sz w:val="24"/>
+            <w:szCs w:val="24"/>
+            <w:lang w:val="en-US"/>
+          </w:rPr>
+          <w:t>CPU,consider</w:t>
+        </w:r>
+        <w:proofErr w:type="spellEnd"/>
+        <w:r>
+          <w:rPr>
+            <w:rStyle w:val="Hyperlink"/>
+            <w:rFonts w:ascii="Arial" w:eastAsia="Arial" w:hAnsi="Arial" w:cs="Arial"/>
+            <w:bCs/>
+            <w:sz w:val="24"/>
+            <w:szCs w:val="24"/>
+            <w:lang w:val="en-US"/>
+          </w:rPr>
+          <w:t xml:space="preserve"> this the absolute limit</w:t>
+        </w:r>
+      </w:hyperlink>
+      <w:r>
+        <w:rPr>
+          <w:rFonts w:ascii="Arial" w:eastAsia="Arial" w:hAnsi="Arial" w:cs="Arial"/>
+          <w:bCs/>
+          <w:sz w:val="24"/>
+          <w:szCs w:val="24"/>
+          <w:lang w:val="en-US"/>
+        </w:rPr>
+        <w:t>.</w:t>
+      </w:r>
+    </w:p>
+    <w:p>
+      <w:pPr>
+        <w:rPr>
+          <w:rFonts w:ascii="Arial" w:eastAsia="Arial" w:hAnsi="Arial" w:cs="Arial"/>
+          <w:bCs/>
+          <w:sz w:val="24"/>
+          <w:szCs w:val="24"/>
+          <w:lang w:val="en-US"/>
+        </w:rPr>
+      </w:pPr>
+    </w:p>
+    <w:p>
+      <w:pPr>
+        <w:rPr>
+          <w:rFonts w:ascii="Arial" w:eastAsia="Arial" w:hAnsi="Arial" w:cs="Arial"/>
+          <w:bCs/>
+          <w:sz w:val="24"/>
+          <w:szCs w:val="24"/>
+          <w:lang w:val="en-US"/>
+        </w:rPr>
+      </w:pPr>
+      <w:r>
+        <w:rPr>
+          <w:rFonts w:ascii="Arial" w:eastAsia="Arial" w:hAnsi="Arial" w:cs="Arial"/>
+          <w:b/>
+          <w:bCs/>
+          <w:sz w:val="24"/>
+          <w:szCs w:val="24"/>
+        </w:rPr>
+        <w:t xml:space="preserve">Norton. </w:t>
+      </w:r>
+      <w:r>
+        <w:rPr>
+          <w:rFonts w:ascii="Arial" w:eastAsia="Arial" w:hAnsi="Arial" w:cs="Arial"/>
+          <w:bCs/>
+          <w:sz w:val="24"/>
+          <w:szCs w:val="24"/>
+        </w:rPr>
+        <w:t>Motivo pelo qual o</w:t>
+      </w:r>
+      <w:r>
+        <w:rPr>
+          <w:rFonts w:ascii="Arial" w:eastAsia="Arial" w:hAnsi="Arial" w:cs="Arial"/>
+          <w:bCs/>
+          <w:sz w:val="24"/>
+          <w:szCs w:val="24"/>
+        </w:rPr>
+        <w:t xml:space="preserve"> computador está superaquecendo e como </w:t>
+      </w:r>
+      <w:r>
+        <w:rPr>
+          <w:rFonts w:ascii="Arial" w:eastAsia="Arial" w:hAnsi="Arial" w:cs="Arial"/>
+          <w:bCs/>
+          <w:sz w:val="24"/>
+          <w:szCs w:val="24"/>
+        </w:rPr>
+        <w:t>resolver o problema.</w:t>
+      </w:r>
+      <w:r>
+        <w:rPr>
+          <w:rFonts w:ascii="Arial" w:eastAsia="Arial" w:hAnsi="Arial" w:cs="Arial"/>
+          <w:bCs/>
+          <w:sz w:val="24"/>
+          <w:szCs w:val="24"/>
+        </w:rPr>
+        <w:br/>
+      </w:r>
+      <w:proofErr w:type="spellStart"/>
+      <w:r>
+        <w:rPr>
+          <w:rFonts w:ascii="Arial" w:eastAsia="Arial" w:hAnsi="Arial" w:cs="Arial"/>
+          <w:bCs/>
+          <w:sz w:val="24"/>
+          <w:szCs w:val="24"/>
+          <w:lang w:val="en-US"/>
+        </w:rPr>
+        <w:t>Disponível</w:t>
+      </w:r>
+      <w:proofErr w:type="spellEnd"/>
+      <w:r>
+        <w:rPr>
+          <w:rFonts w:ascii="Arial" w:eastAsia="Arial" w:hAnsi="Arial" w:cs="Arial"/>
+          <w:bCs/>
+          <w:sz w:val="24"/>
+          <w:szCs w:val="24"/>
+          <w:lang w:val="en-US"/>
+        </w:rPr>
+        <w:t xml:space="preserve"> </w:t>
+      </w:r>
+      <w:proofErr w:type="spellStart"/>
+      <w:r>
+        <w:rPr>
+          <w:rFonts w:ascii="Arial" w:eastAsia="Arial" w:hAnsi="Arial" w:cs="Arial"/>
+          <w:bCs/>
+          <w:sz w:val="24"/>
+          <w:szCs w:val="24"/>
+          <w:lang w:val="en-US"/>
+        </w:rPr>
+        <w:t>em</w:t>
+      </w:r>
+      <w:proofErr w:type="spellEnd"/>
+      <w:r>
+        <w:rPr>
+          <w:rFonts w:ascii="Arial" w:eastAsia="Arial" w:hAnsi="Arial" w:cs="Arial"/>
+          <w:bCs/>
+          <w:sz w:val="24"/>
+          <w:szCs w:val="24"/>
+          <w:lang w:val="en-US"/>
+        </w:rPr>
+        <w:t xml:space="preserve">: </w:t>
+      </w:r>
+      <w:hyperlink r:id="rId27" w:anchor=":~:text=How%20hot%20should%20my%20CPU,consider%20this%20the%20absolute%20limit" w:history="1">
+        <w:r>
+          <w:rPr>
+            <w:rStyle w:val="Hyperlink"/>
+            <w:rFonts w:ascii="Arial" w:eastAsia="Arial" w:hAnsi="Arial" w:cs="Arial"/>
+            <w:bCs/>
+            <w:sz w:val="24"/>
+            <w:szCs w:val="24"/>
+            <w:lang w:val="en-US"/>
+          </w:rPr>
+          <w:t xml:space="preserve">https://www.avast.com/c-how-to-check-cpu-temperature#:~:text=How hot should my </w:t>
+        </w:r>
+        <w:proofErr w:type="spellStart"/>
+        <w:r>
+          <w:rPr>
+            <w:rStyle w:val="Hyperlink"/>
+            <w:rFonts w:ascii="Arial" w:eastAsia="Arial" w:hAnsi="Arial" w:cs="Arial"/>
+            <w:bCs/>
+            <w:sz w:val="24"/>
+            <w:szCs w:val="24"/>
+            <w:lang w:val="en-US"/>
+          </w:rPr>
+          <w:t>CPU,consider</w:t>
+        </w:r>
+        <w:proofErr w:type="spellEnd"/>
+        <w:r>
+          <w:rPr>
+            <w:rStyle w:val="Hyperlink"/>
+            <w:rFonts w:ascii="Arial" w:eastAsia="Arial" w:hAnsi="Arial" w:cs="Arial"/>
+            <w:bCs/>
+            <w:sz w:val="24"/>
+            <w:szCs w:val="24"/>
+            <w:lang w:val="en-US"/>
+          </w:rPr>
+          <w:t xml:space="preserve"> this the absolute limit</w:t>
+        </w:r>
+      </w:hyperlink>
+      <w:r>
+        <w:rPr>
+          <w:rFonts w:ascii="Arial" w:eastAsia="Arial" w:hAnsi="Arial" w:cs="Arial"/>
+          <w:bCs/>
+          <w:sz w:val="24"/>
+          <w:szCs w:val="24"/>
+          <w:lang w:val="en-US"/>
+        </w:rPr>
+        <w:t>.</w:t>
+      </w:r>
+    </w:p>
+    <w:p>
+      <w:pPr>
+        <w:rPr>
+          <w:rFonts w:ascii="Arial" w:eastAsia="Arial" w:hAnsi="Arial" w:cs="Arial"/>
+          <w:bCs/>
+          <w:sz w:val="24"/>
+          <w:szCs w:val="24"/>
+          <w:lang w:val="en-US"/>
+        </w:rPr>
+      </w:pPr>
+    </w:p>
+    <w:p>
+      <w:pPr>
+        <w:rPr>
+          <w:rFonts w:ascii="Arial" w:eastAsia="Arial" w:hAnsi="Arial" w:cs="Arial"/>
+          <w:bCs/>
+          <w:sz w:val="24"/>
+          <w:szCs w:val="24"/>
+          <w:lang w:val="en-US"/>
+        </w:rPr>
+      </w:pPr>
+      <w:r>
+        <w:rPr>
+          <w:rFonts w:ascii="Arial" w:eastAsia="Arial" w:hAnsi="Arial" w:cs="Arial"/>
+          <w:b/>
+          <w:bCs/>
+          <w:sz w:val="24"/>
+          <w:szCs w:val="24"/>
+        </w:rPr>
+        <w:t>Crucial.</w:t>
+      </w:r>
+      <w:r>
+        <w:rPr>
+          <w:rFonts w:ascii="Arial" w:eastAsia="Arial" w:hAnsi="Arial" w:cs="Arial"/>
+          <w:bCs/>
+          <w:sz w:val="24"/>
+          <w:szCs w:val="24"/>
+        </w:rPr>
+        <w:t xml:space="preserve"> Como</w:t>
+      </w:r>
+      <w:r>
+        <w:rPr>
+          <w:rFonts w:ascii="Arial" w:eastAsia="Arial" w:hAnsi="Arial" w:cs="Arial"/>
+          <w:bCs/>
+          <w:sz w:val="24"/>
+          <w:szCs w:val="24"/>
+        </w:rPr>
+        <w:t xml:space="preserve"> esfriar o s</w:t>
+      </w:r>
+      <w:r>
+        <w:rPr>
+          <w:rFonts w:ascii="Arial" w:eastAsia="Arial" w:hAnsi="Arial" w:cs="Arial"/>
+          <w:bCs/>
+          <w:sz w:val="24"/>
+          <w:szCs w:val="24"/>
+        </w:rPr>
+        <w:t>eu PC ou notebook.</w:t>
+      </w:r>
+      <w:r>
+        <w:rPr>
+          <w:rFonts w:ascii="Arial" w:eastAsia="Arial" w:hAnsi="Arial" w:cs="Arial"/>
+          <w:bCs/>
+          <w:sz w:val="24"/>
+          <w:szCs w:val="24"/>
+        </w:rPr>
+        <w:br/>
+      </w:r>
+      <w:proofErr w:type="spellStart"/>
+      <w:r>
+        <w:rPr>
+          <w:rFonts w:ascii="Arial" w:eastAsia="Arial" w:hAnsi="Arial" w:cs="Arial"/>
+          <w:bCs/>
+          <w:sz w:val="24"/>
+          <w:szCs w:val="24"/>
+          <w:lang w:val="en-US"/>
+        </w:rPr>
+        <w:t>Disponível</w:t>
+      </w:r>
+      <w:proofErr w:type="spellEnd"/>
+      <w:r>
+        <w:rPr>
+          <w:rFonts w:ascii="Arial" w:eastAsia="Arial" w:hAnsi="Arial" w:cs="Arial"/>
+          <w:bCs/>
+          <w:sz w:val="24"/>
+          <w:szCs w:val="24"/>
+          <w:lang w:val="en-US"/>
+        </w:rPr>
+        <w:t xml:space="preserve"> </w:t>
+      </w:r>
+      <w:proofErr w:type="spellStart"/>
+      <w:r>
+        <w:rPr>
+          <w:rFonts w:ascii="Arial" w:eastAsia="Arial" w:hAnsi="Arial" w:cs="Arial"/>
+          <w:bCs/>
+          <w:sz w:val="24"/>
+          <w:szCs w:val="24"/>
+          <w:lang w:val="en-US"/>
+        </w:rPr>
+        <w:t>em</w:t>
+      </w:r>
+      <w:proofErr w:type="spellEnd"/>
+      <w:r>
+        <w:rPr>
+          <w:rFonts w:ascii="Arial" w:eastAsia="Arial" w:hAnsi="Arial" w:cs="Arial"/>
+          <w:bCs/>
+          <w:sz w:val="24"/>
+          <w:szCs w:val="24"/>
+          <w:lang w:val="en-US"/>
+        </w:rPr>
+        <w:t xml:space="preserve">: </w:t>
+      </w:r>
+      <w:hyperlink r:id="rId28" w:anchor=":~:text=While%20running%20intensive%20apps%20or,resulting%20in%20a%20reduced%20lifespan" w:history="1">
+        <w:r>
+          <w:rPr>
+            <w:rStyle w:val="Hyperlink"/>
+            <w:rFonts w:ascii="Arial" w:eastAsia="Arial" w:hAnsi="Arial" w:cs="Arial"/>
+            <w:bCs/>
+            <w:sz w:val="24"/>
+            <w:szCs w:val="24"/>
+            <w:lang w:val="en-US"/>
+          </w:rPr>
+          <w:t xml:space="preserve">https://www.crucial.com/support/system-maintenance-cooling#:~:text=While running intensive apps </w:t>
+        </w:r>
+        <w:proofErr w:type="spellStart"/>
+        <w:r>
+          <w:rPr>
+            <w:rStyle w:val="Hyperlink"/>
+            <w:rFonts w:ascii="Arial" w:eastAsia="Arial" w:hAnsi="Arial" w:cs="Arial"/>
+            <w:bCs/>
+            <w:sz w:val="24"/>
+            <w:szCs w:val="24"/>
+            <w:lang w:val="en-US"/>
+          </w:rPr>
+          <w:t>or,resulting</w:t>
+        </w:r>
+        <w:proofErr w:type="spellEnd"/>
+        <w:r>
+          <w:rPr>
+            <w:rStyle w:val="Hyperlink"/>
+            <w:rFonts w:ascii="Arial" w:eastAsia="Arial" w:hAnsi="Arial" w:cs="Arial"/>
+            <w:bCs/>
+            <w:sz w:val="24"/>
+            <w:szCs w:val="24"/>
+            <w:lang w:val="en-US"/>
+          </w:rPr>
+          <w:t xml:space="preserve"> in a reduced lifespan</w:t>
+        </w:r>
+      </w:hyperlink>
+      <w:r>
+        <w:rPr>
+          <w:rFonts w:ascii="Arial" w:eastAsia="Arial" w:hAnsi="Arial" w:cs="Arial"/>
+          <w:bCs/>
+          <w:sz w:val="24"/>
+          <w:szCs w:val="24"/>
+          <w:lang w:val="en-US"/>
+        </w:rPr>
+        <w:t>.</w:t>
+      </w:r>
+    </w:p>
+    <w:p>
+      <w:pPr>
+        <w:rPr>
+          <w:rFonts w:ascii="Arial" w:eastAsia="Arial" w:hAnsi="Arial" w:cs="Arial"/>
+          <w:bCs/>
+          <w:sz w:val="24"/>
+          <w:szCs w:val="24"/>
+          <w:lang w:val="en-US"/>
+        </w:rPr>
+      </w:pPr>
+    </w:p>
+    <w:p>
+      <w:pPr>
+        <w:rPr>
+          <w:rFonts w:ascii="Arial" w:eastAsia="Arial" w:hAnsi="Arial" w:cs="Arial"/>
+          <w:bCs/>
+          <w:sz w:val="24"/>
+          <w:szCs w:val="24"/>
+          <w:lang w:val="en-US"/>
+        </w:rPr>
+      </w:pPr>
+      <w:proofErr w:type="spellStart"/>
+      <w:r>
+        <w:rPr>
+          <w:rFonts w:ascii="Arial" w:eastAsia="Arial" w:hAnsi="Arial" w:cs="Arial"/>
+          <w:b/>
+          <w:bCs/>
+          <w:sz w:val="24"/>
+          <w:szCs w:val="24"/>
+        </w:rPr>
+        <w:lastRenderedPageBreak/>
+        <w:t>Lifewire</w:t>
+      </w:r>
+      <w:proofErr w:type="spellEnd"/>
+      <w:r>
+        <w:rPr>
+          <w:rFonts w:ascii="Arial" w:eastAsia="Arial" w:hAnsi="Arial" w:cs="Arial"/>
+          <w:b/>
+          <w:bCs/>
+          <w:sz w:val="24"/>
+          <w:szCs w:val="24"/>
+        </w:rPr>
+        <w:t xml:space="preserve">. </w:t>
+      </w:r>
+      <w:r>
+        <w:rPr>
+          <w:rFonts w:ascii="Arial" w:eastAsia="Arial" w:hAnsi="Arial" w:cs="Arial"/>
+          <w:bCs/>
+          <w:sz w:val="24"/>
+          <w:szCs w:val="24"/>
+          <w:lang w:val="en-US"/>
+        </w:rPr>
+        <w:t>What’s a Safe Motherboard T</w:t>
+      </w:r>
+      <w:r>
+        <w:rPr>
+          <w:rFonts w:ascii="Arial" w:eastAsia="Arial" w:hAnsi="Arial" w:cs="Arial"/>
+          <w:bCs/>
+          <w:sz w:val="24"/>
+          <w:szCs w:val="24"/>
+          <w:lang w:val="en-US"/>
+        </w:rPr>
+        <w:t>emperature?</w:t>
+      </w:r>
+      <w:r>
+        <w:rPr>
+          <w:rFonts w:ascii="Arial" w:eastAsia="Arial" w:hAnsi="Arial" w:cs="Arial"/>
+          <w:bCs/>
+          <w:sz w:val="24"/>
+          <w:szCs w:val="24"/>
+          <w:lang w:val="en-US"/>
+        </w:rPr>
+        <w:br/>
+      </w:r>
+      <w:proofErr w:type="spellStart"/>
+      <w:r>
+        <w:rPr>
+          <w:rFonts w:ascii="Arial" w:eastAsia="Arial" w:hAnsi="Arial" w:cs="Arial"/>
+          <w:bCs/>
+          <w:sz w:val="24"/>
+          <w:szCs w:val="24"/>
+          <w:lang w:val="en-US"/>
+        </w:rPr>
+        <w:t>Disponível</w:t>
+      </w:r>
+      <w:proofErr w:type="spellEnd"/>
+      <w:r>
+        <w:rPr>
+          <w:rFonts w:ascii="Arial" w:eastAsia="Arial" w:hAnsi="Arial" w:cs="Arial"/>
+          <w:bCs/>
+          <w:sz w:val="24"/>
+          <w:szCs w:val="24"/>
+          <w:lang w:val="en-US"/>
+        </w:rPr>
+        <w:t xml:space="preserve"> </w:t>
+      </w:r>
+      <w:proofErr w:type="spellStart"/>
+      <w:r>
+        <w:rPr>
+          <w:rFonts w:ascii="Arial" w:eastAsia="Arial" w:hAnsi="Arial" w:cs="Arial"/>
+          <w:bCs/>
+          <w:sz w:val="24"/>
+          <w:szCs w:val="24"/>
+          <w:lang w:val="en-US"/>
+        </w:rPr>
+        <w:t>em</w:t>
+      </w:r>
+      <w:proofErr w:type="spellEnd"/>
+      <w:r>
+        <w:rPr>
+          <w:rFonts w:ascii="Arial" w:eastAsia="Arial" w:hAnsi="Arial" w:cs="Arial"/>
+          <w:bCs/>
+          <w:sz w:val="24"/>
+          <w:szCs w:val="24"/>
+          <w:lang w:val="en-US"/>
+        </w:rPr>
+        <w:t xml:space="preserve">: </w:t>
+      </w:r>
+      <w:hyperlink r:id="rId29" w:anchor=":~:text=At%20its%20worst%2C%20an%20overheated,the%20CPU%20on%20the%20motherboard" w:history="1">
+        <w:r>
+          <w:rPr>
+            <w:rStyle w:val="Hyperlink"/>
+            <w:rFonts w:ascii="Arial" w:eastAsia="Arial" w:hAnsi="Arial" w:cs="Arial"/>
+            <w:bCs/>
+            <w:sz w:val="24"/>
+            <w:szCs w:val="24"/>
+            <w:lang w:val="en-US"/>
+          </w:rPr>
+          <w:t xml:space="preserve">https://www.lifewire.com/safe-temperature-for-motherboard-5189570#:~:text=At its worst%2C an </w:t>
+        </w:r>
+        <w:proofErr w:type="spellStart"/>
+        <w:r>
+          <w:rPr>
+            <w:rStyle w:val="Hyperlink"/>
+            <w:rFonts w:ascii="Arial" w:eastAsia="Arial" w:hAnsi="Arial" w:cs="Arial"/>
+            <w:bCs/>
+            <w:sz w:val="24"/>
+            <w:szCs w:val="24"/>
+            <w:lang w:val="en-US"/>
+          </w:rPr>
+          <w:t>overheated,the</w:t>
+        </w:r>
+        <w:proofErr w:type="spellEnd"/>
+        <w:r>
+          <w:rPr>
+            <w:rStyle w:val="Hyperlink"/>
+            <w:rFonts w:ascii="Arial" w:eastAsia="Arial" w:hAnsi="Arial" w:cs="Arial"/>
+            <w:bCs/>
+            <w:sz w:val="24"/>
+            <w:szCs w:val="24"/>
+            <w:lang w:val="en-US"/>
+          </w:rPr>
+          <w:t xml:space="preserve"> CPU on the motherboard</w:t>
+        </w:r>
+      </w:hyperlink>
+      <w:r>
+        <w:rPr>
+          <w:rFonts w:ascii="Arial" w:eastAsia="Arial" w:hAnsi="Arial" w:cs="Arial"/>
+          <w:bCs/>
+          <w:sz w:val="24"/>
+          <w:szCs w:val="24"/>
+          <w:lang w:val="en-US"/>
+        </w:rPr>
+        <w:t>.</w:t>
+      </w:r>
+    </w:p>
+    <w:p>
+      <w:pPr>
+        <w:rPr>
+          <w:rFonts w:ascii="Arial" w:eastAsia="Arial" w:hAnsi="Arial" w:cs="Arial"/>
+          <w:bCs/>
+          <w:sz w:val="24"/>
+          <w:szCs w:val="24"/>
+          <w:lang w:val="en-US"/>
+        </w:rPr>
+      </w:pPr>
+    </w:p>
+    <w:p>
+      <w:pPr>
+        <w:rPr>
+          <w:rFonts w:ascii="Arial" w:eastAsia="Arial" w:hAnsi="Arial" w:cs="Arial"/>
+          <w:bCs/>
           <w:sz w:val="24"/>
           <w:szCs w:val="24"/>
           <w:u w:val="single"/>
-        </w:rPr>
-        <w:t>https://www.cnnbrasil.com.br/economia/negocios/mercado-global-de-computadores-volta-a-crescer-apos-dois-anos-em-queda/\</w:t>
-      </w:r>
+          <w:lang w:val="en-US"/>
+        </w:rPr>
+      </w:pPr>
+      <w:proofErr w:type="spellStart"/>
       <w:r>
         <w:rPr>
           <w:rFonts w:ascii="Arial" w:eastAsia="Arial" w:hAnsi="Arial" w:cs="Arial"/>
-          <w:sz w:val="24"/>
-          <w:szCs w:val="24"/>
-        </w:rPr>
-        <w:t xml:space="preserve">&gt;. </w:t>
-      </w:r>
-      <w:r>
-        <w:rPr>
-          <w:rFonts w:ascii="Arial" w:eastAsia="Arial" w:hAnsi="Arial" w:cs="Arial"/>
+          <w:b/>
+          <w:bCs/>
           <w:sz w:val="24"/>
           <w:szCs w:val="24"/>
           <w:lang w:val="en-US"/>
         </w:rPr>
-        <w:t>Acesso em: 8 set. 2024.</w:t>
-      </w:r>
-    </w:p>
-    <w:p>
-      <w:pPr>
-        <w:rPr>
-          <w:rFonts w:ascii="Arial" w:hAnsi="Arial" w:cs="Arial"/>
+        <w:t>ComputerCity</w:t>
+      </w:r>
+      <w:proofErr w:type="spellEnd"/>
+      <w:r>
+        <w:rPr>
+          <w:rFonts w:ascii="Arial" w:eastAsia="Arial" w:hAnsi="Arial" w:cs="Arial"/>
           <w:b/>
           <w:bCs/>
           <w:sz w:val="24"/>
           <w:szCs w:val="24"/>
           <w:lang w:val="en-US"/>
         </w:rPr>
-      </w:pPr>
-    </w:p>
-    <w:p>
-      <w:pPr>
-        <w:rPr>
-          <w:rFonts w:ascii="Arial" w:hAnsi="Arial" w:cs="Arial"/>
-          <w:sz w:val="24"/>
-          <w:szCs w:val="24"/>
-        </w:rPr>
-      </w:pPr>
-      <w:r>
-        <w:rPr>
-          <w:rFonts w:ascii="Arial" w:hAnsi="Arial" w:cs="Arial"/>
-          <w:b/>
+        <w:t xml:space="preserve">. </w:t>
+      </w:r>
+      <w:r>
+        <w:rPr>
+          <w:rFonts w:ascii="Arial" w:eastAsia="Arial" w:hAnsi="Arial" w:cs="Arial"/>
           <w:bCs/>
           <w:sz w:val="24"/>
           <w:szCs w:val="24"/>
           <w:lang w:val="en-US"/>
         </w:rPr>
-        <w:t>IEEE.</w:t>
-      </w:r>
-      <w:r>
-        <w:rPr>
-          <w:rFonts w:ascii="Arial" w:hAnsi="Arial" w:cs="Arial"/>
+        <w:t xml:space="preserve">Ideal CPU and GPU Temperature </w:t>
+      </w:r>
+      <w:r>
+        <w:rPr>
+          <w:rFonts w:ascii="Arial" w:eastAsia="Arial" w:hAnsi="Arial" w:cs="Arial"/>
+          <w:bCs/>
           <w:sz w:val="24"/>
           <w:szCs w:val="24"/>
           <w:lang w:val="en-US"/>
         </w:rPr>
-        <w:t xml:space="preserve"> Effects of Temperature on Electronic Components. </w:t>
-      </w:r>
-      <w:r>
-        <w:rPr>
-          <w:rFonts w:ascii="Arial" w:hAnsi="Arial" w:cs="Arial"/>
-          <w:i/>
-          <w:iCs/>
+        <w:t>Range Charts.</w:t>
+      </w:r>
+      <w:r>
+        <w:rPr>
+          <w:rFonts w:ascii="Arial" w:eastAsia="Arial" w:hAnsi="Arial" w:cs="Arial"/>
+          <w:bCs/>
           <w:sz w:val="24"/>
           <w:szCs w:val="24"/>
           <w:lang w:val="en-US"/>
         </w:rPr>
-        <w:t>IEEE Transactions on Components and Packaging Technologies</w:t>
-      </w:r>
-      <w:r>
-        <w:rPr>
-          <w:rFonts w:ascii="Arial" w:hAnsi="Arial" w:cs="Arial"/>
+        <w:br/>
+      </w:r>
+      <w:proofErr w:type="spellStart"/>
+      <w:r>
+        <w:rPr>
+          <w:rFonts w:ascii="Arial" w:eastAsia="Arial" w:hAnsi="Arial" w:cs="Arial"/>
+          <w:bCs/>
           <w:sz w:val="24"/>
           <w:szCs w:val="24"/>
           <w:lang w:val="en-US"/>
         </w:rPr>
-        <w:t xml:space="preserve">, v. 43, n. 1, p. 12-19, 2020. </w:t>
-      </w:r>
-      <w:r>
-        <w:rPr>
-          <w:rFonts w:ascii="Arial" w:hAnsi="Arial" w:cs="Arial"/>
+        <w:t>Disponível</w:t>
+      </w:r>
+      <w:proofErr w:type="spellEnd"/>
+      <w:r>
+        <w:rPr>
+          <w:rFonts w:ascii="Arial" w:eastAsia="Arial" w:hAnsi="Arial" w:cs="Arial"/>
+          <w:bCs/>
           <w:sz w:val="24"/>
           <w:szCs w:val="24"/>
-        </w:rPr>
-        <w:t xml:space="preserve">Disponível em: </w:t>
-      </w:r>
-      <w:hyperlink r:id="rId23" w:tgtFrame="_new" w:history="1">
+          <w:lang w:val="en-US"/>
+        </w:rPr>
+        <w:t xml:space="preserve"> </w:t>
+      </w:r>
+      <w:proofErr w:type="spellStart"/>
+      <w:r>
+        <w:rPr>
+          <w:rFonts w:ascii="Arial" w:eastAsia="Arial" w:hAnsi="Arial" w:cs="Arial"/>
+          <w:bCs/>
+          <w:sz w:val="24"/>
+          <w:szCs w:val="24"/>
+          <w:lang w:val="en-US"/>
+        </w:rPr>
+        <w:t>em</w:t>
+      </w:r>
+      <w:proofErr w:type="spellEnd"/>
+      <w:r>
+        <w:rPr>
+          <w:rFonts w:ascii="Arial" w:eastAsia="Arial" w:hAnsi="Arial" w:cs="Arial"/>
+          <w:bCs/>
+          <w:sz w:val="24"/>
+          <w:szCs w:val="24"/>
+          <w:lang w:val="en-US"/>
+        </w:rPr>
+        <w:t xml:space="preserve">: </w:t>
+      </w:r>
+      <w:hyperlink r:id="rId30" w:anchor=":~:text=At%20its%20worst%2C%20an%20overheated,the%20CPU%20on%20the%20motherboard" w:history="1">
         <w:r>
           <w:rPr>
             <w:rStyle w:val="Hyperlink"/>
-            <w:rFonts w:ascii="Arial" w:hAnsi="Arial" w:cs="Arial"/>
+            <w:rFonts w:ascii="Arial" w:eastAsia="Arial" w:hAnsi="Arial" w:cs="Arial"/>
+            <w:bCs/>
             <w:sz w:val="24"/>
             <w:szCs w:val="24"/>
+            <w:lang w:val="en-US"/>
           </w:rPr>
-          <w:t>https://ieeexplore.ieee.org/document/9002004</w:t>
+          <w:t xml:space="preserve">https://www.lifewire.com/safe-temperature-for-motherboard-5189570#:~:text=At its worst%2C an </w:t>
+        </w:r>
+        <w:proofErr w:type="spellStart"/>
+        <w:r>
+          <w:rPr>
+            <w:rStyle w:val="Hyperlink"/>
+            <w:rFonts w:ascii="Arial" w:eastAsia="Arial" w:hAnsi="Arial" w:cs="Arial"/>
+            <w:bCs/>
+            <w:sz w:val="24"/>
+            <w:szCs w:val="24"/>
+            <w:lang w:val="en-US"/>
+          </w:rPr>
+          <w:t>overheated,the</w:t>
+        </w:r>
+        <w:proofErr w:type="spellEnd"/>
+        <w:r>
+          <w:rPr>
+            <w:rStyle w:val="Hyperlink"/>
+            <w:rFonts w:ascii="Arial" w:eastAsia="Arial" w:hAnsi="Arial" w:cs="Arial"/>
+            <w:bCs/>
+            <w:sz w:val="24"/>
+            <w:szCs w:val="24"/>
+            <w:lang w:val="en-US"/>
+          </w:rPr>
+          <w:t xml:space="preserve"> CPU on the motherboard</w:t>
         </w:r>
       </w:hyperlink>
       <w:r>
         <w:rPr>
-          <w:rFonts w:ascii="Arial" w:hAnsi="Arial" w:cs="Arial"/>
-          <w:sz w:val="24"/>
-          <w:szCs w:val="24"/>
-        </w:rPr>
-        <w:t>. Acesso em: 23 ago. 2024, 14:</w:t>
-      </w:r>
-      <w:r>
-        <w:rPr>
-          <w:rFonts w:ascii="Arial" w:hAnsi="Arial" w:cs="Arial"/>
-          <w:sz w:val="24"/>
-          <w:szCs w:val="24"/>
-        </w:rPr>
-        <w:t>20</w:t>
-      </w:r>
-      <w:r>
-        <w:rPr>
-          <w:rFonts w:ascii="Arial" w:hAnsi="Arial" w:cs="Arial"/>
-          <w:sz w:val="24"/>
-          <w:szCs w:val="24"/>
-        </w:rPr>
-        <w:t>.</w:t>
-      </w:r>
-    </w:p>
-    <w:p>
-      <w:pPr>
-        <w:rPr>
-          <w:rFonts w:ascii="Arial" w:hAnsi="Arial" w:cs="Arial"/>
-          <w:sz w:val="24"/>
-          <w:szCs w:val="24"/>
-        </w:rPr>
-      </w:pPr>
-    </w:p>
-    <w:p>
-      <w:pPr>
-        <w:rPr>
-          <w:rFonts w:ascii="Arial" w:hAnsi="Arial" w:cs="Arial"/>
-          <w:sz w:val="24"/>
-          <w:szCs w:val="24"/>
-        </w:rPr>
-      </w:pPr>
-      <w:r>
-        <w:rPr>
-          <w:rFonts w:ascii="Arial" w:hAnsi="Arial" w:cs="Arial"/>
-          <w:b/>
+          <w:rFonts w:ascii="Arial" w:eastAsia="Arial" w:hAnsi="Arial" w:cs="Arial"/>
           <w:bCs/>
           <w:sz w:val="24"/>
           <w:szCs w:val="24"/>
           <w:lang w:val="en-US"/>
         </w:rPr>
-        <w:t>Journal of Electronic Materials.</w:t>
-      </w:r>
-      <w:r>
-        <w:rPr>
-          <w:rFonts w:ascii="Arial" w:hAnsi="Arial" w:cs="Arial"/>
-          <w:sz w:val="24"/>
-          <w:szCs w:val="24"/>
-          <w:lang w:val="en-US"/>
-        </w:rPr>
-        <w:t xml:space="preserve"> Humidity Effects on Electronic Devices. </w:t>
-      </w:r>
-      <w:r>
-        <w:rPr>
-          <w:rFonts w:ascii="Arial" w:hAnsi="Arial" w:cs="Arial"/>
-          <w:i/>
-          <w:iCs/>
-          <w:sz w:val="24"/>
-          <w:szCs w:val="24"/>
-        </w:rPr>
-        <w:t>Journal of Electronic Materials</w:t>
-      </w:r>
-      <w:r>
-        <w:rPr>
-          <w:rFonts w:ascii="Arial" w:hAnsi="Arial" w:cs="Arial"/>
-          <w:sz w:val="24"/>
-          <w:szCs w:val="24"/>
-        </w:rPr>
-        <w:t xml:space="preserve">, v. 48, n. 2, p. 167-174, 2019. Disponível em: </w:t>
-      </w:r>
-      <w:hyperlink r:id="rId24" w:tgtFrame="_new" w:history="1">
-        <w:r>
-          <w:rPr>
-            <w:rStyle w:val="Hyperlink"/>
-            <w:rFonts w:ascii="Arial" w:hAnsi="Arial" w:cs="Arial"/>
-            <w:sz w:val="24"/>
-            <w:szCs w:val="24"/>
-          </w:rPr>
-          <w:t>https://link.springer.com/article/10.1007/s11664-019-07075-2</w:t>
-        </w:r>
-      </w:hyperlink>
-      <w:r>
-        <w:rPr>
-          <w:rFonts w:ascii="Arial" w:hAnsi="Arial" w:cs="Arial"/>
-          <w:sz w:val="24"/>
-          <w:szCs w:val="24"/>
-        </w:rPr>
-        <w:t>. Acesso em: 23 ago. 2024, 14:</w:t>
-      </w:r>
-      <w:r>
-        <w:rPr>
-          <w:rFonts w:ascii="Arial" w:hAnsi="Arial" w:cs="Arial"/>
-          <w:sz w:val="24"/>
-          <w:szCs w:val="24"/>
-        </w:rPr>
-        <w:t>24</w:t>
-      </w:r>
-      <w:r>
-        <w:rPr>
-          <w:rFonts w:ascii="Arial" w:hAnsi="Arial" w:cs="Arial"/>
-          <w:sz w:val="24"/>
-          <w:szCs w:val="24"/>
-        </w:rPr>
         <w:t>.</w:t>
       </w:r>
-      <w:r>
-        <w:rPr>
-          <w:rFonts w:ascii="Arial" w:hAnsi="Arial" w:cs="Arial"/>
-          <w:i/>
-          <w:iCs/>
-          <w:sz w:val="24"/>
-          <w:szCs w:val="24"/>
-        </w:rPr>
-        <w:t xml:space="preserve"> </w:t>
-      </w:r>
-    </w:p>
-    <w:p>
-      <w:pPr>
-        <w:rPr>
-          <w:rFonts w:ascii="Arial" w:hAnsi="Arial" w:cs="Arial"/>
-          <w:sz w:val="24"/>
-          <w:szCs w:val="24"/>
-        </w:rPr>
-      </w:pPr>
-    </w:p>
-    <w:p>
-      <w:pPr>
-        <w:rPr>
-          <w:rFonts w:ascii="Arial" w:hAnsi="Arial" w:cs="Arial"/>
-          <w:sz w:val="24"/>
-          <w:szCs w:val="24"/>
-          <w:lang w:val="en-US"/>
-        </w:rPr>
-      </w:pPr>
-      <w:r>
-        <w:rPr>
-          <w:rFonts w:ascii="Arial" w:hAnsi="Arial" w:cs="Arial"/>
-          <w:b/>
-          <w:bCs/>
-          <w:sz w:val="24"/>
-          <w:szCs w:val="24"/>
-          <w:lang w:val="en-US"/>
-        </w:rPr>
-        <w:t>FORTEC US.</w:t>
-      </w:r>
-      <w:r>
-        <w:rPr>
-          <w:rFonts w:ascii="Arial" w:hAnsi="Arial" w:cs="Arial"/>
-          <w:sz w:val="24"/>
-          <w:szCs w:val="24"/>
-          <w:lang w:val="en-US"/>
-        </w:rPr>
-        <w:t xml:space="preserve"> Apple Store Temporarily Closed Due to High Temperatures. </w:t>
-      </w:r>
-      <w:r>
-        <w:rPr>
-          <w:rFonts w:ascii="Arial" w:hAnsi="Arial" w:cs="Arial"/>
-          <w:sz w:val="24"/>
-          <w:szCs w:val="24"/>
-        </w:rPr>
-        <w:t xml:space="preserve">Disponível em: </w:t>
-      </w:r>
-      <w:r>
-        <w:rPr>
-          <w:rFonts w:ascii="Arial" w:hAnsi="Arial" w:cs="Arial"/>
-          <w:color w:val="5B9BD5" w:themeColor="accent1"/>
-          <w:sz w:val="24"/>
-          <w:szCs w:val="24"/>
-          <w:u w:val="single"/>
-        </w:rPr>
-        <w:t>https://www.fortecus.com/apple-store-closures-due-to-heat.</w:t>
-      </w:r>
-      <w:r>
-        <w:rPr>
-          <w:rFonts w:ascii="Arial" w:hAnsi="Arial" w:cs="Arial"/>
-          <w:sz w:val="24"/>
-          <w:szCs w:val="24"/>
-        </w:rPr>
-        <w:t xml:space="preserve"> Acesso em: 23 ago. 2024, </w:t>
-      </w:r>
-      <w:r>
-        <w:rPr>
-          <w:rFonts w:ascii="Arial" w:hAnsi="Arial" w:cs="Arial"/>
-          <w:sz w:val="24"/>
-          <w:szCs w:val="24"/>
-        </w:rPr>
-        <w:t>21:28</w:t>
-      </w:r>
-      <w:r>
-        <w:rPr>
-          <w:rFonts w:ascii="Arial" w:hAnsi="Arial" w:cs="Arial"/>
-          <w:sz w:val="24"/>
-          <w:szCs w:val="24"/>
-        </w:rPr>
-        <w:t>.</w:t>
-      </w:r>
-    </w:p>
-    <w:p>
-      <w:pPr>
-        <w:rPr>
-          <w:rFonts w:ascii="Arial" w:hAnsi="Arial" w:cs="Arial"/>
-          <w:sz w:val="24"/>
-          <w:szCs w:val="24"/>
-          <w:lang w:val="en-US"/>
-        </w:rPr>
-      </w:pPr>
-    </w:p>
-    <w:p>
-      <w:pPr>
-        <w:rPr>
-          <w:rFonts w:ascii="Arial" w:hAnsi="Arial" w:cs="Arial"/>
-          <w:sz w:val="24"/>
-          <w:szCs w:val="24"/>
-        </w:rPr>
-      </w:pPr>
     </w:p>
     <w:sectPr>
-      <w:headerReference w:type="default" r:id="rId25"/>
+      <w:headerReference w:type="default" r:id="rId31"/>
       <w:pgSz w:w="11906" w:h="16838"/>
       <w:pgMar w:top="1701" w:right="1134" w:bottom="1134" w:left="1701" w:header="709" w:footer="709" w:gutter="0"/>
       <w:pgNumType w:start="5"/>

</xml_diff>

<commit_message>
Update: alteração na logo, footer e adição de scroll
</commit_message>
<xml_diff>
--- a/Documentacao/Documentação - Umi.docx
+++ b/Documentacao/Documentação - Umi.docx
@@ -11,7 +11,67 @@
           <w:noProof/>
         </w:rPr>
         <w:drawing>
-          <wp:inline distT="0" distB="0" distL="0" distR="0" wp14:anchorId="52F3FEA4" wp14:editId="6E7D3B78">
+          <wp:anchor distT="0" distB="0" distL="114300" distR="114300" simplePos="0" relativeHeight="251658240" behindDoc="0" locked="0" layoutInCell="1" allowOverlap="1" wp14:anchorId="3B508F74" wp14:editId="1921F255">
+            <wp:simplePos x="0" y="0"/>
+            <wp:positionH relativeFrom="column">
+              <wp:posOffset>4872990</wp:posOffset>
+            </wp:positionH>
+            <wp:positionV relativeFrom="paragraph">
+              <wp:posOffset>0</wp:posOffset>
+            </wp:positionV>
+            <wp:extent cx="887095" cy="844550"/>
+            <wp:effectExtent l="0" t="0" r="0" b="0"/>
+            <wp:wrapSquare wrapText="bothSides"/>
+            <wp:docPr id="1449662185" name="Imagem 1449662185"/>
+            <wp:cNvGraphicFramePr>
+              <a:graphicFrameLocks xmlns:a="http://schemas.openxmlformats.org/drawingml/2006/main" noChangeAspect="1"/>
+            </wp:cNvGraphicFramePr>
+            <a:graphic xmlns:a="http://schemas.openxmlformats.org/drawingml/2006/main">
+              <a:graphicData uri="http://schemas.openxmlformats.org/drawingml/2006/picture">
+                <pic:pic xmlns:pic="http://schemas.openxmlformats.org/drawingml/2006/picture">
+                  <pic:nvPicPr>
+                    <pic:cNvPr id="0" name=""/>
+                    <pic:cNvPicPr/>
+                  </pic:nvPicPr>
+                  <pic:blipFill>
+                    <a:blip r:embed="rId8">
+                      <a:extLst>
+                        <a:ext uri="{28A0092B-C50C-407E-A947-70E740481C1C}">
+                          <a14:useLocalDpi xmlns:a14="http://schemas.microsoft.com/office/drawing/2010/main" val="0"/>
+                        </a:ext>
+                      </a:extLst>
+                    </a:blip>
+                    <a:stretch>
+                      <a:fillRect/>
+                    </a:stretch>
+                  </pic:blipFill>
+                  <pic:spPr>
+                    <a:xfrm>
+                      <a:off x="0" y="0"/>
+                      <a:ext cx="887095" cy="844550"/>
+                    </a:xfrm>
+                    <a:prstGeom prst="rect">
+                      <a:avLst/>
+                    </a:prstGeom>
+                  </pic:spPr>
+                </pic:pic>
+              </a:graphicData>
+            </a:graphic>
+            <wp14:sizeRelH relativeFrom="page">
+              <wp14:pctWidth>0</wp14:pctWidth>
+            </wp14:sizeRelH>
+            <wp14:sizeRelV relativeFrom="page">
+              <wp14:pctHeight>0</wp14:pctHeight>
+            </wp14:sizeRelV>
+          </wp:anchor>
+        </w:drawing>
+      </w:r>
+      <w:r>
+        <w:rPr>
+          <w:noProof/>
+        </w:rPr>
+        <w:drawing>
+          <wp:inline distT="0" distB="0" distL="0" distR="0" wp14:anchorId="52F3FEA4" wp14:editId="13383E3F">
             <wp:extent cx="1382051" cy="886664"/>
             <wp:effectExtent l="0" t="0" r="0" b="0"/>
             <wp:docPr id="873231145" name="Imagem 1" descr="Uma imagem contendo Logotipo&#10;&#10;Descrição gerada automaticamente"/>
@@ -26,7 +86,7 @@
                     <pic:cNvPicPr/>
                   </pic:nvPicPr>
                   <pic:blipFill>
-                    <a:blip r:embed="rId8">
+                    <a:blip r:embed="rId9">
                       <a:extLst>
                         <a:ext uri="{28A0092B-C50C-407E-A947-70E740481C1C}">
                           <a14:useLocalDpi xmlns:a14="http://schemas.microsoft.com/office/drawing/2010/main" val="0"/>
@@ -52,66 +112,6 @@
           </wp:inline>
         </w:drawing>
       </w:r>
-      <w:r>
-        <w:rPr>
-          <w:noProof/>
-        </w:rPr>
-        <w:drawing>
-          <wp:anchor distT="0" distB="0" distL="114300" distR="114300" simplePos="0" relativeHeight="251658240" behindDoc="0" locked="0" layoutInCell="1" allowOverlap="1" wp14:anchorId="3B508F74" wp14:editId="5764274C">
-            <wp:simplePos x="0" y="0"/>
-            <wp:positionH relativeFrom="column">
-              <wp:align>right</wp:align>
-            </wp:positionH>
-            <wp:positionV relativeFrom="paragraph">
-              <wp:posOffset>0</wp:posOffset>
-            </wp:positionV>
-            <wp:extent cx="887523" cy="845057"/>
-            <wp:effectExtent l="0" t="0" r="0" b="0"/>
-            <wp:wrapSquare wrapText="bothSides"/>
-            <wp:docPr id="1449662185" name="Imagem 1449662185"/>
-            <wp:cNvGraphicFramePr>
-              <a:graphicFrameLocks xmlns:a="http://schemas.openxmlformats.org/drawingml/2006/main" noChangeAspect="1"/>
-            </wp:cNvGraphicFramePr>
-            <a:graphic xmlns:a="http://schemas.openxmlformats.org/drawingml/2006/main">
-              <a:graphicData uri="http://schemas.openxmlformats.org/drawingml/2006/picture">
-                <pic:pic xmlns:pic="http://schemas.openxmlformats.org/drawingml/2006/picture">
-                  <pic:nvPicPr>
-                    <pic:cNvPr id="0" name=""/>
-                    <pic:cNvPicPr/>
-                  </pic:nvPicPr>
-                  <pic:blipFill>
-                    <a:blip r:embed="rId9">
-                      <a:extLst>
-                        <a:ext uri="{28A0092B-C50C-407E-A947-70E740481C1C}">
-                          <a14:useLocalDpi xmlns:a14="http://schemas.microsoft.com/office/drawing/2010/main" val="0"/>
-                        </a:ext>
-                      </a:extLst>
-                    </a:blip>
-                    <a:stretch>
-                      <a:fillRect/>
-                    </a:stretch>
-                  </pic:blipFill>
-                  <pic:spPr>
-                    <a:xfrm>
-                      <a:off x="0" y="0"/>
-                      <a:ext cx="887523" cy="845057"/>
-                    </a:xfrm>
-                    <a:prstGeom prst="rect">
-                      <a:avLst/>
-                    </a:prstGeom>
-                  </pic:spPr>
-                </pic:pic>
-              </a:graphicData>
-            </a:graphic>
-            <wp14:sizeRelH relativeFrom="page">
-              <wp14:pctWidth>0</wp14:pctWidth>
-            </wp14:sizeRelH>
-            <wp14:sizeRelV relativeFrom="page">
-              <wp14:pctHeight>0</wp14:pctHeight>
-            </wp14:sizeRelV>
-          </wp:anchor>
-        </w:drawing>
-      </w:r>
     </w:p>
     <w:p>
       <w:pPr>
@@ -367,9 +367,8 @@
           <w:sz w:val="28"/>
           <w:szCs w:val="28"/>
         </w:rPr>
-        <w:t xml:space="preserve">Leandro </w:t>
-      </w:r>
-      <w:proofErr w:type="spellStart"/>
+        <w:t>Leandro Bonet</w:t>
+      </w:r>
       <w:r>
         <w:rPr>
           <w:rFonts w:ascii="Arial" w:hAnsi="Arial" w:cs="Arial"/>
@@ -378,19 +377,20 @@
           <w:sz w:val="28"/>
           <w:szCs w:val="28"/>
         </w:rPr>
-        <w:t>Bonet</w:t>
-      </w:r>
-      <w:r>
-        <w:rPr>
-          <w:rFonts w:ascii="Arial" w:hAnsi="Arial" w:cs="Arial"/>
+        <w:t>o</w:t>
+      </w:r>
+    </w:p>
+    <w:p>
+      <w:pPr>
+        <w:pStyle w:val="ABNTGeral"/>
+        <w:jc w:val="center"/>
+        <w:rPr>
           <w:b/>
           <w:bCs/>
           <w:sz w:val="28"/>
           <w:szCs w:val="28"/>
         </w:rPr>
-        <w:t>o</w:t>
-      </w:r>
-      <w:proofErr w:type="spellEnd"/>
+      </w:pPr>
     </w:p>
     <w:p>
       <w:pPr>
@@ -415,18 +415,39 @@
           <w:szCs w:val="28"/>
         </w:rPr>
       </w:pPr>
+      <w:r>
+        <w:rPr>
+          <w:b/>
+          <w:bCs/>
+          <w:sz w:val="28"/>
+          <w:szCs w:val="28"/>
+        </w:rPr>
+        <w:t>U</w:t>
+      </w:r>
+      <w:r>
+        <w:rPr>
+          <w:b/>
+          <w:bCs/>
+          <w:sz w:val="28"/>
+          <w:szCs w:val="28"/>
+        </w:rPr>
+        <w:t>MITRIX</w:t>
+      </w:r>
     </w:p>
     <w:p>
       <w:pPr>
         <w:pStyle w:val="ABNTGeral"/>
         <w:jc w:val="center"/>
+      </w:pPr>
+      <w:r>
         <w:rPr>
           <w:b/>
           <w:bCs/>
           <w:sz w:val="28"/>
           <w:szCs w:val="28"/>
         </w:rPr>
-      </w:pPr>
+        <w:t xml:space="preserve">MONITORAMENTO </w:t>
+      </w:r>
       <w:r>
         <w:rPr>
           <w:b/>
@@ -434,7 +455,7 @@
           <w:sz w:val="28"/>
           <w:szCs w:val="28"/>
         </w:rPr>
-        <w:t>U</w:t>
+        <w:t xml:space="preserve">DA TEMPERATURA E UMIDADE </w:t>
       </w:r>
       <w:r>
         <w:rPr>
@@ -443,7 +464,34 @@
           <w:sz w:val="28"/>
           <w:szCs w:val="28"/>
         </w:rPr>
-        <w:t>MITRIX</w:t>
+        <w:t xml:space="preserve">EM </w:t>
+      </w:r>
+      <w:r>
+        <w:rPr>
+          <w:b/>
+          <w:bCs/>
+          <w:sz w:val="28"/>
+          <w:szCs w:val="28"/>
+        </w:rPr>
+        <w:t>ESTOQUE</w:t>
+      </w:r>
+      <w:r>
+        <w:rPr>
+          <w:b/>
+          <w:bCs/>
+          <w:sz w:val="28"/>
+          <w:szCs w:val="28"/>
+        </w:rPr>
+        <w:t xml:space="preserve"> DE </w:t>
+      </w:r>
+      <w:r>
+        <w:rPr>
+          <w:b/>
+          <w:bCs/>
+          <w:sz w:val="28"/>
+          <w:szCs w:val="28"/>
+        </w:rPr>
+        <w:t>COMPUTADORES DE PEQUENO E MÉDIO PORTE</w:t>
       </w:r>
     </w:p>
     <w:p>
@@ -451,42 +499,60 @@
         <w:pStyle w:val="ABNTGeral"/>
         <w:jc w:val="center"/>
       </w:pPr>
-      <w:r>
+    </w:p>
+    <w:p>
+      <w:pPr>
+        <w:pStyle w:val="ABNTGeral"/>
+        <w:jc w:val="center"/>
+      </w:pPr>
+    </w:p>
+    <w:p>
+      <w:pPr>
+        <w:pStyle w:val="ABNTGeral"/>
+        <w:jc w:val="center"/>
         <w:rPr>
           <w:b/>
           <w:bCs/>
           <w:sz w:val="28"/>
           <w:szCs w:val="28"/>
         </w:rPr>
-        <w:t xml:space="preserve">MONITORAMENTO </w:t>
-      </w:r>
-      <w:r>
+      </w:pPr>
+    </w:p>
+    <w:p>
+      <w:pPr>
+        <w:pStyle w:val="ABNTGeral"/>
+        <w:jc w:val="center"/>
         <w:rPr>
           <w:b/>
           <w:bCs/>
           <w:sz w:val="28"/>
           <w:szCs w:val="28"/>
         </w:rPr>
-        <w:t xml:space="preserve">DA TEMPERATURA E UMIDADE </w:t>
-      </w:r>
-      <w:r>
+      </w:pPr>
+    </w:p>
+    <w:p>
+      <w:pPr>
+        <w:pStyle w:val="ABNTGeral"/>
+        <w:jc w:val="center"/>
         <w:rPr>
           <w:b/>
           <w:bCs/>
           <w:sz w:val="28"/>
           <w:szCs w:val="28"/>
         </w:rPr>
-        <w:t xml:space="preserve">EM </w:t>
-      </w:r>
-      <w:r>
+      </w:pPr>
+    </w:p>
+    <w:p>
+      <w:pPr>
+        <w:pStyle w:val="ABNTGeral"/>
+        <w:jc w:val="center"/>
         <w:rPr>
           <w:b/>
           <w:bCs/>
           <w:sz w:val="28"/>
           <w:szCs w:val="28"/>
         </w:rPr>
-        <w:t>ESTOQUE</w:t>
-      </w:r>
+      </w:pPr>
       <w:r>
         <w:rPr>
           <w:b/>
@@ -494,29 +560,293 @@
           <w:sz w:val="28"/>
           <w:szCs w:val="28"/>
         </w:rPr>
-        <w:t xml:space="preserve"> DE </w:t>
-      </w:r>
-      <w:r>
+        <w:t>São Paulo</w:t>
+      </w:r>
+    </w:p>
+    <w:p>
+      <w:pPr>
+        <w:pStyle w:val="ABNTGeral"/>
+        <w:jc w:val="center"/>
         <w:rPr>
           <w:b/>
           <w:bCs/>
           <w:sz w:val="28"/>
           <w:szCs w:val="28"/>
         </w:rPr>
-        <w:t>COMPUTADORES DE PEQUENO E MÉDIO PORTE</w:t>
+      </w:pPr>
+      <w:r>
+        <w:rPr>
+          <w:b/>
+          <w:bCs/>
+          <w:sz w:val="28"/>
+          <w:szCs w:val="28"/>
+        </w:rPr>
+        <w:t>202</w:t>
+      </w:r>
+      <w:r>
+        <w:rPr>
+          <w:b/>
+          <w:bCs/>
+          <w:sz w:val="28"/>
+          <w:szCs w:val="28"/>
+        </w:rPr>
+        <w:t>4</w:t>
       </w:r>
     </w:p>
     <w:p>
       <w:pPr>
         <w:pStyle w:val="ABNTGeral"/>
         <w:jc w:val="center"/>
+        <w:rPr>
+          <w:b/>
+          <w:bCs/>
+          <w:sz w:val="28"/>
+          <w:szCs w:val="28"/>
+        </w:rPr>
+      </w:pPr>
+    </w:p>
+    <w:p>
+      <w:pPr>
+        <w:pStyle w:val="ABNTGeral"/>
+        <w:rPr>
+          <w:b/>
+          <w:bCs/>
+          <w:sz w:val="28"/>
+          <w:szCs w:val="28"/>
+        </w:rPr>
+      </w:pPr>
+    </w:p>
+    <w:p>
+      <w:pPr>
+        <w:spacing w:line="360" w:lineRule="auto"/>
+        <w:jc w:val="center"/>
+        <w:rPr>
+          <w:rFonts w:ascii="Arial" w:hAnsi="Arial" w:cs="Arial"/>
+          <w:b/>
+          <w:bCs/>
+          <w:sz w:val="28"/>
+          <w:szCs w:val="28"/>
+        </w:rPr>
+      </w:pPr>
+      <w:r>
+        <w:rPr>
+          <w:rFonts w:ascii="Arial" w:hAnsi="Arial" w:cs="Arial"/>
+          <w:b/>
+          <w:bCs/>
+          <w:sz w:val="28"/>
+          <w:szCs w:val="28"/>
+        </w:rPr>
+        <w:t xml:space="preserve">GRUPO </w:t>
+      </w:r>
+      <w:r>
+        <w:rPr>
+          <w:rFonts w:ascii="Arial" w:hAnsi="Arial" w:cs="Arial"/>
+          <w:b/>
+          <w:bCs/>
+          <w:sz w:val="28"/>
+          <w:szCs w:val="28"/>
+        </w:rPr>
+        <w:t>8</w:t>
+      </w:r>
+    </w:p>
+    <w:p>
+      <w:pPr>
+        <w:spacing w:line="360" w:lineRule="auto"/>
+        <w:jc w:val="center"/>
+        <w:rPr>
+          <w:rFonts w:ascii="Arial" w:hAnsi="Arial" w:cs="Arial"/>
+          <w:b/>
+          <w:bCs/>
+          <w:sz w:val="28"/>
+          <w:szCs w:val="28"/>
+        </w:rPr>
+      </w:pPr>
+      <w:r>
+        <w:rPr>
+          <w:rFonts w:ascii="Arial" w:hAnsi="Arial" w:cs="Arial"/>
+          <w:b/>
+          <w:bCs/>
+          <w:sz w:val="28"/>
+          <w:szCs w:val="28"/>
+        </w:rPr>
+        <w:t>Daniel Sena</w:t>
+      </w:r>
+    </w:p>
+    <w:p>
+      <w:pPr>
+        <w:spacing w:line="360" w:lineRule="auto"/>
+        <w:jc w:val="center"/>
+        <w:rPr>
+          <w:rFonts w:ascii="Arial" w:hAnsi="Arial" w:cs="Arial"/>
+          <w:b/>
+          <w:bCs/>
+          <w:sz w:val="28"/>
+          <w:szCs w:val="28"/>
+        </w:rPr>
+      </w:pPr>
+      <w:r>
+        <w:rPr>
+          <w:rFonts w:ascii="Arial" w:hAnsi="Arial" w:cs="Arial"/>
+          <w:b/>
+          <w:bCs/>
+          <w:sz w:val="28"/>
+          <w:szCs w:val="28"/>
+        </w:rPr>
+        <w:t>Erick Lee</w:t>
+      </w:r>
+    </w:p>
+    <w:p>
+      <w:pPr>
+        <w:spacing w:line="360" w:lineRule="auto"/>
+        <w:jc w:val="center"/>
+        <w:rPr>
+          <w:rFonts w:ascii="Arial" w:hAnsi="Arial" w:cs="Arial"/>
+          <w:b/>
+          <w:bCs/>
+          <w:sz w:val="28"/>
+          <w:szCs w:val="28"/>
+        </w:rPr>
+      </w:pPr>
+      <w:r>
+        <w:rPr>
+          <w:rFonts w:ascii="Arial" w:hAnsi="Arial" w:cs="Arial"/>
+          <w:b/>
+          <w:bCs/>
+          <w:sz w:val="28"/>
+          <w:szCs w:val="28"/>
+        </w:rPr>
+        <w:t>Everton Barbosa</w:t>
+      </w:r>
+    </w:p>
+    <w:p>
+      <w:pPr>
+        <w:spacing w:line="360" w:lineRule="auto"/>
+        <w:jc w:val="center"/>
+        <w:rPr>
+          <w:rFonts w:ascii="Arial" w:hAnsi="Arial" w:cs="Arial"/>
+          <w:b/>
+          <w:bCs/>
+          <w:sz w:val="28"/>
+          <w:szCs w:val="28"/>
+        </w:rPr>
+      </w:pPr>
+      <w:r>
+        <w:rPr>
+          <w:rFonts w:ascii="Arial" w:hAnsi="Arial" w:cs="Arial"/>
+          <w:b/>
+          <w:bCs/>
+          <w:sz w:val="28"/>
+          <w:szCs w:val="28"/>
+        </w:rPr>
+        <w:t>Ga</w:t>
+      </w:r>
+      <w:r>
+        <w:rPr>
+          <w:rFonts w:ascii="Arial" w:hAnsi="Arial" w:cs="Arial"/>
+          <w:b/>
+          <w:bCs/>
+          <w:sz w:val="28"/>
+          <w:szCs w:val="28"/>
+        </w:rPr>
+        <w:t>briel Andrade</w:t>
+      </w:r>
+    </w:p>
+    <w:p>
+      <w:pPr>
+        <w:spacing w:line="360" w:lineRule="auto"/>
+        <w:jc w:val="center"/>
+        <w:rPr>
+          <w:rFonts w:ascii="Arial" w:hAnsi="Arial" w:cs="Arial"/>
+          <w:b/>
+          <w:bCs/>
+          <w:sz w:val="28"/>
+          <w:szCs w:val="28"/>
+        </w:rPr>
+      </w:pPr>
+      <w:r>
+        <w:rPr>
+          <w:rFonts w:ascii="Arial" w:hAnsi="Arial" w:cs="Arial"/>
+          <w:b/>
+          <w:bCs/>
+          <w:sz w:val="28"/>
+          <w:szCs w:val="28"/>
+        </w:rPr>
+        <w:t>Gustavo Castro</w:t>
+      </w:r>
+    </w:p>
+    <w:p>
+      <w:pPr>
+        <w:spacing w:line="360" w:lineRule="auto"/>
+        <w:jc w:val="center"/>
+        <w:rPr>
+          <w:rFonts w:ascii="Arial" w:hAnsi="Arial" w:cs="Arial"/>
+          <w:b/>
+          <w:bCs/>
+          <w:sz w:val="28"/>
+          <w:szCs w:val="28"/>
+        </w:rPr>
+      </w:pPr>
+      <w:r>
+        <w:rPr>
+          <w:rFonts w:ascii="Arial" w:hAnsi="Arial" w:cs="Arial"/>
+          <w:b/>
+          <w:bCs/>
+          <w:sz w:val="28"/>
+          <w:szCs w:val="28"/>
+        </w:rPr>
+        <w:t>Leandro Boneto</w:t>
+      </w:r>
+    </w:p>
+    <w:p>
+      <w:pPr>
+        <w:pStyle w:val="ABNTGeral"/>
+        <w:rPr>
+          <w:b/>
+          <w:sz w:val="28"/>
+          <w:szCs w:val="28"/>
+        </w:rPr>
+      </w:pPr>
+    </w:p>
+    <w:p>
+      <w:pPr>
+        <w:pStyle w:val="ABNTGeral"/>
+        <w:rPr>
+          <w:b/>
+          <w:bCs/>
+          <w:sz w:val="28"/>
+          <w:szCs w:val="28"/>
+        </w:rPr>
       </w:pPr>
     </w:p>
     <w:p>
       <w:pPr>
         <w:pStyle w:val="ABNTGeral"/>
         <w:jc w:val="center"/>
-      </w:pPr>
+        <w:rPr>
+          <w:b/>
+          <w:bCs/>
+          <w:sz w:val="28"/>
+          <w:szCs w:val="28"/>
+        </w:rPr>
+      </w:pPr>
+      <w:r>
+        <w:rPr>
+          <w:b/>
+          <w:bCs/>
+          <w:sz w:val="28"/>
+          <w:szCs w:val="28"/>
+        </w:rPr>
+        <w:t>U</w:t>
+      </w:r>
+      <w:r>
+        <w:rPr>
+          <w:b/>
+          <w:bCs/>
+          <w:sz w:val="28"/>
+          <w:szCs w:val="28"/>
+        </w:rPr>
+        <w:t>MITRIX</w:t>
+      </w:r>
     </w:p>
     <w:p>
       <w:pPr>
@@ -529,6 +859,42 @@
           <w:szCs w:val="28"/>
         </w:rPr>
       </w:pPr>
+      <w:r>
+        <w:rPr>
+          <w:b/>
+          <w:bCs/>
+          <w:sz w:val="28"/>
+          <w:szCs w:val="28"/>
+        </w:rPr>
+        <w:t xml:space="preserve">MONITORAMENTO TÉRMICO EM </w:t>
+      </w:r>
+      <w:r>
+        <w:rPr>
+          <w:b/>
+          <w:bCs/>
+          <w:sz w:val="28"/>
+          <w:szCs w:val="28"/>
+        </w:rPr>
+        <w:t>ESTOQUE</w:t>
+      </w:r>
+      <w:r>
+        <w:rPr>
+          <w:b/>
+          <w:bCs/>
+          <w:sz w:val="28"/>
+          <w:szCs w:val="28"/>
+        </w:rPr>
+        <w:t xml:space="preserve"> DE </w:t>
+      </w:r>
+      <w:r>
+        <w:rPr>
+          <w:b/>
+          <w:bCs/>
+          <w:sz w:val="28"/>
+          <w:szCs w:val="28"/>
+        </w:rPr>
+        <w:t>COMPUTADORES DE PEQUENO E MÉDIO PORTE</w:t>
+      </w:r>
     </w:p>
     <w:p>
       <w:pPr>
@@ -557,397 +923,6 @@
     <w:p>
       <w:pPr>
         <w:pStyle w:val="ABNTGeral"/>
-        <w:jc w:val="center"/>
-        <w:rPr>
-          <w:b/>
-          <w:bCs/>
-          <w:sz w:val="28"/>
-          <w:szCs w:val="28"/>
-        </w:rPr>
-      </w:pPr>
-      <w:r>
-        <w:rPr>
-          <w:b/>
-          <w:bCs/>
-          <w:sz w:val="28"/>
-          <w:szCs w:val="28"/>
-        </w:rPr>
-        <w:lastRenderedPageBreak/>
-        <w:t>São Paulo</w:t>
-      </w:r>
-    </w:p>
-    <w:p>
-      <w:pPr>
-        <w:pStyle w:val="ABNTGeral"/>
-        <w:jc w:val="center"/>
-        <w:rPr>
-          <w:b/>
-          <w:bCs/>
-          <w:sz w:val="28"/>
-          <w:szCs w:val="28"/>
-        </w:rPr>
-      </w:pPr>
-      <w:r>
-        <w:rPr>
-          <w:b/>
-          <w:bCs/>
-          <w:sz w:val="28"/>
-          <w:szCs w:val="28"/>
-        </w:rPr>
-        <w:t>202</w:t>
-      </w:r>
-      <w:r>
-        <w:rPr>
-          <w:b/>
-          <w:bCs/>
-          <w:sz w:val="28"/>
-          <w:szCs w:val="28"/>
-        </w:rPr>
-        <w:t>4</w:t>
-      </w:r>
-    </w:p>
-    <w:p>
-      <w:pPr>
-        <w:pStyle w:val="ABNTGeral"/>
-        <w:jc w:val="center"/>
-        <w:rPr>
-          <w:b/>
-          <w:bCs/>
-          <w:sz w:val="28"/>
-          <w:szCs w:val="28"/>
-        </w:rPr>
-      </w:pPr>
-    </w:p>
-    <w:p>
-      <w:pPr>
-        <w:pStyle w:val="ABNTGeral"/>
-        <w:rPr>
-          <w:b/>
-          <w:bCs/>
-          <w:sz w:val="28"/>
-          <w:szCs w:val="28"/>
-        </w:rPr>
-      </w:pPr>
-    </w:p>
-    <w:p>
-      <w:pPr>
-        <w:spacing w:line="360" w:lineRule="auto"/>
-        <w:jc w:val="center"/>
-        <w:rPr>
-          <w:rFonts w:ascii="Arial" w:hAnsi="Arial" w:cs="Arial"/>
-          <w:b/>
-          <w:bCs/>
-          <w:sz w:val="28"/>
-          <w:szCs w:val="28"/>
-        </w:rPr>
-      </w:pPr>
-      <w:r>
-        <w:rPr>
-          <w:rFonts w:ascii="Arial" w:hAnsi="Arial" w:cs="Arial"/>
-          <w:b/>
-          <w:bCs/>
-          <w:sz w:val="28"/>
-          <w:szCs w:val="28"/>
-        </w:rPr>
-        <w:t xml:space="preserve">GRUPO </w:t>
-      </w:r>
-      <w:r>
-        <w:rPr>
-          <w:rFonts w:ascii="Arial" w:hAnsi="Arial" w:cs="Arial"/>
-          <w:b/>
-          <w:bCs/>
-          <w:sz w:val="28"/>
-          <w:szCs w:val="28"/>
-        </w:rPr>
-        <w:t>8</w:t>
-      </w:r>
-    </w:p>
-    <w:p>
-      <w:pPr>
-        <w:spacing w:line="360" w:lineRule="auto"/>
-        <w:jc w:val="center"/>
-        <w:rPr>
-          <w:rFonts w:ascii="Arial" w:hAnsi="Arial" w:cs="Arial"/>
-          <w:b/>
-          <w:bCs/>
-          <w:sz w:val="28"/>
-          <w:szCs w:val="28"/>
-        </w:rPr>
-      </w:pPr>
-      <w:r>
-        <w:rPr>
-          <w:rFonts w:ascii="Arial" w:hAnsi="Arial" w:cs="Arial"/>
-          <w:b/>
-          <w:bCs/>
-          <w:sz w:val="28"/>
-          <w:szCs w:val="28"/>
-        </w:rPr>
-        <w:t>Daniel Sena</w:t>
-      </w:r>
-    </w:p>
-    <w:p>
-      <w:pPr>
-        <w:spacing w:line="360" w:lineRule="auto"/>
-        <w:jc w:val="center"/>
-        <w:rPr>
-          <w:rFonts w:ascii="Arial" w:hAnsi="Arial" w:cs="Arial"/>
-          <w:b/>
-          <w:bCs/>
-          <w:sz w:val="28"/>
-          <w:szCs w:val="28"/>
-        </w:rPr>
-      </w:pPr>
-      <w:r>
-        <w:rPr>
-          <w:rFonts w:ascii="Arial" w:hAnsi="Arial" w:cs="Arial"/>
-          <w:b/>
-          <w:bCs/>
-          <w:sz w:val="28"/>
-          <w:szCs w:val="28"/>
-        </w:rPr>
-        <w:t>Erick Lee</w:t>
-      </w:r>
-    </w:p>
-    <w:p>
-      <w:pPr>
-        <w:spacing w:line="360" w:lineRule="auto"/>
-        <w:jc w:val="center"/>
-        <w:rPr>
-          <w:rFonts w:ascii="Arial" w:hAnsi="Arial" w:cs="Arial"/>
-          <w:b/>
-          <w:bCs/>
-          <w:sz w:val="28"/>
-          <w:szCs w:val="28"/>
-        </w:rPr>
-      </w:pPr>
-      <w:r>
-        <w:rPr>
-          <w:rFonts w:ascii="Arial" w:hAnsi="Arial" w:cs="Arial"/>
-          <w:b/>
-          <w:bCs/>
-          <w:sz w:val="28"/>
-          <w:szCs w:val="28"/>
-        </w:rPr>
-        <w:t>Everton Barbosa</w:t>
-      </w:r>
-    </w:p>
-    <w:p>
-      <w:pPr>
-        <w:spacing w:line="360" w:lineRule="auto"/>
-        <w:jc w:val="center"/>
-        <w:rPr>
-          <w:rFonts w:ascii="Arial" w:hAnsi="Arial" w:cs="Arial"/>
-          <w:b/>
-          <w:bCs/>
-          <w:sz w:val="28"/>
-          <w:szCs w:val="28"/>
-        </w:rPr>
-      </w:pPr>
-      <w:r>
-        <w:rPr>
-          <w:rFonts w:ascii="Arial" w:hAnsi="Arial" w:cs="Arial"/>
-          <w:b/>
-          <w:bCs/>
-          <w:sz w:val="28"/>
-          <w:szCs w:val="28"/>
-        </w:rPr>
-        <w:t>Ga</w:t>
-      </w:r>
-      <w:r>
-        <w:rPr>
-          <w:rFonts w:ascii="Arial" w:hAnsi="Arial" w:cs="Arial"/>
-          <w:b/>
-          <w:bCs/>
-          <w:sz w:val="28"/>
-          <w:szCs w:val="28"/>
-        </w:rPr>
-        <w:t>briel Andrade</w:t>
-      </w:r>
-    </w:p>
-    <w:p>
-      <w:pPr>
-        <w:spacing w:line="360" w:lineRule="auto"/>
-        <w:jc w:val="center"/>
-        <w:rPr>
-          <w:rFonts w:ascii="Arial" w:hAnsi="Arial" w:cs="Arial"/>
-          <w:b/>
-          <w:bCs/>
-          <w:sz w:val="28"/>
-          <w:szCs w:val="28"/>
-        </w:rPr>
-      </w:pPr>
-      <w:r>
-        <w:rPr>
-          <w:rFonts w:ascii="Arial" w:hAnsi="Arial" w:cs="Arial"/>
-          <w:b/>
-          <w:bCs/>
-          <w:sz w:val="28"/>
-          <w:szCs w:val="28"/>
-        </w:rPr>
-        <w:t>Gustavo Castro</w:t>
-      </w:r>
-    </w:p>
-    <w:p>
-      <w:pPr>
-        <w:spacing w:line="360" w:lineRule="auto"/>
-        <w:jc w:val="center"/>
-        <w:rPr>
-          <w:rFonts w:ascii="Arial" w:hAnsi="Arial" w:cs="Arial"/>
-          <w:b/>
-          <w:bCs/>
-          <w:sz w:val="28"/>
-          <w:szCs w:val="28"/>
-        </w:rPr>
-      </w:pPr>
-      <w:r>
-        <w:rPr>
-          <w:rFonts w:ascii="Arial" w:hAnsi="Arial" w:cs="Arial"/>
-          <w:b/>
-          <w:bCs/>
-          <w:sz w:val="28"/>
-          <w:szCs w:val="28"/>
-        </w:rPr>
-        <w:t xml:space="preserve">Leandro </w:t>
-      </w:r>
-      <w:proofErr w:type="spellStart"/>
-      <w:r>
-        <w:rPr>
-          <w:rFonts w:ascii="Arial" w:hAnsi="Arial" w:cs="Arial"/>
-          <w:b/>
-          <w:bCs/>
-          <w:sz w:val="28"/>
-          <w:szCs w:val="28"/>
-        </w:rPr>
-        <w:t>Boneto</w:t>
-      </w:r>
-      <w:proofErr w:type="spellEnd"/>
-    </w:p>
-    <w:p>
-      <w:pPr>
-        <w:pStyle w:val="ABNTGeral"/>
-        <w:rPr>
-          <w:b/>
-          <w:sz w:val="28"/>
-          <w:szCs w:val="28"/>
-        </w:rPr>
-      </w:pPr>
-    </w:p>
-    <w:p>
-      <w:pPr>
-        <w:pStyle w:val="ABNTGeral"/>
-        <w:rPr>
-          <w:b/>
-          <w:bCs/>
-          <w:sz w:val="28"/>
-          <w:szCs w:val="28"/>
-        </w:rPr>
-      </w:pPr>
-    </w:p>
-    <w:p>
-      <w:pPr>
-        <w:pStyle w:val="ABNTGeral"/>
-        <w:jc w:val="center"/>
-        <w:rPr>
-          <w:b/>
-          <w:bCs/>
-          <w:sz w:val="28"/>
-          <w:szCs w:val="28"/>
-        </w:rPr>
-      </w:pPr>
-      <w:r>
-        <w:rPr>
-          <w:b/>
-          <w:bCs/>
-          <w:sz w:val="28"/>
-          <w:szCs w:val="28"/>
-        </w:rPr>
-        <w:t>U</w:t>
-      </w:r>
-      <w:r>
-        <w:rPr>
-          <w:b/>
-          <w:bCs/>
-          <w:sz w:val="28"/>
-          <w:szCs w:val="28"/>
-        </w:rPr>
-        <w:t>MITRIX</w:t>
-      </w:r>
-    </w:p>
-    <w:p>
-      <w:pPr>
-        <w:pStyle w:val="ABNTGeral"/>
-        <w:jc w:val="center"/>
-        <w:rPr>
-          <w:b/>
-          <w:bCs/>
-          <w:sz w:val="28"/>
-          <w:szCs w:val="28"/>
-        </w:rPr>
-      </w:pPr>
-      <w:r>
-        <w:rPr>
-          <w:b/>
-          <w:bCs/>
-          <w:sz w:val="28"/>
-          <w:szCs w:val="28"/>
-        </w:rPr>
-        <w:t xml:space="preserve">MONITORAMENTO TÉRMICO EM </w:t>
-      </w:r>
-      <w:r>
-        <w:rPr>
-          <w:b/>
-          <w:bCs/>
-          <w:sz w:val="28"/>
-          <w:szCs w:val="28"/>
-        </w:rPr>
-        <w:t>ESTOQUE</w:t>
-      </w:r>
-      <w:r>
-        <w:rPr>
-          <w:b/>
-          <w:bCs/>
-          <w:sz w:val="28"/>
-          <w:szCs w:val="28"/>
-        </w:rPr>
-        <w:t xml:space="preserve"> DE </w:t>
-      </w:r>
-      <w:r>
-        <w:rPr>
-          <w:b/>
-          <w:bCs/>
-          <w:sz w:val="28"/>
-          <w:szCs w:val="28"/>
-        </w:rPr>
-        <w:t>COMPUTADORES DE PEQUENO E MÉDIO PORTE</w:t>
-      </w:r>
-    </w:p>
-    <w:p>
-      <w:pPr>
-        <w:pStyle w:val="ABNTGeral"/>
-        <w:jc w:val="center"/>
-        <w:rPr>
-          <w:b/>
-          <w:bCs/>
-          <w:sz w:val="28"/>
-          <w:szCs w:val="28"/>
-        </w:rPr>
-      </w:pPr>
-    </w:p>
-    <w:p>
-      <w:pPr>
-        <w:pStyle w:val="ABNTGeral"/>
-        <w:jc w:val="center"/>
-        <w:rPr>
-          <w:b/>
-          <w:bCs/>
-          <w:sz w:val="28"/>
-          <w:szCs w:val="28"/>
-        </w:rPr>
-      </w:pPr>
-    </w:p>
-    <w:p>
-      <w:pPr>
-        <w:pStyle w:val="ABNTGeral"/>
         <w:ind w:left="2832"/>
       </w:pPr>
       <w:r>
@@ -960,22 +935,13 @@
         <w:t xml:space="preserve">apresentado ao Curso </w:t>
       </w:r>
       <w:r>
-        <w:t xml:space="preserve">de Tecnologia em Análise e Desenvolvimento de Sistemas na SPTECH </w:t>
-      </w:r>
-      <w:proofErr w:type="spellStart"/>
-      <w:r>
-        <w:t>School</w:t>
-      </w:r>
-      <w:proofErr w:type="spellEnd"/>
+        <w:t>de Tecnologia em Análise e Desenvolvimento de Sistemas na SPTECH School</w:t>
+      </w:r>
       <w:r>
         <w:t>, orientado pelo Prof.</w:t>
       </w:r>
       <w:r>
-        <w:t xml:space="preserve"> </w:t>
-      </w:r>
-      <w:proofErr w:type="spellStart"/>
-      <w:r>
-        <w:t>Friz</w:t>
+        <w:t xml:space="preserve"> Friz</w:t>
       </w:r>
       <w:r>
         <w:t>z</w:t>
@@ -983,7 +949,6 @@
       <w:r>
         <w:t>a</w:t>
       </w:r>
-      <w:proofErr w:type="spellEnd"/>
       <w:r>
         <w:t xml:space="preserve">, como requisito </w:t>
       </w:r>
@@ -1029,7 +994,6 @@
           <w:sz w:val="28"/>
           <w:szCs w:val="28"/>
         </w:rPr>
-        <w:lastRenderedPageBreak/>
         <w:t>São Paulo</w:t>
       </w:r>
     </w:p>
@@ -1123,16 +1087,15 @@
           <w:docPartUnique/>
         </w:docPartObj>
       </w:sdtPr>
-      <w:sdtEndPr/>
       <w:sdtContent>
         <w:p>
           <w:pPr>
-            <w:pStyle w:val="CabealhodoSumrio"/>
+            <w:pStyle w:val="TOCHeading"/>
           </w:pPr>
         </w:p>
         <w:p>
           <w:pPr>
-            <w:pStyle w:val="Sumrio2"/>
+            <w:pStyle w:val="TOC2"/>
             <w:rPr>
               <w:rFonts w:asciiTheme="minorHAnsi" w:eastAsiaTheme="minorEastAsia" w:hAnsiTheme="minorHAnsi" w:cstheme="minorBidi"/>
               <w:kern w:val="2"/>
@@ -1216,7 +1179,7 @@
         </w:p>
         <w:p>
           <w:pPr>
-            <w:pStyle w:val="Sumrio2"/>
+            <w:pStyle w:val="TOC2"/>
             <w:rPr>
               <w:rFonts w:asciiTheme="minorHAnsi" w:eastAsiaTheme="minorEastAsia" w:hAnsiTheme="minorHAnsi" w:cstheme="minorBidi"/>
               <w:kern w:val="2"/>
@@ -1291,7 +1254,7 @@
         </w:p>
         <w:p>
           <w:pPr>
-            <w:pStyle w:val="Sumrio2"/>
+            <w:pStyle w:val="TOC2"/>
             <w:rPr>
               <w:rFonts w:asciiTheme="minorHAnsi" w:eastAsiaTheme="minorEastAsia" w:hAnsiTheme="minorHAnsi" w:cstheme="minorBidi"/>
               <w:kern w:val="2"/>
@@ -1366,7 +1329,7 @@
         </w:p>
         <w:p>
           <w:pPr>
-            <w:pStyle w:val="Sumrio2"/>
+            <w:pStyle w:val="TOC2"/>
             <w:rPr>
               <w:rFonts w:asciiTheme="minorHAnsi" w:eastAsiaTheme="minorEastAsia" w:hAnsiTheme="minorHAnsi" w:cstheme="minorBidi"/>
               <w:kern w:val="2"/>
@@ -1447,7 +1410,7 @@
         </w:p>
         <w:p>
           <w:pPr>
-            <w:pStyle w:val="Sumrio2"/>
+            <w:pStyle w:val="TOC2"/>
             <w:rPr>
               <w:rFonts w:asciiTheme="minorHAnsi" w:eastAsiaTheme="minorEastAsia" w:hAnsiTheme="minorHAnsi" w:cstheme="minorBidi"/>
               <w:kern w:val="2"/>
@@ -1522,7 +1485,7 @@
         </w:p>
         <w:p>
           <w:pPr>
-            <w:pStyle w:val="Sumrio2"/>
+            <w:pStyle w:val="TOC2"/>
             <w:rPr>
               <w:rFonts w:asciiTheme="minorHAnsi" w:eastAsiaTheme="minorEastAsia" w:hAnsiTheme="minorHAnsi" w:cstheme="minorBidi"/>
               <w:kern w:val="2"/>
@@ -1597,7 +1560,7 @@
         </w:p>
         <w:p>
           <w:pPr>
-            <w:pStyle w:val="Sumrio1"/>
+            <w:pStyle w:val="TOC1"/>
             <w:rPr>
               <w:rFonts w:asciiTheme="minorHAnsi" w:eastAsiaTheme="minorEastAsia" w:hAnsiTheme="minorHAnsi" w:cstheme="minorBidi"/>
               <w:kern w:val="2"/>
@@ -1672,7 +1635,7 @@
         </w:p>
         <w:p>
           <w:pPr>
-            <w:pStyle w:val="Sumrio1"/>
+            <w:pStyle w:val="TOC1"/>
             <w:rPr>
               <w:rFonts w:asciiTheme="minorHAnsi" w:eastAsiaTheme="minorEastAsia" w:hAnsiTheme="minorHAnsi" w:cstheme="minorBidi"/>
               <w:kern w:val="2"/>
@@ -1747,7 +1710,7 @@
         </w:p>
         <w:p>
           <w:pPr>
-            <w:pStyle w:val="Sumrio1"/>
+            <w:pStyle w:val="TOC1"/>
             <w:rPr>
               <w:rFonts w:asciiTheme="minorHAnsi" w:eastAsiaTheme="minorEastAsia" w:hAnsiTheme="minorHAnsi" w:cstheme="minorBidi"/>
               <w:kern w:val="2"/>
@@ -1824,7 +1787,7 @@
         </w:p>
         <w:p>
           <w:pPr>
-            <w:pStyle w:val="Sumrio1"/>
+            <w:pStyle w:val="TOC1"/>
             <w:tabs>
               <w:tab w:val="left" w:pos="480"/>
             </w:tabs>
@@ -1855,7 +1818,7 @@
     </w:p>
     <w:p>
       <w:pPr>
-        <w:pStyle w:val="CabealhodoSumrio"/>
+        <w:pStyle w:val="TOCHeading"/>
         <w:spacing w:line="360" w:lineRule="auto"/>
         <w:rPr>
           <w:rFonts w:ascii="Arial" w:hAnsi="Arial" w:cs="Arial"/>
@@ -1886,7 +1849,7 @@
     </w:p>
     <w:p>
       <w:pPr>
-        <w:pStyle w:val="Ttulo2"/>
+        <w:pStyle w:val="Heading2"/>
         <w:numPr>
           <w:ilvl w:val="0"/>
           <w:numId w:val="36"/>
@@ -1904,7 +1867,6 @@
           <w:sz w:val="28"/>
           <w:szCs w:val="28"/>
         </w:rPr>
-        <w:lastRenderedPageBreak/>
         <w:t>CONTEXTO</w:t>
       </w:r>
       <w:bookmarkEnd w:id="0"/>
@@ -1991,21 +1953,7 @@
         <w:rPr>
           <w:rFonts w:eastAsia="Arial"/>
         </w:rPr>
-        <w:t xml:space="preserve">Evidencia-se que, neste ano (2024), segundo a </w:t>
-      </w:r>
-      <w:proofErr w:type="spellStart"/>
-      <w:r>
-        <w:rPr>
-          <w:rFonts w:eastAsia="Arial"/>
-        </w:rPr>
-        <w:t>International</w:t>
-      </w:r>
-      <w:proofErr w:type="spellEnd"/>
-      <w:r>
-        <w:rPr>
-          <w:rFonts w:eastAsia="Arial"/>
-        </w:rPr>
-        <w:t xml:space="preserve"> Data Corporation (IDC), empresa de pesquisa de mercado, foram vendidos 59,8 milhões de PCs em todo o mundo, tendo o aumento de 1,5% em relação ao mesmo trimestre do ano passado (tendo as suas vendas reduzidas em 28,7%). Para um ponto de referência, no primeiro trimestre de 2019, na época da pandemia, o comércio de computadores atingiu 60,5 milhões de unidades.</w:t>
+        <w:t>Evidencia-se que, neste ano (2024), segundo a International Data Corporation (IDC), empresa de pesquisa de mercado, foram vendidos 59,8 milhões de PCs em todo o mundo, tendo o aumento de 1,5% em relação ao mesmo trimestre do ano passado (tendo as suas vendas reduzidas em 28,7%). Para um ponto de referência, no primeiro trimestre de 2019, na época da pandemia, o comércio de computadores atingiu 60,5 milhões de unidades.</w:t>
       </w:r>
     </w:p>
     <w:p>
@@ -2021,21 +1969,7 @@
         <w:rPr>
           <w:rFonts w:eastAsia="Arial"/>
         </w:rPr>
-        <w:t xml:space="preserve">Já no mercado brasileiro, Norberto </w:t>
-      </w:r>
-      <w:proofErr w:type="spellStart"/>
-      <w:r>
-        <w:rPr>
-          <w:rFonts w:eastAsia="Arial"/>
-        </w:rPr>
-        <w:t>Maraschin</w:t>
-      </w:r>
-      <w:proofErr w:type="spellEnd"/>
-      <w:r>
-        <w:rPr>
-          <w:rFonts w:eastAsia="Arial"/>
-        </w:rPr>
-        <w:t xml:space="preserve"> Filho, vice-presidente de Negócio de Consumo e Mobilidade da Positivo Tecnologia, afirma que o mercado está 33% superior quando comparado a 2019.</w:t>
+        <w:t>Já no mercado brasileiro, Norberto Maraschin Filho, vice-presidente de Negócio de Consumo e Mobilidade da Positivo Tecnologia, afirma que o mercado está 33% superior quando comparado a 2019.</w:t>
       </w:r>
     </w:p>
     <w:p>
@@ -2047,10 +1981,10 @@
       <w:r>
         <w:rPr>
           <w:rFonts w:eastAsia="Arial"/>
-        </w:rPr>
-        <w:lastRenderedPageBreak/>
+          <w:noProof/>
+        </w:rPr>
         <w:drawing>
-          <wp:anchor distT="0" distB="0" distL="114300" distR="114300" simplePos="0" relativeHeight="251659264" behindDoc="1" locked="0" layoutInCell="1" allowOverlap="1" wp14:anchorId="618B7284" wp14:editId="1B6A7B3B">
+          <wp:anchor distT="0" distB="0" distL="114300" distR="114300" simplePos="0" relativeHeight="251658241" behindDoc="1" locked="0" layoutInCell="1" allowOverlap="1" wp14:anchorId="618B7284" wp14:editId="1B6A7B3B">
             <wp:simplePos x="0" y="0"/>
             <wp:positionH relativeFrom="margin">
               <wp:posOffset>53340</wp:posOffset>
@@ -2112,33 +2046,11 @@
           </wp:anchor>
         </w:drawing>
       </w:r>
-      <w:proofErr w:type="spellStart"/>
       <w:r>
         <w:rPr>
           <w:rFonts w:eastAsia="Arial"/>
         </w:rPr>
-        <w:t>Counterpoint</w:t>
-      </w:r>
-      <w:proofErr w:type="spellEnd"/>
-      <w:r>
-        <w:rPr>
-          <w:rFonts w:eastAsia="Arial"/>
-        </w:rPr>
-        <w:t xml:space="preserve"> </w:t>
-      </w:r>
-      <w:proofErr w:type="spellStart"/>
-      <w:r>
-        <w:rPr>
-          <w:rFonts w:eastAsia="Arial"/>
-        </w:rPr>
-        <w:t>Research</w:t>
-      </w:r>
-      <w:proofErr w:type="spellEnd"/>
-      <w:r>
-        <w:rPr>
-          <w:rFonts w:eastAsia="Arial"/>
-        </w:rPr>
-        <w:t xml:space="preserve"> realizou uma pesquisa comparando a quantidade exportação de computadores em milhões de unidades nos primeiros trimestres do</w:t>
+        <w:t>Counterpoint Research realizou uma pesquisa comparando a quantidade exportação de computadores em milhões de unidades nos primeiros trimestres do</w:t>
       </w:r>
       <w:r>
         <w:rPr>
@@ -2297,21 +2209,7 @@
         <w:rPr>
           <w:rFonts w:eastAsia="Arial"/>
         </w:rPr>
-        <w:t xml:space="preserve">Os estudos de </w:t>
-      </w:r>
-      <w:proofErr w:type="spellStart"/>
-      <w:r>
-        <w:rPr>
-          <w:rFonts w:eastAsia="Arial"/>
-        </w:rPr>
-        <w:t>Condair</w:t>
-      </w:r>
-      <w:proofErr w:type="spellEnd"/>
-      <w:r>
-        <w:rPr>
-          <w:rFonts w:eastAsia="Arial"/>
-        </w:rPr>
-        <w:t xml:space="preserve"> aponta que a umidade relativa (UR) deve ser mantido entre 40% </w:t>
+        <w:t xml:space="preserve">Os estudos de Condair aponta que a umidade relativa (UR) deve ser mantido entre 40% </w:t>
       </w:r>
       <w:r>
         <w:rPr>
@@ -2347,21 +2245,7 @@
         <w:rPr>
           <w:rFonts w:eastAsia="Arial"/>
         </w:rPr>
-        <w:t xml:space="preserve">Algumas fontes como Avast, Norton, </w:t>
-      </w:r>
-      <w:proofErr w:type="gramStart"/>
-      <w:r>
-        <w:rPr>
-          <w:rFonts w:eastAsia="Arial"/>
-        </w:rPr>
-        <w:t>Crucial</w:t>
-      </w:r>
-      <w:proofErr w:type="gramEnd"/>
-      <w:r>
-        <w:rPr>
-          <w:rFonts w:eastAsia="Arial"/>
-        </w:rPr>
-        <w:t xml:space="preserve"> afirmam que a temperatura ideal que o CPU deve ser mantida é de 40-65°C. Abaixo dos 80°C está na faixa normal e acima disso há chances de danificar o seu componente. Porém, vale ressaltar que </w:t>
+        <w:t xml:space="preserve">Algumas fontes como Avast, Norton, Crucial afirmam que a temperatura ideal que o CPU deve ser mantida é de 40-65°C. Abaixo dos 80°C está na faixa normal e acima disso há chances de danificar o seu componente. Porém, vale ressaltar que </w:t>
       </w:r>
       <w:r>
         <w:rPr>
@@ -2411,40 +2295,7 @@
         <w:rPr>
           <w:rFonts w:eastAsia="Arial"/>
         </w:rPr>
-        <w:t xml:space="preserve">A GPU é um hardware </w:t>
-      </w:r>
-      <w:r>
-        <w:rPr>
-          <w:rFonts w:eastAsia="Arial"/>
-        </w:rPr>
-        <w:t>dos computadores focados</w:t>
-      </w:r>
-      <w:r>
-        <w:rPr>
-          <w:rFonts w:eastAsia="Arial"/>
-        </w:rPr>
-        <w:t xml:space="preserve"> para os consumidores de jogos eletrônicos, sendo assim, a sua tolerância térmica chega ao limite de </w:t>
-      </w:r>
-      <w:r>
-        <w:rPr>
-          <w:rFonts w:eastAsia="Arial"/>
-        </w:rPr>
-        <w:lastRenderedPageBreak/>
-        <w:t xml:space="preserve">95°C. As </w:t>
-      </w:r>
-      <w:proofErr w:type="spellStart"/>
-      <w:r>
-        <w:rPr>
-          <w:rFonts w:eastAsia="Arial"/>
-        </w:rPr>
-        <w:t>GPUs</w:t>
-      </w:r>
-      <w:proofErr w:type="spellEnd"/>
-      <w:r>
-        <w:rPr>
-          <w:rFonts w:eastAsia="Arial"/>
-        </w:rPr>
-        <w:t xml:space="preserve"> de nova geração podem ultrapassar dos 100°C. Mesmo assim, é recomendado que a temperatura dos GPU se mantenha entre 70-85°C.</w:t>
+        <w:t>A GPU é um hardware dos computadores focados para os consumidores de jogos eletrônicos, sendo assim, a sua tolerância térmica chega ao limite de 95°C. As GPUs de nova geração podem ultrapassar dos 100°C. Mesmo assim, é recomendado que a temperatura dos GPU se mantenha entre 70-85°C.</w:t>
       </w:r>
     </w:p>
     <w:p>
@@ -2458,19 +2309,11 @@
           <w:rFonts w:eastAsia="Arial"/>
         </w:rPr>
       </w:pPr>
-      <w:proofErr w:type="spellStart"/>
       <w:r>
         <w:rPr>
           <w:rFonts w:eastAsia="Arial"/>
         </w:rPr>
-        <w:t>Lifewire</w:t>
-      </w:r>
-      <w:proofErr w:type="spellEnd"/>
-      <w:r>
-        <w:rPr>
-          <w:rFonts w:eastAsia="Arial"/>
-        </w:rPr>
-        <w:t xml:space="preserve"> diz que a temperatura abaixo de 50°C se situa na faixa boa, mais precisamente, entre 20-80°C. Acima do 80°C se aproxima do perigo.</w:t>
+        <w:t>Lifewire diz que a temperatura abaixo de 50°C se situa na faixa boa, mais precisamente, entre 20-80°C. Acima do 80°C se aproxima do perigo.</w:t>
       </w:r>
     </w:p>
     <w:p>
@@ -2487,7 +2330,7 @@
           <w:noProof/>
         </w:rPr>
         <w:drawing>
-          <wp:anchor distT="0" distB="0" distL="114300" distR="114300" simplePos="0" relativeHeight="251660288" behindDoc="1" locked="0" layoutInCell="1" allowOverlap="1" wp14:anchorId="49BAACD0" wp14:editId="12D8D776">
+          <wp:anchor distT="0" distB="0" distL="114300" distR="114300" simplePos="0" relativeHeight="251658242" behindDoc="1" locked="0" layoutInCell="1" allowOverlap="1" wp14:anchorId="49BAACD0" wp14:editId="12D8D776">
             <wp:simplePos x="0" y="0"/>
             <wp:positionH relativeFrom="margin">
               <wp:align>center</wp:align>
@@ -2753,21 +2596,7 @@
         <w:rPr>
           <w:rFonts w:eastAsia="Arial"/>
         </w:rPr>
-        <w:t xml:space="preserve"> </w:t>
-      </w:r>
-      <w:proofErr w:type="spellStart"/>
-      <w:r>
-        <w:rPr>
-          <w:rFonts w:eastAsia="Arial"/>
-        </w:rPr>
-        <w:t>Umitrix</w:t>
-      </w:r>
-      <w:proofErr w:type="spellEnd"/>
-      <w:r>
-        <w:rPr>
-          <w:rFonts w:eastAsia="Arial"/>
-        </w:rPr>
-        <w:t xml:space="preserve"> desenvolverá um sistema de monitoramento no estoque por meio da extração de dados do ambiente através de sensores de Arduíno, visando o melhor monitoramento do ambiente e redução dos acidentes previsíveis.</w:t>
+        <w:t xml:space="preserve"> Umitrix desenvolverá um sistema de monitoramento no estoque por meio da extração de dados do ambiente através de sensores de Arduíno, visando o melhor monitoramento do ambiente e redução dos acidentes previsíveis.</w:t>
       </w:r>
     </w:p>
     <w:p>
@@ -2792,7 +2621,7 @@
     </w:p>
     <w:p>
       <w:pPr>
-        <w:pStyle w:val="Ttulo2"/>
+        <w:pStyle w:val="Heading2"/>
         <w:numPr>
           <w:ilvl w:val="0"/>
           <w:numId w:val="36"/>
@@ -2809,7 +2638,6 @@
           <w:sz w:val="28"/>
           <w:szCs w:val="28"/>
         </w:rPr>
-        <w:lastRenderedPageBreak/>
         <w:t>JUSTIFICATIVA DO PROJETO</w:t>
       </w:r>
       <w:bookmarkEnd w:id="2"/>
@@ -2817,71 +2645,39 @@
     <w:p>
       <w:pPr>
         <w:pStyle w:val="ABNTGeral"/>
+        <w:ind w:firstLine="708"/>
         <w:rPr>
           <w:rFonts w:eastAsia="Arial"/>
         </w:rPr>
       </w:pPr>
-      <w:r>
-        <w:t xml:space="preserve">   </w:t>
-      </w:r>
-      <w:r>
+      <w:ins w:id="3" w:author="Microsoft Word" w:date="2024-10-02T17:17:00Z">
+        <w:r>
+          <w:rPr>
+            <w:rFonts w:eastAsia="Arial"/>
+          </w:rPr>
+          <w:t>Essa modernização reduz custos operacionais e manutenção ao evitar danos aos equipamentos e melhorar a gestão do estoque. O novo sistema oferece uma solução prática e eficiente, alinhando-se com as necessidades modernas de monitoramento e gestão.</w:t>
+        </w:r>
+        <w:r>
+          <w:rPr>
+            <w:rFonts w:eastAsia="Arial"/>
+          </w:rPr>
+          <w:t>Redução d</w:t>
+        </w:r>
+      </w:ins>
+    </w:p>
+    <w:p>
+      <w:pPr>
+        <w:pStyle w:val="ABNTGeral"/>
+        <w:ind w:firstLine="708"/>
         <w:rPr>
           <w:rFonts w:eastAsia="Arial"/>
         </w:rPr>
-        <w:t xml:space="preserve">  Os sistemas antigos, baseados em métodos analógicos, eram limitados e não permitiam acesso remoto ou atualizações em tempo real, a implementação desse novo sistema de monitoramento térmico moderniza o controle ambiental, fornecendo dados precisos e atualizados na dashboard acessível de qualquer lugar.</w:t>
-      </w:r>
-    </w:p>
-    <w:p>
-      <w:pPr>
-        <w:pStyle w:val="ABNTGeral"/>
-        <w:rPr>
-          <w:rFonts w:eastAsia="Arial"/>
-        </w:rPr>
-      </w:pPr>
-      <w:r>
-        <w:rPr>
-          <w:rFonts w:eastAsia="Arial"/>
-        </w:rPr>
-        <w:t>Essa modernização reduz custos operacionais e manutenção ao evitar danos aos equipamentos e melhorar a gestão do estoque. O novo sistema oferece uma solução prática e eficiente, alinhando-se com as necessidades modernas de monitoramento e gestão.</w:t>
-      </w:r>
-    </w:p>
-    <w:p>
-      <w:pPr>
-        <w:pStyle w:val="Ttulo2"/>
-        <w:rPr>
-          <w:sz w:val="28"/>
-          <w:szCs w:val="28"/>
-        </w:rPr>
-      </w:pPr>
-      <w:r>
-        <w:rPr>
-          <w:sz w:val="28"/>
-          <w:szCs w:val="28"/>
-        </w:rPr>
-        <w:br/>
-      </w:r>
-      <w:r>
-        <w:rPr>
-          <w:sz w:val="28"/>
-          <w:szCs w:val="28"/>
-        </w:rPr>
-        <w:br/>
-      </w:r>
-    </w:p>
-    <w:p>
-      <w:pPr>
-        <w:pStyle w:val="Ttulo2"/>
-        <w:ind w:left="720"/>
-        <w:rPr>
-          <w:sz w:val="28"/>
-          <w:szCs w:val="28"/>
-        </w:rPr>
-      </w:pPr>
-      <w:bookmarkStart w:id="3" w:name="_Toc176812049"/>
-    </w:p>
-    <w:p>
-      <w:pPr>
-        <w:pStyle w:val="Ttulo2"/>
+      </w:pPr>
+      <w:bookmarkStart w:id="4" w:name="_Toc176812049"/>
+    </w:p>
+    <w:p>
+      <w:pPr>
+        <w:pStyle w:val="Heading2"/>
         <w:numPr>
           <w:ilvl w:val="0"/>
           <w:numId w:val="36"/>
@@ -2899,7 +2695,7 @@
         </w:rPr>
         <w:t>OBJETIVO</w:t>
       </w:r>
-      <w:bookmarkEnd w:id="3"/>
+      <w:bookmarkEnd w:id="4"/>
     </w:p>
     <w:p>
       <w:pPr>
@@ -2915,21 +2711,7 @@
         <w:rPr>
           <w:rFonts w:eastAsia="Arial"/>
         </w:rPr>
-        <w:t xml:space="preserve"> </w:t>
-      </w:r>
-      <w:proofErr w:type="spellStart"/>
-      <w:r>
-        <w:rPr>
-          <w:rFonts w:eastAsia="Arial"/>
-        </w:rPr>
-        <w:t>Umitrix</w:t>
-      </w:r>
-      <w:proofErr w:type="spellEnd"/>
-      <w:r>
-        <w:rPr>
-          <w:rFonts w:eastAsia="Arial"/>
-        </w:rPr>
-        <w:t xml:space="preserve"> irá desenvolver e implementar um sistema de monitoramento térmico para medir temperatura e umidade em estoques de computadores de pequenos e médio porte. O sistema fornecerá dados, a partir do Arduino junto aos sensores que serão apresentados em uma dashboard web. Isso vai permitir detectar rapidamente qualquer variação no clima que possa prejudicar os produtos e tomar medidas preventivas de forma ágil.</w:t>
+        <w:t xml:space="preserve"> Umitrix irá desenvolver e implementar um sistema de monitoramento térmico para medir temperatura e umidade em estoques de computadores de pequenos e médio porte. O sistema fornecerá dados, a partir do Arduino junto aos sensores que serão apresentados em uma dashboard web. Isso vai permitir detectar rapidamente qualquer variação no clima que possa prejudicar os produtos e tomar medidas preventivas de forma ágil.</w:t>
       </w:r>
       <w:r>
         <w:rPr>
@@ -3008,7 +2790,7 @@
     </w:p>
     <w:p>
       <w:pPr>
-        <w:pStyle w:val="Ttulo2"/>
+        <w:pStyle w:val="Heading2"/>
         <w:numPr>
           <w:ilvl w:val="0"/>
           <w:numId w:val="36"/>
@@ -3019,13 +2801,12 @@
           <w:szCs w:val="28"/>
         </w:rPr>
       </w:pPr>
-      <w:bookmarkStart w:id="4" w:name="_Toc176812050"/>
+      <w:bookmarkStart w:id="5" w:name="_Toc176812050"/>
       <w:r>
         <w:rPr>
           <w:sz w:val="28"/>
           <w:szCs w:val="28"/>
         </w:rPr>
-        <w:lastRenderedPageBreak/>
         <w:t>E</w:t>
       </w:r>
       <w:r>
@@ -3035,7 +2816,7 @@
         </w:rPr>
         <w:t>SCOPO</w:t>
       </w:r>
-      <w:bookmarkEnd w:id="4"/>
+      <w:bookmarkEnd w:id="5"/>
     </w:p>
     <w:p>
       <w:pPr>
@@ -3052,15 +2833,7 @@
         <w:ind w:firstLine="708"/>
       </w:pPr>
       <w:r>
-        <w:t xml:space="preserve">O projeto </w:t>
-      </w:r>
-      <w:proofErr w:type="spellStart"/>
-      <w:r>
-        <w:t>Umitrix</w:t>
-      </w:r>
-      <w:proofErr w:type="spellEnd"/>
-      <w:r>
-        <w:t xml:space="preserve"> visa desenvolver e implementar um sistema de monitoramento da temperatura e umidade </w:t>
+        <w:t xml:space="preserve">O projeto Umitrix visa desenvolver e implementar um sistema de monitoramento da temperatura e umidade </w:t>
       </w:r>
       <w:r>
         <w:t>dentro do estoque de computadores de pequeno e médio</w:t>
@@ -3084,13 +2857,17 @@
         <w:ind w:firstLine="708"/>
       </w:pPr>
       <w:r>
-        <w:t xml:space="preserve">Os dados extraídos pelos sensores DHT11 dentro do estoque serão armazenados no banco de dados MySQL, que posteriormente serão manipulados e tratados para a exibição deles em forma de gráficos dentro da Dashboard no sistema da </w:t>
-      </w:r>
-      <w:proofErr w:type="spellStart"/>
-      <w:r>
-        <w:t>Umitrix</w:t>
-      </w:r>
-      <w:proofErr w:type="spellEnd"/>
+        <w:t>Os dados extraídos pelos sensores DHT11 dentro do estoque serão armazenados no banco de dados MySQL</w:t>
+      </w:r>
+      <w:r>
+        <w:t xml:space="preserve"> </w:t>
+      </w:r>
+      <w:r>
+        <w:t>server</w:t>
+      </w:r>
+      <w:r>
+        <w:t>, que posteriormente serão manipulados e tratados para a exibição deles em forma de gráficos dentro da Dashboard no sistema da Umitrix</w:t>
+      </w:r>
       <w:r>
         <w:t xml:space="preserve"> com funcionamento 24 horas durante 7 dias por semana</w:t>
       </w:r>
@@ -3113,15 +2890,7 @@
         <w:t>feito</w:t>
       </w:r>
       <w:r>
-        <w:t xml:space="preserve"> por meio das linguagens de software: HTML, CSS, </w:t>
-      </w:r>
-      <w:proofErr w:type="spellStart"/>
-      <w:r>
-        <w:t>JavaScript</w:t>
-      </w:r>
-      <w:proofErr w:type="spellEnd"/>
-      <w:r>
-        <w:t xml:space="preserve"> e Chart.js.</w:t>
+        <w:t xml:space="preserve"> por meio das linguagens de software: HTML, CSS, JavaScript e Chart.js.</w:t>
       </w:r>
     </w:p>
     <w:p>
@@ -3182,7 +2951,7 @@
     </w:p>
     <w:p>
       <w:pPr>
-        <w:pStyle w:val="Ttulo2"/>
+        <w:pStyle w:val="Heading2"/>
         <w:numPr>
           <w:ilvl w:val="0"/>
           <w:numId w:val="36"/>
@@ -3193,16 +2962,15 @@
           <w:szCs w:val="28"/>
         </w:rPr>
       </w:pPr>
-      <w:bookmarkStart w:id="5" w:name="_Toc176812051"/>
+      <w:bookmarkStart w:id="6" w:name="_Toc176812051"/>
       <w:r>
         <w:rPr>
           <w:sz w:val="28"/>
           <w:szCs w:val="28"/>
         </w:rPr>
-        <w:lastRenderedPageBreak/>
         <w:t>PREMISSAS</w:t>
       </w:r>
-      <w:bookmarkEnd w:id="5"/>
+      <w:bookmarkEnd w:id="6"/>
     </w:p>
     <w:p>
       <w:pPr>
@@ -3611,21 +3379,7 @@
         <w:rPr>
           <w:rFonts w:eastAsia="Arial"/>
         </w:rPr>
-        <w:t xml:space="preserve">O cliente deve contar o próprio computador. A </w:t>
-      </w:r>
-      <w:proofErr w:type="spellStart"/>
-      <w:r>
-        <w:rPr>
-          <w:rFonts w:eastAsia="Arial"/>
-        </w:rPr>
-        <w:t>Umitrix</w:t>
-      </w:r>
-      <w:proofErr w:type="spellEnd"/>
-      <w:r>
-        <w:rPr>
-          <w:rFonts w:eastAsia="Arial"/>
-        </w:rPr>
-        <w:t xml:space="preserve"> não será </w:t>
+        <w:t xml:space="preserve">O cliente deve contar o próprio computador. A Umitrix não será </w:t>
       </w:r>
       <w:r>
         <w:rPr>
@@ -3768,7 +3522,6 @@
           <w:bCs/>
           <w:color w:val="000000" w:themeColor="text1"/>
         </w:rPr>
-        <w:lastRenderedPageBreak/>
         <w:t>5.</w:t>
       </w:r>
       <w:r>
@@ -3967,7 +3720,7 @@
     </w:p>
     <w:p>
       <w:pPr>
-        <w:pStyle w:val="Ttulo2"/>
+        <w:pStyle w:val="Heading2"/>
         <w:numPr>
           <w:ilvl w:val="0"/>
           <w:numId w:val="36"/>
@@ -3978,16 +3731,15 @@
           <w:szCs w:val="28"/>
         </w:rPr>
       </w:pPr>
-      <w:bookmarkStart w:id="6" w:name="_Toc176812052"/>
+      <w:bookmarkStart w:id="7" w:name="_Toc176812052"/>
       <w:r>
         <w:rPr>
           <w:sz w:val="28"/>
           <w:szCs w:val="28"/>
         </w:rPr>
-        <w:lastRenderedPageBreak/>
         <w:t>RESTRIÇÕES</w:t>
       </w:r>
-      <w:bookmarkEnd w:id="6"/>
+      <w:bookmarkEnd w:id="7"/>
     </w:p>
     <w:p>
       <w:pPr>
@@ -4158,21 +3910,12 @@
         </w:rPr>
         <w:tab/>
       </w:r>
-      <w:proofErr w:type="spellStart"/>
       <w:r>
         <w:rPr>
           <w:bCs/>
           <w:color w:val="000000" w:themeColor="text1"/>
         </w:rPr>
-        <w:t>Umitrix</w:t>
-      </w:r>
-      <w:proofErr w:type="spellEnd"/>
-      <w:r>
-        <w:rPr>
-          <w:bCs/>
-          <w:color w:val="000000" w:themeColor="text1"/>
-        </w:rPr>
-        <w:t xml:space="preserve"> não será responsabilidade por </w:t>
+        <w:t xml:space="preserve">Umitrix não será responsabilidade por </w:t>
       </w:r>
       <w:r>
         <w:rPr>
@@ -4321,55 +4064,21 @@
           <w:bCs/>
           <w:color w:val="000000" w:themeColor="text1"/>
         </w:rPr>
-        <w:t xml:space="preserve"> de programa: HTML, CSS, </w:t>
-      </w:r>
-      <w:proofErr w:type="spellStart"/>
+        <w:t xml:space="preserve"> de programa: HTML, CSS, JavaScript</w:t>
+      </w:r>
       <w:r>
         <w:rPr>
           <w:bCs/>
           <w:color w:val="000000" w:themeColor="text1"/>
         </w:rPr>
-        <w:t>JavaScript</w:t>
-      </w:r>
-      <w:proofErr w:type="spellEnd"/>
+        <w:t>, chartJS</w:t>
+      </w:r>
       <w:r>
         <w:rPr>
           <w:bCs/>
           <w:color w:val="000000" w:themeColor="text1"/>
         </w:rPr>
-        <w:t xml:space="preserve">, </w:t>
-      </w:r>
-      <w:proofErr w:type="spellStart"/>
-      <w:r>
-        <w:rPr>
-          <w:bCs/>
-          <w:color w:val="000000" w:themeColor="text1"/>
-        </w:rPr>
-        <w:t>chartJS</w:t>
-      </w:r>
-      <w:proofErr w:type="spellEnd"/>
-      <w:r>
-        <w:rPr>
-          <w:bCs/>
-          <w:color w:val="000000" w:themeColor="text1"/>
-        </w:rPr>
-        <w:t xml:space="preserve"> e API oferecido pela instituição </w:t>
-      </w:r>
-      <w:proofErr w:type="spellStart"/>
-      <w:r>
-        <w:rPr>
-          <w:bCs/>
-          <w:color w:val="000000" w:themeColor="text1"/>
-        </w:rPr>
-        <w:t>SPTech</w:t>
-      </w:r>
-      <w:proofErr w:type="spellEnd"/>
-      <w:r>
-        <w:rPr>
-          <w:bCs/>
-          <w:color w:val="000000" w:themeColor="text1"/>
-        </w:rPr>
-        <w:t>.</w:t>
+        <w:t xml:space="preserve"> e API oferecido pela instituição SPTech.</w:t>
       </w:r>
     </w:p>
     <w:p>
@@ -4430,23 +4139,7 @@
           <w:bCs/>
           <w:color w:val="000000" w:themeColor="text1"/>
         </w:rPr>
-        <w:t xml:space="preserve">compatíveis com o nosso sistema são: Google Chrome, Edge, Safari, </w:t>
-      </w:r>
-      <w:proofErr w:type="spellStart"/>
-      <w:r>
-        <w:rPr>
-          <w:bCs/>
-          <w:color w:val="000000" w:themeColor="text1"/>
-        </w:rPr>
-        <w:t>Brave</w:t>
-      </w:r>
-      <w:proofErr w:type="spellEnd"/>
-      <w:r>
-        <w:rPr>
-          <w:bCs/>
-          <w:color w:val="000000" w:themeColor="text1"/>
-        </w:rPr>
-        <w:t>. O não uso destes pod</w:t>
+        <w:t>compatíveis com o nosso sistema são: Google Chrome, Edge, Safari, Brave. O não uso destes pod</w:t>
       </w:r>
       <w:r>
         <w:rPr>
@@ -4567,17 +4260,16 @@
     </w:p>
     <w:p>
       <w:pPr>
-        <w:pStyle w:val="Ttulo1"/>
+        <w:pStyle w:val="Heading1"/>
         <w:numPr>
           <w:ilvl w:val="0"/>
           <w:numId w:val="36"/>
         </w:numPr>
         <w:jc w:val="center"/>
       </w:pPr>
-      <w:bookmarkStart w:id="7" w:name="_Toc176812053"/>
-      <w:bookmarkStart w:id="8" w:name="_Toc135718996"/>
-      <w:r>
-        <w:lastRenderedPageBreak/>
+      <w:bookmarkStart w:id="8" w:name="_Toc176812053"/>
+      <w:bookmarkStart w:id="9" w:name="_Toc135718996"/>
+      <w:r>
         <w:t>DIAGR</w:t>
       </w:r>
       <w:r>
@@ -4586,7 +4278,7 @@
       <w:r>
         <w:t>VISÃO DE NEGÓCIO</w:t>
       </w:r>
-      <w:bookmarkEnd w:id="7"/>
+      <w:bookmarkEnd w:id="8"/>
     </w:p>
     <w:p/>
     <w:p>
@@ -4653,18 +4345,18 @@
     <w:p/>
     <w:p>
       <w:pPr>
-        <w:pStyle w:val="Ttulo1"/>
+        <w:pStyle w:val="Heading1"/>
         <w:numPr>
           <w:ilvl w:val="0"/>
           <w:numId w:val="36"/>
         </w:numPr>
         <w:jc w:val="center"/>
       </w:pPr>
-      <w:bookmarkStart w:id="9" w:name="_Toc176812054"/>
+      <w:bookmarkStart w:id="10" w:name="_Toc176812054"/>
       <w:r>
         <w:t>BACKLOG</w:t>
       </w:r>
-      <w:bookmarkEnd w:id="9"/>
+      <w:bookmarkEnd w:id="10"/>
     </w:p>
     <w:p>
       <w:pPr>
@@ -4734,13 +4426,8 @@
       <w:pPr>
         <w:jc w:val="center"/>
       </w:pPr>
-      <w:proofErr w:type="gramStart"/>
-      <w:r>
-        <w:t>E TAMBÉM</w:t>
-      </w:r>
-      <w:proofErr w:type="gramEnd"/>
-      <w:r>
-        <w:t xml:space="preserve"> ATUALIZAR AS REFERÊNCIAS</w:t>
+      <w:r>
+        <w:t>E TAMBÉM ATUALIZAR AS REFERÊNCIAS</w:t>
       </w:r>
     </w:p>
     <w:p/>
@@ -4758,7 +4445,7 @@
         </w:rPr>
       </w:pPr>
     </w:p>
-    <w:bookmarkEnd w:id="8"/>
+    <w:bookmarkEnd w:id="9"/>
     <w:p/>
     <w:p>
       <w:pPr>
@@ -4791,7 +4478,7 @@
     </w:p>
     <w:p>
       <w:pPr>
-        <w:pStyle w:val="Ttulo1"/>
+        <w:pStyle w:val="Heading1"/>
         <w:numPr>
           <w:ilvl w:val="0"/>
           <w:numId w:val="36"/>
@@ -4801,27 +4488,26 @@
           <w:lang w:val="en-US"/>
         </w:rPr>
       </w:pPr>
-      <w:bookmarkStart w:id="10" w:name="_Toc128740630"/>
-      <w:bookmarkStart w:id="11" w:name="_Toc135063932"/>
-      <w:bookmarkStart w:id="12" w:name="_Toc135718997"/>
-      <w:bookmarkStart w:id="13" w:name="_Toc176812055"/>
+      <w:bookmarkStart w:id="11" w:name="_Toc128740630"/>
+      <w:bookmarkStart w:id="12" w:name="_Toc135063932"/>
+      <w:bookmarkStart w:id="13" w:name="_Toc135718997"/>
+      <w:bookmarkStart w:id="14" w:name="_Toc176812055"/>
       <w:r>
         <w:rPr>
           <w:lang w:val="en-US"/>
         </w:rPr>
-        <w:lastRenderedPageBreak/>
         <w:t>REFERÊNCIAS</w:t>
       </w:r>
-      <w:bookmarkEnd w:id="10"/>
       <w:bookmarkEnd w:id="11"/>
       <w:bookmarkEnd w:id="12"/>
+      <w:bookmarkEnd w:id="13"/>
       <w:r>
         <w:rPr>
           <w:lang w:val="en-US"/>
         </w:rPr>
         <w:t xml:space="preserve"> BIBLIOGRAFICAS</w:t>
       </w:r>
-      <w:bookmarkEnd w:id="13"/>
+      <w:bookmarkEnd w:id="14"/>
     </w:p>
     <w:p>
       <w:pPr>
@@ -4831,7 +4517,6 @@
           <w:szCs w:val="24"/>
         </w:rPr>
       </w:pPr>
-      <w:proofErr w:type="spellStart"/>
       <w:r>
         <w:rPr>
           <w:rFonts w:ascii="Arial" w:eastAsia="Arial" w:hAnsi="Arial" w:cs="Arial"/>
@@ -4841,7 +4526,6 @@
         </w:rPr>
         <w:t>GCFGlobal</w:t>
       </w:r>
-      <w:proofErr w:type="spellEnd"/>
       <w:r>
         <w:rPr>
           <w:rFonts w:ascii="Arial" w:eastAsia="Arial" w:hAnsi="Arial" w:cs="Arial"/>
@@ -4904,7 +4588,6 @@
           <w:szCs w:val="24"/>
         </w:rPr>
       </w:pPr>
-      <w:proofErr w:type="spellStart"/>
       <w:r>
         <w:rPr>
           <w:rFonts w:ascii="Arial" w:eastAsia="Arial" w:hAnsi="Arial" w:cs="Arial"/>
@@ -4912,17 +4595,7 @@
           <w:sz w:val="24"/>
           <w:szCs w:val="24"/>
         </w:rPr>
-        <w:t>Radioagência</w:t>
-      </w:r>
-      <w:proofErr w:type="spellEnd"/>
-      <w:r>
-        <w:rPr>
-          <w:rFonts w:ascii="Arial" w:eastAsia="Arial" w:hAnsi="Arial" w:cs="Arial"/>
-          <w:b/>
-          <w:sz w:val="24"/>
-          <w:szCs w:val="24"/>
-        </w:rPr>
-        <w:t xml:space="preserve">. </w:t>
+        <w:t xml:space="preserve">Radioagência. </w:t>
       </w:r>
       <w:r>
         <w:rPr>
@@ -4994,7 +4667,6 @@
           <w:szCs w:val="24"/>
         </w:rPr>
       </w:pPr>
-      <w:proofErr w:type="spellStart"/>
       <w:r>
         <w:rPr>
           <w:rFonts w:ascii="Arial" w:eastAsia="Arial" w:hAnsi="Arial" w:cs="Arial"/>
@@ -5002,17 +4674,7 @@
           <w:sz w:val="24"/>
           <w:szCs w:val="24"/>
         </w:rPr>
-        <w:t>CNNBrasil</w:t>
-      </w:r>
-      <w:proofErr w:type="spellEnd"/>
-      <w:r>
-        <w:rPr>
-          <w:rFonts w:ascii="Arial" w:eastAsia="Arial" w:hAnsi="Arial" w:cs="Arial"/>
-          <w:b/>
-          <w:sz w:val="24"/>
-          <w:szCs w:val="24"/>
-        </w:rPr>
-        <w:t xml:space="preserve">. </w:t>
+        <w:t xml:space="preserve">CNNBrasil. </w:t>
       </w:r>
       <w:r>
         <w:rPr>
@@ -5075,27 +4737,7 @@
           <w:sz w:val="24"/>
           <w:szCs w:val="24"/>
         </w:rPr>
-        <w:t xml:space="preserve">Mundo </w:t>
-      </w:r>
-      <w:proofErr w:type="spellStart"/>
-      <w:r>
-        <w:rPr>
-          <w:rFonts w:ascii="Arial" w:eastAsia="Arial" w:hAnsi="Arial" w:cs="Arial"/>
-          <w:b/>
-          <w:sz w:val="24"/>
-          <w:szCs w:val="24"/>
-        </w:rPr>
-        <w:t>Contectado</w:t>
-      </w:r>
-      <w:proofErr w:type="spellEnd"/>
-      <w:r>
-        <w:rPr>
-          <w:rFonts w:ascii="Arial" w:eastAsia="Arial" w:hAnsi="Arial" w:cs="Arial"/>
-          <w:b/>
-          <w:sz w:val="24"/>
-          <w:szCs w:val="24"/>
-        </w:rPr>
-        <w:t xml:space="preserve">. </w:t>
+        <w:t xml:space="preserve">Mundo Contectado. </w:t>
       </w:r>
       <w:r>
         <w:rPr>
@@ -5122,25 +4764,7 @@
             <w:sz w:val="24"/>
             <w:szCs w:val="24"/>
           </w:rPr>
-          <w:t>https://www.mundoconectado.com.br/inteligencia-artificial/ia-aumenta-venda-de-computadores-em-3-durante-prim</w:t>
-        </w:r>
-        <w:r>
-          <w:rPr>
-            <w:rStyle w:val="Hyperlink"/>
-            <w:rFonts w:ascii="Arial" w:eastAsia="Arial" w:hAnsi="Arial" w:cs="Arial"/>
-            <w:sz w:val="24"/>
-            <w:szCs w:val="24"/>
-          </w:rPr>
-          <w:t>e</w:t>
-        </w:r>
-        <w:r>
-          <w:rPr>
-            <w:rStyle w:val="Hyperlink"/>
-            <w:rFonts w:ascii="Arial" w:eastAsia="Arial" w:hAnsi="Arial" w:cs="Arial"/>
-            <w:sz w:val="24"/>
-            <w:szCs w:val="24"/>
-          </w:rPr>
-          <w:t>iro-trimestre-de-2024/</w:t>
+          <w:t>https://www.mundoconectado.com.br/inteligencia-artificial/ia-aumenta-venda-de-computadores-em-3-durante-primeiro-trimestre-de-2024/</w:t>
         </w:r>
       </w:hyperlink>
       <w:r>
@@ -5171,7 +4795,6 @@
           <w:szCs w:val="24"/>
         </w:rPr>
       </w:pPr>
-      <w:proofErr w:type="spellStart"/>
       <w:r>
         <w:rPr>
           <w:rFonts w:ascii="Arial" w:eastAsia="Arial" w:hAnsi="Arial" w:cs="Arial"/>
@@ -5180,18 +4803,7 @@
           <w:sz w:val="24"/>
           <w:szCs w:val="24"/>
         </w:rPr>
-        <w:t>Condair</w:t>
-      </w:r>
-      <w:proofErr w:type="spellEnd"/>
-      <w:r>
-        <w:rPr>
-          <w:rFonts w:ascii="Arial" w:eastAsia="Arial" w:hAnsi="Arial" w:cs="Arial"/>
-          <w:b/>
-          <w:bCs/>
-          <w:sz w:val="24"/>
-          <w:szCs w:val="24"/>
-        </w:rPr>
-        <w:t xml:space="preserve">. </w:t>
+        <w:t xml:space="preserve">Condair. </w:t>
       </w:r>
       <w:r>
         <w:rPr>
@@ -5221,29 +4833,7 @@
             <w:sz w:val="24"/>
             <w:szCs w:val="24"/>
           </w:rPr>
-          <w:t xml:space="preserve">https://www.condair.com.br/Humedad-para-electrónica-Cómo-reducir-el-polvo#:~:text=A maneira mais eficaz </w:t>
-        </w:r>
-        <w:proofErr w:type="spellStart"/>
-        <w:r>
-          <w:rPr>
-            <w:rStyle w:val="Hyperlink"/>
-            <w:rFonts w:ascii="Arial" w:eastAsia="Arial" w:hAnsi="Arial" w:cs="Arial"/>
-            <w:bCs/>
-            <w:sz w:val="24"/>
-            <w:szCs w:val="24"/>
-          </w:rPr>
-          <w:t>de,umidade</w:t>
-        </w:r>
-        <w:proofErr w:type="spellEnd"/>
-        <w:r>
-          <w:rPr>
-            <w:rStyle w:val="Hyperlink"/>
-            <w:rFonts w:ascii="Arial" w:eastAsia="Arial" w:hAnsi="Arial" w:cs="Arial"/>
-            <w:bCs/>
-            <w:sz w:val="24"/>
-            <w:szCs w:val="24"/>
-          </w:rPr>
-          <w:t xml:space="preserve"> com muito mais eficiência</w:t>
+          <w:t>https://www.condair.com.br/Humedad-para-electrónica-Cómo-reducir-el-polvo#:~:text=A maneira mais eficaz de,umidade com muito mais eficiência</w:t>
         </w:r>
       </w:hyperlink>
       <w:r>
@@ -5283,7 +4873,6 @@
           <w:bCs/>
           <w:sz w:val="24"/>
           <w:szCs w:val="24"/>
-          <w:lang w:val="en-US"/>
         </w:rPr>
         <w:t xml:space="preserve">Avast. </w:t>
       </w:r>
@@ -5294,39 +4883,18 @@
           <w:sz w:val="24"/>
           <w:szCs w:val="24"/>
         </w:rPr>
-        <w:t xml:space="preserve">Como verificar a </w:t>
-      </w:r>
-      <w:proofErr w:type="spellStart"/>
+        <w:t>Como verificar a temperature do CPU.</w:t>
+      </w:r>
       <w:r>
         <w:rPr>
           <w:rFonts w:ascii="Arial" w:eastAsia="Arial" w:hAnsi="Arial" w:cs="Arial"/>
+          <w:b/>
           <w:bCs/>
           <w:sz w:val="24"/>
           <w:szCs w:val="24"/>
         </w:rPr>
-        <w:t>temperature</w:t>
-      </w:r>
-      <w:proofErr w:type="spellEnd"/>
-      <w:r>
-        <w:rPr>
-          <w:rFonts w:ascii="Arial" w:eastAsia="Arial" w:hAnsi="Arial" w:cs="Arial"/>
-          <w:bCs/>
-          <w:sz w:val="24"/>
-          <w:szCs w:val="24"/>
-        </w:rPr>
-        <w:t xml:space="preserve"> do CPU.</w:t>
-      </w:r>
-      <w:r>
-        <w:rPr>
-          <w:rFonts w:ascii="Arial" w:eastAsia="Arial" w:hAnsi="Arial" w:cs="Arial"/>
-          <w:b/>
-          <w:bCs/>
-          <w:sz w:val="24"/>
-          <w:szCs w:val="24"/>
-        </w:rPr>
         <w:br/>
       </w:r>
-      <w:proofErr w:type="spellStart"/>
       <w:r>
         <w:rPr>
           <w:rFonts w:ascii="Arial" w:eastAsia="Arial" w:hAnsi="Arial" w:cs="Arial"/>
@@ -5346,40 +4914,7 @@
           <w:szCs w:val="24"/>
           <w:lang w:val="en-US"/>
         </w:rPr>
-        <w:t>sponível</w:t>
-      </w:r>
-      <w:proofErr w:type="spellEnd"/>
-      <w:r>
-        <w:rPr>
-          <w:rFonts w:ascii="Arial" w:eastAsia="Arial" w:hAnsi="Arial" w:cs="Arial"/>
-          <w:bCs/>
-          <w:sz w:val="24"/>
-          <w:szCs w:val="24"/>
-          <w:lang w:val="en-US"/>
-        </w:rPr>
-        <w:t xml:space="preserve"> </w:t>
-      </w:r>
-      <w:proofErr w:type="spellStart"/>
-      <w:r>
-        <w:rPr>
-          <w:rFonts w:ascii="Arial" w:eastAsia="Arial" w:hAnsi="Arial" w:cs="Arial"/>
-          <w:bCs/>
-          <w:sz w:val="24"/>
-          <w:szCs w:val="24"/>
-          <w:lang w:val="en-US"/>
-        </w:rPr>
-        <w:t>em</w:t>
-      </w:r>
-      <w:proofErr w:type="spellEnd"/>
-      <w:r>
-        <w:rPr>
-          <w:rFonts w:ascii="Arial" w:eastAsia="Arial" w:hAnsi="Arial" w:cs="Arial"/>
-          <w:bCs/>
-          <w:sz w:val="24"/>
-          <w:szCs w:val="24"/>
-          <w:lang w:val="en-US"/>
-        </w:rPr>
-        <w:t xml:space="preserve">: </w:t>
+        <w:t xml:space="preserve">sponível em: </w:t>
       </w:r>
       <w:hyperlink r:id="rId26" w:anchor=":~:text=How%20hot%20should%20my%20CPU,consider%20this%20the%20absolute%20limit" w:history="1">
         <w:r>
@@ -5391,31 +4926,7 @@
             <w:szCs w:val="24"/>
             <w:lang w:val="en-US"/>
           </w:rPr>
-          <w:t xml:space="preserve">https://www.avast.com/c-how-to-check-cpu-temperature#:~:text=How hot should my </w:t>
-        </w:r>
-        <w:proofErr w:type="spellStart"/>
-        <w:r>
-          <w:rPr>
-            <w:rStyle w:val="Hyperlink"/>
-            <w:rFonts w:ascii="Arial" w:eastAsia="Arial" w:hAnsi="Arial" w:cs="Arial"/>
-            <w:bCs/>
-            <w:sz w:val="24"/>
-            <w:szCs w:val="24"/>
-            <w:lang w:val="en-US"/>
-          </w:rPr>
-          <w:t>CPU,consider</w:t>
-        </w:r>
-        <w:proofErr w:type="spellEnd"/>
-        <w:r>
-          <w:rPr>
-            <w:rStyle w:val="Hyperlink"/>
-            <w:rFonts w:ascii="Arial" w:eastAsia="Arial" w:hAnsi="Arial" w:cs="Arial"/>
-            <w:bCs/>
-            <w:sz w:val="24"/>
-            <w:szCs w:val="24"/>
-            <w:lang w:val="en-US"/>
-          </w:rPr>
-          <w:t xml:space="preserve"> this the absolute limit</w:t>
+          <w:t>https://www.avast.com/c-how-to-check-cpu-temperature#:~:text=How hot should my CPU,consider this the absolute limit</w:t>
         </w:r>
       </w:hyperlink>
       <w:r>
@@ -5496,7 +5007,6 @@
         </w:rPr>
         <w:br/>
       </w:r>
-      <w:proofErr w:type="spellStart"/>
       <w:r>
         <w:rPr>
           <w:rFonts w:ascii="Arial" w:eastAsia="Arial" w:hAnsi="Arial" w:cs="Arial"/>
@@ -5505,40 +5015,7 @@
           <w:szCs w:val="24"/>
           <w:lang w:val="en-US"/>
         </w:rPr>
-        <w:t>Disponível</w:t>
-      </w:r>
-      <w:proofErr w:type="spellEnd"/>
-      <w:r>
-        <w:rPr>
-          <w:rFonts w:ascii="Arial" w:eastAsia="Arial" w:hAnsi="Arial" w:cs="Arial"/>
-          <w:bCs/>
-          <w:sz w:val="24"/>
-          <w:szCs w:val="24"/>
-          <w:lang w:val="en-US"/>
-        </w:rPr>
-        <w:t xml:space="preserve"> </w:t>
-      </w:r>
-      <w:proofErr w:type="spellStart"/>
-      <w:r>
-        <w:rPr>
-          <w:rFonts w:ascii="Arial" w:eastAsia="Arial" w:hAnsi="Arial" w:cs="Arial"/>
-          <w:bCs/>
-          <w:sz w:val="24"/>
-          <w:szCs w:val="24"/>
-          <w:lang w:val="en-US"/>
-        </w:rPr>
-        <w:t>em</w:t>
-      </w:r>
-      <w:proofErr w:type="spellEnd"/>
-      <w:r>
-        <w:rPr>
-          <w:rFonts w:ascii="Arial" w:eastAsia="Arial" w:hAnsi="Arial" w:cs="Arial"/>
-          <w:bCs/>
-          <w:sz w:val="24"/>
-          <w:szCs w:val="24"/>
-          <w:lang w:val="en-US"/>
-        </w:rPr>
-        <w:t xml:space="preserve">: </w:t>
+        <w:t xml:space="preserve">Disponível em: </w:t>
       </w:r>
       <w:hyperlink r:id="rId27" w:anchor=":~:text=How%20hot%20should%20my%20CPU,consider%20this%20the%20absolute%20limit" w:history="1">
         <w:r>
@@ -5550,31 +5027,7 @@
             <w:szCs w:val="24"/>
             <w:lang w:val="en-US"/>
           </w:rPr>
-          <w:t xml:space="preserve">https://www.avast.com/c-how-to-check-cpu-temperature#:~:text=How hot should my </w:t>
-        </w:r>
-        <w:proofErr w:type="spellStart"/>
-        <w:r>
-          <w:rPr>
-            <w:rStyle w:val="Hyperlink"/>
-            <w:rFonts w:ascii="Arial" w:eastAsia="Arial" w:hAnsi="Arial" w:cs="Arial"/>
-            <w:bCs/>
-            <w:sz w:val="24"/>
-            <w:szCs w:val="24"/>
-            <w:lang w:val="en-US"/>
-          </w:rPr>
-          <w:t>CPU,consider</w:t>
-        </w:r>
-        <w:proofErr w:type="spellEnd"/>
-        <w:r>
-          <w:rPr>
-            <w:rStyle w:val="Hyperlink"/>
-            <w:rFonts w:ascii="Arial" w:eastAsia="Arial" w:hAnsi="Arial" w:cs="Arial"/>
-            <w:bCs/>
-            <w:sz w:val="24"/>
-            <w:szCs w:val="24"/>
-            <w:lang w:val="en-US"/>
-          </w:rPr>
-          <w:t xml:space="preserve"> this the absolute limit</w:t>
+          <w:t>https://www.avast.com/c-how-to-check-cpu-temperature#:~:text=How hot should my CPU,consider this the absolute limit</w:t>
         </w:r>
       </w:hyperlink>
       <w:r>
@@ -5655,7 +5108,6 @@
         </w:rPr>
         <w:br/>
       </w:r>
-      <w:proofErr w:type="spellStart"/>
       <w:r>
         <w:rPr>
           <w:rFonts w:ascii="Arial" w:eastAsia="Arial" w:hAnsi="Arial" w:cs="Arial"/>
@@ -5664,40 +5116,7 @@
           <w:szCs w:val="24"/>
           <w:lang w:val="en-US"/>
         </w:rPr>
-        <w:t>Disponível</w:t>
-      </w:r>
-      <w:proofErr w:type="spellEnd"/>
-      <w:r>
-        <w:rPr>
-          <w:rFonts w:ascii="Arial" w:eastAsia="Arial" w:hAnsi="Arial" w:cs="Arial"/>
-          <w:bCs/>
-          <w:sz w:val="24"/>
-          <w:szCs w:val="24"/>
-          <w:lang w:val="en-US"/>
-        </w:rPr>
-        <w:t xml:space="preserve"> </w:t>
-      </w:r>
-      <w:proofErr w:type="spellStart"/>
-      <w:r>
-        <w:rPr>
-          <w:rFonts w:ascii="Arial" w:eastAsia="Arial" w:hAnsi="Arial" w:cs="Arial"/>
-          <w:bCs/>
-          <w:sz w:val="24"/>
-          <w:szCs w:val="24"/>
-          <w:lang w:val="en-US"/>
-        </w:rPr>
-        <w:t>em</w:t>
-      </w:r>
-      <w:proofErr w:type="spellEnd"/>
-      <w:r>
-        <w:rPr>
-          <w:rFonts w:ascii="Arial" w:eastAsia="Arial" w:hAnsi="Arial" w:cs="Arial"/>
-          <w:bCs/>
-          <w:sz w:val="24"/>
-          <w:szCs w:val="24"/>
-          <w:lang w:val="en-US"/>
-        </w:rPr>
-        <w:t xml:space="preserve">: </w:t>
+        <w:t xml:space="preserve">Disponível em: </w:t>
       </w:r>
       <w:hyperlink r:id="rId28" w:anchor=":~:text=While%20running%20intensive%20apps%20or,resulting%20in%20a%20reduced%20lifespan" w:history="1">
         <w:r>
@@ -5709,31 +5128,7 @@
             <w:szCs w:val="24"/>
             <w:lang w:val="en-US"/>
           </w:rPr>
-          <w:t xml:space="preserve">https://www.crucial.com/support/system-maintenance-cooling#:~:text=While running intensive apps </w:t>
-        </w:r>
-        <w:proofErr w:type="spellStart"/>
-        <w:r>
-          <w:rPr>
-            <w:rStyle w:val="Hyperlink"/>
-            <w:rFonts w:ascii="Arial" w:eastAsia="Arial" w:hAnsi="Arial" w:cs="Arial"/>
-            <w:bCs/>
-            <w:sz w:val="24"/>
-            <w:szCs w:val="24"/>
-            <w:lang w:val="en-US"/>
-          </w:rPr>
-          <w:t>or,resulting</w:t>
-        </w:r>
-        <w:proofErr w:type="spellEnd"/>
-        <w:r>
-          <w:rPr>
-            <w:rStyle w:val="Hyperlink"/>
-            <w:rFonts w:ascii="Arial" w:eastAsia="Arial" w:hAnsi="Arial" w:cs="Arial"/>
-            <w:bCs/>
-            <w:sz w:val="24"/>
-            <w:szCs w:val="24"/>
-            <w:lang w:val="en-US"/>
-          </w:rPr>
-          <w:t xml:space="preserve"> in a reduced lifespan</w:t>
+          <w:t>https://www.crucial.com/support/system-maintenance-cooling#:~:text=While running intensive apps or,resulting in a reduced lifespan</w:t>
         </w:r>
       </w:hyperlink>
       <w:r>
@@ -5768,48 +5163,27 @@
           <w:lang w:val="en-US"/>
         </w:rPr>
       </w:pPr>
-      <w:proofErr w:type="spellStart"/>
       <w:r>
         <w:rPr>
           <w:rFonts w:ascii="Arial" w:eastAsia="Arial" w:hAnsi="Arial" w:cs="Arial"/>
           <w:b/>
-          <w:bCs/>
-          <w:sz w:val="24"/>
-          <w:szCs w:val="24"/>
-        </w:rPr>
-        <w:lastRenderedPageBreak/>
-        <w:t>Lifewire</w:t>
-      </w:r>
-      <w:proofErr w:type="spellEnd"/>
-      <w:r>
-        <w:rPr>
-          <w:rFonts w:ascii="Arial" w:eastAsia="Arial" w:hAnsi="Arial" w:cs="Arial"/>
-          <w:b/>
-          <w:bCs/>
-          <w:sz w:val="24"/>
-          <w:szCs w:val="24"/>
-        </w:rPr>
-        <w:t xml:space="preserve">. </w:t>
-      </w:r>
-      <w:r>
-        <w:rPr>
-          <w:rFonts w:ascii="Arial" w:eastAsia="Arial" w:hAnsi="Arial" w:cs="Arial"/>
           <w:bCs/>
           <w:sz w:val="24"/>
           <w:szCs w:val="24"/>
           <w:lang w:val="en-US"/>
         </w:rPr>
-        <w:t>What’s a Safe Motherboard T</w:t>
+        <w:t>Lifewire</w:t>
       </w:r>
       <w:r>
         <w:rPr>
           <w:rFonts w:ascii="Arial" w:eastAsia="Arial" w:hAnsi="Arial" w:cs="Arial"/>
+          <w:b/>
           <w:bCs/>
           <w:sz w:val="24"/>
           <w:szCs w:val="24"/>
           <w:lang w:val="en-US"/>
         </w:rPr>
-        <w:t>emperature?</w:t>
+        <w:t xml:space="preserve">. </w:t>
       </w:r>
       <w:r>
         <w:rPr>
@@ -5819,9 +5193,8 @@
           <w:szCs w:val="24"/>
           <w:lang w:val="en-US"/>
         </w:rPr>
-        <w:br/>
-      </w:r>
-      <w:proofErr w:type="spellStart"/>
+        <w:t>What’s a Safe Motherboard T</w:t>
+      </w:r>
       <w:r>
         <w:rPr>
           <w:rFonts w:ascii="Arial" w:eastAsia="Arial" w:hAnsi="Arial" w:cs="Arial"/>
@@ -5830,9 +5203,8 @@
           <w:szCs w:val="24"/>
           <w:lang w:val="en-US"/>
         </w:rPr>
-        <w:t>Disponível</w:t>
-      </w:r>
-      <w:proofErr w:type="spellEnd"/>
+        <w:t>emperature?</w:t>
+      </w:r>
       <w:r>
         <w:rPr>
           <w:rFonts w:ascii="Arial" w:eastAsia="Arial" w:hAnsi="Arial" w:cs="Arial"/>
@@ -5841,29 +5213,8 @@
           <w:szCs w:val="24"/>
           <w:lang w:val="en-US"/>
         </w:rPr>
-        <w:t xml:space="preserve"> </w:t>
-      </w:r>
-      <w:proofErr w:type="spellStart"/>
-      <w:r>
-        <w:rPr>
-          <w:rFonts w:ascii="Arial" w:eastAsia="Arial" w:hAnsi="Arial" w:cs="Arial"/>
-          <w:bCs/>
-          <w:sz w:val="24"/>
-          <w:szCs w:val="24"/>
-          <w:lang w:val="en-US"/>
-        </w:rPr>
-        <w:t>em</w:t>
-      </w:r>
-      <w:proofErr w:type="spellEnd"/>
-      <w:r>
-        <w:rPr>
-          <w:rFonts w:ascii="Arial" w:eastAsia="Arial" w:hAnsi="Arial" w:cs="Arial"/>
-          <w:bCs/>
-          <w:sz w:val="24"/>
-          <w:szCs w:val="24"/>
-          <w:lang w:val="en-US"/>
-        </w:rPr>
-        <w:t xml:space="preserve">: </w:t>
+        <w:br/>
+        <w:t xml:space="preserve">Disponível em: </w:t>
       </w:r>
       <w:hyperlink r:id="rId29" w:anchor=":~:text=At%20its%20worst%2C%20an%20overheated,the%20CPU%20on%20the%20motherboard" w:history="1">
         <w:r>
@@ -5875,31 +5226,7 @@
             <w:szCs w:val="24"/>
             <w:lang w:val="en-US"/>
           </w:rPr>
-          <w:t xml:space="preserve">https://www.lifewire.com/safe-temperature-for-motherboard-5189570#:~:text=At its worst%2C an </w:t>
-        </w:r>
-        <w:proofErr w:type="spellStart"/>
-        <w:r>
-          <w:rPr>
-            <w:rStyle w:val="Hyperlink"/>
-            <w:rFonts w:ascii="Arial" w:eastAsia="Arial" w:hAnsi="Arial" w:cs="Arial"/>
-            <w:bCs/>
-            <w:sz w:val="24"/>
-            <w:szCs w:val="24"/>
-            <w:lang w:val="en-US"/>
-          </w:rPr>
-          <w:t>overheated,the</w:t>
-        </w:r>
-        <w:proofErr w:type="spellEnd"/>
-        <w:r>
-          <w:rPr>
-            <w:rStyle w:val="Hyperlink"/>
-            <w:rFonts w:ascii="Arial" w:eastAsia="Arial" w:hAnsi="Arial" w:cs="Arial"/>
-            <w:bCs/>
-            <w:sz w:val="24"/>
-            <w:szCs w:val="24"/>
-            <w:lang w:val="en-US"/>
-          </w:rPr>
-          <w:t xml:space="preserve"> CPU on the motherboard</w:t>
+          <w:t>https://www.lifewire.com/safe-temperature-for-motherboard-5189570#:~:text=At its worst%2C an overheated,the CPU on the motherboard</w:t>
         </w:r>
       </w:hyperlink>
       <w:r>
@@ -5935,7 +5262,6 @@
           <w:lang w:val="en-US"/>
         </w:rPr>
       </w:pPr>
-      <w:proofErr w:type="spellStart"/>
       <w:r>
         <w:rPr>
           <w:rFonts w:ascii="Arial" w:eastAsia="Arial" w:hAnsi="Arial" w:cs="Arial"/>
@@ -5945,19 +5271,17 @@
           <w:szCs w:val="24"/>
           <w:lang w:val="en-US"/>
         </w:rPr>
-        <w:t>ComputerCity</w:t>
-      </w:r>
-      <w:proofErr w:type="spellEnd"/>
+        <w:t xml:space="preserve">ComputerCity. </w:t>
+      </w:r>
       <w:r>
         <w:rPr>
           <w:rFonts w:ascii="Arial" w:eastAsia="Arial" w:hAnsi="Arial" w:cs="Arial"/>
-          <w:b/>
           <w:bCs/>
           <w:sz w:val="24"/>
           <w:szCs w:val="24"/>
           <w:lang w:val="en-US"/>
         </w:rPr>
-        <w:t xml:space="preserve">. </w:t>
+        <w:t xml:space="preserve">Ideal CPU and GPU Temperature </w:t>
       </w:r>
       <w:r>
         <w:rPr>
@@ -5967,7 +5291,7 @@
           <w:szCs w:val="24"/>
           <w:lang w:val="en-US"/>
         </w:rPr>
-        <w:t xml:space="preserve">Ideal CPU and GPU Temperature </w:t>
+        <w:t>Range Charts.</w:t>
       </w:r>
       <w:r>
         <w:rPr>
@@ -5977,61 +5301,8 @@
           <w:szCs w:val="24"/>
           <w:lang w:val="en-US"/>
         </w:rPr>
-        <w:t>Range Charts.</w:t>
-      </w:r>
-      <w:r>
-        <w:rPr>
-          <w:rFonts w:ascii="Arial" w:eastAsia="Arial" w:hAnsi="Arial" w:cs="Arial"/>
-          <w:bCs/>
-          <w:sz w:val="24"/>
-          <w:szCs w:val="24"/>
-          <w:lang w:val="en-US"/>
-        </w:rPr>
         <w:br/>
-      </w:r>
-      <w:proofErr w:type="spellStart"/>
-      <w:r>
-        <w:rPr>
-          <w:rFonts w:ascii="Arial" w:eastAsia="Arial" w:hAnsi="Arial" w:cs="Arial"/>
-          <w:bCs/>
-          <w:sz w:val="24"/>
-          <w:szCs w:val="24"/>
-          <w:lang w:val="en-US"/>
-        </w:rPr>
-        <w:t>Disponível</w:t>
-      </w:r>
-      <w:proofErr w:type="spellEnd"/>
-      <w:r>
-        <w:rPr>
-          <w:rFonts w:ascii="Arial" w:eastAsia="Arial" w:hAnsi="Arial" w:cs="Arial"/>
-          <w:bCs/>
-          <w:sz w:val="24"/>
-          <w:szCs w:val="24"/>
-          <w:lang w:val="en-US"/>
-        </w:rPr>
-        <w:t xml:space="preserve"> </w:t>
-      </w:r>
-      <w:proofErr w:type="spellStart"/>
-      <w:r>
-        <w:rPr>
-          <w:rFonts w:ascii="Arial" w:eastAsia="Arial" w:hAnsi="Arial" w:cs="Arial"/>
-          <w:bCs/>
-          <w:sz w:val="24"/>
-          <w:szCs w:val="24"/>
-          <w:lang w:val="en-US"/>
-        </w:rPr>
-        <w:t>em</w:t>
-      </w:r>
-      <w:proofErr w:type="spellEnd"/>
-      <w:r>
-        <w:rPr>
-          <w:rFonts w:ascii="Arial" w:eastAsia="Arial" w:hAnsi="Arial" w:cs="Arial"/>
-          <w:bCs/>
-          <w:sz w:val="24"/>
-          <w:szCs w:val="24"/>
-          <w:lang w:val="en-US"/>
-        </w:rPr>
-        <w:t xml:space="preserve">: </w:t>
+        <w:t xml:space="preserve">Disponível em: </w:t>
       </w:r>
       <w:hyperlink r:id="rId30" w:anchor=":~:text=At%20its%20worst%2C%20an%20overheated,the%20CPU%20on%20the%20motherboard" w:history="1">
         <w:r>
@@ -6043,31 +5314,7 @@
             <w:szCs w:val="24"/>
             <w:lang w:val="en-US"/>
           </w:rPr>
-          <w:t xml:space="preserve">https://www.lifewire.com/safe-temperature-for-motherboard-5189570#:~:text=At its worst%2C an </w:t>
-        </w:r>
-        <w:proofErr w:type="spellStart"/>
-        <w:r>
-          <w:rPr>
-            <w:rStyle w:val="Hyperlink"/>
-            <w:rFonts w:ascii="Arial" w:eastAsia="Arial" w:hAnsi="Arial" w:cs="Arial"/>
-            <w:bCs/>
-            <w:sz w:val="24"/>
-            <w:szCs w:val="24"/>
-            <w:lang w:val="en-US"/>
-          </w:rPr>
-          <w:t>overheated,the</w:t>
-        </w:r>
-        <w:proofErr w:type="spellEnd"/>
-        <w:r>
-          <w:rPr>
-            <w:rStyle w:val="Hyperlink"/>
-            <w:rFonts w:ascii="Arial" w:eastAsia="Arial" w:hAnsi="Arial" w:cs="Arial"/>
-            <w:bCs/>
-            <w:sz w:val="24"/>
-            <w:szCs w:val="24"/>
-            <w:lang w:val="en-US"/>
-          </w:rPr>
-          <w:t xml:space="preserve"> CPU on the motherboard</w:t>
+          <w:t>https://www.lifewire.com/safe-temperature-for-motherboard-5189570#:~:text=At its worst%2C an overheated,the CPU on the motherboard</w:t>
         </w:r>
       </w:hyperlink>
       <w:r>
@@ -6129,7 +5376,7 @@
 <w:ftr xmlns:wpc="http://schemas.microsoft.com/office/word/2010/wordprocessingCanvas" xmlns:cx="http://schemas.microsoft.com/office/drawing/2014/chartex" xmlns:cx1="http://schemas.microsoft.com/office/drawing/2015/9/8/chartex" xmlns:cx2="http://schemas.microsoft.com/office/drawing/2015/10/21/chartex" xmlns:cx3="http://schemas.microsoft.com/office/drawing/2016/5/9/chartex" xmlns:cx4="http://schemas.microsoft.com/office/drawing/2016/5/10/chartex" xmlns:cx5="http://schemas.microsoft.com/office/drawing/2016/5/11/chartex" xmlns:cx6="http://schemas.microsoft.com/office/drawing/2016/5/12/chartex" xmlns:cx7="http://schemas.microsoft.com/office/drawing/2016/5/13/chartex" xmlns:cx8="http://schemas.microsoft.com/office/drawing/2016/5/14/chartex" xmlns:mc="http://schemas.openxmlformats.org/markup-compatibility/2006" xmlns:aink="http://schemas.microsoft.com/office/drawing/2016/ink" xmlns:am3d="http://schemas.microsoft.com/office/drawing/2017/model3d" xmlns:o="urn:schemas-microsoft-com:office:office" xmlns:oel="http://schemas.microsoft.com/office/2019/extlst" xmlns:r="http://schemas.openxmlformats.org/officeDocument/2006/relationships" xmlns:m="http://schemas.openxmlformats.org/officeDocument/2006/math" xmlns:v="urn:schemas-microsoft-com:vml" xmlns:wp14="http://schemas.microsoft.com/office/word/2010/wordprocessingDrawing" xmlns:wp="http://schemas.openxmlformats.org/drawingml/2006/wordprocessingDrawing" xmlns:w10="urn:schemas-microsoft-com:office:word" xmlns:w="http://schemas.openxmlformats.org/wordprocessingml/2006/main" xmlns:w14="http://schemas.microsoft.com/office/word/2010/wordml" xmlns:w15="http://schemas.microsoft.com/office/word/2012/wordml" xmlns:w16cex="http://schemas.microsoft.com/office/word/2018/wordml/cex" xmlns:w16cid="http://schemas.microsoft.com/office/word/2016/wordml/cid" xmlns:w16="http://schemas.microsoft.com/office/word/2018/wordml" xmlns:w16du="http://schemas.microsoft.com/office/word/2023/wordml/word16du" xmlns:w16sdtdh="http://schemas.microsoft.com/office/word/2020/wordml/sdtdatahash" xmlns:w16se="http://schemas.microsoft.com/office/word/2015/wordml/symex" xmlns:wpg="http://schemas.microsoft.com/office/word/2010/wordprocessingGroup" xmlns:wpi="http://schemas.microsoft.com/office/word/2010/wordprocessingInk" xmlns:wne="http://schemas.microsoft.com/office/word/2006/wordml" xmlns:wps="http://schemas.microsoft.com/office/word/2010/wordprocessingShape" mc:Ignorable="w14 w15 w16se w16cid w16 w16cex w16sdtdh w16du wp14">
   <w:p>
     <w:pPr>
-      <w:pStyle w:val="Rodap"/>
+      <w:pStyle w:val="Footer"/>
     </w:pPr>
   </w:p>
 </w:ftr>
@@ -6139,7 +5386,7 @@
 <w:ftr xmlns:wpc="http://schemas.microsoft.com/office/word/2010/wordprocessingCanvas" xmlns:cx="http://schemas.microsoft.com/office/drawing/2014/chartex" xmlns:cx1="http://schemas.microsoft.com/office/drawing/2015/9/8/chartex" xmlns:cx2="http://schemas.microsoft.com/office/drawing/2015/10/21/chartex" xmlns:cx3="http://schemas.microsoft.com/office/drawing/2016/5/9/chartex" xmlns:cx4="http://schemas.microsoft.com/office/drawing/2016/5/10/chartex" xmlns:cx5="http://schemas.microsoft.com/office/drawing/2016/5/11/chartex" xmlns:cx6="http://schemas.microsoft.com/office/drawing/2016/5/12/chartex" xmlns:cx7="http://schemas.microsoft.com/office/drawing/2016/5/13/chartex" xmlns:cx8="http://schemas.microsoft.com/office/drawing/2016/5/14/chartex" xmlns:mc="http://schemas.openxmlformats.org/markup-compatibility/2006" xmlns:aink="http://schemas.microsoft.com/office/drawing/2016/ink" xmlns:am3d="http://schemas.microsoft.com/office/drawing/2017/model3d" xmlns:o="urn:schemas-microsoft-com:office:office" xmlns:oel="http://schemas.microsoft.com/office/2019/extlst" xmlns:r="http://schemas.openxmlformats.org/officeDocument/2006/relationships" xmlns:m="http://schemas.openxmlformats.org/officeDocument/2006/math" xmlns:v="urn:schemas-microsoft-com:vml" xmlns:wp14="http://schemas.microsoft.com/office/word/2010/wordprocessingDrawing" xmlns:wp="http://schemas.openxmlformats.org/drawingml/2006/wordprocessingDrawing" xmlns:w10="urn:schemas-microsoft-com:office:word" xmlns:w="http://schemas.openxmlformats.org/wordprocessingml/2006/main" xmlns:w14="http://schemas.microsoft.com/office/word/2010/wordml" xmlns:w15="http://schemas.microsoft.com/office/word/2012/wordml" xmlns:w16cex="http://schemas.microsoft.com/office/word/2018/wordml/cex" xmlns:w16cid="http://schemas.microsoft.com/office/word/2016/wordml/cid" xmlns:w16="http://schemas.microsoft.com/office/word/2018/wordml" xmlns:w16du="http://schemas.microsoft.com/office/word/2023/wordml/word16du" xmlns:w16sdtdh="http://schemas.microsoft.com/office/word/2020/wordml/sdtdatahash" xmlns:w16se="http://schemas.microsoft.com/office/word/2015/wordml/symex" xmlns:wpg="http://schemas.microsoft.com/office/word/2010/wordprocessingGroup" xmlns:wpi="http://schemas.microsoft.com/office/word/2010/wordprocessingInk" xmlns:wne="http://schemas.microsoft.com/office/word/2006/wordml" xmlns:wps="http://schemas.microsoft.com/office/word/2010/wordprocessingShape" mc:Ignorable="w14 w15 w16se w16cid w16 w16cex w16sdtdh w16du wp14">
   <w:p>
     <w:pPr>
-      <w:pStyle w:val="Rodap"/>
+      <w:pStyle w:val="Footer"/>
     </w:pPr>
   </w:p>
 </w:ftr>
@@ -6149,7 +5396,7 @@
 <w:ftr xmlns:wpc="http://schemas.microsoft.com/office/word/2010/wordprocessingCanvas" xmlns:cx="http://schemas.microsoft.com/office/drawing/2014/chartex" xmlns:cx1="http://schemas.microsoft.com/office/drawing/2015/9/8/chartex" xmlns:cx2="http://schemas.microsoft.com/office/drawing/2015/10/21/chartex" xmlns:cx3="http://schemas.microsoft.com/office/drawing/2016/5/9/chartex" xmlns:cx4="http://schemas.microsoft.com/office/drawing/2016/5/10/chartex" xmlns:cx5="http://schemas.microsoft.com/office/drawing/2016/5/11/chartex" xmlns:cx6="http://schemas.microsoft.com/office/drawing/2016/5/12/chartex" xmlns:cx7="http://schemas.microsoft.com/office/drawing/2016/5/13/chartex" xmlns:cx8="http://schemas.microsoft.com/office/drawing/2016/5/14/chartex" xmlns:mc="http://schemas.openxmlformats.org/markup-compatibility/2006" xmlns:aink="http://schemas.microsoft.com/office/drawing/2016/ink" xmlns:am3d="http://schemas.microsoft.com/office/drawing/2017/model3d" xmlns:o="urn:schemas-microsoft-com:office:office" xmlns:oel="http://schemas.microsoft.com/office/2019/extlst" xmlns:r="http://schemas.openxmlformats.org/officeDocument/2006/relationships" xmlns:m="http://schemas.openxmlformats.org/officeDocument/2006/math" xmlns:v="urn:schemas-microsoft-com:vml" xmlns:wp14="http://schemas.microsoft.com/office/word/2010/wordprocessingDrawing" xmlns:wp="http://schemas.openxmlformats.org/drawingml/2006/wordprocessingDrawing" xmlns:w10="urn:schemas-microsoft-com:office:word" xmlns:w="http://schemas.openxmlformats.org/wordprocessingml/2006/main" xmlns:w14="http://schemas.microsoft.com/office/word/2010/wordml" xmlns:w15="http://schemas.microsoft.com/office/word/2012/wordml" xmlns:w16cex="http://schemas.microsoft.com/office/word/2018/wordml/cex" xmlns:w16cid="http://schemas.microsoft.com/office/word/2016/wordml/cid" xmlns:w16="http://schemas.microsoft.com/office/word/2018/wordml" xmlns:w16du="http://schemas.microsoft.com/office/word/2023/wordml/word16du" xmlns:w16sdtdh="http://schemas.microsoft.com/office/word/2020/wordml/sdtdatahash" xmlns:w16se="http://schemas.microsoft.com/office/word/2015/wordml/symex" xmlns:wpg="http://schemas.microsoft.com/office/word/2010/wordprocessingGroup" xmlns:wpi="http://schemas.microsoft.com/office/word/2010/wordprocessingInk" xmlns:wne="http://schemas.microsoft.com/office/word/2006/wordml" xmlns:wps="http://schemas.microsoft.com/office/word/2010/wordprocessingShape" mc:Ignorable="w14 w15 w16se w16cid w16 w16cex w16sdtdh w16du wp14">
   <w:p>
     <w:pPr>
-      <w:pStyle w:val="Rodap"/>
+      <w:pStyle w:val="Footer"/>
     </w:pPr>
   </w:p>
 </w:ftr>
@@ -6191,7 +5438,7 @@
 <w:hdr xmlns:wpc="http://schemas.microsoft.com/office/word/2010/wordprocessingCanvas" xmlns:cx="http://schemas.microsoft.com/office/drawing/2014/chartex" xmlns:cx1="http://schemas.microsoft.com/office/drawing/2015/9/8/chartex" xmlns:cx2="http://schemas.microsoft.com/office/drawing/2015/10/21/chartex" xmlns:cx3="http://schemas.microsoft.com/office/drawing/2016/5/9/chartex" xmlns:cx4="http://schemas.microsoft.com/office/drawing/2016/5/10/chartex" xmlns:cx5="http://schemas.microsoft.com/office/drawing/2016/5/11/chartex" xmlns:cx6="http://schemas.microsoft.com/office/drawing/2016/5/12/chartex" xmlns:cx7="http://schemas.microsoft.com/office/drawing/2016/5/13/chartex" xmlns:cx8="http://schemas.microsoft.com/office/drawing/2016/5/14/chartex" xmlns:mc="http://schemas.openxmlformats.org/markup-compatibility/2006" xmlns:aink="http://schemas.microsoft.com/office/drawing/2016/ink" xmlns:am3d="http://schemas.microsoft.com/office/drawing/2017/model3d" xmlns:o="urn:schemas-microsoft-com:office:office" xmlns:oel="http://schemas.microsoft.com/office/2019/extlst" xmlns:r="http://schemas.openxmlformats.org/officeDocument/2006/relationships" xmlns:m="http://schemas.openxmlformats.org/officeDocument/2006/math" xmlns:v="urn:schemas-microsoft-com:vml" xmlns:wp14="http://schemas.microsoft.com/office/word/2010/wordprocessingDrawing" xmlns:wp="http://schemas.openxmlformats.org/drawingml/2006/wordprocessingDrawing" xmlns:w10="urn:schemas-microsoft-com:office:word" xmlns:w="http://schemas.openxmlformats.org/wordprocessingml/2006/main" xmlns:w14="http://schemas.microsoft.com/office/word/2010/wordml" xmlns:w15="http://schemas.microsoft.com/office/word/2012/wordml" xmlns:w16cex="http://schemas.microsoft.com/office/word/2018/wordml/cex" xmlns:w16cid="http://schemas.microsoft.com/office/word/2016/wordml/cid" xmlns:w16="http://schemas.microsoft.com/office/word/2018/wordml" xmlns:w16du="http://schemas.microsoft.com/office/word/2023/wordml/word16du" xmlns:w16sdtdh="http://schemas.microsoft.com/office/word/2020/wordml/sdtdatahash" xmlns:w16se="http://schemas.microsoft.com/office/word/2015/wordml/symex" xmlns:wpg="http://schemas.microsoft.com/office/word/2010/wordprocessingGroup" xmlns:wpi="http://schemas.microsoft.com/office/word/2010/wordprocessingInk" xmlns:wne="http://schemas.microsoft.com/office/word/2006/wordml" xmlns:wps="http://schemas.microsoft.com/office/word/2010/wordprocessingShape" mc:Ignorable="w14 w15 w16se w16cid w16 w16cex w16sdtdh w16du wp14">
   <w:p>
     <w:pPr>
-      <w:pStyle w:val="Cabealho"/>
+      <w:pStyle w:val="Header"/>
     </w:pPr>
   </w:p>
 </w:hdr>
@@ -6201,7 +5448,7 @@
 <w:hdr xmlns:wpc="http://schemas.microsoft.com/office/word/2010/wordprocessingCanvas" xmlns:cx="http://schemas.microsoft.com/office/drawing/2014/chartex" xmlns:cx1="http://schemas.microsoft.com/office/drawing/2015/9/8/chartex" xmlns:cx2="http://schemas.microsoft.com/office/drawing/2015/10/21/chartex" xmlns:cx3="http://schemas.microsoft.com/office/drawing/2016/5/9/chartex" xmlns:cx4="http://schemas.microsoft.com/office/drawing/2016/5/10/chartex" xmlns:cx5="http://schemas.microsoft.com/office/drawing/2016/5/11/chartex" xmlns:cx6="http://schemas.microsoft.com/office/drawing/2016/5/12/chartex" xmlns:cx7="http://schemas.microsoft.com/office/drawing/2016/5/13/chartex" xmlns:cx8="http://schemas.microsoft.com/office/drawing/2016/5/14/chartex" xmlns:mc="http://schemas.openxmlformats.org/markup-compatibility/2006" xmlns:aink="http://schemas.microsoft.com/office/drawing/2016/ink" xmlns:am3d="http://schemas.microsoft.com/office/drawing/2017/model3d" xmlns:o="urn:schemas-microsoft-com:office:office" xmlns:oel="http://schemas.microsoft.com/office/2019/extlst" xmlns:r="http://schemas.openxmlformats.org/officeDocument/2006/relationships" xmlns:m="http://schemas.openxmlformats.org/officeDocument/2006/math" xmlns:v="urn:schemas-microsoft-com:vml" xmlns:wp14="http://schemas.microsoft.com/office/word/2010/wordprocessingDrawing" xmlns:wp="http://schemas.openxmlformats.org/drawingml/2006/wordprocessingDrawing" xmlns:w10="urn:schemas-microsoft-com:office:word" xmlns:w="http://schemas.openxmlformats.org/wordprocessingml/2006/main" xmlns:w14="http://schemas.microsoft.com/office/word/2010/wordml" xmlns:w15="http://schemas.microsoft.com/office/word/2012/wordml" xmlns:w16cex="http://schemas.microsoft.com/office/word/2018/wordml/cex" xmlns:w16cid="http://schemas.microsoft.com/office/word/2016/wordml/cid" xmlns:w16="http://schemas.microsoft.com/office/word/2018/wordml" xmlns:w16du="http://schemas.microsoft.com/office/word/2023/wordml/word16du" xmlns:w16sdtdh="http://schemas.microsoft.com/office/word/2020/wordml/sdtdatahash" xmlns:w16se="http://schemas.microsoft.com/office/word/2015/wordml/symex" xmlns:wpg="http://schemas.microsoft.com/office/word/2010/wordprocessingGroup" xmlns:wpi="http://schemas.microsoft.com/office/word/2010/wordprocessingInk" xmlns:wne="http://schemas.microsoft.com/office/word/2006/wordml" xmlns:wps="http://schemas.microsoft.com/office/word/2010/wordprocessingShape" mc:Ignorable="w14 w15 w16se w16cid w16 w16cex w16sdtdh w16du wp14">
   <w:p>
     <w:pPr>
-      <w:pStyle w:val="Cabealho"/>
+      <w:pStyle w:val="Header"/>
     </w:pPr>
   </w:p>
 </w:hdr>
@@ -6211,7 +5458,7 @@
 <w:hdr xmlns:wpc="http://schemas.microsoft.com/office/word/2010/wordprocessingCanvas" xmlns:cx="http://schemas.microsoft.com/office/drawing/2014/chartex" xmlns:cx1="http://schemas.microsoft.com/office/drawing/2015/9/8/chartex" xmlns:cx2="http://schemas.microsoft.com/office/drawing/2015/10/21/chartex" xmlns:cx3="http://schemas.microsoft.com/office/drawing/2016/5/9/chartex" xmlns:cx4="http://schemas.microsoft.com/office/drawing/2016/5/10/chartex" xmlns:cx5="http://schemas.microsoft.com/office/drawing/2016/5/11/chartex" xmlns:cx6="http://schemas.microsoft.com/office/drawing/2016/5/12/chartex" xmlns:cx7="http://schemas.microsoft.com/office/drawing/2016/5/13/chartex" xmlns:cx8="http://schemas.microsoft.com/office/drawing/2016/5/14/chartex" xmlns:mc="http://schemas.openxmlformats.org/markup-compatibility/2006" xmlns:aink="http://schemas.microsoft.com/office/drawing/2016/ink" xmlns:am3d="http://schemas.microsoft.com/office/drawing/2017/model3d" xmlns:o="urn:schemas-microsoft-com:office:office" xmlns:oel="http://schemas.microsoft.com/office/2019/extlst" xmlns:r="http://schemas.openxmlformats.org/officeDocument/2006/relationships" xmlns:m="http://schemas.openxmlformats.org/officeDocument/2006/math" xmlns:v="urn:schemas-microsoft-com:vml" xmlns:wp14="http://schemas.microsoft.com/office/word/2010/wordprocessingDrawing" xmlns:wp="http://schemas.openxmlformats.org/drawingml/2006/wordprocessingDrawing" xmlns:w10="urn:schemas-microsoft-com:office:word" xmlns:w="http://schemas.openxmlformats.org/wordprocessingml/2006/main" xmlns:w14="http://schemas.microsoft.com/office/word/2010/wordml" xmlns:w15="http://schemas.microsoft.com/office/word/2012/wordml" xmlns:w16cex="http://schemas.microsoft.com/office/word/2018/wordml/cex" xmlns:w16cid="http://schemas.microsoft.com/office/word/2016/wordml/cid" xmlns:w16="http://schemas.microsoft.com/office/word/2018/wordml" xmlns:w16du="http://schemas.microsoft.com/office/word/2023/wordml/word16du" xmlns:w16sdtdh="http://schemas.microsoft.com/office/word/2020/wordml/sdtdatahash" xmlns:w16se="http://schemas.microsoft.com/office/word/2015/wordml/symex" xmlns:wpg="http://schemas.microsoft.com/office/word/2010/wordprocessingGroup" xmlns:wpi="http://schemas.microsoft.com/office/word/2010/wordprocessingInk" xmlns:wne="http://schemas.microsoft.com/office/word/2006/wordml" xmlns:wps="http://schemas.microsoft.com/office/word/2010/wordprocessingShape" mc:Ignorable="w14 w15 w16se w16cid w16 w16cex w16sdtdh w16du wp14">
   <w:p>
     <w:pPr>
-      <w:pStyle w:val="Cabealho"/>
+      <w:pStyle w:val="Header"/>
     </w:pPr>
   </w:p>
 </w:hdr>
@@ -6227,11 +5474,10 @@
         <w:docPartUnique/>
       </w:docPartObj>
     </w:sdtPr>
-    <w:sdtEndPr/>
     <w:sdtContent>
       <w:p>
         <w:pPr>
-          <w:pStyle w:val="Cabealho"/>
+          <w:pStyle w:val="Header"/>
           <w:jc w:val="right"/>
         </w:pPr>
         <w:r>
@@ -12722,11 +11968,11 @@
     <w:qFormat/>
     <w:rsid w:val="00F535CF"/>
   </w:style>
-  <w:style w:type="paragraph" w:styleId="Ttulo1">
+  <w:style w:type="paragraph" w:styleId="Heading1">
     <w:name w:val="heading 1"/>
     <w:basedOn w:val="Normal"/>
     <w:next w:val="Normal"/>
-    <w:link w:val="Ttulo1Char"/>
+    <w:link w:val="Heading1Char"/>
     <w:uiPriority w:val="9"/>
     <w:qFormat/>
     <w:rsid w:val="00AF10D8"/>
@@ -12744,11 +11990,11 @@
       <w:szCs w:val="32"/>
     </w:rPr>
   </w:style>
-  <w:style w:type="paragraph" w:styleId="Ttulo2">
+  <w:style w:type="paragraph" w:styleId="Heading2">
     <w:name w:val="heading 2"/>
     <w:basedOn w:val="Normal"/>
     <w:next w:val="Normal"/>
-    <w:link w:val="Ttulo2Char"/>
+    <w:link w:val="Heading2Char"/>
     <w:uiPriority w:val="9"/>
     <w:unhideWhenUsed/>
     <w:qFormat/>
@@ -12768,11 +12014,11 @@
       <w:szCs w:val="26"/>
     </w:rPr>
   </w:style>
-  <w:style w:type="paragraph" w:styleId="Ttulo3">
+  <w:style w:type="paragraph" w:styleId="Heading3">
     <w:name w:val="heading 3"/>
     <w:basedOn w:val="Normal"/>
     <w:next w:val="Normal"/>
-    <w:link w:val="Ttulo3Char"/>
+    <w:link w:val="Heading3Char"/>
     <w:uiPriority w:val="9"/>
     <w:unhideWhenUsed/>
     <w:qFormat/>
@@ -12791,12 +12037,13 @@
       <w:szCs w:val="24"/>
     </w:rPr>
   </w:style>
-  <w:style w:type="character" w:default="1" w:styleId="Fontepargpadro">
+  <w:style w:type="character" w:default="1" w:styleId="DefaultParagraphFont">
     <w:name w:val="Default Paragraph Font"/>
     <w:uiPriority w:val="1"/>
+    <w:semiHidden/>
     <w:unhideWhenUsed/>
   </w:style>
-  <w:style w:type="table" w:default="1" w:styleId="Tabelanormal">
+  <w:style w:type="table" w:default="1" w:styleId="TableNormal">
     <w:name w:val="Normal Table"/>
     <w:uiPriority w:val="99"/>
     <w:semiHidden/>
@@ -12811,16 +12058,16 @@
       </w:tblCellMar>
     </w:tblPr>
   </w:style>
-  <w:style w:type="numbering" w:default="1" w:styleId="Semlista">
+  <w:style w:type="numbering" w:default="1" w:styleId="NoList">
     <w:name w:val="No List"/>
     <w:uiPriority w:val="99"/>
     <w:semiHidden/>
     <w:unhideWhenUsed/>
   </w:style>
-  <w:style w:type="character" w:customStyle="1" w:styleId="Ttulo1Char">
-    <w:name w:val="Título 1 Char"/>
-    <w:basedOn w:val="Fontepargpadro"/>
-    <w:link w:val="Ttulo1"/>
+  <w:style w:type="character" w:customStyle="1" w:styleId="Heading1Char">
+    <w:name w:val="Heading 1 Char"/>
+    <w:basedOn w:val="DefaultParagraphFont"/>
+    <w:link w:val="Heading1"/>
     <w:uiPriority w:val="9"/>
     <w:rsid w:val="00AF10D8"/>
     <w:rPr>
@@ -12845,10 +12092,10 @@
       <w:szCs w:val="24"/>
     </w:rPr>
   </w:style>
-  <w:style w:type="paragraph" w:styleId="Cabealho">
+  <w:style w:type="paragraph" w:styleId="Header">
     <w:name w:val="header"/>
     <w:basedOn w:val="Normal"/>
-    <w:link w:val="CabealhoChar"/>
+    <w:link w:val="HeaderChar"/>
     <w:uiPriority w:val="99"/>
     <w:unhideWhenUsed/>
     <w:rsid w:val="003D4B9D"/>
@@ -12860,16 +12107,16 @@
       <w:spacing w:after="0" w:line="240" w:lineRule="auto"/>
     </w:pPr>
   </w:style>
-  <w:style w:type="character" w:customStyle="1" w:styleId="CabealhoChar">
-    <w:name w:val="Cabeçalho Char"/>
-    <w:basedOn w:val="Fontepargpadro"/>
-    <w:link w:val="Cabealho"/>
+  <w:style w:type="character" w:customStyle="1" w:styleId="HeaderChar">
+    <w:name w:val="Header Char"/>
+    <w:basedOn w:val="DefaultParagraphFont"/>
+    <w:link w:val="Header"/>
     <w:uiPriority w:val="99"/>
     <w:rsid w:val="003D4B9D"/>
   </w:style>
-  <w:style w:type="paragraph" w:styleId="CabealhodoSumrio">
+  <w:style w:type="paragraph" w:styleId="TOCHeading">
     <w:name w:val="TOC Heading"/>
-    <w:basedOn w:val="Ttulo1"/>
+    <w:basedOn w:val="Heading1"/>
     <w:next w:val="Normal"/>
     <w:uiPriority w:val="39"/>
     <w:unhideWhenUsed/>
@@ -12888,7 +12135,7 @@
       <w:lang w:eastAsia="pt-BR"/>
     </w:rPr>
   </w:style>
-  <w:style w:type="paragraph" w:styleId="Sumrio1">
+  <w:style w:type="paragraph" w:styleId="TOC1">
     <w:name w:val="toc 1"/>
     <w:basedOn w:val="Normal"/>
     <w:next w:val="Normal"/>
@@ -12913,7 +12160,7 @@
   </w:style>
   <w:style w:type="character" w:styleId="Hyperlink">
     <w:name w:val="Hyperlink"/>
-    <w:basedOn w:val="Fontepargpadro"/>
+    <w:basedOn w:val="DefaultParagraphFont"/>
     <w:uiPriority w:val="99"/>
     <w:unhideWhenUsed/>
     <w:rsid w:val="003D4B9D"/>
@@ -12922,7 +12169,7 @@
       <w:u w:val="single"/>
     </w:rPr>
   </w:style>
-  <w:style w:type="paragraph" w:styleId="PargrafodaLista">
+  <w:style w:type="paragraph" w:styleId="ListParagraph">
     <w:name w:val="List Paragraph"/>
     <w:basedOn w:val="Normal"/>
     <w:uiPriority w:val="34"/>
@@ -12933,9 +12180,9 @@
       <w:contextualSpacing/>
     </w:pPr>
   </w:style>
-  <w:style w:type="table" w:styleId="TabeladeGrade4-nfase1">
+  <w:style w:type="table" w:styleId="GridTable4-Accent1">
     <w:name w:val="Grid Table 4 Accent 1"/>
-    <w:basedOn w:val="Tabelanormal"/>
+    <w:basedOn w:val="TableNormal"/>
     <w:uiPriority w:val="49"/>
     <w:rsid w:val="00373877"/>
     <w:pPr>
@@ -13014,9 +12261,9 @@
       </w:tcPr>
     </w:tblStylePr>
   </w:style>
-  <w:style w:type="table" w:styleId="TabeladeGrade1Clara-nfase1">
+  <w:style w:type="table" w:styleId="GridTable1Light-Accent1">
     <w:name w:val="Grid Table 1 Light Accent 1"/>
-    <w:basedOn w:val="Tabelanormal"/>
+    <w:basedOn w:val="TableNormal"/>
     <w:uiPriority w:val="46"/>
     <w:rsid w:val="00373877"/>
     <w:pPr>
@@ -13076,10 +12323,10 @@
       </w:rPr>
     </w:tblStylePr>
   </w:style>
-  <w:style w:type="paragraph" w:styleId="Rodap">
+  <w:style w:type="paragraph" w:styleId="Footer">
     <w:name w:val="footer"/>
     <w:basedOn w:val="Normal"/>
-    <w:link w:val="RodapChar"/>
+    <w:link w:val="FooterChar"/>
     <w:uiPriority w:val="99"/>
     <w:unhideWhenUsed/>
     <w:rsid w:val="00373877"/>
@@ -13091,17 +12338,17 @@
       <w:spacing w:after="0" w:line="240" w:lineRule="auto"/>
     </w:pPr>
   </w:style>
-  <w:style w:type="character" w:customStyle="1" w:styleId="RodapChar">
-    <w:name w:val="Rodapé Char"/>
-    <w:basedOn w:val="Fontepargpadro"/>
-    <w:link w:val="Rodap"/>
+  <w:style w:type="character" w:customStyle="1" w:styleId="FooterChar">
+    <w:name w:val="Footer Char"/>
+    <w:basedOn w:val="DefaultParagraphFont"/>
+    <w:link w:val="Footer"/>
     <w:uiPriority w:val="99"/>
     <w:rsid w:val="00373877"/>
   </w:style>
-  <w:style w:type="character" w:customStyle="1" w:styleId="Ttulo2Char">
-    <w:name w:val="Título 2 Char"/>
-    <w:basedOn w:val="Fontepargpadro"/>
-    <w:link w:val="Ttulo2"/>
+  <w:style w:type="character" w:customStyle="1" w:styleId="Heading2Char">
+    <w:name w:val="Heading 2 Char"/>
+    <w:basedOn w:val="DefaultParagraphFont"/>
+    <w:link w:val="Heading2"/>
     <w:uiPriority w:val="9"/>
     <w:rsid w:val="00373877"/>
     <w:rPr>
@@ -13128,15 +12375,15 @@
   </w:style>
   <w:style w:type="character" w:customStyle="1" w:styleId="normaltextrun">
     <w:name w:val="normaltextrun"/>
-    <w:basedOn w:val="Fontepargpadro"/>
+    <w:basedOn w:val="DefaultParagraphFont"/>
     <w:rsid w:val="00373877"/>
   </w:style>
   <w:style w:type="character" w:customStyle="1" w:styleId="eop">
     <w:name w:val="eop"/>
-    <w:basedOn w:val="Fontepargpadro"/>
+    <w:basedOn w:val="DefaultParagraphFont"/>
     <w:rsid w:val="00373877"/>
   </w:style>
-  <w:style w:type="paragraph" w:styleId="Sumrio2">
+  <w:style w:type="paragraph" w:styleId="TOC2">
     <w:name w:val="toc 2"/>
     <w:basedOn w:val="Normal"/>
     <w:next w:val="Normal"/>
@@ -13159,10 +12406,10 @@
       <w:szCs w:val="24"/>
     </w:rPr>
   </w:style>
-  <w:style w:type="character" w:customStyle="1" w:styleId="Ttulo3Char">
-    <w:name w:val="Título 3 Char"/>
-    <w:basedOn w:val="Fontepargpadro"/>
-    <w:link w:val="Ttulo3"/>
+  <w:style w:type="character" w:customStyle="1" w:styleId="Heading3Char">
+    <w:name w:val="Heading 3 Char"/>
+    <w:basedOn w:val="DefaultParagraphFont"/>
+    <w:link w:val="Heading3"/>
     <w:uiPriority w:val="9"/>
     <w:rsid w:val="001725A7"/>
     <w:rPr>
@@ -13174,12 +12421,12 @@
   </w:style>
   <w:style w:type="character" w:customStyle="1" w:styleId="pagebreaktextspan">
     <w:name w:val="pagebreaktextspan"/>
-    <w:basedOn w:val="Fontepargpadro"/>
+    <w:basedOn w:val="DefaultParagraphFont"/>
     <w:rsid w:val="004565EE"/>
   </w:style>
-  <w:style w:type="character" w:styleId="Refdecomentrio">
+  <w:style w:type="character" w:styleId="CommentReference">
     <w:name w:val="annotation reference"/>
-    <w:basedOn w:val="Fontepargpadro"/>
+    <w:basedOn w:val="DefaultParagraphFont"/>
     <w:uiPriority w:val="99"/>
     <w:semiHidden/>
     <w:unhideWhenUsed/>
@@ -13189,10 +12436,10 @@
       <w:szCs w:val="16"/>
     </w:rPr>
   </w:style>
-  <w:style w:type="paragraph" w:styleId="Textodecomentrio">
+  <w:style w:type="paragraph" w:styleId="CommentText">
     <w:name w:val="annotation text"/>
     <w:basedOn w:val="Normal"/>
-    <w:link w:val="TextodecomentrioChar"/>
+    <w:link w:val="CommentTextChar"/>
     <w:uiPriority w:val="99"/>
     <w:semiHidden/>
     <w:unhideWhenUsed/>
@@ -13205,10 +12452,10 @@
       <w:szCs w:val="20"/>
     </w:rPr>
   </w:style>
-  <w:style w:type="character" w:customStyle="1" w:styleId="TextodecomentrioChar">
-    <w:name w:val="Texto de comentário Char"/>
-    <w:basedOn w:val="Fontepargpadro"/>
-    <w:link w:val="Textodecomentrio"/>
+  <w:style w:type="character" w:customStyle="1" w:styleId="CommentTextChar">
+    <w:name w:val="Comment Text Char"/>
+    <w:basedOn w:val="DefaultParagraphFont"/>
+    <w:link w:val="CommentText"/>
     <w:uiPriority w:val="99"/>
     <w:semiHidden/>
     <w:rsid w:val="004565EE"/>
@@ -13217,11 +12464,11 @@
       <w:szCs w:val="20"/>
     </w:rPr>
   </w:style>
-  <w:style w:type="paragraph" w:styleId="Assuntodocomentrio">
+  <w:style w:type="paragraph" w:styleId="CommentSubject">
     <w:name w:val="annotation subject"/>
-    <w:basedOn w:val="Textodecomentrio"/>
-    <w:next w:val="Textodecomentrio"/>
-    <w:link w:val="AssuntodocomentrioChar"/>
+    <w:basedOn w:val="CommentText"/>
+    <w:next w:val="CommentText"/>
+    <w:link w:val="CommentSubjectChar"/>
     <w:uiPriority w:val="99"/>
     <w:semiHidden/>
     <w:unhideWhenUsed/>
@@ -13231,10 +12478,10 @@
       <w:bCs/>
     </w:rPr>
   </w:style>
-  <w:style w:type="character" w:customStyle="1" w:styleId="AssuntodocomentrioChar">
-    <w:name w:val="Assunto do comentário Char"/>
-    <w:basedOn w:val="TextodecomentrioChar"/>
-    <w:link w:val="Assuntodocomentrio"/>
+  <w:style w:type="character" w:customStyle="1" w:styleId="CommentSubjectChar">
+    <w:name w:val="Comment Subject Char"/>
+    <w:basedOn w:val="CommentTextChar"/>
+    <w:link w:val="CommentSubject"/>
     <w:uiPriority w:val="99"/>
     <w:semiHidden/>
     <w:rsid w:val="004565EE"/>
@@ -13245,9 +12492,9 @@
       <w:szCs w:val="20"/>
     </w:rPr>
   </w:style>
-  <w:style w:type="table" w:styleId="TabeladeGrade6Colorida-nfase5">
+  <w:style w:type="table" w:styleId="GridTable6Colorful-Accent5">
     <w:name w:val="Grid Table 6 Colorful Accent 5"/>
-    <w:basedOn w:val="Tabelanormal"/>
+    <w:basedOn w:val="TableNormal"/>
     <w:uiPriority w:val="51"/>
     <w:rsid w:val="009F3CD3"/>
     <w:pPr>
@@ -13320,7 +12567,7 @@
       </w:tcPr>
     </w:tblStylePr>
   </w:style>
-  <w:style w:type="paragraph" w:styleId="Sumrio3">
+  <w:style w:type="paragraph" w:styleId="TOC3">
     <w:name w:val="toc 3"/>
     <w:basedOn w:val="Normal"/>
     <w:next w:val="Normal"/>
@@ -13333,9 +12580,9 @@
       <w:ind w:left="440"/>
     </w:pPr>
   </w:style>
-  <w:style w:type="character" w:styleId="Forte">
+  <w:style w:type="character" w:styleId="Strong">
     <w:name w:val="Strong"/>
-    <w:basedOn w:val="Fontepargpadro"/>
+    <w:basedOn w:val="DefaultParagraphFont"/>
     <w:uiPriority w:val="22"/>
     <w:qFormat/>
     <w:rsid w:val="0061783A"/>
@@ -13360,7 +12607,7 @@
       <w:lang w:eastAsia="pt-BR"/>
     </w:rPr>
   </w:style>
-  <w:style w:type="paragraph" w:styleId="SemEspaamento">
+  <w:style w:type="paragraph" w:styleId="NoSpacing">
     <w:name w:val="No Spacing"/>
     <w:uiPriority w:val="1"/>
     <w:qFormat/>
@@ -13369,11 +12616,11 @@
       <w:spacing w:after="0" w:line="240" w:lineRule="auto"/>
     </w:pPr>
   </w:style>
-  <w:style w:type="paragraph" w:styleId="Subttulo">
+  <w:style w:type="paragraph" w:styleId="Subtitle">
     <w:name w:val="Subtitle"/>
     <w:basedOn w:val="Normal"/>
     <w:next w:val="Normal"/>
-    <w:link w:val="SubttuloChar"/>
+    <w:link w:val="SubtitleChar"/>
     <w:uiPriority w:val="11"/>
     <w:qFormat/>
     <w:rsid w:val="00457CC9"/>
@@ -13388,10 +12635,10 @@
       <w:spacing w:val="15"/>
     </w:rPr>
   </w:style>
-  <w:style w:type="character" w:customStyle="1" w:styleId="SubttuloChar">
-    <w:name w:val="Subtítulo Char"/>
-    <w:basedOn w:val="Fontepargpadro"/>
-    <w:link w:val="Subttulo"/>
+  <w:style w:type="character" w:customStyle="1" w:styleId="SubtitleChar">
+    <w:name w:val="Subtitle Char"/>
+    <w:basedOn w:val="DefaultParagraphFont"/>
+    <w:link w:val="Subtitle"/>
     <w:uiPriority w:val="11"/>
     <w:rsid w:val="00457CC9"/>
     <w:rPr>
@@ -13400,9 +12647,9 @@
       <w:spacing w:val="15"/>
     </w:rPr>
   </w:style>
-  <w:style w:type="character" w:styleId="RefernciaSutil">
+  <w:style w:type="character" w:styleId="SubtleReference">
     <w:name w:val="Subtle Reference"/>
-    <w:basedOn w:val="Fontepargpadro"/>
+    <w:basedOn w:val="DefaultParagraphFont"/>
     <w:uiPriority w:val="31"/>
     <w:qFormat/>
     <w:rsid w:val="00457CC9"/>
@@ -13411,9 +12658,9 @@
       <w:color w:val="5A5A5A" w:themeColor="text1" w:themeTint="A5"/>
     </w:rPr>
   </w:style>
-  <w:style w:type="character" w:styleId="TtulodoLivro">
+  <w:style w:type="character" w:styleId="BookTitle">
     <w:name w:val="Book Title"/>
-    <w:basedOn w:val="Fontepargpadro"/>
+    <w:basedOn w:val="DefaultParagraphFont"/>
     <w:uiPriority w:val="33"/>
     <w:qFormat/>
     <w:rsid w:val="00457CC9"/>
@@ -13425,7 +12672,7 @@
       <w:spacing w:val="5"/>
     </w:rPr>
   </w:style>
-  <w:style w:type="paragraph" w:styleId="Sumrio4">
+  <w:style w:type="paragraph" w:styleId="TOC4">
     <w:name w:val="toc 4"/>
     <w:basedOn w:val="Normal"/>
     <w:next w:val="Normal"/>
@@ -13442,7 +12689,7 @@
       <w:lang w:eastAsia="pt-BR"/>
     </w:rPr>
   </w:style>
-  <w:style w:type="paragraph" w:styleId="Sumrio5">
+  <w:style w:type="paragraph" w:styleId="TOC5">
     <w:name w:val="toc 5"/>
     <w:basedOn w:val="Normal"/>
     <w:next w:val="Normal"/>
@@ -13459,7 +12706,7 @@
       <w:lang w:eastAsia="pt-BR"/>
     </w:rPr>
   </w:style>
-  <w:style w:type="paragraph" w:styleId="Sumrio6">
+  <w:style w:type="paragraph" w:styleId="TOC6">
     <w:name w:val="toc 6"/>
     <w:basedOn w:val="Normal"/>
     <w:next w:val="Normal"/>
@@ -13476,7 +12723,7 @@
       <w:lang w:eastAsia="pt-BR"/>
     </w:rPr>
   </w:style>
-  <w:style w:type="paragraph" w:styleId="Sumrio7">
+  <w:style w:type="paragraph" w:styleId="TOC7">
     <w:name w:val="toc 7"/>
     <w:basedOn w:val="Normal"/>
     <w:next w:val="Normal"/>
@@ -13493,7 +12740,7 @@
       <w:lang w:eastAsia="pt-BR"/>
     </w:rPr>
   </w:style>
-  <w:style w:type="paragraph" w:styleId="Sumrio8">
+  <w:style w:type="paragraph" w:styleId="TOC8">
     <w:name w:val="toc 8"/>
     <w:basedOn w:val="Normal"/>
     <w:next w:val="Normal"/>
@@ -13510,7 +12757,7 @@
       <w:lang w:eastAsia="pt-BR"/>
     </w:rPr>
   </w:style>
-  <w:style w:type="paragraph" w:styleId="Sumrio9">
+  <w:style w:type="paragraph" w:styleId="TOC9">
     <w:name w:val="toc 9"/>
     <w:basedOn w:val="Normal"/>
     <w:next w:val="Normal"/>
@@ -13527,7 +12774,7 @@
       <w:lang w:eastAsia="pt-BR"/>
     </w:rPr>
   </w:style>
-  <w:style w:type="paragraph" w:styleId="Legenda">
+  <w:style w:type="paragraph" w:styleId="Caption">
     <w:name w:val="caption"/>
     <w:basedOn w:val="Normal"/>
     <w:next w:val="Normal"/>
@@ -13546,7 +12793,7 @@
       <w:szCs w:val="18"/>
     </w:rPr>
   </w:style>
-  <w:style w:type="paragraph" w:styleId="ndicedeilustraes">
+  <w:style w:type="paragraph" w:styleId="TableofFigures">
     <w:name w:val="table of figures"/>
     <w:basedOn w:val="Normal"/>
     <w:next w:val="Normal"/>
@@ -13557,9 +12804,9 @@
       <w:spacing w:after="0"/>
     </w:pPr>
   </w:style>
-  <w:style w:type="character" w:styleId="MenoPendente">
+  <w:style w:type="character" w:styleId="UnresolvedMention">
     <w:name w:val="Unresolved Mention"/>
-    <w:basedOn w:val="Fontepargpadro"/>
+    <w:basedOn w:val="DefaultParagraphFont"/>
     <w:uiPriority w:val="99"/>
     <w:semiHidden/>
     <w:unhideWhenUsed/>
@@ -13571,7 +12818,7 @@
   </w:style>
   <w:style w:type="character" w:customStyle="1" w:styleId="s8">
     <w:name w:val="s8"/>
-    <w:basedOn w:val="Fontepargpadro"/>
+    <w:basedOn w:val="DefaultParagraphFont"/>
     <w:uiPriority w:val="1"/>
     <w:rsid w:val="00867279"/>
     <w:rPr>
@@ -13582,7 +12829,7 @@
   </w:style>
   <w:style w:type="character" w:customStyle="1" w:styleId="apple-converted-space">
     <w:name w:val="apple-converted-space"/>
-    <w:basedOn w:val="Fontepargpadro"/>
+    <w:basedOn w:val="DefaultParagraphFont"/>
     <w:uiPriority w:val="1"/>
     <w:rsid w:val="00867279"/>
     <w:rPr>
@@ -13593,7 +12840,7 @@
   </w:style>
   <w:style w:type="character" w:customStyle="1" w:styleId="s9">
     <w:name w:val="s9"/>
-    <w:basedOn w:val="Fontepargpadro"/>
+    <w:basedOn w:val="DefaultParagraphFont"/>
     <w:uiPriority w:val="1"/>
     <w:rsid w:val="00867279"/>
     <w:rPr>
@@ -13617,9 +12864,9 @@
       <w:lang w:eastAsia="pt-BR"/>
     </w:rPr>
   </w:style>
-  <w:style w:type="character" w:styleId="HiperlinkVisitado">
+  <w:style w:type="character" w:styleId="FollowedHyperlink">
     <w:name w:val="FollowedHyperlink"/>
-    <w:basedOn w:val="Fontepargpadro"/>
+    <w:basedOn w:val="DefaultParagraphFont"/>
     <w:uiPriority w:val="99"/>
     <w:semiHidden/>
     <w:unhideWhenUsed/>

</xml_diff>

<commit_message>
Update: alteração das restrições
</commit_message>
<xml_diff>
--- a/Documentacao/Documentação - Umi.docx
+++ b/Documentacao/Documentação - Umi.docx
@@ -367,8 +367,9 @@
           <w:sz w:val="28"/>
           <w:szCs w:val="28"/>
         </w:rPr>
-        <w:t>Leandro Bonet</w:t>
-      </w:r>
+        <w:t xml:space="preserve">Leandro </w:t>
+      </w:r>
+      <w:proofErr w:type="spellStart"/>
       <w:r>
         <w:rPr>
           <w:rFonts w:ascii="Arial" w:hAnsi="Arial" w:cs="Arial"/>
@@ -377,8 +378,19 @@
           <w:sz w:val="28"/>
           <w:szCs w:val="28"/>
         </w:rPr>
+        <w:t>Bonet</w:t>
+      </w:r>
+      <w:r>
+        <w:rPr>
+          <w:rFonts w:ascii="Arial" w:hAnsi="Arial" w:cs="Arial"/>
+          <w:b/>
+          <w:bCs/>
+          <w:sz w:val="28"/>
+          <w:szCs w:val="28"/>
+        </w:rPr>
         <w:t>o</w:t>
       </w:r>
+      <w:proofErr w:type="spellEnd"/>
     </w:p>
     <w:p>
       <w:pPr>
@@ -795,8 +807,20 @@
           <w:sz w:val="28"/>
           <w:szCs w:val="28"/>
         </w:rPr>
-        <w:t>Leandro Boneto</w:t>
-      </w:r>
+        <w:t xml:space="preserve">Leandro </w:t>
+      </w:r>
+      <w:proofErr w:type="spellStart"/>
+      <w:r>
+        <w:rPr>
+          <w:rFonts w:ascii="Arial" w:hAnsi="Arial" w:cs="Arial"/>
+          <w:b/>
+          <w:bCs/>
+          <w:sz w:val="28"/>
+          <w:szCs w:val="28"/>
+        </w:rPr>
+        <w:t>Boneto</w:t>
+      </w:r>
+      <w:proofErr w:type="spellEnd"/>
     </w:p>
     <w:p>
       <w:pPr>
@@ -936,13 +960,22 @@
         <w:t xml:space="preserve">apresentado ao Curso </w:t>
       </w:r>
       <w:r>
-        <w:t>de Tecnologia em Análise e Desenvolvimento de Sistemas na SPTECH School</w:t>
-      </w:r>
+        <w:t xml:space="preserve">de Tecnologia em Análise e Desenvolvimento de Sistemas na SPTECH </w:t>
+      </w:r>
+      <w:proofErr w:type="spellStart"/>
+      <w:r>
+        <w:t>School</w:t>
+      </w:r>
+      <w:proofErr w:type="spellEnd"/>
       <w:r>
         <w:t>, orientado pelo Prof.</w:t>
       </w:r>
       <w:r>
-        <w:t xml:space="preserve"> Friz</w:t>
+        <w:t xml:space="preserve"> </w:t>
+      </w:r>
+      <w:proofErr w:type="spellStart"/>
+      <w:r>
+        <w:t>Friz</w:t>
       </w:r>
       <w:r>
         <w:t>z</w:t>
@@ -950,6 +983,7 @@
       <w:r>
         <w:t>a</w:t>
       </w:r>
+      <w:proofErr w:type="spellEnd"/>
       <w:r>
         <w:t xml:space="preserve">, como requisito </w:t>
       </w:r>
@@ -1960,13 +1994,43 @@
         <w:rPr>
           <w:rFonts w:eastAsia="Arial"/>
         </w:rPr>
-        <w:t>início no século V a.C, o ábaco, um instrumento simples feito para fazer cálculos algébricos. Após isso, veio a mãe da calculadora</w:t>
-      </w:r>
-      <w:r>
-        <w:rPr>
-          <w:rFonts w:eastAsia="Arial"/>
-        </w:rPr>
-        <w:t>, “régua de calculo”</w:t>
+        <w:t xml:space="preserve">início no século V </w:t>
+      </w:r>
+      <w:proofErr w:type="spellStart"/>
+      <w:r>
+        <w:rPr>
+          <w:rFonts w:eastAsia="Arial"/>
+        </w:rPr>
+        <w:t>a.C</w:t>
+      </w:r>
+      <w:proofErr w:type="spellEnd"/>
+      <w:r>
+        <w:rPr>
+          <w:rFonts w:eastAsia="Arial"/>
+        </w:rPr>
+        <w:t>, o ábaco, um instrumento simples feito para fazer cálculos algébricos. Após isso, veio a mãe da calculadora</w:t>
+      </w:r>
+      <w:r>
+        <w:rPr>
+          <w:rFonts w:eastAsia="Arial"/>
+        </w:rPr>
+        <w:t xml:space="preserve">, “régua de </w:t>
+      </w:r>
+      <w:proofErr w:type="spellStart"/>
+      <w:proofErr w:type="gramStart"/>
+      <w:r>
+        <w:rPr>
+          <w:rFonts w:eastAsia="Arial"/>
+        </w:rPr>
+        <w:t>calculo</w:t>
+      </w:r>
+      <w:proofErr w:type="spellEnd"/>
+      <w:proofErr w:type="gramEnd"/>
+      <w:r>
+        <w:rPr>
+          <w:rFonts w:eastAsia="Arial"/>
+        </w:rPr>
+        <w:t>”</w:t>
       </w:r>
       <w:r>
         <w:rPr>
@@ -1993,7 +2057,21 @@
         <w:rPr>
           <w:rFonts w:eastAsia="Arial"/>
         </w:rPr>
-        <w:t>Evidencia-se que, neste ano (2024), segundo a International Data Corporation (IDC), empresa de pesquisa de mercado, foram vendidos 59,8 milhões de PCs em todo o mundo, tendo o aumento de 1,5% em relação ao mesmo trimestre do ano passado (tendo as suas vendas reduzidas em 28,7%). Para um ponto de referência, no primeiro trimestre de 2019, na época da pandemia, o comércio de computadores atingiu 60,5 milhões de unidades.</w:t>
+        <w:t xml:space="preserve">Evidencia-se que, neste ano (2024), segundo a </w:t>
+      </w:r>
+      <w:proofErr w:type="spellStart"/>
+      <w:r>
+        <w:rPr>
+          <w:rFonts w:eastAsia="Arial"/>
+        </w:rPr>
+        <w:t>International</w:t>
+      </w:r>
+      <w:proofErr w:type="spellEnd"/>
+      <w:r>
+        <w:rPr>
+          <w:rFonts w:eastAsia="Arial"/>
+        </w:rPr>
+        <w:t xml:space="preserve"> Data Corporation (IDC), empresa de pesquisa de mercado, foram vendidos 59,8 milhões de PCs em todo o mundo, tendo o aumento de 1,5% em relação ao mesmo trimestre do ano passado (tendo as suas vendas reduzidas em 28,7%). Para um ponto de referência, no primeiro trimestre de 2019, na época da pandemia, o comércio de computadores atingiu 60,5 milhões de unidades.</w:t>
       </w:r>
     </w:p>
     <w:p>
@@ -2008,7 +2086,21 @@
         <w:rPr>
           <w:rFonts w:eastAsia="Arial"/>
         </w:rPr>
-        <w:t>Já no mercado brasileiro, Norberto Maraschin Filho, vice-presidente de Negócio de Consumo e Mobilidade da Positivo Tecnologia, afirma que o mercado está 33% superior quando comparado a 2019.</w:t>
+        <w:t xml:space="preserve">Já no mercado brasileiro, Norberto </w:t>
+      </w:r>
+      <w:proofErr w:type="spellStart"/>
+      <w:r>
+        <w:rPr>
+          <w:rFonts w:eastAsia="Arial"/>
+        </w:rPr>
+        <w:t>Maraschin</w:t>
+      </w:r>
+      <w:proofErr w:type="spellEnd"/>
+      <w:r>
+        <w:rPr>
+          <w:rFonts w:eastAsia="Arial"/>
+        </w:rPr>
+        <w:t xml:space="preserve"> Filho, vice-presidente de Negócio de Consumo e Mobilidade da Positivo Tecnologia, afirma que o mercado está 33% superior quando comparado a 2019.</w:t>
       </w:r>
     </w:p>
     <w:p>
@@ -2088,11 +2180,33 @@
           </wp:anchor>
         </w:drawing>
       </w:r>
-      <w:r>
-        <w:rPr>
-          <w:rFonts w:eastAsia="Arial"/>
-        </w:rPr>
-        <w:t>Counterpoint Research realizou uma pesquisa comparando a quantidade exportação de computadores em milhões de unidades nos primeiros trimestres do ano de 2023 e 2024:</w:t>
+      <w:proofErr w:type="spellStart"/>
+      <w:r>
+        <w:rPr>
+          <w:rFonts w:eastAsia="Arial"/>
+        </w:rPr>
+        <w:t>Counterpoint</w:t>
+      </w:r>
+      <w:proofErr w:type="spellEnd"/>
+      <w:r>
+        <w:rPr>
+          <w:rFonts w:eastAsia="Arial"/>
+        </w:rPr>
+        <w:t xml:space="preserve"> </w:t>
+      </w:r>
+      <w:proofErr w:type="spellStart"/>
+      <w:r>
+        <w:rPr>
+          <w:rFonts w:eastAsia="Arial"/>
+        </w:rPr>
+        <w:t>Research</w:t>
+      </w:r>
+      <w:proofErr w:type="spellEnd"/>
+      <w:r>
+        <w:rPr>
+          <w:rFonts w:eastAsia="Arial"/>
+        </w:rPr>
+        <w:t xml:space="preserve"> realizou uma pesquisa comparando a quantidade exportação de computadores em milhões de unidades nos primeiros trimestres do ano de 2023 e 2024:</w:t>
       </w:r>
       <w:r>
         <w:rPr>
@@ -2212,7 +2326,21 @@
         <w:rPr>
           <w:rFonts w:eastAsia="Arial"/>
         </w:rPr>
-        <w:t xml:space="preserve">Os estudos de Condair aponta que a umidade relativa (UR) deve ser mantido entre 40% </w:t>
+        <w:t xml:space="preserve">Os estudos de </w:t>
+      </w:r>
+      <w:proofErr w:type="spellStart"/>
+      <w:r>
+        <w:rPr>
+          <w:rFonts w:eastAsia="Arial"/>
+        </w:rPr>
+        <w:t>Condair</w:t>
+      </w:r>
+      <w:proofErr w:type="spellEnd"/>
+      <w:r>
+        <w:rPr>
+          <w:rFonts w:eastAsia="Arial"/>
+        </w:rPr>
+        <w:t xml:space="preserve"> aponta que a umidade relativa (UR) deve ser mantido entre 40% </w:t>
       </w:r>
       <w:r>
         <w:rPr>
@@ -2248,7 +2376,21 @@
         <w:rPr>
           <w:rFonts w:eastAsia="Arial"/>
         </w:rPr>
-        <w:t xml:space="preserve">Algumas fontes como Avast, Norton, Crucial afirmam que a temperatura ideal que o CPU deve ser mantida é de 40-65°C. Abaixo dos 80°C está na faixa normal e acima disso há chances de danificar o seu componente. Porém, vale ressaltar que </w:t>
+        <w:t xml:space="preserve">Algumas fontes como Avast, Norton, </w:t>
+      </w:r>
+      <w:proofErr w:type="gramStart"/>
+      <w:r>
+        <w:rPr>
+          <w:rFonts w:eastAsia="Arial"/>
+        </w:rPr>
+        <w:t>Crucial</w:t>
+      </w:r>
+      <w:proofErr w:type="gramEnd"/>
+      <w:r>
+        <w:rPr>
+          <w:rFonts w:eastAsia="Arial"/>
+        </w:rPr>
+        <w:t xml:space="preserve"> afirmam que a temperatura ideal que o CPU deve ser mantida é de 40-65°C. Abaixo dos 80°C está na faixa normal e acima disso há chances de danificar o seu componente. Porém, vale ressaltar que </w:t>
       </w:r>
       <w:r>
         <w:rPr>
@@ -2305,7 +2447,21 @@
           <w:rFonts w:eastAsia="Arial"/>
         </w:rPr>
         <w:lastRenderedPageBreak/>
-        <w:t>95°C. As GPUs de nova geração podem ultrapassar dos 100°C. Mesmo assim, é recomendado que a temperatura dos GPU se mantenha entre 70-85°C.</w:t>
+        <w:t xml:space="preserve">95°C. As </w:t>
+      </w:r>
+      <w:proofErr w:type="spellStart"/>
+      <w:r>
+        <w:rPr>
+          <w:rFonts w:eastAsia="Arial"/>
+        </w:rPr>
+        <w:t>GPUs</w:t>
+      </w:r>
+      <w:proofErr w:type="spellEnd"/>
+      <w:r>
+        <w:rPr>
+          <w:rFonts w:eastAsia="Arial"/>
+        </w:rPr>
+        <w:t xml:space="preserve"> de nova geração podem ultrapassar dos 100°C. Mesmo assim, é recomendado que a temperatura dos GPU se mantenha entre 70-85°C.</w:t>
       </w:r>
     </w:p>
     <w:p>
@@ -2319,11 +2475,19 @@
           <w:rFonts w:eastAsia="Arial"/>
         </w:rPr>
       </w:pPr>
-      <w:r>
-        <w:rPr>
-          <w:rFonts w:eastAsia="Arial"/>
-        </w:rPr>
-        <w:t>Lifewire diz que a temperatura abaixo de 50°C se situa na faixa boa, mais precisamente, entre 20-80°C. Acima do 80°C se aproxima do perigo.</w:t>
+      <w:proofErr w:type="spellStart"/>
+      <w:r>
+        <w:rPr>
+          <w:rFonts w:eastAsia="Arial"/>
+        </w:rPr>
+        <w:t>Lifewire</w:t>
+      </w:r>
+      <w:proofErr w:type="spellEnd"/>
+      <w:r>
+        <w:rPr>
+          <w:rFonts w:eastAsia="Arial"/>
+        </w:rPr>
+        <w:t xml:space="preserve"> diz que a temperatura abaixo de 50°C se situa na faixa boa, mais precisamente, entre 20-80°C. Acima do 80°C se aproxima do perigo.</w:t>
       </w:r>
     </w:p>
     <w:p>
@@ -2630,17 +2794,47 @@
         </w:rPr>
         <w:t xml:space="preserve"> importantíssimo de </w:t>
       </w:r>
+      <w:proofErr w:type="spellStart"/>
       <w:r>
         <w:rPr>
           <w:rFonts w:eastAsia="Arial"/>
         </w:rPr>
         <w:t>ScienceDirect</w:t>
       </w:r>
-      <w:r>
-        <w:rPr>
-          <w:rFonts w:eastAsia="Arial"/>
-        </w:rPr>
-        <w:t xml:space="preserve"> que, nos estudos de Sandia National Laboratories, </w:t>
+      <w:proofErr w:type="spellEnd"/>
+      <w:r>
+        <w:rPr>
+          <w:rFonts w:eastAsia="Arial"/>
+        </w:rPr>
+        <w:t xml:space="preserve"> que, nos estudos de Sandia </w:t>
+      </w:r>
+      <w:proofErr w:type="spellStart"/>
+      <w:r>
+        <w:rPr>
+          <w:rFonts w:eastAsia="Arial"/>
+        </w:rPr>
+        <w:t>National</w:t>
+      </w:r>
+      <w:proofErr w:type="spellEnd"/>
+      <w:r>
+        <w:rPr>
+          <w:rFonts w:eastAsia="Arial"/>
+        </w:rPr>
+        <w:t xml:space="preserve"> </w:t>
+      </w:r>
+      <w:proofErr w:type="spellStart"/>
+      <w:r>
+        <w:rPr>
+          <w:rFonts w:eastAsia="Arial"/>
+        </w:rPr>
+        <w:t>Laboratories</w:t>
+      </w:r>
+      <w:proofErr w:type="spellEnd"/>
+      <w:r>
+        <w:rPr>
+          <w:rFonts w:eastAsia="Arial"/>
+        </w:rPr>
+        <w:t xml:space="preserve">, </w:t>
       </w:r>
       <w:r>
         <w:rPr>
@@ -2679,7 +2873,21 @@
         <w:rPr>
           <w:rFonts w:eastAsia="Arial"/>
         </w:rPr>
-        <w:t xml:space="preserve"> Umitrix desenvolverá um sistema de monitoramento no estoque por meio da extração de dados do ambiente através de sensores de Arduíno, visando o melhor monitoramento do ambiente e redução dos acidentes previsíveis.</w:t>
+        <w:t xml:space="preserve"> </w:t>
+      </w:r>
+      <w:proofErr w:type="spellStart"/>
+      <w:r>
+        <w:rPr>
+          <w:rFonts w:eastAsia="Arial"/>
+        </w:rPr>
+        <w:t>Umitrix</w:t>
+      </w:r>
+      <w:proofErr w:type="spellEnd"/>
+      <w:r>
+        <w:rPr>
+          <w:rFonts w:eastAsia="Arial"/>
+        </w:rPr>
+        <w:t xml:space="preserve"> desenvolverá um sistema de monitoramento no estoque por meio da extração de dados do ambiente através de sensores de Arduíno, visando o melhor monitoramento do ambiente e redução dos acidentes previsíveis.</w:t>
       </w:r>
       <w:bookmarkStart w:id="2" w:name="_Toc176812048"/>
     </w:p>
@@ -2727,7 +2935,21 @@
         <w:rPr>
           <w:rFonts w:eastAsia="Arial"/>
         </w:rPr>
-        <w:t xml:space="preserve">O objetivo da Umitrix é </w:t>
+        <w:t xml:space="preserve">O objetivo da </w:t>
+      </w:r>
+      <w:proofErr w:type="spellStart"/>
+      <w:r>
+        <w:rPr>
+          <w:rFonts w:eastAsia="Arial"/>
+        </w:rPr>
+        <w:t>Umitrix</w:t>
+      </w:r>
+      <w:proofErr w:type="spellEnd"/>
+      <w:r>
+        <w:rPr>
+          <w:rFonts w:eastAsia="Arial"/>
+        </w:rPr>
+        <w:t xml:space="preserve"> é </w:t>
       </w:r>
       <w:r>
         <w:rPr>
@@ -2808,7 +3030,25 @@
           <w:sz w:val="24"/>
           <w:szCs w:val="24"/>
         </w:rPr>
-        <w:t xml:space="preserve"> meio da implantação do sistema Umitrix, é possível</w:t>
+        <w:t xml:space="preserve"> meio da implantação do sistema </w:t>
+      </w:r>
+      <w:proofErr w:type="spellStart"/>
+      <w:r>
+        <w:rPr>
+          <w:rFonts w:ascii="Arial" w:eastAsia="Arial" w:hAnsi="Arial" w:cs="Arial"/>
+          <w:sz w:val="24"/>
+          <w:szCs w:val="24"/>
+        </w:rPr>
+        <w:t>Umitrix</w:t>
+      </w:r>
+      <w:proofErr w:type="spellEnd"/>
+      <w:r>
+        <w:rPr>
+          <w:rFonts w:ascii="Arial" w:eastAsia="Arial" w:hAnsi="Arial" w:cs="Arial"/>
+          <w:sz w:val="24"/>
+          <w:szCs w:val="24"/>
+        </w:rPr>
+        <w:t>, é possível</w:t>
       </w:r>
       <w:r>
         <w:rPr>
@@ -2979,7 +3219,15 @@
         <w:ind w:firstLine="708"/>
       </w:pPr>
       <w:r>
-        <w:t xml:space="preserve">O projeto Umitrix visa desenvolver e implementar um sistema de monitoramento da temperatura e umidade </w:t>
+        <w:t xml:space="preserve">O projeto </w:t>
+      </w:r>
+      <w:proofErr w:type="spellStart"/>
+      <w:r>
+        <w:t>Umitrix</w:t>
+      </w:r>
+      <w:proofErr w:type="spellEnd"/>
+      <w:r>
+        <w:t xml:space="preserve"> visa desenvolver e implementar um sistema de monitoramento da temperatura e umidade </w:t>
       </w:r>
       <w:r>
         <w:t>dentro do estoque de computadores de pequeno e médio</w:t>
@@ -3012,8 +3260,13 @@
         <w:t>erver</w:t>
       </w:r>
       <w:r>
-        <w:t>, que posteriormente serão manipulados e tratados para a exibição deles em forma de gráficos dentro da Dashboard no sistema da Umitrix</w:t>
-      </w:r>
+        <w:t xml:space="preserve">, que posteriormente serão manipulados e tratados para a exibição deles em forma de gráficos dentro da Dashboard no sistema da </w:t>
+      </w:r>
+      <w:proofErr w:type="spellStart"/>
+      <w:r>
+        <w:t>Umitrix</w:t>
+      </w:r>
+      <w:proofErr w:type="spellEnd"/>
       <w:r>
         <w:t xml:space="preserve"> com funcionamento 24 horas durante 7 dias por semana</w:t>
       </w:r>
@@ -3039,8 +3292,13 @@
         <w:t>feito</w:t>
       </w:r>
       <w:r>
-        <w:t xml:space="preserve"> por meio das linguagens de software: HTML, CSS, JavaScript</w:t>
-      </w:r>
+        <w:t xml:space="preserve"> por meio das linguagens de software: HTML, CSS, </w:t>
+      </w:r>
+      <w:proofErr w:type="spellStart"/>
+      <w:r>
+        <w:t>JavaScript</w:t>
+      </w:r>
+      <w:proofErr w:type="spellEnd"/>
       <w:r>
         <w:t>, Node e Chart.js</w:t>
       </w:r>
@@ -3054,7 +3312,21 @@
         <w:rPr>
           <w:color w:val="000000" w:themeColor="text1"/>
         </w:rPr>
-        <w:t>Os navegadores compatíveis com o nosso sistema são: Google Chrome, Edge, Safari, Brave. O não uso destes podem limitar os recursos de exibição da Dashboard.</w:t>
+        <w:t xml:space="preserve">Os navegadores compatíveis com o nosso sistema são: Google Chrome, Edge, Safari, </w:t>
+      </w:r>
+      <w:proofErr w:type="spellStart"/>
+      <w:r>
+        <w:rPr>
+          <w:color w:val="000000" w:themeColor="text1"/>
+        </w:rPr>
+        <w:t>Brave</w:t>
+      </w:r>
+      <w:proofErr w:type="spellEnd"/>
+      <w:r>
+        <w:rPr>
+          <w:color w:val="000000" w:themeColor="text1"/>
+        </w:rPr>
+        <w:t>. O não uso destes podem limitar os recursos de exibição da Dashboard.</w:t>
       </w:r>
     </w:p>
     <w:p>
@@ -3072,10 +3344,26 @@
         <w:t xml:space="preserve">o sistema deve possuir sistemas de feedback. O sistema de feedback consiste </w:t>
       </w:r>
       <w:r>
-        <w:t>numa área onde os clientes emitem as suas opiniões em relação a experiência do uso do sistema da Umitrix, recomendação ou pr</w:t>
-      </w:r>
-      <w:r>
-        <w:t>oblemas/críticas. Com base nisso, a Umitrix visa adaptar e aprimorar o sistema</w:t>
+        <w:t xml:space="preserve">numa área onde os clientes emitem as suas opiniões em relação a experiência do uso do sistema da </w:t>
+      </w:r>
+      <w:proofErr w:type="spellStart"/>
+      <w:r>
+        <w:t>Umitrix</w:t>
+      </w:r>
+      <w:proofErr w:type="spellEnd"/>
+      <w:r>
+        <w:t>, recomendação ou pr</w:t>
+      </w:r>
+      <w:r>
+        <w:t xml:space="preserve">oblemas/críticas. Com base nisso, a </w:t>
+      </w:r>
+      <w:proofErr w:type="spellStart"/>
+      <w:r>
+        <w:t>Umitrix</w:t>
+      </w:r>
+      <w:proofErr w:type="spellEnd"/>
+      <w:r>
+        <w:t xml:space="preserve"> visa adaptar e aprimorar o sistema</w:t>
       </w:r>
       <w:r>
         <w:t xml:space="preserve"> para </w:t>
@@ -3221,7 +3509,21 @@
         <w:rPr>
           <w:rFonts w:eastAsia="Arial"/>
         </w:rPr>
-        <w:t>Acesso da equipe Umitrix nos estoques;</w:t>
+        <w:t xml:space="preserve">Acesso da equipe </w:t>
+      </w:r>
+      <w:proofErr w:type="spellStart"/>
+      <w:r>
+        <w:rPr>
+          <w:rFonts w:eastAsia="Arial"/>
+        </w:rPr>
+        <w:t>Umitrix</w:t>
+      </w:r>
+      <w:proofErr w:type="spellEnd"/>
+      <w:r>
+        <w:rPr>
+          <w:rFonts w:eastAsia="Arial"/>
+        </w:rPr>
+        <w:t xml:space="preserve"> nos estoques;</w:t>
       </w:r>
     </w:p>
     <w:p>
@@ -3484,9 +3786,33 @@
       </w:pPr>
       <w:r>
         <w:rPr>
-          <w:color w:val="000000"/>
-        </w:rPr>
-        <w:tab/>
+          <w:rFonts w:eastAsia="Arial"/>
+          <w:bCs/>
+        </w:rPr>
+        <w:t xml:space="preserve">O sistema será entregue no dia </w:t>
+      </w:r>
+      <w:r>
+        <w:rPr>
+          <w:rFonts w:eastAsia="Arial"/>
+          <w:bCs/>
+        </w:rPr>
+        <w:t xml:space="preserve">02 de </w:t>
+      </w:r>
+      <w:proofErr w:type="gramStart"/>
+      <w:r>
+        <w:rPr>
+          <w:rFonts w:eastAsia="Arial"/>
+          <w:bCs/>
+        </w:rPr>
+        <w:t>Dezembro</w:t>
+      </w:r>
+      <w:proofErr w:type="gramEnd"/>
+      <w:r>
+        <w:rPr>
+          <w:rFonts w:eastAsia="Arial"/>
+          <w:bCs/>
+        </w:rPr>
+        <w:t xml:space="preserve"> deste ano.</w:t>
       </w:r>
     </w:p>
     <w:p>
@@ -3828,6 +4154,7 @@
           <w:szCs w:val="24"/>
         </w:rPr>
       </w:pPr>
+      <w:proofErr w:type="spellStart"/>
       <w:r>
         <w:rPr>
           <w:rFonts w:ascii="Arial" w:eastAsia="Arial" w:hAnsi="Arial" w:cs="Arial"/>
@@ -3837,6 +4164,7 @@
         </w:rPr>
         <w:t>GCFGlobal</w:t>
       </w:r>
+      <w:proofErr w:type="spellEnd"/>
       <w:r>
         <w:rPr>
           <w:rFonts w:ascii="Arial" w:eastAsia="Arial" w:hAnsi="Arial" w:cs="Arial"/>
@@ -3899,6 +4227,7 @@
           <w:szCs w:val="24"/>
         </w:rPr>
       </w:pPr>
+      <w:proofErr w:type="spellStart"/>
       <w:r>
         <w:rPr>
           <w:rFonts w:ascii="Arial" w:eastAsia="Arial" w:hAnsi="Arial" w:cs="Arial"/>
@@ -3908,6 +4237,7 @@
         </w:rPr>
         <w:t>Todamatéria</w:t>
       </w:r>
+      <w:proofErr w:type="spellEnd"/>
       <w:r>
         <w:rPr>
           <w:rFonts w:ascii="Arial" w:eastAsia="Arial" w:hAnsi="Arial" w:cs="Arial"/>
@@ -3959,14 +4289,25 @@
           <w:szCs w:val="24"/>
         </w:rPr>
       </w:pPr>
-      <w:r>
-        <w:rPr>
-          <w:rFonts w:ascii="Arial" w:eastAsia="Arial" w:hAnsi="Arial" w:cs="Arial"/>
-          <w:b/>
-          <w:sz w:val="24"/>
-          <w:szCs w:val="24"/>
-        </w:rPr>
-        <w:t xml:space="preserve">Radioagência. </w:t>
+      <w:proofErr w:type="spellStart"/>
+      <w:r>
+        <w:rPr>
+          <w:rFonts w:ascii="Arial" w:eastAsia="Arial" w:hAnsi="Arial" w:cs="Arial"/>
+          <w:b/>
+          <w:sz w:val="24"/>
+          <w:szCs w:val="24"/>
+        </w:rPr>
+        <w:t>Radioagência</w:t>
+      </w:r>
+      <w:proofErr w:type="spellEnd"/>
+      <w:r>
+        <w:rPr>
+          <w:rFonts w:ascii="Arial" w:eastAsia="Arial" w:hAnsi="Arial" w:cs="Arial"/>
+          <w:b/>
+          <w:sz w:val="24"/>
+          <w:szCs w:val="24"/>
+        </w:rPr>
+        <w:t xml:space="preserve">. </w:t>
       </w:r>
       <w:r>
         <w:rPr>
@@ -4038,14 +4379,25 @@
           <w:szCs w:val="24"/>
         </w:rPr>
       </w:pPr>
-      <w:r>
-        <w:rPr>
-          <w:rFonts w:ascii="Arial" w:eastAsia="Arial" w:hAnsi="Arial" w:cs="Arial"/>
-          <w:b/>
-          <w:sz w:val="24"/>
-          <w:szCs w:val="24"/>
-        </w:rPr>
-        <w:t xml:space="preserve">CNNBrasil. </w:t>
+      <w:proofErr w:type="spellStart"/>
+      <w:r>
+        <w:rPr>
+          <w:rFonts w:ascii="Arial" w:eastAsia="Arial" w:hAnsi="Arial" w:cs="Arial"/>
+          <w:b/>
+          <w:sz w:val="24"/>
+          <w:szCs w:val="24"/>
+        </w:rPr>
+        <w:t>CNNBrasil</w:t>
+      </w:r>
+      <w:proofErr w:type="spellEnd"/>
+      <w:r>
+        <w:rPr>
+          <w:rFonts w:ascii="Arial" w:eastAsia="Arial" w:hAnsi="Arial" w:cs="Arial"/>
+          <w:b/>
+          <w:sz w:val="24"/>
+          <w:szCs w:val="24"/>
+        </w:rPr>
+        <w:t xml:space="preserve">. </w:t>
       </w:r>
       <w:r>
         <w:rPr>
@@ -4108,7 +4460,27 @@
           <w:sz w:val="24"/>
           <w:szCs w:val="24"/>
         </w:rPr>
-        <w:t xml:space="preserve">Mundo Contectado. </w:t>
+        <w:t xml:space="preserve">Mundo </w:t>
+      </w:r>
+      <w:proofErr w:type="spellStart"/>
+      <w:r>
+        <w:rPr>
+          <w:rFonts w:ascii="Arial" w:eastAsia="Arial" w:hAnsi="Arial" w:cs="Arial"/>
+          <w:b/>
+          <w:sz w:val="24"/>
+          <w:szCs w:val="24"/>
+        </w:rPr>
+        <w:t>Contectado</w:t>
+      </w:r>
+      <w:proofErr w:type="spellEnd"/>
+      <w:r>
+        <w:rPr>
+          <w:rFonts w:ascii="Arial" w:eastAsia="Arial" w:hAnsi="Arial" w:cs="Arial"/>
+          <w:b/>
+          <w:sz w:val="24"/>
+          <w:szCs w:val="24"/>
+        </w:rPr>
+        <w:t xml:space="preserve">. </w:t>
       </w:r>
       <w:r>
         <w:rPr>
@@ -4166,15 +4538,27 @@
           <w:szCs w:val="24"/>
         </w:rPr>
       </w:pPr>
-      <w:r>
-        <w:rPr>
-          <w:rFonts w:ascii="Arial" w:eastAsia="Arial" w:hAnsi="Arial" w:cs="Arial"/>
-          <w:b/>
-          <w:bCs/>
-          <w:sz w:val="24"/>
-          <w:szCs w:val="24"/>
-        </w:rPr>
-        <w:t xml:space="preserve">Condair. </w:t>
+      <w:proofErr w:type="spellStart"/>
+      <w:r>
+        <w:rPr>
+          <w:rFonts w:ascii="Arial" w:eastAsia="Arial" w:hAnsi="Arial" w:cs="Arial"/>
+          <w:b/>
+          <w:bCs/>
+          <w:sz w:val="24"/>
+          <w:szCs w:val="24"/>
+        </w:rPr>
+        <w:t>Condair</w:t>
+      </w:r>
+      <w:proofErr w:type="spellEnd"/>
+      <w:r>
+        <w:rPr>
+          <w:rFonts w:ascii="Arial" w:eastAsia="Arial" w:hAnsi="Arial" w:cs="Arial"/>
+          <w:b/>
+          <w:bCs/>
+          <w:sz w:val="24"/>
+          <w:szCs w:val="24"/>
+        </w:rPr>
+        <w:t xml:space="preserve">. </w:t>
       </w:r>
       <w:r>
         <w:rPr>
@@ -4204,7 +4588,29 @@
             <w:sz w:val="24"/>
             <w:szCs w:val="24"/>
           </w:rPr>
-          <w:t>https://www.condair.com.br/Humedad-para-electrónica-Cómo-reducir-el-polvo#:~:text=A maneira mais eficaz de,umidade com muito mais eficiência</w:t>
+          <w:t xml:space="preserve">https://www.condair.com.br/Humedad-para-electrónica-Cómo-reducir-el-polvo#:~:text=A maneira mais eficaz </w:t>
+        </w:r>
+        <w:proofErr w:type="spellStart"/>
+        <w:r>
+          <w:rPr>
+            <w:rStyle w:val="Hyperlink"/>
+            <w:rFonts w:ascii="Arial" w:eastAsia="Arial" w:hAnsi="Arial" w:cs="Arial"/>
+            <w:bCs/>
+            <w:sz w:val="24"/>
+            <w:szCs w:val="24"/>
+          </w:rPr>
+          <w:t>de,umidade</w:t>
+        </w:r>
+        <w:proofErr w:type="spellEnd"/>
+        <w:r>
+          <w:rPr>
+            <w:rStyle w:val="Hyperlink"/>
+            <w:rFonts w:ascii="Arial" w:eastAsia="Arial" w:hAnsi="Arial" w:cs="Arial"/>
+            <w:bCs/>
+            <w:sz w:val="24"/>
+            <w:szCs w:val="24"/>
+          </w:rPr>
+          <w:t xml:space="preserve"> com muito mais eficiência</w:t>
         </w:r>
       </w:hyperlink>
       <w:r>
@@ -4254,7 +4660,27 @@
           <w:sz w:val="24"/>
           <w:szCs w:val="24"/>
         </w:rPr>
-        <w:t>Como verificar a temperature do CPU.</w:t>
+        <w:t xml:space="preserve">Como verificar a </w:t>
+      </w:r>
+      <w:proofErr w:type="spellStart"/>
+      <w:r>
+        <w:rPr>
+          <w:rFonts w:ascii="Arial" w:eastAsia="Arial" w:hAnsi="Arial" w:cs="Arial"/>
+          <w:bCs/>
+          <w:sz w:val="24"/>
+          <w:szCs w:val="24"/>
+        </w:rPr>
+        <w:t>temperature</w:t>
+      </w:r>
+      <w:proofErr w:type="spellEnd"/>
+      <w:r>
+        <w:rPr>
+          <w:rFonts w:ascii="Arial" w:eastAsia="Arial" w:hAnsi="Arial" w:cs="Arial"/>
+          <w:bCs/>
+          <w:sz w:val="24"/>
+          <w:szCs w:val="24"/>
+        </w:rPr>
+        <w:t xml:space="preserve"> do CPU.</w:t>
       </w:r>
       <w:r>
         <w:rPr>
@@ -4266,6 +4692,7 @@
         </w:rPr>
         <w:br/>
       </w:r>
+      <w:proofErr w:type="spellStart"/>
       <w:r>
         <w:rPr>
           <w:rFonts w:ascii="Arial" w:eastAsia="Arial" w:hAnsi="Arial" w:cs="Arial"/>
@@ -4285,7 +4712,40 @@
           <w:szCs w:val="24"/>
           <w:lang w:val="en-US"/>
         </w:rPr>
-        <w:t xml:space="preserve">sponível em: </w:t>
+        <w:t>sponível</w:t>
+      </w:r>
+      <w:proofErr w:type="spellEnd"/>
+      <w:r>
+        <w:rPr>
+          <w:rFonts w:ascii="Arial" w:eastAsia="Arial" w:hAnsi="Arial" w:cs="Arial"/>
+          <w:bCs/>
+          <w:sz w:val="24"/>
+          <w:szCs w:val="24"/>
+          <w:lang w:val="en-US"/>
+        </w:rPr>
+        <w:t xml:space="preserve"> </w:t>
+      </w:r>
+      <w:proofErr w:type="spellStart"/>
+      <w:r>
+        <w:rPr>
+          <w:rFonts w:ascii="Arial" w:eastAsia="Arial" w:hAnsi="Arial" w:cs="Arial"/>
+          <w:bCs/>
+          <w:sz w:val="24"/>
+          <w:szCs w:val="24"/>
+          <w:lang w:val="en-US"/>
+        </w:rPr>
+        <w:t>em</w:t>
+      </w:r>
+      <w:proofErr w:type="spellEnd"/>
+      <w:r>
+        <w:rPr>
+          <w:rFonts w:ascii="Arial" w:eastAsia="Arial" w:hAnsi="Arial" w:cs="Arial"/>
+          <w:bCs/>
+          <w:sz w:val="24"/>
+          <w:szCs w:val="24"/>
+          <w:lang w:val="en-US"/>
+        </w:rPr>
+        <w:t xml:space="preserve">: </w:t>
       </w:r>
       <w:hyperlink r:id="rId26" w:anchor=":~:text=How%20hot%20should%20my%20CPU,consider%20this%20the%20absolute%20limit" w:history="1">
         <w:r>
@@ -4297,7 +4757,31 @@
             <w:szCs w:val="24"/>
             <w:lang w:val="en-US"/>
           </w:rPr>
-          <w:t>https://www.avast.com/c-how-to-check-cpu-temperature#:~:text=How hot should my CPU,consider this the absolute limit</w:t>
+          <w:t xml:space="preserve">https://www.avast.com/c-how-to-check-cpu-temperature#:~:text=How hot should my </w:t>
+        </w:r>
+        <w:proofErr w:type="spellStart"/>
+        <w:r>
+          <w:rPr>
+            <w:rStyle w:val="Hyperlink"/>
+            <w:rFonts w:ascii="Arial" w:eastAsia="Arial" w:hAnsi="Arial" w:cs="Arial"/>
+            <w:bCs/>
+            <w:sz w:val="24"/>
+            <w:szCs w:val="24"/>
+            <w:lang w:val="en-US"/>
+          </w:rPr>
+          <w:t>CPU,consider</w:t>
+        </w:r>
+        <w:proofErr w:type="spellEnd"/>
+        <w:r>
+          <w:rPr>
+            <w:rStyle w:val="Hyperlink"/>
+            <w:rFonts w:ascii="Arial" w:eastAsia="Arial" w:hAnsi="Arial" w:cs="Arial"/>
+            <w:bCs/>
+            <w:sz w:val="24"/>
+            <w:szCs w:val="24"/>
+            <w:lang w:val="en-US"/>
+          </w:rPr>
+          <w:t xml:space="preserve"> this the absolute limit</w:t>
         </w:r>
       </w:hyperlink>
       <w:r>
@@ -4378,6 +4862,7 @@
         </w:rPr>
         <w:br/>
       </w:r>
+      <w:proofErr w:type="spellStart"/>
       <w:r>
         <w:rPr>
           <w:rFonts w:ascii="Arial" w:eastAsia="Arial" w:hAnsi="Arial" w:cs="Arial"/>
@@ -4386,7 +4871,40 @@
           <w:szCs w:val="24"/>
           <w:lang w:val="en-US"/>
         </w:rPr>
-        <w:t xml:space="preserve">Disponível em: </w:t>
+        <w:t>Disponível</w:t>
+      </w:r>
+      <w:proofErr w:type="spellEnd"/>
+      <w:r>
+        <w:rPr>
+          <w:rFonts w:ascii="Arial" w:eastAsia="Arial" w:hAnsi="Arial" w:cs="Arial"/>
+          <w:bCs/>
+          <w:sz w:val="24"/>
+          <w:szCs w:val="24"/>
+          <w:lang w:val="en-US"/>
+        </w:rPr>
+        <w:t xml:space="preserve"> </w:t>
+      </w:r>
+      <w:proofErr w:type="spellStart"/>
+      <w:r>
+        <w:rPr>
+          <w:rFonts w:ascii="Arial" w:eastAsia="Arial" w:hAnsi="Arial" w:cs="Arial"/>
+          <w:bCs/>
+          <w:sz w:val="24"/>
+          <w:szCs w:val="24"/>
+          <w:lang w:val="en-US"/>
+        </w:rPr>
+        <w:t>em</w:t>
+      </w:r>
+      <w:proofErr w:type="spellEnd"/>
+      <w:r>
+        <w:rPr>
+          <w:rFonts w:ascii="Arial" w:eastAsia="Arial" w:hAnsi="Arial" w:cs="Arial"/>
+          <w:bCs/>
+          <w:sz w:val="24"/>
+          <w:szCs w:val="24"/>
+          <w:lang w:val="en-US"/>
+        </w:rPr>
+        <w:t xml:space="preserve">: </w:t>
       </w:r>
       <w:hyperlink r:id="rId27" w:anchor=":~:text=How%20hot%20should%20my%20CPU,consider%20this%20the%20absolute%20limit" w:history="1">
         <w:r>
@@ -4398,7 +4916,31 @@
             <w:szCs w:val="24"/>
             <w:lang w:val="en-US"/>
           </w:rPr>
-          <w:t>https://www.avast.com/c-how-to-check-cpu-temperature#:~:text=How hot should my CPU,consider this the absolute limit</w:t>
+          <w:t xml:space="preserve">https://www.avast.com/c-how-to-check-cpu-temperature#:~:text=How hot should my </w:t>
+        </w:r>
+        <w:proofErr w:type="spellStart"/>
+        <w:r>
+          <w:rPr>
+            <w:rStyle w:val="Hyperlink"/>
+            <w:rFonts w:ascii="Arial" w:eastAsia="Arial" w:hAnsi="Arial" w:cs="Arial"/>
+            <w:bCs/>
+            <w:sz w:val="24"/>
+            <w:szCs w:val="24"/>
+            <w:lang w:val="en-US"/>
+          </w:rPr>
+          <w:t>CPU,consider</w:t>
+        </w:r>
+        <w:proofErr w:type="spellEnd"/>
+        <w:r>
+          <w:rPr>
+            <w:rStyle w:val="Hyperlink"/>
+            <w:rFonts w:ascii="Arial" w:eastAsia="Arial" w:hAnsi="Arial" w:cs="Arial"/>
+            <w:bCs/>
+            <w:sz w:val="24"/>
+            <w:szCs w:val="24"/>
+            <w:lang w:val="en-US"/>
+          </w:rPr>
+          <w:t xml:space="preserve"> this the absolute limit</w:t>
         </w:r>
       </w:hyperlink>
       <w:r>
@@ -4480,6 +5022,7 @@
         </w:rPr>
         <w:br/>
       </w:r>
+      <w:proofErr w:type="spellStart"/>
       <w:r>
         <w:rPr>
           <w:rFonts w:ascii="Arial" w:eastAsia="Arial" w:hAnsi="Arial" w:cs="Arial"/>
@@ -4488,7 +5031,40 @@
           <w:szCs w:val="24"/>
           <w:lang w:val="en-US"/>
         </w:rPr>
-        <w:t xml:space="preserve">Disponível em: </w:t>
+        <w:t>Disponível</w:t>
+      </w:r>
+      <w:proofErr w:type="spellEnd"/>
+      <w:r>
+        <w:rPr>
+          <w:rFonts w:ascii="Arial" w:eastAsia="Arial" w:hAnsi="Arial" w:cs="Arial"/>
+          <w:bCs/>
+          <w:sz w:val="24"/>
+          <w:szCs w:val="24"/>
+          <w:lang w:val="en-US"/>
+        </w:rPr>
+        <w:t xml:space="preserve"> </w:t>
+      </w:r>
+      <w:proofErr w:type="spellStart"/>
+      <w:r>
+        <w:rPr>
+          <w:rFonts w:ascii="Arial" w:eastAsia="Arial" w:hAnsi="Arial" w:cs="Arial"/>
+          <w:bCs/>
+          <w:sz w:val="24"/>
+          <w:szCs w:val="24"/>
+          <w:lang w:val="en-US"/>
+        </w:rPr>
+        <w:t>em</w:t>
+      </w:r>
+      <w:proofErr w:type="spellEnd"/>
+      <w:r>
+        <w:rPr>
+          <w:rFonts w:ascii="Arial" w:eastAsia="Arial" w:hAnsi="Arial" w:cs="Arial"/>
+          <w:bCs/>
+          <w:sz w:val="24"/>
+          <w:szCs w:val="24"/>
+          <w:lang w:val="en-US"/>
+        </w:rPr>
+        <w:t xml:space="preserve">: </w:t>
       </w:r>
       <w:hyperlink r:id="rId28" w:anchor=":~:text=While%20running%20intensive%20apps%20or,resulting%20in%20a%20reduced%20lifespan" w:history="1">
         <w:r>
@@ -4500,7 +5076,31 @@
             <w:szCs w:val="24"/>
             <w:lang w:val="en-US"/>
           </w:rPr>
-          <w:t>https://www.crucial.com/support/system-maintenance-cooling#:~:text=While running intensive apps or,resulting in a reduced lifespan</w:t>
+          <w:t xml:space="preserve">https://www.crucial.com/support/system-maintenance-cooling#:~:text=While running intensive apps </w:t>
+        </w:r>
+        <w:proofErr w:type="spellStart"/>
+        <w:r>
+          <w:rPr>
+            <w:rStyle w:val="Hyperlink"/>
+            <w:rFonts w:ascii="Arial" w:eastAsia="Arial" w:hAnsi="Arial" w:cs="Arial"/>
+            <w:bCs/>
+            <w:sz w:val="24"/>
+            <w:szCs w:val="24"/>
+            <w:lang w:val="en-US"/>
+          </w:rPr>
+          <w:t>or,resulting</w:t>
+        </w:r>
+        <w:proofErr w:type="spellEnd"/>
+        <w:r>
+          <w:rPr>
+            <w:rStyle w:val="Hyperlink"/>
+            <w:rFonts w:ascii="Arial" w:eastAsia="Arial" w:hAnsi="Arial" w:cs="Arial"/>
+            <w:bCs/>
+            <w:sz w:val="24"/>
+            <w:szCs w:val="24"/>
+            <w:lang w:val="en-US"/>
+          </w:rPr>
+          <w:t xml:space="preserve"> in a reduced lifespan</w:t>
         </w:r>
       </w:hyperlink>
       <w:r>
@@ -4535,6 +5135,7 @@
           <w:lang w:val="en-US"/>
         </w:rPr>
       </w:pPr>
+      <w:proofErr w:type="spellStart"/>
       <w:r>
         <w:rPr>
           <w:rFonts w:ascii="Arial" w:eastAsia="Arial" w:hAnsi="Arial" w:cs="Arial"/>
@@ -4546,6 +5147,7 @@
         </w:rPr>
         <w:t>Lifewire</w:t>
       </w:r>
+      <w:proofErr w:type="spellEnd"/>
       <w:r>
         <w:rPr>
           <w:rFonts w:ascii="Arial" w:eastAsia="Arial" w:hAnsi="Arial" w:cs="Arial"/>
@@ -4586,7 +5188,50 @@
           <w:lang w:val="en-US"/>
         </w:rPr>
         <w:br/>
-        <w:t xml:space="preserve">Disponível em: </w:t>
+      </w:r>
+      <w:proofErr w:type="spellStart"/>
+      <w:r>
+        <w:rPr>
+          <w:rFonts w:ascii="Arial" w:eastAsia="Arial" w:hAnsi="Arial" w:cs="Arial"/>
+          <w:bCs/>
+          <w:sz w:val="24"/>
+          <w:szCs w:val="24"/>
+          <w:lang w:val="en-US"/>
+        </w:rPr>
+        <w:t>Disponível</w:t>
+      </w:r>
+      <w:proofErr w:type="spellEnd"/>
+      <w:r>
+        <w:rPr>
+          <w:rFonts w:ascii="Arial" w:eastAsia="Arial" w:hAnsi="Arial" w:cs="Arial"/>
+          <w:bCs/>
+          <w:sz w:val="24"/>
+          <w:szCs w:val="24"/>
+          <w:lang w:val="en-US"/>
+        </w:rPr>
+        <w:t xml:space="preserve"> </w:t>
+      </w:r>
+      <w:proofErr w:type="spellStart"/>
+      <w:r>
+        <w:rPr>
+          <w:rFonts w:ascii="Arial" w:eastAsia="Arial" w:hAnsi="Arial" w:cs="Arial"/>
+          <w:bCs/>
+          <w:sz w:val="24"/>
+          <w:szCs w:val="24"/>
+          <w:lang w:val="en-US"/>
+        </w:rPr>
+        <w:t>em</w:t>
+      </w:r>
+      <w:proofErr w:type="spellEnd"/>
+      <w:r>
+        <w:rPr>
+          <w:rFonts w:ascii="Arial" w:eastAsia="Arial" w:hAnsi="Arial" w:cs="Arial"/>
+          <w:bCs/>
+          <w:sz w:val="24"/>
+          <w:szCs w:val="24"/>
+          <w:lang w:val="en-US"/>
+        </w:rPr>
+        <w:t xml:space="preserve">: </w:t>
       </w:r>
       <w:hyperlink r:id="rId29" w:anchor=":~:text=At%20its%20worst%2C%20an%20overheated,the%20CPU%20on%20the%20motherboard" w:history="1">
         <w:r>
@@ -4598,7 +5243,31 @@
             <w:szCs w:val="24"/>
             <w:lang w:val="en-US"/>
           </w:rPr>
-          <w:t>https://www.lifewire.com/safe-temperature-for-motherboard-5189570#:~:text=At its worst%2C an overheated,the CPU on the motherboard</w:t>
+          <w:t xml:space="preserve">https://www.lifewire.com/safe-temperature-for-motherboard-5189570#:~:text=At its worst%2C an </w:t>
+        </w:r>
+        <w:proofErr w:type="spellStart"/>
+        <w:r>
+          <w:rPr>
+            <w:rStyle w:val="Hyperlink"/>
+            <w:rFonts w:ascii="Arial" w:eastAsia="Arial" w:hAnsi="Arial" w:cs="Arial"/>
+            <w:bCs/>
+            <w:sz w:val="24"/>
+            <w:szCs w:val="24"/>
+            <w:lang w:val="en-US"/>
+          </w:rPr>
+          <w:t>overheated,the</w:t>
+        </w:r>
+        <w:proofErr w:type="spellEnd"/>
+        <w:r>
+          <w:rPr>
+            <w:rStyle w:val="Hyperlink"/>
+            <w:rFonts w:ascii="Arial" w:eastAsia="Arial" w:hAnsi="Arial" w:cs="Arial"/>
+            <w:bCs/>
+            <w:sz w:val="24"/>
+            <w:szCs w:val="24"/>
+            <w:lang w:val="en-US"/>
+          </w:rPr>
+          <w:t xml:space="preserve"> CPU on the motherboard</w:t>
         </w:r>
       </w:hyperlink>
       <w:r>
@@ -4633,6 +5302,7 @@
           <w:lang w:val="en-US"/>
         </w:rPr>
       </w:pPr>
+      <w:proofErr w:type="spellStart"/>
       <w:r>
         <w:rPr>
           <w:rFonts w:ascii="Arial" w:eastAsia="Arial" w:hAnsi="Arial" w:cs="Arial"/>
@@ -4642,16 +5312,28 @@
           <w:szCs w:val="24"/>
           <w:lang w:val="en-US"/>
         </w:rPr>
-        <w:t xml:space="preserve">ComputerCity. </w:t>
-      </w:r>
-      <w:r>
-        <w:rPr>
-          <w:rFonts w:ascii="Arial" w:eastAsia="Arial" w:hAnsi="Arial" w:cs="Arial"/>
+        <w:t>ComputerCity</w:t>
+      </w:r>
+      <w:proofErr w:type="spellEnd"/>
+      <w:r>
+        <w:rPr>
+          <w:rFonts w:ascii="Arial" w:eastAsia="Arial" w:hAnsi="Arial" w:cs="Arial"/>
+          <w:b/>
           <w:bCs/>
           <w:sz w:val="24"/>
           <w:szCs w:val="24"/>
           <w:lang w:val="en-US"/>
         </w:rPr>
+        <w:t xml:space="preserve">. </w:t>
+      </w:r>
+      <w:r>
+        <w:rPr>
+          <w:rFonts w:ascii="Arial" w:eastAsia="Arial" w:hAnsi="Arial" w:cs="Arial"/>
+          <w:bCs/>
+          <w:sz w:val="24"/>
+          <w:szCs w:val="24"/>
+          <w:lang w:val="en-US"/>
+        </w:rPr>
         <w:t xml:space="preserve">Ideal CPU and GPU Temperature </w:t>
       </w:r>
       <w:r>
@@ -4673,7 +5355,50 @@
           <w:lang w:val="en-US"/>
         </w:rPr>
         <w:br/>
-        <w:t xml:space="preserve">Disponível em: </w:t>
+      </w:r>
+      <w:proofErr w:type="spellStart"/>
+      <w:r>
+        <w:rPr>
+          <w:rFonts w:ascii="Arial" w:eastAsia="Arial" w:hAnsi="Arial" w:cs="Arial"/>
+          <w:bCs/>
+          <w:sz w:val="24"/>
+          <w:szCs w:val="24"/>
+          <w:lang w:val="en-US"/>
+        </w:rPr>
+        <w:t>Disponível</w:t>
+      </w:r>
+      <w:proofErr w:type="spellEnd"/>
+      <w:r>
+        <w:rPr>
+          <w:rFonts w:ascii="Arial" w:eastAsia="Arial" w:hAnsi="Arial" w:cs="Arial"/>
+          <w:bCs/>
+          <w:sz w:val="24"/>
+          <w:szCs w:val="24"/>
+          <w:lang w:val="en-US"/>
+        </w:rPr>
+        <w:t xml:space="preserve"> </w:t>
+      </w:r>
+      <w:proofErr w:type="spellStart"/>
+      <w:r>
+        <w:rPr>
+          <w:rFonts w:ascii="Arial" w:eastAsia="Arial" w:hAnsi="Arial" w:cs="Arial"/>
+          <w:bCs/>
+          <w:sz w:val="24"/>
+          <w:szCs w:val="24"/>
+          <w:lang w:val="en-US"/>
+        </w:rPr>
+        <w:t>em</w:t>
+      </w:r>
+      <w:proofErr w:type="spellEnd"/>
+      <w:r>
+        <w:rPr>
+          <w:rFonts w:ascii="Arial" w:eastAsia="Arial" w:hAnsi="Arial" w:cs="Arial"/>
+          <w:bCs/>
+          <w:sz w:val="24"/>
+          <w:szCs w:val="24"/>
+          <w:lang w:val="en-US"/>
+        </w:rPr>
+        <w:t xml:space="preserve">: </w:t>
       </w:r>
       <w:hyperlink r:id="rId30" w:anchor=":~:text=At%20its%20worst%2C%20an%20overheated,the%20CPU%20on%20the%20motherboard" w:history="1">
         <w:r>
@@ -4685,7 +5410,31 @@
             <w:szCs w:val="24"/>
             <w:lang w:val="en-US"/>
           </w:rPr>
-          <w:t>https://www.lifewire.com/safe-temperature-for-motherboard-5189570#:~:text=At its worst%2C an overheated,the CPU on the motherboard</w:t>
+          <w:t xml:space="preserve">https://www.lifewire.com/safe-temperature-for-motherboard-5189570#:~:text=At its worst%2C an </w:t>
+        </w:r>
+        <w:proofErr w:type="spellStart"/>
+        <w:r>
+          <w:rPr>
+            <w:rStyle w:val="Hyperlink"/>
+            <w:rFonts w:ascii="Arial" w:eastAsia="Arial" w:hAnsi="Arial" w:cs="Arial"/>
+            <w:bCs/>
+            <w:sz w:val="24"/>
+            <w:szCs w:val="24"/>
+            <w:lang w:val="en-US"/>
+          </w:rPr>
+          <w:t>overheated,the</w:t>
+        </w:r>
+        <w:proofErr w:type="spellEnd"/>
+        <w:r>
+          <w:rPr>
+            <w:rStyle w:val="Hyperlink"/>
+            <w:rFonts w:ascii="Arial" w:eastAsia="Arial" w:hAnsi="Arial" w:cs="Arial"/>
+            <w:bCs/>
+            <w:sz w:val="24"/>
+            <w:szCs w:val="24"/>
+            <w:lang w:val="en-US"/>
+          </w:rPr>
+          <w:t xml:space="preserve"> CPU on the motherboard</w:t>
         </w:r>
       </w:hyperlink>
       <w:r>
@@ -6080,6 +6829,7 @@
   <w:style w:type="character" w:default="1" w:styleId="Fontepargpadro">
     <w:name w:val="Default Paragraph Font"/>
     <w:uiPriority w:val="1"/>
+    <w:semiHidden/>
     <w:unhideWhenUsed/>
   </w:style>
   <w:style w:type="table" w:default="1" w:styleId="Tabelanormal">

</xml_diff>

<commit_message>
Update: homepage - banner, dashboard, calculadora, objetivo
</commit_message>
<xml_diff>
--- a/Documentacao/Documentação - Umi.docx
+++ b/Documentacao/Documentação - Umi.docx
@@ -367,9 +367,8 @@
           <w:sz w:val="28"/>
           <w:szCs w:val="28"/>
         </w:rPr>
-        <w:t xml:space="preserve">Leandro </w:t>
-      </w:r>
-      <w:proofErr w:type="spellStart"/>
+        <w:t>Leandro Bonet</w:t>
+      </w:r>
       <w:r>
         <w:rPr>
           <w:rFonts w:ascii="Arial" w:hAnsi="Arial" w:cs="Arial"/>
@@ -378,19 +377,8 @@
           <w:sz w:val="28"/>
           <w:szCs w:val="28"/>
         </w:rPr>
-        <w:t>Bonet</w:t>
-      </w:r>
-      <w:r>
-        <w:rPr>
-          <w:rFonts w:ascii="Arial" w:hAnsi="Arial" w:cs="Arial"/>
-          <w:b/>
-          <w:bCs/>
-          <w:sz w:val="28"/>
-          <w:szCs w:val="28"/>
-        </w:rPr>
         <w:t>o</w:t>
       </w:r>
-      <w:proofErr w:type="spellEnd"/>
     </w:p>
     <w:p>
       <w:pPr>
@@ -807,20 +795,8 @@
           <w:sz w:val="28"/>
           <w:szCs w:val="28"/>
         </w:rPr>
-        <w:t xml:space="preserve">Leandro </w:t>
-      </w:r>
-      <w:proofErr w:type="spellStart"/>
-      <w:r>
-        <w:rPr>
-          <w:rFonts w:ascii="Arial" w:hAnsi="Arial" w:cs="Arial"/>
-          <w:b/>
-          <w:bCs/>
-          <w:sz w:val="28"/>
-          <w:szCs w:val="28"/>
-        </w:rPr>
-        <w:t>Boneto</w:t>
-      </w:r>
-      <w:proofErr w:type="spellEnd"/>
+        <w:t>Leandro Boneto</w:t>
+      </w:r>
     </w:p>
     <w:p>
       <w:pPr>
@@ -960,22 +936,13 @@
         <w:t xml:space="preserve">apresentado ao Curso </w:t>
       </w:r>
       <w:r>
-        <w:t xml:space="preserve">de Tecnologia em Análise e Desenvolvimento de Sistemas na SPTECH </w:t>
-      </w:r>
-      <w:proofErr w:type="spellStart"/>
-      <w:r>
-        <w:t>School</w:t>
-      </w:r>
-      <w:proofErr w:type="spellEnd"/>
+        <w:t>de Tecnologia em Análise e Desenvolvimento de Sistemas na SPTECH School</w:t>
+      </w:r>
       <w:r>
         <w:t>, orientado pelo Prof.</w:t>
       </w:r>
       <w:r>
-        <w:t xml:space="preserve"> </w:t>
-      </w:r>
-      <w:proofErr w:type="spellStart"/>
-      <w:r>
-        <w:t>Friz</w:t>
+        <w:t xml:space="preserve"> Friz</w:t>
       </w:r>
       <w:r>
         <w:t>z</w:t>
@@ -983,7 +950,6 @@
       <w:r>
         <w:t>a</w:t>
       </w:r>
-      <w:proofErr w:type="spellEnd"/>
       <w:r>
         <w:t xml:space="preserve">, como requisito </w:t>
       </w:r>
@@ -1994,43 +1960,13 @@
         <w:rPr>
           <w:rFonts w:eastAsia="Arial"/>
         </w:rPr>
-        <w:t xml:space="preserve">início no século V </w:t>
-      </w:r>
-      <w:proofErr w:type="spellStart"/>
-      <w:r>
-        <w:rPr>
-          <w:rFonts w:eastAsia="Arial"/>
-        </w:rPr>
-        <w:t>a.C</w:t>
-      </w:r>
-      <w:proofErr w:type="spellEnd"/>
-      <w:r>
-        <w:rPr>
-          <w:rFonts w:eastAsia="Arial"/>
-        </w:rPr>
-        <w:t>, o ábaco, um instrumento simples feito para fazer cálculos algébricos. Após isso, veio a mãe da calculadora</w:t>
-      </w:r>
-      <w:r>
-        <w:rPr>
-          <w:rFonts w:eastAsia="Arial"/>
-        </w:rPr>
-        <w:t xml:space="preserve">, “régua de </w:t>
-      </w:r>
-      <w:proofErr w:type="spellStart"/>
-      <w:proofErr w:type="gramStart"/>
-      <w:r>
-        <w:rPr>
-          <w:rFonts w:eastAsia="Arial"/>
-        </w:rPr>
-        <w:t>calculo</w:t>
-      </w:r>
-      <w:proofErr w:type="spellEnd"/>
-      <w:proofErr w:type="gramEnd"/>
-      <w:r>
-        <w:rPr>
-          <w:rFonts w:eastAsia="Arial"/>
-        </w:rPr>
-        <w:t>”</w:t>
+        <w:t>início no século V a.C, o ábaco, um instrumento simples feito para fazer cálculos algébricos. Após isso, veio a mãe da calculadora</w:t>
+      </w:r>
+      <w:r>
+        <w:rPr>
+          <w:rFonts w:eastAsia="Arial"/>
+        </w:rPr>
+        <w:t>, “régua de calculo”</w:t>
       </w:r>
       <w:r>
         <w:rPr>
@@ -2057,21 +1993,7 @@
         <w:rPr>
           <w:rFonts w:eastAsia="Arial"/>
         </w:rPr>
-        <w:t xml:space="preserve">Evidencia-se que, neste ano (2024), segundo a </w:t>
-      </w:r>
-      <w:proofErr w:type="spellStart"/>
-      <w:r>
-        <w:rPr>
-          <w:rFonts w:eastAsia="Arial"/>
-        </w:rPr>
-        <w:t>International</w:t>
-      </w:r>
-      <w:proofErr w:type="spellEnd"/>
-      <w:r>
-        <w:rPr>
-          <w:rFonts w:eastAsia="Arial"/>
-        </w:rPr>
-        <w:t xml:space="preserve"> Data Corporation (IDC), empresa de pesquisa de mercado, foram vendidos 59,8 milhões de PCs em todo o mundo, tendo o aumento de 1,5% em relação ao mesmo trimestre do ano passado (tendo as suas vendas reduzidas em 28,7%). Para um ponto de referência, no primeiro trimestre de 2019, na época da pandemia, o comércio de computadores atingiu 60,5 milhões de unidades.</w:t>
+        <w:t>Evidencia-se que, neste ano (2024), segundo a International Data Corporation (IDC), empresa de pesquisa de mercado, foram vendidos 59,8 milhões de PCs em todo o mundo, tendo o aumento de 1,5% em relação ao mesmo trimestre do ano passado (tendo as suas vendas reduzidas em 28,7%). Para um ponto de referência, no primeiro trimestre de 2019, na época da pandemia, o comércio de computadores atingiu 60,5 milhões de unidades.</w:t>
       </w:r>
     </w:p>
     <w:p>
@@ -2086,21 +2008,7 @@
         <w:rPr>
           <w:rFonts w:eastAsia="Arial"/>
         </w:rPr>
-        <w:t xml:space="preserve">Já no mercado brasileiro, Norberto </w:t>
-      </w:r>
-      <w:proofErr w:type="spellStart"/>
-      <w:r>
-        <w:rPr>
-          <w:rFonts w:eastAsia="Arial"/>
-        </w:rPr>
-        <w:t>Maraschin</w:t>
-      </w:r>
-      <w:proofErr w:type="spellEnd"/>
-      <w:r>
-        <w:rPr>
-          <w:rFonts w:eastAsia="Arial"/>
-        </w:rPr>
-        <w:t xml:space="preserve"> Filho, vice-presidente de Negócio de Consumo e Mobilidade da Positivo Tecnologia, afirma que o mercado está 33% superior quando comparado a 2019.</w:t>
+        <w:t>Já no mercado brasileiro, Norberto Maraschin Filho, vice-presidente de Negócio de Consumo e Mobilidade da Positivo Tecnologia, afirma que o mercado está 33% superior quando comparado a 2019.</w:t>
       </w:r>
     </w:p>
     <w:p>
@@ -2180,33 +2088,11 @@
           </wp:anchor>
         </w:drawing>
       </w:r>
-      <w:proofErr w:type="spellStart"/>
-      <w:r>
-        <w:rPr>
-          <w:rFonts w:eastAsia="Arial"/>
-        </w:rPr>
-        <w:t>Counterpoint</w:t>
-      </w:r>
-      <w:proofErr w:type="spellEnd"/>
-      <w:r>
-        <w:rPr>
-          <w:rFonts w:eastAsia="Arial"/>
-        </w:rPr>
-        <w:t xml:space="preserve"> </w:t>
-      </w:r>
-      <w:proofErr w:type="spellStart"/>
-      <w:r>
-        <w:rPr>
-          <w:rFonts w:eastAsia="Arial"/>
-        </w:rPr>
-        <w:t>Research</w:t>
-      </w:r>
-      <w:proofErr w:type="spellEnd"/>
-      <w:r>
-        <w:rPr>
-          <w:rFonts w:eastAsia="Arial"/>
-        </w:rPr>
-        <w:t xml:space="preserve"> realizou uma pesquisa comparando a quantidade exportação de computadores em milhões de unidades nos primeiros trimestres do ano de 2023 e 2024:</w:t>
+      <w:r>
+        <w:rPr>
+          <w:rFonts w:eastAsia="Arial"/>
+        </w:rPr>
+        <w:t>Counterpoint Research realizou uma pesquisa comparando a quantidade exportação de computadores em milhões de unidades nos primeiros trimestres do ano de 2023 e 2024:</w:t>
       </w:r>
       <w:r>
         <w:rPr>
@@ -2326,21 +2212,7 @@
         <w:rPr>
           <w:rFonts w:eastAsia="Arial"/>
         </w:rPr>
-        <w:t xml:space="preserve">Os estudos de </w:t>
-      </w:r>
-      <w:proofErr w:type="spellStart"/>
-      <w:r>
-        <w:rPr>
-          <w:rFonts w:eastAsia="Arial"/>
-        </w:rPr>
-        <w:t>Condair</w:t>
-      </w:r>
-      <w:proofErr w:type="spellEnd"/>
-      <w:r>
-        <w:rPr>
-          <w:rFonts w:eastAsia="Arial"/>
-        </w:rPr>
-        <w:t xml:space="preserve"> aponta que a umidade relativa (UR) deve ser mantido entre 40% </w:t>
+        <w:t xml:space="preserve">Os estudos de Condair aponta que a umidade relativa (UR) deve ser mantido entre 40% </w:t>
       </w:r>
       <w:r>
         <w:rPr>
@@ -2376,21 +2248,7 @@
         <w:rPr>
           <w:rFonts w:eastAsia="Arial"/>
         </w:rPr>
-        <w:t xml:space="preserve">Algumas fontes como Avast, Norton, </w:t>
-      </w:r>
-      <w:proofErr w:type="gramStart"/>
-      <w:r>
-        <w:rPr>
-          <w:rFonts w:eastAsia="Arial"/>
-        </w:rPr>
-        <w:t>Crucial</w:t>
-      </w:r>
-      <w:proofErr w:type="gramEnd"/>
-      <w:r>
-        <w:rPr>
-          <w:rFonts w:eastAsia="Arial"/>
-        </w:rPr>
-        <w:t xml:space="preserve"> afirmam que a temperatura ideal que o CPU deve ser mantida é de 40-65°C. Abaixo dos 80°C está na faixa normal e acima disso há chances de danificar o seu componente. Porém, vale ressaltar que </w:t>
+        <w:t xml:space="preserve">Algumas fontes como Avast, Norton, Crucial afirmam que a temperatura ideal que o CPU deve ser mantida é de 40-65°C. Abaixo dos 80°C está na faixa normal e acima disso há chances de danificar o seu componente. Porém, vale ressaltar que </w:t>
       </w:r>
       <w:r>
         <w:rPr>
@@ -2447,21 +2305,7 @@
           <w:rFonts w:eastAsia="Arial"/>
         </w:rPr>
         <w:lastRenderedPageBreak/>
-        <w:t xml:space="preserve">95°C. As </w:t>
-      </w:r>
-      <w:proofErr w:type="spellStart"/>
-      <w:r>
-        <w:rPr>
-          <w:rFonts w:eastAsia="Arial"/>
-        </w:rPr>
-        <w:t>GPUs</w:t>
-      </w:r>
-      <w:proofErr w:type="spellEnd"/>
-      <w:r>
-        <w:rPr>
-          <w:rFonts w:eastAsia="Arial"/>
-        </w:rPr>
-        <w:t xml:space="preserve"> de nova geração podem ultrapassar dos 100°C. Mesmo assim, é recomendado que a temperatura dos GPU se mantenha entre 70-85°C.</w:t>
+        <w:t>95°C. As GPUs de nova geração podem ultrapassar dos 100°C. Mesmo assim, é recomendado que a temperatura dos GPU se mantenha entre 70-85°C.</w:t>
       </w:r>
     </w:p>
     <w:p>
@@ -2475,19 +2319,11 @@
           <w:rFonts w:eastAsia="Arial"/>
         </w:rPr>
       </w:pPr>
-      <w:proofErr w:type="spellStart"/>
-      <w:r>
-        <w:rPr>
-          <w:rFonts w:eastAsia="Arial"/>
-        </w:rPr>
-        <w:t>Lifewire</w:t>
-      </w:r>
-      <w:proofErr w:type="spellEnd"/>
-      <w:r>
-        <w:rPr>
-          <w:rFonts w:eastAsia="Arial"/>
-        </w:rPr>
-        <w:t xml:space="preserve"> diz que a temperatura abaixo de 50°C se situa na faixa boa, mais precisamente, entre 20-80°C. Acima do 80°C se aproxima do perigo.</w:t>
+      <w:r>
+        <w:rPr>
+          <w:rFonts w:eastAsia="Arial"/>
+        </w:rPr>
+        <w:t>Lifewire diz que a temperatura abaixo de 50°C se situa na faixa boa, mais precisamente, entre 20-80°C. Acima do 80°C se aproxima do perigo.</w:t>
       </w:r>
     </w:p>
     <w:p>
@@ -2794,42 +2630,39 @@
         </w:rPr>
         <w:t xml:space="preserve"> importantíssimo de </w:t>
       </w:r>
-      <w:proofErr w:type="spellStart"/>
       <w:r>
         <w:rPr>
           <w:rFonts w:eastAsia="Arial"/>
         </w:rPr>
         <w:t>ScienceDirect</w:t>
       </w:r>
-      <w:proofErr w:type="spellEnd"/>
-      <w:r>
-        <w:rPr>
-          <w:rFonts w:eastAsia="Arial"/>
-        </w:rPr>
-        <w:t xml:space="preserve"> que, nos estudos de Sandia </w:t>
-      </w:r>
-      <w:proofErr w:type="spellStart"/>
-      <w:r>
-        <w:rPr>
-          <w:rFonts w:eastAsia="Arial"/>
-        </w:rPr>
-        <w:t>National</w:t>
-      </w:r>
-      <w:proofErr w:type="spellEnd"/>
-      <w:r>
-        <w:rPr>
-          <w:rFonts w:eastAsia="Arial"/>
-        </w:rPr>
-        <w:t xml:space="preserve"> </w:t>
-      </w:r>
-      <w:proofErr w:type="spellStart"/>
-      <w:r>
-        <w:rPr>
-          <w:rFonts w:eastAsia="Arial"/>
-        </w:rPr>
-        <w:t>Laboratories</w:t>
-      </w:r>
-      <w:proofErr w:type="spellEnd"/>
+      <w:r>
+        <w:rPr>
+          <w:rFonts w:eastAsia="Arial"/>
+        </w:rPr>
+        <w:t xml:space="preserve"> que, nos estudos de Sandia National Laboratories, </w:t>
+      </w:r>
+      <w:r>
+        <w:rPr>
+          <w:rFonts w:eastAsia="Arial"/>
+        </w:rPr>
+        <w:t>foi reportado que 20% das falhas eletrônicas são causadas por indução à corrosão por umidade.</w:t>
+      </w:r>
+    </w:p>
+    <w:p>
+      <w:pPr>
+        <w:pStyle w:val="ABNTGeral"/>
+        <w:ind w:firstLine="708"/>
+        <w:rPr>
+          <w:rFonts w:eastAsia="Arial"/>
+        </w:rPr>
+      </w:pPr>
+      <w:r>
+        <w:rPr>
+          <w:rFonts w:eastAsia="Arial"/>
+        </w:rPr>
+        <w:t>Diante deste problema</w:t>
+      </w:r>
       <w:r>
         <w:rPr>
           <w:rFonts w:eastAsia="Arial"/>
@@ -2840,54 +2673,13 @@
         <w:rPr>
           <w:rFonts w:eastAsia="Arial"/>
         </w:rPr>
-        <w:t>foi reportado que 20% das falhas eletrônicas são causadas por indução à corrosão por umidade.</w:t>
-      </w:r>
-    </w:p>
-    <w:p>
-      <w:pPr>
-        <w:pStyle w:val="ABNTGeral"/>
-        <w:ind w:firstLine="708"/>
-        <w:rPr>
-          <w:rFonts w:eastAsia="Arial"/>
-        </w:rPr>
-      </w:pPr>
-      <w:r>
-        <w:rPr>
-          <w:rFonts w:eastAsia="Arial"/>
-        </w:rPr>
-        <w:t>Diante deste problema</w:t>
-      </w:r>
-      <w:r>
-        <w:rPr>
-          <w:rFonts w:eastAsia="Arial"/>
-        </w:rPr>
-        <w:t xml:space="preserve">, </w:t>
-      </w:r>
-      <w:r>
-        <w:rPr>
-          <w:rFonts w:eastAsia="Arial"/>
-        </w:rPr>
         <w:t>a</w:t>
       </w:r>
       <w:r>
         <w:rPr>
           <w:rFonts w:eastAsia="Arial"/>
         </w:rPr>
-        <w:t xml:space="preserve"> </w:t>
-      </w:r>
-      <w:proofErr w:type="spellStart"/>
-      <w:r>
-        <w:rPr>
-          <w:rFonts w:eastAsia="Arial"/>
-        </w:rPr>
-        <w:t>Umitrix</w:t>
-      </w:r>
-      <w:proofErr w:type="spellEnd"/>
-      <w:r>
-        <w:rPr>
-          <w:rFonts w:eastAsia="Arial"/>
-        </w:rPr>
-        <w:t xml:space="preserve"> desenvolverá um sistema de monitoramento no estoque por meio da extração de dados do ambiente através de sensores de Arduíno, visando o melhor monitoramento do ambiente e redução dos acidentes previsíveis.</w:t>
+        <w:t xml:space="preserve"> Umitrix desenvolverá um sistema de monitoramento no estoque por meio da extração de dados do ambiente através de sensores de Arduíno, visando o melhor monitoramento do ambiente e redução dos acidentes previsíveis.</w:t>
       </w:r>
       <w:bookmarkStart w:id="2" w:name="_Toc176812048"/>
     </w:p>
@@ -2935,21 +2727,7 @@
         <w:rPr>
           <w:rFonts w:eastAsia="Arial"/>
         </w:rPr>
-        <w:t xml:space="preserve">O objetivo da </w:t>
-      </w:r>
-      <w:proofErr w:type="spellStart"/>
-      <w:r>
-        <w:rPr>
-          <w:rFonts w:eastAsia="Arial"/>
-        </w:rPr>
-        <w:t>Umitrix</w:t>
-      </w:r>
-      <w:proofErr w:type="spellEnd"/>
-      <w:r>
-        <w:rPr>
-          <w:rFonts w:eastAsia="Arial"/>
-        </w:rPr>
-        <w:t xml:space="preserve"> é </w:t>
+        <w:t xml:space="preserve">O objetivo da Umitrix é </w:t>
       </w:r>
       <w:r>
         <w:rPr>
@@ -3030,25 +2808,7 @@
           <w:sz w:val="24"/>
           <w:szCs w:val="24"/>
         </w:rPr>
-        <w:t xml:space="preserve"> meio da implantação do sistema </w:t>
-      </w:r>
-      <w:proofErr w:type="spellStart"/>
-      <w:r>
-        <w:rPr>
-          <w:rFonts w:ascii="Arial" w:eastAsia="Arial" w:hAnsi="Arial" w:cs="Arial"/>
-          <w:sz w:val="24"/>
-          <w:szCs w:val="24"/>
-        </w:rPr>
-        <w:t>Umitrix</w:t>
-      </w:r>
-      <w:proofErr w:type="spellEnd"/>
-      <w:r>
-        <w:rPr>
-          <w:rFonts w:ascii="Arial" w:eastAsia="Arial" w:hAnsi="Arial" w:cs="Arial"/>
-          <w:sz w:val="24"/>
-          <w:szCs w:val="24"/>
-        </w:rPr>
-        <w:t>, é possível</w:t>
+        <w:t xml:space="preserve"> meio da implantação do sistema Umitrix, é possível</w:t>
       </w:r>
       <w:r>
         <w:rPr>
@@ -3219,15 +2979,7 @@
         <w:ind w:firstLine="708"/>
       </w:pPr>
       <w:r>
-        <w:t xml:space="preserve">O projeto </w:t>
-      </w:r>
-      <w:proofErr w:type="spellStart"/>
-      <w:r>
-        <w:t>Umitrix</w:t>
-      </w:r>
-      <w:proofErr w:type="spellEnd"/>
-      <w:r>
-        <w:t xml:space="preserve"> visa desenvolver e implementar um sistema de monitoramento da temperatura e umidade </w:t>
+        <w:t xml:space="preserve">O projeto Umitrix visa desenvolver e implementar um sistema de monitoramento da temperatura e umidade </w:t>
       </w:r>
       <w:r>
         <w:t>dentro do estoque de computadores de pequeno e médio</w:t>
@@ -3260,13 +3012,8 @@
         <w:t>erver</w:t>
       </w:r>
       <w:r>
-        <w:t xml:space="preserve">, que posteriormente serão manipulados e tratados para a exibição deles em forma de gráficos dentro da Dashboard no sistema da </w:t>
-      </w:r>
-      <w:proofErr w:type="spellStart"/>
-      <w:r>
-        <w:t>Umitrix</w:t>
-      </w:r>
-      <w:proofErr w:type="spellEnd"/>
+        <w:t>, que posteriormente serão manipulados e tratados para a exibição deles em forma de gráficos dentro da Dashboard no sistema da Umitrix</w:t>
+      </w:r>
       <w:r>
         <w:t xml:space="preserve"> com funcionamento 24 horas durante 7 dias por semana</w:t>
       </w:r>
@@ -3292,13 +3039,8 @@
         <w:t>feito</w:t>
       </w:r>
       <w:r>
-        <w:t xml:space="preserve"> por meio das linguagens de software: HTML, CSS, </w:t>
-      </w:r>
-      <w:proofErr w:type="spellStart"/>
-      <w:r>
-        <w:t>JavaScript</w:t>
-      </w:r>
-      <w:proofErr w:type="spellEnd"/>
+        <w:t xml:space="preserve"> por meio das linguagens de software: HTML, CSS, JavaScript</w:t>
+      </w:r>
       <w:r>
         <w:t>, Node e Chart.js</w:t>
       </w:r>
@@ -3312,21 +3054,7 @@
         <w:rPr>
           <w:color w:val="000000" w:themeColor="text1"/>
         </w:rPr>
-        <w:t xml:space="preserve">Os navegadores compatíveis com o nosso sistema são: Google Chrome, Edge, Safari, </w:t>
-      </w:r>
-      <w:proofErr w:type="spellStart"/>
-      <w:r>
-        <w:rPr>
-          <w:color w:val="000000" w:themeColor="text1"/>
-        </w:rPr>
-        <w:t>Brave</w:t>
-      </w:r>
-      <w:proofErr w:type="spellEnd"/>
-      <w:r>
-        <w:rPr>
-          <w:color w:val="000000" w:themeColor="text1"/>
-        </w:rPr>
-        <w:t>. O não uso destes podem limitar os recursos de exibição da Dashboard.</w:t>
+        <w:t>Os navegadores compatíveis com o nosso sistema são: Google Chrome, Edge, Safari, Brave. O não uso destes podem limitar os recursos de exibição da Dashboard.</w:t>
       </w:r>
     </w:p>
     <w:p>
@@ -3344,26 +3072,10 @@
         <w:t xml:space="preserve">o sistema deve possuir sistemas de feedback. O sistema de feedback consiste </w:t>
       </w:r>
       <w:r>
-        <w:t xml:space="preserve">numa área onde os clientes emitem as suas opiniões em relação a experiência do uso do sistema da </w:t>
-      </w:r>
-      <w:proofErr w:type="spellStart"/>
-      <w:r>
-        <w:t>Umitrix</w:t>
-      </w:r>
-      <w:proofErr w:type="spellEnd"/>
-      <w:r>
-        <w:t>, recomendação ou pr</w:t>
-      </w:r>
-      <w:r>
-        <w:t xml:space="preserve">oblemas/críticas. Com base nisso, a </w:t>
-      </w:r>
-      <w:proofErr w:type="spellStart"/>
-      <w:r>
-        <w:t>Umitrix</w:t>
-      </w:r>
-      <w:proofErr w:type="spellEnd"/>
-      <w:r>
-        <w:t xml:space="preserve"> visa adaptar e aprimorar o sistema</w:t>
+        <w:t>numa área onde os clientes emitem as suas opiniões em relação a experiência do uso do sistema da Umitrix, recomendação ou pr</w:t>
+      </w:r>
+      <w:r>
+        <w:t>oblemas/críticas. Com base nisso, a Umitrix visa adaptar e aprimorar o sistema</w:t>
       </w:r>
       <w:r>
         <w:t xml:space="preserve"> para </w:t>
@@ -3509,21 +3221,7 @@
         <w:rPr>
           <w:rFonts w:eastAsia="Arial"/>
         </w:rPr>
-        <w:t xml:space="preserve">Acesso da equipe </w:t>
-      </w:r>
-      <w:proofErr w:type="spellStart"/>
-      <w:r>
-        <w:rPr>
-          <w:rFonts w:eastAsia="Arial"/>
-        </w:rPr>
-        <w:t>Umitrix</w:t>
-      </w:r>
-      <w:proofErr w:type="spellEnd"/>
-      <w:r>
-        <w:rPr>
-          <w:rFonts w:eastAsia="Arial"/>
-        </w:rPr>
-        <w:t xml:space="preserve"> nos estoques;</w:t>
+        <w:t>Acesso da equipe Umitrix nos estoques;</w:t>
       </w:r>
     </w:p>
     <w:p>
@@ -3789,6 +3487,27 @@
           <w:rFonts w:eastAsia="Arial"/>
           <w:bCs/>
         </w:rPr>
+        <w:t>O sistema será entregue no dia 02/10</w:t>
+      </w:r>
+    </w:p>
+    <w:p>
+      <w:pPr>
+        <w:pStyle w:val="ABNTGeral"/>
+        <w:numPr>
+          <w:ilvl w:val="0"/>
+          <w:numId w:val="1"/>
+        </w:numPr>
+        <w:rPr>
+          <w:rFonts w:eastAsia="Arial"/>
+          <w:b/>
+          <w:bCs/>
+        </w:rPr>
+      </w:pPr>
+      <w:r>
+        <w:rPr>
+          <w:rFonts w:eastAsia="Arial"/>
+          <w:bCs/>
+        </w:rPr>
         <w:t xml:space="preserve">O sistema será entregue no dia </w:t>
       </w:r>
       <w:r>
@@ -3796,23 +3515,7 @@
           <w:rFonts w:eastAsia="Arial"/>
           <w:bCs/>
         </w:rPr>
-        <w:t xml:space="preserve">02 de </w:t>
-      </w:r>
-      <w:proofErr w:type="gramStart"/>
-      <w:r>
-        <w:rPr>
-          <w:rFonts w:eastAsia="Arial"/>
-          <w:bCs/>
-        </w:rPr>
-        <w:t>Dezembro</w:t>
-      </w:r>
-      <w:proofErr w:type="gramEnd"/>
-      <w:r>
-        <w:rPr>
-          <w:rFonts w:eastAsia="Arial"/>
-          <w:bCs/>
-        </w:rPr>
-        <w:t xml:space="preserve"> deste ano.</w:t>
+        <w:t>02 de Dezembro deste ano.</w:t>
       </w:r>
     </w:p>
     <w:p>
@@ -4025,7 +3728,7 @@
           <w:noProof/>
         </w:rPr>
         <w:drawing>
-          <wp:anchor distT="0" distB="0" distL="114300" distR="114300" simplePos="0" relativeHeight="251659266" behindDoc="0" locked="0" layoutInCell="1" allowOverlap="1" wp14:anchorId="6655476B" wp14:editId="2C18962C">
+          <wp:anchor distT="0" distB="0" distL="114300" distR="114300" simplePos="0" relativeHeight="251658243" behindDoc="0" locked="0" layoutInCell="1" allowOverlap="1" wp14:anchorId="6655476B" wp14:editId="2C18962C">
             <wp:simplePos x="0" y="0"/>
             <wp:positionH relativeFrom="page">
               <wp:align>left</wp:align>
@@ -4154,7 +3857,6 @@
           <w:szCs w:val="24"/>
         </w:rPr>
       </w:pPr>
-      <w:proofErr w:type="spellStart"/>
       <w:r>
         <w:rPr>
           <w:rFonts w:ascii="Arial" w:eastAsia="Arial" w:hAnsi="Arial" w:cs="Arial"/>
@@ -4164,7 +3866,6 @@
         </w:rPr>
         <w:t>GCFGlobal</w:t>
       </w:r>
-      <w:proofErr w:type="spellEnd"/>
       <w:r>
         <w:rPr>
           <w:rFonts w:ascii="Arial" w:eastAsia="Arial" w:hAnsi="Arial" w:cs="Arial"/>
@@ -4227,7 +3928,6 @@
           <w:szCs w:val="24"/>
         </w:rPr>
       </w:pPr>
-      <w:proofErr w:type="spellStart"/>
       <w:r>
         <w:rPr>
           <w:rFonts w:ascii="Arial" w:eastAsia="Arial" w:hAnsi="Arial" w:cs="Arial"/>
@@ -4237,7 +3937,6 @@
         </w:rPr>
         <w:t>Todamatéria</w:t>
       </w:r>
-      <w:proofErr w:type="spellEnd"/>
       <w:r>
         <w:rPr>
           <w:rFonts w:ascii="Arial" w:eastAsia="Arial" w:hAnsi="Arial" w:cs="Arial"/>
@@ -4289,25 +3988,14 @@
           <w:szCs w:val="24"/>
         </w:rPr>
       </w:pPr>
-      <w:proofErr w:type="spellStart"/>
-      <w:r>
-        <w:rPr>
-          <w:rFonts w:ascii="Arial" w:eastAsia="Arial" w:hAnsi="Arial" w:cs="Arial"/>
-          <w:b/>
-          <w:sz w:val="24"/>
-          <w:szCs w:val="24"/>
-        </w:rPr>
-        <w:t>Radioagência</w:t>
-      </w:r>
-      <w:proofErr w:type="spellEnd"/>
-      <w:r>
-        <w:rPr>
-          <w:rFonts w:ascii="Arial" w:eastAsia="Arial" w:hAnsi="Arial" w:cs="Arial"/>
-          <w:b/>
-          <w:sz w:val="24"/>
-          <w:szCs w:val="24"/>
-        </w:rPr>
-        <w:t xml:space="preserve">. </w:t>
+      <w:r>
+        <w:rPr>
+          <w:rFonts w:ascii="Arial" w:eastAsia="Arial" w:hAnsi="Arial" w:cs="Arial"/>
+          <w:b/>
+          <w:sz w:val="24"/>
+          <w:szCs w:val="24"/>
+        </w:rPr>
+        <w:t xml:space="preserve">Radioagência. </w:t>
       </w:r>
       <w:r>
         <w:rPr>
@@ -4379,25 +4067,14 @@
           <w:szCs w:val="24"/>
         </w:rPr>
       </w:pPr>
-      <w:proofErr w:type="spellStart"/>
-      <w:r>
-        <w:rPr>
-          <w:rFonts w:ascii="Arial" w:eastAsia="Arial" w:hAnsi="Arial" w:cs="Arial"/>
-          <w:b/>
-          <w:sz w:val="24"/>
-          <w:szCs w:val="24"/>
-        </w:rPr>
-        <w:t>CNNBrasil</w:t>
-      </w:r>
-      <w:proofErr w:type="spellEnd"/>
-      <w:r>
-        <w:rPr>
-          <w:rFonts w:ascii="Arial" w:eastAsia="Arial" w:hAnsi="Arial" w:cs="Arial"/>
-          <w:b/>
-          <w:sz w:val="24"/>
-          <w:szCs w:val="24"/>
-        </w:rPr>
-        <w:t xml:space="preserve">. </w:t>
+      <w:r>
+        <w:rPr>
+          <w:rFonts w:ascii="Arial" w:eastAsia="Arial" w:hAnsi="Arial" w:cs="Arial"/>
+          <w:b/>
+          <w:sz w:val="24"/>
+          <w:szCs w:val="24"/>
+        </w:rPr>
+        <w:t xml:space="preserve">CNNBrasil. </w:t>
       </w:r>
       <w:r>
         <w:rPr>
@@ -4460,27 +4137,7 @@
           <w:sz w:val="24"/>
           <w:szCs w:val="24"/>
         </w:rPr>
-        <w:t xml:space="preserve">Mundo </w:t>
-      </w:r>
-      <w:proofErr w:type="spellStart"/>
-      <w:r>
-        <w:rPr>
-          <w:rFonts w:ascii="Arial" w:eastAsia="Arial" w:hAnsi="Arial" w:cs="Arial"/>
-          <w:b/>
-          <w:sz w:val="24"/>
-          <w:szCs w:val="24"/>
-        </w:rPr>
-        <w:t>Contectado</w:t>
-      </w:r>
-      <w:proofErr w:type="spellEnd"/>
-      <w:r>
-        <w:rPr>
-          <w:rFonts w:ascii="Arial" w:eastAsia="Arial" w:hAnsi="Arial" w:cs="Arial"/>
-          <w:b/>
-          <w:sz w:val="24"/>
-          <w:szCs w:val="24"/>
-        </w:rPr>
-        <w:t xml:space="preserve">. </w:t>
+        <w:t xml:space="preserve">Mundo Contectado. </w:t>
       </w:r>
       <w:r>
         <w:rPr>
@@ -4538,27 +4195,15 @@
           <w:szCs w:val="24"/>
         </w:rPr>
       </w:pPr>
-      <w:proofErr w:type="spellStart"/>
-      <w:r>
-        <w:rPr>
-          <w:rFonts w:ascii="Arial" w:eastAsia="Arial" w:hAnsi="Arial" w:cs="Arial"/>
-          <w:b/>
-          <w:bCs/>
-          <w:sz w:val="24"/>
-          <w:szCs w:val="24"/>
-        </w:rPr>
-        <w:t>Condair</w:t>
-      </w:r>
-      <w:proofErr w:type="spellEnd"/>
-      <w:r>
-        <w:rPr>
-          <w:rFonts w:ascii="Arial" w:eastAsia="Arial" w:hAnsi="Arial" w:cs="Arial"/>
-          <w:b/>
-          <w:bCs/>
-          <w:sz w:val="24"/>
-          <w:szCs w:val="24"/>
-        </w:rPr>
-        <w:t xml:space="preserve">. </w:t>
+      <w:r>
+        <w:rPr>
+          <w:rFonts w:ascii="Arial" w:eastAsia="Arial" w:hAnsi="Arial" w:cs="Arial"/>
+          <w:b/>
+          <w:bCs/>
+          <w:sz w:val="24"/>
+          <w:szCs w:val="24"/>
+        </w:rPr>
+        <w:t xml:space="preserve">Condair. </w:t>
       </w:r>
       <w:r>
         <w:rPr>
@@ -4588,29 +4233,7 @@
             <w:sz w:val="24"/>
             <w:szCs w:val="24"/>
           </w:rPr>
-          <w:t xml:space="preserve">https://www.condair.com.br/Humedad-para-electrónica-Cómo-reducir-el-polvo#:~:text=A maneira mais eficaz </w:t>
-        </w:r>
-        <w:proofErr w:type="spellStart"/>
-        <w:r>
-          <w:rPr>
-            <w:rStyle w:val="Hyperlink"/>
-            <w:rFonts w:ascii="Arial" w:eastAsia="Arial" w:hAnsi="Arial" w:cs="Arial"/>
-            <w:bCs/>
-            <w:sz w:val="24"/>
-            <w:szCs w:val="24"/>
-          </w:rPr>
-          <w:t>de,umidade</w:t>
-        </w:r>
-        <w:proofErr w:type="spellEnd"/>
-        <w:r>
-          <w:rPr>
-            <w:rStyle w:val="Hyperlink"/>
-            <w:rFonts w:ascii="Arial" w:eastAsia="Arial" w:hAnsi="Arial" w:cs="Arial"/>
-            <w:bCs/>
-            <w:sz w:val="24"/>
-            <w:szCs w:val="24"/>
-          </w:rPr>
-          <w:t xml:space="preserve"> com muito mais eficiência</w:t>
+          <w:t>https://www.condair.com.br/Humedad-para-electrónica-Cómo-reducir-el-polvo#:~:text=A maneira mais eficaz de,umidade com muito mais eficiência</w:t>
         </w:r>
       </w:hyperlink>
       <w:r>
@@ -4660,27 +4283,7 @@
           <w:sz w:val="24"/>
           <w:szCs w:val="24"/>
         </w:rPr>
-        <w:t xml:space="preserve">Como verificar a </w:t>
-      </w:r>
-      <w:proofErr w:type="spellStart"/>
-      <w:r>
-        <w:rPr>
-          <w:rFonts w:ascii="Arial" w:eastAsia="Arial" w:hAnsi="Arial" w:cs="Arial"/>
-          <w:bCs/>
-          <w:sz w:val="24"/>
-          <w:szCs w:val="24"/>
-        </w:rPr>
-        <w:t>temperature</w:t>
-      </w:r>
-      <w:proofErr w:type="spellEnd"/>
-      <w:r>
-        <w:rPr>
-          <w:rFonts w:ascii="Arial" w:eastAsia="Arial" w:hAnsi="Arial" w:cs="Arial"/>
-          <w:bCs/>
-          <w:sz w:val="24"/>
-          <w:szCs w:val="24"/>
-        </w:rPr>
-        <w:t xml:space="preserve"> do CPU.</w:t>
+        <w:t>Como verificar a temperature do CPU.</w:t>
       </w:r>
       <w:r>
         <w:rPr>
@@ -4692,7 +4295,6 @@
         </w:rPr>
         <w:br/>
       </w:r>
-      <w:proofErr w:type="spellStart"/>
       <w:r>
         <w:rPr>
           <w:rFonts w:ascii="Arial" w:eastAsia="Arial" w:hAnsi="Arial" w:cs="Arial"/>
@@ -4712,40 +4314,7 @@
           <w:szCs w:val="24"/>
           <w:lang w:val="en-US"/>
         </w:rPr>
-        <w:t>sponível</w:t>
-      </w:r>
-      <w:proofErr w:type="spellEnd"/>
-      <w:r>
-        <w:rPr>
-          <w:rFonts w:ascii="Arial" w:eastAsia="Arial" w:hAnsi="Arial" w:cs="Arial"/>
-          <w:bCs/>
-          <w:sz w:val="24"/>
-          <w:szCs w:val="24"/>
-          <w:lang w:val="en-US"/>
-        </w:rPr>
-        <w:t xml:space="preserve"> </w:t>
-      </w:r>
-      <w:proofErr w:type="spellStart"/>
-      <w:r>
-        <w:rPr>
-          <w:rFonts w:ascii="Arial" w:eastAsia="Arial" w:hAnsi="Arial" w:cs="Arial"/>
-          <w:bCs/>
-          <w:sz w:val="24"/>
-          <w:szCs w:val="24"/>
-          <w:lang w:val="en-US"/>
-        </w:rPr>
-        <w:t>em</w:t>
-      </w:r>
-      <w:proofErr w:type="spellEnd"/>
-      <w:r>
-        <w:rPr>
-          <w:rFonts w:ascii="Arial" w:eastAsia="Arial" w:hAnsi="Arial" w:cs="Arial"/>
-          <w:bCs/>
-          <w:sz w:val="24"/>
-          <w:szCs w:val="24"/>
-          <w:lang w:val="en-US"/>
-        </w:rPr>
-        <w:t xml:space="preserve">: </w:t>
+        <w:t xml:space="preserve">sponível em: </w:t>
       </w:r>
       <w:hyperlink r:id="rId26" w:anchor=":~:text=How%20hot%20should%20my%20CPU,consider%20this%20the%20absolute%20limit" w:history="1">
         <w:r>
@@ -4757,31 +4326,7 @@
             <w:szCs w:val="24"/>
             <w:lang w:val="en-US"/>
           </w:rPr>
-          <w:t xml:space="preserve">https://www.avast.com/c-how-to-check-cpu-temperature#:~:text=How hot should my </w:t>
-        </w:r>
-        <w:proofErr w:type="spellStart"/>
-        <w:r>
-          <w:rPr>
-            <w:rStyle w:val="Hyperlink"/>
-            <w:rFonts w:ascii="Arial" w:eastAsia="Arial" w:hAnsi="Arial" w:cs="Arial"/>
-            <w:bCs/>
-            <w:sz w:val="24"/>
-            <w:szCs w:val="24"/>
-            <w:lang w:val="en-US"/>
-          </w:rPr>
-          <w:t>CPU,consider</w:t>
-        </w:r>
-        <w:proofErr w:type="spellEnd"/>
-        <w:r>
-          <w:rPr>
-            <w:rStyle w:val="Hyperlink"/>
-            <w:rFonts w:ascii="Arial" w:eastAsia="Arial" w:hAnsi="Arial" w:cs="Arial"/>
-            <w:bCs/>
-            <w:sz w:val="24"/>
-            <w:szCs w:val="24"/>
-            <w:lang w:val="en-US"/>
-          </w:rPr>
-          <w:t xml:space="preserve"> this the absolute limit</w:t>
+          <w:t>https://www.avast.com/c-how-to-check-cpu-temperature#:~:text=How hot should my CPU,consider this the absolute limit</w:t>
         </w:r>
       </w:hyperlink>
       <w:r>
@@ -4862,7 +4407,6 @@
         </w:rPr>
         <w:br/>
       </w:r>
-      <w:proofErr w:type="spellStart"/>
       <w:r>
         <w:rPr>
           <w:rFonts w:ascii="Arial" w:eastAsia="Arial" w:hAnsi="Arial" w:cs="Arial"/>
@@ -4871,40 +4415,7 @@
           <w:szCs w:val="24"/>
           <w:lang w:val="en-US"/>
         </w:rPr>
-        <w:t>Disponível</w:t>
-      </w:r>
-      <w:proofErr w:type="spellEnd"/>
-      <w:r>
-        <w:rPr>
-          <w:rFonts w:ascii="Arial" w:eastAsia="Arial" w:hAnsi="Arial" w:cs="Arial"/>
-          <w:bCs/>
-          <w:sz w:val="24"/>
-          <w:szCs w:val="24"/>
-          <w:lang w:val="en-US"/>
-        </w:rPr>
-        <w:t xml:space="preserve"> </w:t>
-      </w:r>
-      <w:proofErr w:type="spellStart"/>
-      <w:r>
-        <w:rPr>
-          <w:rFonts w:ascii="Arial" w:eastAsia="Arial" w:hAnsi="Arial" w:cs="Arial"/>
-          <w:bCs/>
-          <w:sz w:val="24"/>
-          <w:szCs w:val="24"/>
-          <w:lang w:val="en-US"/>
-        </w:rPr>
-        <w:t>em</w:t>
-      </w:r>
-      <w:proofErr w:type="spellEnd"/>
-      <w:r>
-        <w:rPr>
-          <w:rFonts w:ascii="Arial" w:eastAsia="Arial" w:hAnsi="Arial" w:cs="Arial"/>
-          <w:bCs/>
-          <w:sz w:val="24"/>
-          <w:szCs w:val="24"/>
-          <w:lang w:val="en-US"/>
-        </w:rPr>
-        <w:t xml:space="preserve">: </w:t>
+        <w:t xml:space="preserve">Disponível em: </w:t>
       </w:r>
       <w:hyperlink r:id="rId27" w:anchor=":~:text=How%20hot%20should%20my%20CPU,consider%20this%20the%20absolute%20limit" w:history="1">
         <w:r>
@@ -4916,31 +4427,7 @@
             <w:szCs w:val="24"/>
             <w:lang w:val="en-US"/>
           </w:rPr>
-          <w:t xml:space="preserve">https://www.avast.com/c-how-to-check-cpu-temperature#:~:text=How hot should my </w:t>
-        </w:r>
-        <w:proofErr w:type="spellStart"/>
-        <w:r>
-          <w:rPr>
-            <w:rStyle w:val="Hyperlink"/>
-            <w:rFonts w:ascii="Arial" w:eastAsia="Arial" w:hAnsi="Arial" w:cs="Arial"/>
-            <w:bCs/>
-            <w:sz w:val="24"/>
-            <w:szCs w:val="24"/>
-            <w:lang w:val="en-US"/>
-          </w:rPr>
-          <w:t>CPU,consider</w:t>
-        </w:r>
-        <w:proofErr w:type="spellEnd"/>
-        <w:r>
-          <w:rPr>
-            <w:rStyle w:val="Hyperlink"/>
-            <w:rFonts w:ascii="Arial" w:eastAsia="Arial" w:hAnsi="Arial" w:cs="Arial"/>
-            <w:bCs/>
-            <w:sz w:val="24"/>
-            <w:szCs w:val="24"/>
-            <w:lang w:val="en-US"/>
-          </w:rPr>
-          <w:t xml:space="preserve"> this the absolute limit</w:t>
+          <w:t>https://www.avast.com/c-how-to-check-cpu-temperature#:~:text=How hot should my CPU,consider this the absolute limit</w:t>
         </w:r>
       </w:hyperlink>
       <w:r>
@@ -5022,7 +4509,6 @@
         </w:rPr>
         <w:br/>
       </w:r>
-      <w:proofErr w:type="spellStart"/>
       <w:r>
         <w:rPr>
           <w:rFonts w:ascii="Arial" w:eastAsia="Arial" w:hAnsi="Arial" w:cs="Arial"/>
@@ -5031,40 +4517,7 @@
           <w:szCs w:val="24"/>
           <w:lang w:val="en-US"/>
         </w:rPr>
-        <w:t>Disponível</w:t>
-      </w:r>
-      <w:proofErr w:type="spellEnd"/>
-      <w:r>
-        <w:rPr>
-          <w:rFonts w:ascii="Arial" w:eastAsia="Arial" w:hAnsi="Arial" w:cs="Arial"/>
-          <w:bCs/>
-          <w:sz w:val="24"/>
-          <w:szCs w:val="24"/>
-          <w:lang w:val="en-US"/>
-        </w:rPr>
-        <w:t xml:space="preserve"> </w:t>
-      </w:r>
-      <w:proofErr w:type="spellStart"/>
-      <w:r>
-        <w:rPr>
-          <w:rFonts w:ascii="Arial" w:eastAsia="Arial" w:hAnsi="Arial" w:cs="Arial"/>
-          <w:bCs/>
-          <w:sz w:val="24"/>
-          <w:szCs w:val="24"/>
-          <w:lang w:val="en-US"/>
-        </w:rPr>
-        <w:t>em</w:t>
-      </w:r>
-      <w:proofErr w:type="spellEnd"/>
-      <w:r>
-        <w:rPr>
-          <w:rFonts w:ascii="Arial" w:eastAsia="Arial" w:hAnsi="Arial" w:cs="Arial"/>
-          <w:bCs/>
-          <w:sz w:val="24"/>
-          <w:szCs w:val="24"/>
-          <w:lang w:val="en-US"/>
-        </w:rPr>
-        <w:t xml:space="preserve">: </w:t>
+        <w:t xml:space="preserve">Disponível em: </w:t>
       </w:r>
       <w:hyperlink r:id="rId28" w:anchor=":~:text=While%20running%20intensive%20apps%20or,resulting%20in%20a%20reduced%20lifespan" w:history="1">
         <w:r>
@@ -5076,31 +4529,7 @@
             <w:szCs w:val="24"/>
             <w:lang w:val="en-US"/>
           </w:rPr>
-          <w:t xml:space="preserve">https://www.crucial.com/support/system-maintenance-cooling#:~:text=While running intensive apps </w:t>
-        </w:r>
-        <w:proofErr w:type="spellStart"/>
-        <w:r>
-          <w:rPr>
-            <w:rStyle w:val="Hyperlink"/>
-            <w:rFonts w:ascii="Arial" w:eastAsia="Arial" w:hAnsi="Arial" w:cs="Arial"/>
-            <w:bCs/>
-            <w:sz w:val="24"/>
-            <w:szCs w:val="24"/>
-            <w:lang w:val="en-US"/>
-          </w:rPr>
-          <w:t>or,resulting</w:t>
-        </w:r>
-        <w:proofErr w:type="spellEnd"/>
-        <w:r>
-          <w:rPr>
-            <w:rStyle w:val="Hyperlink"/>
-            <w:rFonts w:ascii="Arial" w:eastAsia="Arial" w:hAnsi="Arial" w:cs="Arial"/>
-            <w:bCs/>
-            <w:sz w:val="24"/>
-            <w:szCs w:val="24"/>
-            <w:lang w:val="en-US"/>
-          </w:rPr>
-          <w:t xml:space="preserve"> in a reduced lifespan</w:t>
+          <w:t>https://www.crucial.com/support/system-maintenance-cooling#:~:text=While running intensive apps or,resulting in a reduced lifespan</w:t>
         </w:r>
       </w:hyperlink>
       <w:r>
@@ -5135,7 +4564,6 @@
           <w:lang w:val="en-US"/>
         </w:rPr>
       </w:pPr>
-      <w:proofErr w:type="spellStart"/>
       <w:r>
         <w:rPr>
           <w:rFonts w:ascii="Arial" w:eastAsia="Arial" w:hAnsi="Arial" w:cs="Arial"/>
@@ -5147,7 +4575,6 @@
         </w:rPr>
         <w:t>Lifewire</w:t>
       </w:r>
-      <w:proofErr w:type="spellEnd"/>
       <w:r>
         <w:rPr>
           <w:rFonts w:ascii="Arial" w:eastAsia="Arial" w:hAnsi="Arial" w:cs="Arial"/>
@@ -5188,50 +4615,7 @@
           <w:lang w:val="en-US"/>
         </w:rPr>
         <w:br/>
-      </w:r>
-      <w:proofErr w:type="spellStart"/>
-      <w:r>
-        <w:rPr>
-          <w:rFonts w:ascii="Arial" w:eastAsia="Arial" w:hAnsi="Arial" w:cs="Arial"/>
-          <w:bCs/>
-          <w:sz w:val="24"/>
-          <w:szCs w:val="24"/>
-          <w:lang w:val="en-US"/>
-        </w:rPr>
-        <w:t>Disponível</w:t>
-      </w:r>
-      <w:proofErr w:type="spellEnd"/>
-      <w:r>
-        <w:rPr>
-          <w:rFonts w:ascii="Arial" w:eastAsia="Arial" w:hAnsi="Arial" w:cs="Arial"/>
-          <w:bCs/>
-          <w:sz w:val="24"/>
-          <w:szCs w:val="24"/>
-          <w:lang w:val="en-US"/>
-        </w:rPr>
-        <w:t xml:space="preserve"> </w:t>
-      </w:r>
-      <w:proofErr w:type="spellStart"/>
-      <w:r>
-        <w:rPr>
-          <w:rFonts w:ascii="Arial" w:eastAsia="Arial" w:hAnsi="Arial" w:cs="Arial"/>
-          <w:bCs/>
-          <w:sz w:val="24"/>
-          <w:szCs w:val="24"/>
-          <w:lang w:val="en-US"/>
-        </w:rPr>
-        <w:t>em</w:t>
-      </w:r>
-      <w:proofErr w:type="spellEnd"/>
-      <w:r>
-        <w:rPr>
-          <w:rFonts w:ascii="Arial" w:eastAsia="Arial" w:hAnsi="Arial" w:cs="Arial"/>
-          <w:bCs/>
-          <w:sz w:val="24"/>
-          <w:szCs w:val="24"/>
-          <w:lang w:val="en-US"/>
-        </w:rPr>
-        <w:t xml:space="preserve">: </w:t>
+        <w:t xml:space="preserve">Disponível em: </w:t>
       </w:r>
       <w:hyperlink r:id="rId29" w:anchor=":~:text=At%20its%20worst%2C%20an%20overheated,the%20CPU%20on%20the%20motherboard" w:history="1">
         <w:r>
@@ -5243,31 +4627,7 @@
             <w:szCs w:val="24"/>
             <w:lang w:val="en-US"/>
           </w:rPr>
-          <w:t xml:space="preserve">https://www.lifewire.com/safe-temperature-for-motherboard-5189570#:~:text=At its worst%2C an </w:t>
-        </w:r>
-        <w:proofErr w:type="spellStart"/>
-        <w:r>
-          <w:rPr>
-            <w:rStyle w:val="Hyperlink"/>
-            <w:rFonts w:ascii="Arial" w:eastAsia="Arial" w:hAnsi="Arial" w:cs="Arial"/>
-            <w:bCs/>
-            <w:sz w:val="24"/>
-            <w:szCs w:val="24"/>
-            <w:lang w:val="en-US"/>
-          </w:rPr>
-          <w:t>overheated,the</w:t>
-        </w:r>
-        <w:proofErr w:type="spellEnd"/>
-        <w:r>
-          <w:rPr>
-            <w:rStyle w:val="Hyperlink"/>
-            <w:rFonts w:ascii="Arial" w:eastAsia="Arial" w:hAnsi="Arial" w:cs="Arial"/>
-            <w:bCs/>
-            <w:sz w:val="24"/>
-            <w:szCs w:val="24"/>
-            <w:lang w:val="en-US"/>
-          </w:rPr>
-          <w:t xml:space="preserve"> CPU on the motherboard</w:t>
+          <w:t>https://www.lifewire.com/safe-temperature-for-motherboard-5189570#:~:text=At its worst%2C an overheated,the CPU on the motherboard</w:t>
         </w:r>
       </w:hyperlink>
       <w:r>
@@ -5302,7 +4662,6 @@
           <w:lang w:val="en-US"/>
         </w:rPr>
       </w:pPr>
-      <w:proofErr w:type="spellStart"/>
       <w:r>
         <w:rPr>
           <w:rFonts w:ascii="Arial" w:eastAsia="Arial" w:hAnsi="Arial" w:cs="Arial"/>
@@ -5312,19 +4671,17 @@
           <w:szCs w:val="24"/>
           <w:lang w:val="en-US"/>
         </w:rPr>
-        <w:t>ComputerCity</w:t>
-      </w:r>
-      <w:proofErr w:type="spellEnd"/>
-      <w:r>
-        <w:rPr>
-          <w:rFonts w:ascii="Arial" w:eastAsia="Arial" w:hAnsi="Arial" w:cs="Arial"/>
-          <w:b/>
+        <w:t xml:space="preserve">ComputerCity. </w:t>
+      </w:r>
+      <w:r>
+        <w:rPr>
+          <w:rFonts w:ascii="Arial" w:eastAsia="Arial" w:hAnsi="Arial" w:cs="Arial"/>
           <w:bCs/>
           <w:sz w:val="24"/>
           <w:szCs w:val="24"/>
           <w:lang w:val="en-US"/>
         </w:rPr>
-        <w:t xml:space="preserve">. </w:t>
+        <w:t xml:space="preserve">Ideal CPU and GPU Temperature </w:t>
       </w:r>
       <w:r>
         <w:rPr>
@@ -5334,7 +4691,7 @@
           <w:szCs w:val="24"/>
           <w:lang w:val="en-US"/>
         </w:rPr>
-        <w:t xml:space="preserve">Ideal CPU and GPU Temperature </w:t>
+        <w:t>Range Charts.</w:t>
       </w:r>
       <w:r>
         <w:rPr>
@@ -5344,61 +4701,8 @@
           <w:szCs w:val="24"/>
           <w:lang w:val="en-US"/>
         </w:rPr>
-        <w:t>Range Charts.</w:t>
-      </w:r>
-      <w:r>
-        <w:rPr>
-          <w:rFonts w:ascii="Arial" w:eastAsia="Arial" w:hAnsi="Arial" w:cs="Arial"/>
-          <w:bCs/>
-          <w:sz w:val="24"/>
-          <w:szCs w:val="24"/>
-          <w:lang w:val="en-US"/>
-        </w:rPr>
         <w:br/>
-      </w:r>
-      <w:proofErr w:type="spellStart"/>
-      <w:r>
-        <w:rPr>
-          <w:rFonts w:ascii="Arial" w:eastAsia="Arial" w:hAnsi="Arial" w:cs="Arial"/>
-          <w:bCs/>
-          <w:sz w:val="24"/>
-          <w:szCs w:val="24"/>
-          <w:lang w:val="en-US"/>
-        </w:rPr>
-        <w:t>Disponível</w:t>
-      </w:r>
-      <w:proofErr w:type="spellEnd"/>
-      <w:r>
-        <w:rPr>
-          <w:rFonts w:ascii="Arial" w:eastAsia="Arial" w:hAnsi="Arial" w:cs="Arial"/>
-          <w:bCs/>
-          <w:sz w:val="24"/>
-          <w:szCs w:val="24"/>
-          <w:lang w:val="en-US"/>
-        </w:rPr>
-        <w:t xml:space="preserve"> </w:t>
-      </w:r>
-      <w:proofErr w:type="spellStart"/>
-      <w:r>
-        <w:rPr>
-          <w:rFonts w:ascii="Arial" w:eastAsia="Arial" w:hAnsi="Arial" w:cs="Arial"/>
-          <w:bCs/>
-          <w:sz w:val="24"/>
-          <w:szCs w:val="24"/>
-          <w:lang w:val="en-US"/>
-        </w:rPr>
-        <w:t>em</w:t>
-      </w:r>
-      <w:proofErr w:type="spellEnd"/>
-      <w:r>
-        <w:rPr>
-          <w:rFonts w:ascii="Arial" w:eastAsia="Arial" w:hAnsi="Arial" w:cs="Arial"/>
-          <w:bCs/>
-          <w:sz w:val="24"/>
-          <w:szCs w:val="24"/>
-          <w:lang w:val="en-US"/>
-        </w:rPr>
-        <w:t xml:space="preserve">: </w:t>
+        <w:t xml:space="preserve">Disponível em: </w:t>
       </w:r>
       <w:hyperlink r:id="rId30" w:anchor=":~:text=At%20its%20worst%2C%20an%20overheated,the%20CPU%20on%20the%20motherboard" w:history="1">
         <w:r>
@@ -5410,31 +4714,7 @@
             <w:szCs w:val="24"/>
             <w:lang w:val="en-US"/>
           </w:rPr>
-          <w:t xml:space="preserve">https://www.lifewire.com/safe-temperature-for-motherboard-5189570#:~:text=At its worst%2C an </w:t>
-        </w:r>
-        <w:proofErr w:type="spellStart"/>
-        <w:r>
-          <w:rPr>
-            <w:rStyle w:val="Hyperlink"/>
-            <w:rFonts w:ascii="Arial" w:eastAsia="Arial" w:hAnsi="Arial" w:cs="Arial"/>
-            <w:bCs/>
-            <w:sz w:val="24"/>
-            <w:szCs w:val="24"/>
-            <w:lang w:val="en-US"/>
-          </w:rPr>
-          <w:t>overheated,the</w:t>
-        </w:r>
-        <w:proofErr w:type="spellEnd"/>
-        <w:r>
-          <w:rPr>
-            <w:rStyle w:val="Hyperlink"/>
-            <w:rFonts w:ascii="Arial" w:eastAsia="Arial" w:hAnsi="Arial" w:cs="Arial"/>
-            <w:bCs/>
-            <w:sz w:val="24"/>
-            <w:szCs w:val="24"/>
-            <w:lang w:val="en-US"/>
-          </w:rPr>
-          <w:t xml:space="preserve"> CPU on the motherboard</w:t>
+          <w:t>https://www.lifewire.com/safe-temperature-for-motherboard-5189570#:~:text=At its worst%2C an overheated,the CPU on the motherboard</w:t>
         </w:r>
       </w:hyperlink>
       <w:r>

</xml_diff>

<commit_message>
Update: documentação, index.html e index.css
</commit_message>
<xml_diff>
--- a/Documentacao/Documentação - Umi.docx
+++ b/Documentacao/Documentação - Umi.docx
@@ -1089,6 +1089,7 @@
           <w:docPartUnique/>
         </w:docPartObj>
       </w:sdtPr>
+      <w:sdtEndPr/>
       <w:sdtContent>
         <w:p>
           <w:pPr>
@@ -1217,41 +1218,7 @@
                 <w:rStyle w:val="Hyperlink"/>
                 <w:webHidden/>
               </w:rPr>
-              <w:fldChar w:fldCharType="begin"/>
-            </w:r>
-            <w:r>
-              <w:rPr>
-                <w:rStyle w:val="Hyperlink"/>
-                <w:webHidden/>
-              </w:rPr>
-              <w:instrText xml:space="preserve"> PAGEREF _Toc176812048 \h </w:instrText>
-            </w:r>
-            <w:r>
-              <w:rPr>
-                <w:rStyle w:val="Hyperlink"/>
-                <w:webHidden/>
-              </w:rPr>
-            </w:r>
-            <w:r>
-              <w:rPr>
-                <w:rStyle w:val="Hyperlink"/>
-                <w:webHidden/>
-              </w:rPr>
-              <w:fldChar w:fldCharType="separate"/>
-            </w:r>
-            <w:r>
-              <w:rPr>
-                <w:rStyle w:val="Hyperlink"/>
-                <w:webHidden/>
-              </w:rPr>
-              <w:t>7</w:t>
-            </w:r>
-            <w:r>
-              <w:rPr>
-                <w:rStyle w:val="Hyperlink"/>
-                <w:webHidden/>
-              </w:rPr>
-              <w:fldChar w:fldCharType="end"/>
+              <w:t>8</w:t>
             </w:r>
           </w:hyperlink>
         </w:p>
@@ -1293,41 +1260,7 @@
                 <w:rStyle w:val="Hyperlink"/>
                 <w:webHidden/>
               </w:rPr>
-              <w:fldChar w:fldCharType="begin"/>
-            </w:r>
-            <w:r>
-              <w:rPr>
-                <w:rStyle w:val="Hyperlink"/>
-                <w:webHidden/>
-              </w:rPr>
-              <w:instrText xml:space="preserve"> PAGEREF _Toc176812049 \h </w:instrText>
-            </w:r>
-            <w:r>
-              <w:rPr>
-                <w:rStyle w:val="Hyperlink"/>
-                <w:webHidden/>
-              </w:rPr>
-            </w:r>
-            <w:r>
-              <w:rPr>
-                <w:rStyle w:val="Hyperlink"/>
-                <w:webHidden/>
-              </w:rPr>
-              <w:fldChar w:fldCharType="separate"/>
-            </w:r>
-            <w:r>
-              <w:rPr>
-                <w:rStyle w:val="Hyperlink"/>
-                <w:webHidden/>
-              </w:rPr>
-              <w:t>7</w:t>
-            </w:r>
-            <w:r>
-              <w:rPr>
-                <w:rStyle w:val="Hyperlink"/>
-                <w:webHidden/>
-              </w:rPr>
-              <w:fldChar w:fldCharType="end"/>
+              <w:t>8</w:t>
             </w:r>
           </w:hyperlink>
         </w:p>
@@ -1379,36 +1312,7 @@
               <w:rPr>
                 <w:webHidden/>
               </w:rPr>
-              <w:fldChar w:fldCharType="begin"/>
-            </w:r>
-            <w:r>
-              <w:rPr>
-                <w:webHidden/>
-              </w:rPr>
-              <w:instrText xml:space="preserve"> PAGEREF _Toc176812050 \h </w:instrText>
-            </w:r>
-            <w:r>
-              <w:rPr>
-                <w:webHidden/>
-              </w:rPr>
-            </w:r>
-            <w:r>
-              <w:rPr>
-                <w:webHidden/>
-              </w:rPr>
-              <w:fldChar w:fldCharType="separate"/>
-            </w:r>
-            <w:r>
-              <w:rPr>
-                <w:webHidden/>
-              </w:rPr>
-              <w:t>8</w:t>
-            </w:r>
-            <w:r>
-              <w:rPr>
-                <w:webHidden/>
-              </w:rPr>
-              <w:fldChar w:fldCharType="end"/>
+              <w:t>9</w:t>
             </w:r>
           </w:hyperlink>
         </w:p>
@@ -1454,36 +1358,7 @@
               <w:rPr>
                 <w:webHidden/>
               </w:rPr>
-              <w:fldChar w:fldCharType="begin"/>
-            </w:r>
-            <w:r>
-              <w:rPr>
-                <w:webHidden/>
-              </w:rPr>
-              <w:instrText xml:space="preserve"> PAGEREF _Toc176812051 \h </w:instrText>
-            </w:r>
-            <w:r>
-              <w:rPr>
-                <w:webHidden/>
-              </w:rPr>
-            </w:r>
-            <w:r>
-              <w:rPr>
-                <w:webHidden/>
-              </w:rPr>
-              <w:fldChar w:fldCharType="separate"/>
-            </w:r>
-            <w:r>
-              <w:rPr>
-                <w:webHidden/>
-              </w:rPr>
-              <w:t>9</w:t>
-            </w:r>
-            <w:r>
-              <w:rPr>
-                <w:webHidden/>
-              </w:rPr>
-              <w:fldChar w:fldCharType="end"/>
+              <w:t>10</w:t>
             </w:r>
           </w:hyperlink>
         </w:p>
@@ -1529,36 +1404,7 @@
               <w:rPr>
                 <w:webHidden/>
               </w:rPr>
-              <w:fldChar w:fldCharType="begin"/>
-            </w:r>
-            <w:r>
-              <w:rPr>
-                <w:webHidden/>
-              </w:rPr>
-              <w:instrText xml:space="preserve"> PAGEREF _Toc176812052 \h </w:instrText>
-            </w:r>
-            <w:r>
-              <w:rPr>
-                <w:webHidden/>
-              </w:rPr>
-            </w:r>
-            <w:r>
-              <w:rPr>
-                <w:webHidden/>
-              </w:rPr>
-              <w:fldChar w:fldCharType="separate"/>
-            </w:r>
-            <w:r>
-              <w:rPr>
-                <w:webHidden/>
-              </w:rPr>
-              <w:t>11</w:t>
-            </w:r>
-            <w:r>
-              <w:rPr>
-                <w:webHidden/>
-              </w:rPr>
-              <w:fldChar w:fldCharType="end"/>
+              <w:t>10</w:t>
             </w:r>
           </w:hyperlink>
         </w:p>
@@ -1600,41 +1446,56 @@
                 <w:rStyle w:val="Hyperlink"/>
                 <w:webHidden/>
               </w:rPr>
-              <w:fldChar w:fldCharType="begin"/>
+              <w:t>11</w:t>
+            </w:r>
+          </w:hyperlink>
+        </w:p>
+        <w:p>
+          <w:pPr>
+            <w:pStyle w:val="Sumrio2"/>
+            <w:rPr>
+              <w:color w:val="0563C1" w:themeColor="hyperlink"/>
+              <w:u w:val="single"/>
+            </w:rPr>
+          </w:pPr>
+          <w:hyperlink w:anchor="_Toc176812053" w:history="1">
+            <w:r>
+              <w:rPr>
+                <w:rStyle w:val="Hyperlink"/>
+              </w:rPr>
+              <w:t>7.</w:t>
+            </w:r>
+            <w:r>
+              <w:rPr>
+                <w:rStyle w:val="Hyperlink"/>
+              </w:rPr>
+              <w:tab/>
+            </w:r>
+            <w:r>
+              <w:rPr>
+                <w:rStyle w:val="Hyperlink"/>
+              </w:rPr>
+              <w:t>DIAGRAMA DE</w:t>
+            </w:r>
+            <w:r>
+              <w:rPr>
+                <w:rStyle w:val="Hyperlink"/>
+              </w:rPr>
+              <w:t xml:space="preserve"> SOLUÇÃO</w:t>
             </w:r>
             <w:r>
               <w:rPr>
                 <w:rStyle w:val="Hyperlink"/>
                 <w:webHidden/>
               </w:rPr>
-              <w:instrText xml:space="preserve"> PAGEREF _Toc176812053 \h </w:instrText>
+              <w:tab/>
             </w:r>
             <w:r>
               <w:rPr>
                 <w:rStyle w:val="Hyperlink"/>
                 <w:webHidden/>
               </w:rPr>
-            </w:r>
-            <w:r>
-              <w:rPr>
-                <w:rStyle w:val="Hyperlink"/>
-                <w:webHidden/>
-              </w:rPr>
-              <w:fldChar w:fldCharType="separate"/>
-            </w:r>
-            <w:r>
-              <w:rPr>
-                <w:rStyle w:val="Hyperlink"/>
-                <w:webHidden/>
-              </w:rPr>
-              <w:t>12</w:t>
-            </w:r>
-            <w:r>
-              <w:rPr>
-                <w:rStyle w:val="Hyperlink"/>
-                <w:webHidden/>
-              </w:rPr>
-              <w:fldChar w:fldCharType="end"/>
+              <w:t>11</w:t>
             </w:r>
           </w:hyperlink>
         </w:p>
@@ -1703,7 +1564,14 @@
                 <w:rStyle w:val="Hyperlink"/>
                 <w:webHidden/>
               </w:rPr>
-              <w:t>13</w:t>
+              <w:t>1</w:t>
+            </w:r>
+            <w:r>
+              <w:rPr>
+                <w:rStyle w:val="Hyperlink"/>
+                <w:webHidden/>
+              </w:rPr>
+              <w:t>2</w:t>
             </w:r>
             <w:r>
               <w:rPr>
@@ -1733,7 +1601,19 @@
                 <w:rStyle w:val="Hyperlink"/>
               </w:rPr>
               <w:tab/>
-              <w:t>REFERÊNCIAS BIBLIOGRAFICAS</w:t>
+              <w:t>REFERÊNCIAS BIBLIOGR</w:t>
+            </w:r>
+            <w:r>
+              <w:rPr>
+                <w:rStyle w:val="Hyperlink"/>
+              </w:rPr>
+              <w:t>Á</w:t>
+            </w:r>
+            <w:r>
+              <w:rPr>
+                <w:rStyle w:val="Hyperlink"/>
+              </w:rPr>
+              <w:t>FICAS</w:t>
             </w:r>
             <w:r>
               <w:rPr>
@@ -1774,7 +1654,14 @@
                 <w:rStyle w:val="Hyperlink"/>
                 <w:webHidden/>
               </w:rPr>
-              <w:t>14</w:t>
+              <w:t>1</w:t>
+            </w:r>
+            <w:r>
+              <w:rPr>
+                <w:rStyle w:val="Hyperlink"/>
+                <w:webHidden/>
+              </w:rPr>
+              <w:t>3</w:t>
             </w:r>
             <w:r>
               <w:rPr>
@@ -1966,7 +1853,19 @@
         <w:rPr>
           <w:rFonts w:eastAsia="Arial"/>
         </w:rPr>
-        <w:t>, “régua de calculo”</w:t>
+        <w:t>, “régua de c</w:t>
+      </w:r>
+      <w:r>
+        <w:rPr>
+          <w:rFonts w:eastAsia="Arial"/>
+        </w:rPr>
+        <w:t>á</w:t>
+      </w:r>
+      <w:r>
+        <w:rPr>
+          <w:rFonts w:eastAsia="Arial"/>
+        </w:rPr>
+        <w:t>lculo”</w:t>
       </w:r>
       <w:r>
         <w:rPr>
@@ -2248,7 +2147,21 @@
         <w:rPr>
           <w:rFonts w:eastAsia="Arial"/>
         </w:rPr>
-        <w:t xml:space="preserve">Algumas fontes como Avast, Norton, Crucial afirmam que a temperatura ideal que o CPU deve ser mantida é de 40-65°C. Abaixo dos 80°C está na faixa normal e acima disso há chances de danificar o seu componente. Porém, vale ressaltar que </w:t>
+        <w:t xml:space="preserve">Algumas fontes como Avast, Norton, </w:t>
+      </w:r>
+      <w:proofErr w:type="gramStart"/>
+      <w:r>
+        <w:rPr>
+          <w:rFonts w:eastAsia="Arial"/>
+        </w:rPr>
+        <w:t>Crucial</w:t>
+      </w:r>
+      <w:proofErr w:type="gramEnd"/>
+      <w:r>
+        <w:rPr>
+          <w:rFonts w:eastAsia="Arial"/>
+        </w:rPr>
+        <w:t xml:space="preserve"> afirmam que a temperatura ideal que o CPU deve ser mantida é de 40-65°C. Abaixo dos 80°C está na faixa normal e acima disso há chances de danificar o seu componente. Porém, vale ressaltar que </w:t>
       </w:r>
       <w:r>
         <w:rPr>
@@ -3173,7 +3086,19 @@
         <w:rPr>
           <w:rFonts w:eastAsia="Arial"/>
         </w:rPr>
-        <w:t>Dimensão do estoque: 50m x 4m;</w:t>
+        <w:t>Dimensão</w:t>
+      </w:r>
+      <w:r>
+        <w:rPr>
+          <w:rFonts w:eastAsia="Arial"/>
+        </w:rPr>
+        <w:t xml:space="preserve"> máxima</w:t>
+      </w:r>
+      <w:r>
+        <w:rPr>
+          <w:rFonts w:eastAsia="Arial"/>
+        </w:rPr>
+        <w:t xml:space="preserve"> do estoque: 50m x 4m;</w:t>
       </w:r>
     </w:p>
     <w:p>
@@ -3487,27 +3412,6 @@
           <w:rFonts w:eastAsia="Arial"/>
           <w:bCs/>
         </w:rPr>
-        <w:t>O sistema será entregue no dia 02/10</w:t>
-      </w:r>
-    </w:p>
-    <w:p>
-      <w:pPr>
-        <w:pStyle w:val="ABNTGeral"/>
-        <w:numPr>
-          <w:ilvl w:val="0"/>
-          <w:numId w:val="1"/>
-        </w:numPr>
-        <w:rPr>
-          <w:rFonts w:eastAsia="Arial"/>
-          <w:b/>
-          <w:bCs/>
-        </w:rPr>
-      </w:pPr>
-      <w:r>
-        <w:rPr>
-          <w:rFonts w:eastAsia="Arial"/>
-          <w:bCs/>
-        </w:rPr>
         <w:t xml:space="preserve">O sistema será entregue no dia </w:t>
       </w:r>
       <w:r>
@@ -3515,7 +3419,21 @@
           <w:rFonts w:eastAsia="Arial"/>
           <w:bCs/>
         </w:rPr>
-        <w:t>02 de Dezembro deste ano.</w:t>
+        <w:t xml:space="preserve">02 de </w:t>
+      </w:r>
+      <w:r>
+        <w:rPr>
+          <w:rFonts w:eastAsia="Arial"/>
+          <w:bCs/>
+        </w:rPr>
+        <w:t>dezembro</w:t>
+      </w:r>
+      <w:r>
+        <w:rPr>
+          <w:rFonts w:eastAsia="Arial"/>
+          <w:bCs/>
+        </w:rPr>
+        <w:t xml:space="preserve"> deste ano.</w:t>
       </w:r>
     </w:p>
     <w:p>
@@ -3615,13 +3533,13 @@
     <w:p>
       <w:r>
         <w:rPr>
-          <w:noProof/>
+          <w:u w:val="single"/>
         </w:rPr>
         <w:drawing>
-          <wp:inline distT="0" distB="0" distL="0" distR="0" wp14:anchorId="1D22D9CE" wp14:editId="3ECDAD3C">
-            <wp:extent cx="5754370" cy="4316095"/>
-            <wp:effectExtent l="0" t="0" r="0" b="8255"/>
-            <wp:docPr id="1080389558" name="Imagem 1"/>
+          <wp:inline distT="0" distB="0" distL="0" distR="0" wp14:anchorId="0BF7291F" wp14:editId="0A7C2DD8">
+            <wp:extent cx="5760085" cy="4013835"/>
+            <wp:effectExtent l="0" t="0" r="0" b="5715"/>
+            <wp:docPr id="1321679173" name="Imagem 1" descr="Uma imagem contendo Diagrama"/>
             <wp:cNvGraphicFramePr>
               <a:graphicFrameLocks xmlns:a="http://schemas.openxmlformats.org/drawingml/2006/main" noChangeAspect="1"/>
             </wp:cNvGraphicFramePr>
@@ -3629,42 +3547,110 @@
               <a:graphicData uri="http://schemas.openxmlformats.org/drawingml/2006/picture">
                 <pic:pic xmlns:pic="http://schemas.openxmlformats.org/drawingml/2006/picture">
                   <pic:nvPicPr>
-                    <pic:cNvPr id="0" name="Picture 1"/>
-                    <pic:cNvPicPr>
-                      <a:picLocks noChangeAspect="1" noChangeArrowheads="1"/>
-                    </pic:cNvPicPr>
+                    <pic:cNvPr id="1321679173" name="Imagem 1" descr="Uma imagem contendo Diagrama"/>
+                    <pic:cNvPicPr/>
                   </pic:nvPicPr>
                   <pic:blipFill>
-                    <a:blip r:embed="rId19">
+                    <a:blip r:embed="rId19"/>
+                    <a:stretch>
+                      <a:fillRect/>
+                    </a:stretch>
+                  </pic:blipFill>
+                  <pic:spPr>
+                    <a:xfrm>
+                      <a:off x="0" y="0"/>
+                      <a:ext cx="5760085" cy="4013835"/>
+                    </a:xfrm>
+                    <a:prstGeom prst="rect">
+                      <a:avLst/>
+                    </a:prstGeom>
+                  </pic:spPr>
+                </pic:pic>
+              </a:graphicData>
+            </a:graphic>
+          </wp:inline>
+        </w:drawing>
+      </w:r>
+      <w:r>
+        <w:br/>
+      </w:r>
+    </w:p>
+    <w:p>
+      <w:pPr>
+        <w:pStyle w:val="Ttulo1"/>
+        <w:numPr>
+          <w:ilvl w:val="0"/>
+          <w:numId w:val="3"/>
+        </w:numPr>
+        <w:jc w:val="center"/>
+      </w:pPr>
+      <w:r>
+        <w:drawing>
+          <wp:anchor distT="0" distB="0" distL="114300" distR="114300" simplePos="0" relativeHeight="251659267" behindDoc="1" locked="0" layoutInCell="1" allowOverlap="1" wp14:anchorId="794E725D" wp14:editId="658A0A39">
+            <wp:simplePos x="0" y="0"/>
+            <wp:positionH relativeFrom="column">
+              <wp:posOffset>-908685</wp:posOffset>
+            </wp:positionH>
+            <wp:positionV relativeFrom="paragraph">
+              <wp:posOffset>317500</wp:posOffset>
+            </wp:positionV>
+            <wp:extent cx="7227570" cy="3276600"/>
+            <wp:effectExtent l="0" t="0" r="0" b="0"/>
+            <wp:wrapTight wrapText="bothSides">
+              <wp:wrapPolygon edited="0">
+                <wp:start x="0" y="0"/>
+                <wp:lineTo x="0" y="21474"/>
+                <wp:lineTo x="21520" y="21474"/>
+                <wp:lineTo x="21520" y="0"/>
+                <wp:lineTo x="0" y="0"/>
+              </wp:wrapPolygon>
+            </wp:wrapTight>
+            <wp:docPr id="687403771" name="Imagem 1" descr="Diagrama&#10;&#10;Descrição gerada automaticamente"/>
+            <wp:cNvGraphicFramePr>
+              <a:graphicFrameLocks xmlns:a="http://schemas.openxmlformats.org/drawingml/2006/main" noChangeAspect="1"/>
+            </wp:cNvGraphicFramePr>
+            <a:graphic xmlns:a="http://schemas.openxmlformats.org/drawingml/2006/main">
+              <a:graphicData uri="http://schemas.openxmlformats.org/drawingml/2006/picture">
+                <pic:pic xmlns:pic="http://schemas.openxmlformats.org/drawingml/2006/picture">
+                  <pic:nvPicPr>
+                    <pic:cNvPr id="687403771" name="Imagem 1" descr="Diagrama&#10;&#10;Descrição gerada automaticamente"/>
+                    <pic:cNvPicPr/>
+                  </pic:nvPicPr>
+                  <pic:blipFill>
+                    <a:blip r:embed="rId20">
                       <a:extLst>
                         <a:ext uri="{28A0092B-C50C-407E-A947-70E740481C1C}">
                           <a14:useLocalDpi xmlns:a14="http://schemas.microsoft.com/office/drawing/2010/main" val="0"/>
                         </a:ext>
                       </a:extLst>
                     </a:blip>
-                    <a:srcRect/>
                     <a:stretch>
                       <a:fillRect/>
                     </a:stretch>
                   </pic:blipFill>
-                  <pic:spPr bwMode="auto">
+                  <pic:spPr>
                     <a:xfrm>
                       <a:off x="0" y="0"/>
-                      <a:ext cx="5754370" cy="4316095"/>
+                      <a:ext cx="7227570" cy="3276600"/>
                     </a:xfrm>
                     <a:prstGeom prst="rect">
                       <a:avLst/>
                     </a:prstGeom>
-                    <a:noFill/>
-                    <a:ln>
-                      <a:noFill/>
-                    </a:ln>
                   </pic:spPr>
                 </pic:pic>
               </a:graphicData>
             </a:graphic>
-          </wp:inline>
+            <wp14:sizeRelH relativeFrom="margin">
+              <wp14:pctWidth>0</wp14:pctWidth>
+            </wp14:sizeRelH>
+            <wp14:sizeRelV relativeFrom="margin">
+              <wp14:pctHeight>0</wp14:pctHeight>
+            </wp14:sizeRelV>
+          </wp:anchor>
         </w:drawing>
+      </w:r>
+      <w:r>
+        <w:t>DIAGRAMA DE SOLUÇÃO</w:t>
       </w:r>
     </w:p>
     <w:p/>
@@ -3708,8 +3694,10 @@
         <w:jc w:val="center"/>
       </w:pPr>
       <w:r>
-        <w:lastRenderedPageBreak/>
-        <w:t xml:space="preserve">8. </w:t>
+        <w:t>9</w:t>
+      </w:r>
+      <w:r>
+        <w:t xml:space="preserve">. </w:t>
       </w:r>
       <w:bookmarkStart w:id="9" w:name="_Toc176812054"/>
       <w:r>
@@ -3751,7 +3739,7 @@
                     <pic:cNvPicPr/>
                   </pic:nvPicPr>
                   <pic:blipFill>
-                    <a:blip r:embed="rId20">
+                    <a:blip r:embed="rId21">
                       <a:extLst>
                         <a:ext uri="{28A0092B-C50C-407E-A947-70E740481C1C}">
                           <a14:useLocalDpi xmlns:a14="http://schemas.microsoft.com/office/drawing/2010/main" val="0"/>
@@ -3820,7 +3808,7 @@
         <w:pStyle w:val="Ttulo1"/>
         <w:numPr>
           <w:ilvl w:val="0"/>
-          <w:numId w:val="3"/>
+          <w:numId w:val="6"/>
         </w:numPr>
         <w:jc w:val="center"/>
         <w:rPr>
@@ -3891,7 +3879,7 @@
         <w:br/>
         <w:t xml:space="preserve">Disponível em: </w:t>
       </w:r>
-      <w:hyperlink r:id="rId21" w:history="1">
+      <w:hyperlink r:id="rId22" w:history="1">
         <w:r>
           <w:rPr>
             <w:rStyle w:val="Hyperlink"/>
@@ -4030,7 +4018,7 @@
         <w:br/>
         <w:t xml:space="preserve">Disponível em: </w:t>
       </w:r>
-      <w:hyperlink r:id="rId22" w:history="1">
+      <w:hyperlink r:id="rId23" w:history="1">
         <w:r>
           <w:rPr>
             <w:rStyle w:val="Hyperlink"/>
@@ -4093,7 +4081,7 @@
         <w:br/>
         <w:t xml:space="preserve">Disponível em: </w:t>
       </w:r>
-      <w:hyperlink r:id="rId23" w:history="1">
+      <w:hyperlink r:id="rId24" w:history="1">
         <w:r>
           <w:rPr>
             <w:rStyle w:val="Hyperlink"/>
@@ -4156,7 +4144,7 @@
         <w:br/>
         <w:t xml:space="preserve">Disponível em: </w:t>
       </w:r>
-      <w:hyperlink r:id="rId24" w:history="1">
+      <w:hyperlink r:id="rId25" w:history="1">
         <w:r>
           <w:rPr>
             <w:rStyle w:val="Hyperlink"/>
@@ -4224,7 +4212,7 @@
         <w:br/>
         <w:t xml:space="preserve">Disponível em: </w:t>
       </w:r>
-      <w:hyperlink r:id="rId25" w:anchor=":~:text=A%20maneira%20mais%20eficaz%20de,umidade%20com%20muito%20mais%20efici%C3%AAncia" w:history="1">
+      <w:hyperlink r:id="rId26" w:anchor=":~:text=A%20maneira%20mais%20eficaz%20de,umidade%20com%20muito%20mais%20efici%C3%AAncia" w:history="1">
         <w:r>
           <w:rPr>
             <w:rStyle w:val="Hyperlink"/>
@@ -4315,107 +4303,6 @@
           <w:lang w:val="en-US"/>
         </w:rPr>
         <w:t xml:space="preserve">sponível em: </w:t>
-      </w:r>
-      <w:hyperlink r:id="rId26" w:anchor=":~:text=How%20hot%20should%20my%20CPU,consider%20this%20the%20absolute%20limit" w:history="1">
-        <w:r>
-          <w:rPr>
-            <w:rStyle w:val="Hyperlink"/>
-            <w:rFonts w:ascii="Arial" w:eastAsia="Arial" w:hAnsi="Arial" w:cs="Arial"/>
-            <w:bCs/>
-            <w:sz w:val="24"/>
-            <w:szCs w:val="24"/>
-            <w:lang w:val="en-US"/>
-          </w:rPr>
-          <w:t>https://www.avast.com/c-how-to-check-cpu-temperature#:~:text=How hot should my CPU,consider this the absolute limit</w:t>
-        </w:r>
-      </w:hyperlink>
-      <w:r>
-        <w:rPr>
-          <w:rFonts w:ascii="Arial" w:eastAsia="Arial" w:hAnsi="Arial" w:cs="Arial"/>
-          <w:bCs/>
-          <w:sz w:val="24"/>
-          <w:szCs w:val="24"/>
-          <w:lang w:val="en-US"/>
-        </w:rPr>
-        <w:t>.</w:t>
-      </w:r>
-    </w:p>
-    <w:p>
-      <w:pPr>
-        <w:rPr>
-          <w:rFonts w:ascii="Arial" w:eastAsia="Arial" w:hAnsi="Arial" w:cs="Arial"/>
-          <w:bCs/>
-          <w:sz w:val="24"/>
-          <w:szCs w:val="24"/>
-          <w:lang w:val="en-US"/>
-        </w:rPr>
-      </w:pPr>
-    </w:p>
-    <w:p>
-      <w:pPr>
-        <w:rPr>
-          <w:rFonts w:ascii="Arial" w:eastAsia="Arial" w:hAnsi="Arial" w:cs="Arial"/>
-          <w:bCs/>
-          <w:sz w:val="24"/>
-          <w:szCs w:val="24"/>
-          <w:lang w:val="en-US"/>
-        </w:rPr>
-      </w:pPr>
-      <w:r>
-        <w:rPr>
-          <w:rFonts w:ascii="Arial" w:eastAsia="Arial" w:hAnsi="Arial" w:cs="Arial"/>
-          <w:b/>
-          <w:bCs/>
-          <w:sz w:val="24"/>
-          <w:szCs w:val="24"/>
-        </w:rPr>
-        <w:t xml:space="preserve">Norton. </w:t>
-      </w:r>
-      <w:r>
-        <w:rPr>
-          <w:rFonts w:ascii="Arial" w:eastAsia="Arial" w:hAnsi="Arial" w:cs="Arial"/>
-          <w:bCs/>
-          <w:sz w:val="24"/>
-          <w:szCs w:val="24"/>
-        </w:rPr>
-        <w:t>Motivo pelo qual o</w:t>
-      </w:r>
-      <w:r>
-        <w:rPr>
-          <w:rFonts w:ascii="Arial" w:eastAsia="Arial" w:hAnsi="Arial" w:cs="Arial"/>
-          <w:bCs/>
-          <w:sz w:val="24"/>
-          <w:szCs w:val="24"/>
-        </w:rPr>
-        <w:t xml:space="preserve"> computador está superaquecendo e como </w:t>
-      </w:r>
-      <w:r>
-        <w:rPr>
-          <w:rFonts w:ascii="Arial" w:eastAsia="Arial" w:hAnsi="Arial" w:cs="Arial"/>
-          <w:bCs/>
-          <w:sz w:val="24"/>
-          <w:szCs w:val="24"/>
-        </w:rPr>
-        <w:t>resolver o problema.</w:t>
-      </w:r>
-      <w:r>
-        <w:rPr>
-          <w:rFonts w:ascii="Arial" w:eastAsia="Arial" w:hAnsi="Arial" w:cs="Arial"/>
-          <w:bCs/>
-          <w:sz w:val="24"/>
-          <w:szCs w:val="24"/>
-        </w:rPr>
-        <w:br/>
-      </w:r>
-      <w:r>
-        <w:rPr>
-          <w:rFonts w:ascii="Arial" w:eastAsia="Arial" w:hAnsi="Arial" w:cs="Arial"/>
-          <w:bCs/>
-          <w:sz w:val="24"/>
-          <w:szCs w:val="24"/>
-          <w:lang w:val="en-US"/>
-        </w:rPr>
-        <w:t xml:space="preserve">Disponível em: </w:t>
       </w:r>
       <w:hyperlink r:id="rId27" w:anchor=":~:text=How%20hot%20should%20my%20CPU,consider%20this%20the%20absolute%20limit" w:history="1">
         <w:r>
@@ -4470,6 +4357,107 @@
           <w:sz w:val="24"/>
           <w:szCs w:val="24"/>
         </w:rPr>
+        <w:t xml:space="preserve">Norton. </w:t>
+      </w:r>
+      <w:r>
+        <w:rPr>
+          <w:rFonts w:ascii="Arial" w:eastAsia="Arial" w:hAnsi="Arial" w:cs="Arial"/>
+          <w:bCs/>
+          <w:sz w:val="24"/>
+          <w:szCs w:val="24"/>
+        </w:rPr>
+        <w:t>Motivo pelo qual o</w:t>
+      </w:r>
+      <w:r>
+        <w:rPr>
+          <w:rFonts w:ascii="Arial" w:eastAsia="Arial" w:hAnsi="Arial" w:cs="Arial"/>
+          <w:bCs/>
+          <w:sz w:val="24"/>
+          <w:szCs w:val="24"/>
+        </w:rPr>
+        <w:t xml:space="preserve"> computador está superaquecendo e como </w:t>
+      </w:r>
+      <w:r>
+        <w:rPr>
+          <w:rFonts w:ascii="Arial" w:eastAsia="Arial" w:hAnsi="Arial" w:cs="Arial"/>
+          <w:bCs/>
+          <w:sz w:val="24"/>
+          <w:szCs w:val="24"/>
+        </w:rPr>
+        <w:t>resolver o problema.</w:t>
+      </w:r>
+      <w:r>
+        <w:rPr>
+          <w:rFonts w:ascii="Arial" w:eastAsia="Arial" w:hAnsi="Arial" w:cs="Arial"/>
+          <w:bCs/>
+          <w:sz w:val="24"/>
+          <w:szCs w:val="24"/>
+        </w:rPr>
+        <w:br/>
+      </w:r>
+      <w:r>
+        <w:rPr>
+          <w:rFonts w:ascii="Arial" w:eastAsia="Arial" w:hAnsi="Arial" w:cs="Arial"/>
+          <w:bCs/>
+          <w:sz w:val="24"/>
+          <w:szCs w:val="24"/>
+          <w:lang w:val="en-US"/>
+        </w:rPr>
+        <w:t xml:space="preserve">Disponível em: </w:t>
+      </w:r>
+      <w:hyperlink r:id="rId28" w:anchor=":~:text=How%20hot%20should%20my%20CPU,consider%20this%20the%20absolute%20limit" w:history="1">
+        <w:r>
+          <w:rPr>
+            <w:rStyle w:val="Hyperlink"/>
+            <w:rFonts w:ascii="Arial" w:eastAsia="Arial" w:hAnsi="Arial" w:cs="Arial"/>
+            <w:bCs/>
+            <w:sz w:val="24"/>
+            <w:szCs w:val="24"/>
+            <w:lang w:val="en-US"/>
+          </w:rPr>
+          <w:t>https://www.avast.com/c-how-to-check-cpu-temperature#:~:text=How hot should my CPU,consider this the absolute limit</w:t>
+        </w:r>
+      </w:hyperlink>
+      <w:r>
+        <w:rPr>
+          <w:rFonts w:ascii="Arial" w:eastAsia="Arial" w:hAnsi="Arial" w:cs="Arial"/>
+          <w:bCs/>
+          <w:sz w:val="24"/>
+          <w:szCs w:val="24"/>
+          <w:lang w:val="en-US"/>
+        </w:rPr>
+        <w:t>.</w:t>
+      </w:r>
+    </w:p>
+    <w:p>
+      <w:pPr>
+        <w:rPr>
+          <w:rFonts w:ascii="Arial" w:eastAsia="Arial" w:hAnsi="Arial" w:cs="Arial"/>
+          <w:bCs/>
+          <w:sz w:val="24"/>
+          <w:szCs w:val="24"/>
+          <w:lang w:val="en-US"/>
+        </w:rPr>
+      </w:pPr>
+    </w:p>
+    <w:p>
+      <w:pPr>
+        <w:rPr>
+          <w:rFonts w:ascii="Arial" w:eastAsia="Arial" w:hAnsi="Arial" w:cs="Arial"/>
+          <w:bCs/>
+          <w:sz w:val="24"/>
+          <w:szCs w:val="24"/>
+          <w:lang w:val="en-US"/>
+        </w:rPr>
+      </w:pPr>
+      <w:r>
+        <w:rPr>
+          <w:rFonts w:ascii="Arial" w:eastAsia="Arial" w:hAnsi="Arial" w:cs="Arial"/>
+          <w:b/>
+          <w:bCs/>
+          <w:sz w:val="24"/>
+          <w:szCs w:val="24"/>
+        </w:rPr>
         <w:lastRenderedPageBreak/>
         <w:t>Crucial.</w:t>
       </w:r>
@@ -4519,7 +4507,7 @@
         </w:rPr>
         <w:t xml:space="preserve">Disponível em: </w:t>
       </w:r>
-      <w:hyperlink r:id="rId28" w:anchor=":~:text=While%20running%20intensive%20apps%20or,resulting%20in%20a%20reduced%20lifespan" w:history="1">
+      <w:hyperlink r:id="rId29" w:anchor=":~:text=While%20running%20intensive%20apps%20or,resulting%20in%20a%20reduced%20lifespan" w:history="1">
         <w:r>
           <w:rPr>
             <w:rStyle w:val="Hyperlink"/>
@@ -4605,93 +4593,6 @@
           <w:lang w:val="en-US"/>
         </w:rPr>
         <w:t>emperature?</w:t>
-      </w:r>
-      <w:r>
-        <w:rPr>
-          <w:rFonts w:ascii="Arial" w:eastAsia="Arial" w:hAnsi="Arial" w:cs="Arial"/>
-          <w:bCs/>
-          <w:sz w:val="24"/>
-          <w:szCs w:val="24"/>
-          <w:lang w:val="en-US"/>
-        </w:rPr>
-        <w:br/>
-        <w:t xml:space="preserve">Disponível em: </w:t>
-      </w:r>
-      <w:hyperlink r:id="rId29" w:anchor=":~:text=At%20its%20worst%2C%20an%20overheated,the%20CPU%20on%20the%20motherboard" w:history="1">
-        <w:r>
-          <w:rPr>
-            <w:rStyle w:val="Hyperlink"/>
-            <w:rFonts w:ascii="Arial" w:eastAsia="Arial" w:hAnsi="Arial" w:cs="Arial"/>
-            <w:bCs/>
-            <w:sz w:val="24"/>
-            <w:szCs w:val="24"/>
-            <w:lang w:val="en-US"/>
-          </w:rPr>
-          <w:t>https://www.lifewire.com/safe-temperature-for-motherboard-5189570#:~:text=At its worst%2C an overheated,the CPU on the motherboard</w:t>
-        </w:r>
-      </w:hyperlink>
-      <w:r>
-        <w:rPr>
-          <w:rFonts w:ascii="Arial" w:eastAsia="Arial" w:hAnsi="Arial" w:cs="Arial"/>
-          <w:bCs/>
-          <w:sz w:val="24"/>
-          <w:szCs w:val="24"/>
-          <w:lang w:val="en-US"/>
-        </w:rPr>
-        <w:t>.</w:t>
-      </w:r>
-    </w:p>
-    <w:p>
-      <w:pPr>
-        <w:rPr>
-          <w:rFonts w:ascii="Arial" w:eastAsia="Arial" w:hAnsi="Arial" w:cs="Arial"/>
-          <w:bCs/>
-          <w:sz w:val="24"/>
-          <w:szCs w:val="24"/>
-          <w:lang w:val="en-US"/>
-        </w:rPr>
-      </w:pPr>
-    </w:p>
-    <w:p>
-      <w:pPr>
-        <w:rPr>
-          <w:rFonts w:ascii="Arial" w:eastAsia="Arial" w:hAnsi="Arial" w:cs="Arial"/>
-          <w:bCs/>
-          <w:sz w:val="24"/>
-          <w:szCs w:val="24"/>
-          <w:lang w:val="en-US"/>
-        </w:rPr>
-      </w:pPr>
-      <w:r>
-        <w:rPr>
-          <w:rFonts w:ascii="Arial" w:eastAsia="Arial" w:hAnsi="Arial" w:cs="Arial"/>
-          <w:b/>
-          <w:bCs/>
-          <w:sz w:val="24"/>
-          <w:szCs w:val="24"/>
-          <w:lang w:val="en-US"/>
-        </w:rPr>
-        <w:t xml:space="preserve">ComputerCity. </w:t>
-      </w:r>
-      <w:r>
-        <w:rPr>
-          <w:rFonts w:ascii="Arial" w:eastAsia="Arial" w:hAnsi="Arial" w:cs="Arial"/>
-          <w:bCs/>
-          <w:sz w:val="24"/>
-          <w:szCs w:val="24"/>
-          <w:lang w:val="en-US"/>
-        </w:rPr>
-        <w:t xml:space="preserve">Ideal CPU and GPU Temperature </w:t>
-      </w:r>
-      <w:r>
-        <w:rPr>
-          <w:rFonts w:ascii="Arial" w:eastAsia="Arial" w:hAnsi="Arial" w:cs="Arial"/>
-          <w:bCs/>
-          <w:sz w:val="24"/>
-          <w:szCs w:val="24"/>
-          <w:lang w:val="en-US"/>
-        </w:rPr>
-        <w:t>Range Charts.</w:t>
       </w:r>
       <w:r>
         <w:rPr>
@@ -4746,17 +4647,104 @@
           <w:bCs/>
           <w:sz w:val="24"/>
           <w:szCs w:val="24"/>
-        </w:rPr>
-      </w:pPr>
-      <w:r>
-        <w:rPr>
-          <w:rFonts w:ascii="Arial" w:eastAsia="Arial" w:hAnsi="Arial" w:cs="Arial"/>
-          <w:b/>
-          <w:bCs/>
-          <w:sz w:val="24"/>
-          <w:szCs w:val="24"/>
           <w:lang w:val="en-US"/>
         </w:rPr>
+      </w:pPr>
+      <w:r>
+        <w:rPr>
+          <w:rFonts w:ascii="Arial" w:eastAsia="Arial" w:hAnsi="Arial" w:cs="Arial"/>
+          <w:b/>
+          <w:bCs/>
+          <w:sz w:val="24"/>
+          <w:szCs w:val="24"/>
+          <w:lang w:val="en-US"/>
+        </w:rPr>
+        <w:t xml:space="preserve">ComputerCity. </w:t>
+      </w:r>
+      <w:r>
+        <w:rPr>
+          <w:rFonts w:ascii="Arial" w:eastAsia="Arial" w:hAnsi="Arial" w:cs="Arial"/>
+          <w:bCs/>
+          <w:sz w:val="24"/>
+          <w:szCs w:val="24"/>
+          <w:lang w:val="en-US"/>
+        </w:rPr>
+        <w:t xml:space="preserve">Ideal CPU and GPU Temperature </w:t>
+      </w:r>
+      <w:r>
+        <w:rPr>
+          <w:rFonts w:ascii="Arial" w:eastAsia="Arial" w:hAnsi="Arial" w:cs="Arial"/>
+          <w:bCs/>
+          <w:sz w:val="24"/>
+          <w:szCs w:val="24"/>
+          <w:lang w:val="en-US"/>
+        </w:rPr>
+        <w:t>Range Charts.</w:t>
+      </w:r>
+      <w:r>
+        <w:rPr>
+          <w:rFonts w:ascii="Arial" w:eastAsia="Arial" w:hAnsi="Arial" w:cs="Arial"/>
+          <w:bCs/>
+          <w:sz w:val="24"/>
+          <w:szCs w:val="24"/>
+          <w:lang w:val="en-US"/>
+        </w:rPr>
+        <w:br/>
+        <w:t xml:space="preserve">Disponível em: </w:t>
+      </w:r>
+      <w:hyperlink r:id="rId31" w:anchor=":~:text=At%20its%20worst%2C%20an%20overheated,the%20CPU%20on%20the%20motherboard" w:history="1">
+        <w:r>
+          <w:rPr>
+            <w:rStyle w:val="Hyperlink"/>
+            <w:rFonts w:ascii="Arial" w:eastAsia="Arial" w:hAnsi="Arial" w:cs="Arial"/>
+            <w:bCs/>
+            <w:sz w:val="24"/>
+            <w:szCs w:val="24"/>
+            <w:lang w:val="en-US"/>
+          </w:rPr>
+          <w:t>https://www.lifewire.com/safe-temperature-for-motherboard-5189570#:~:text=At its worst%2C an overheated,the CPU on the motherboard</w:t>
+        </w:r>
+      </w:hyperlink>
+      <w:r>
+        <w:rPr>
+          <w:rFonts w:ascii="Arial" w:eastAsia="Arial" w:hAnsi="Arial" w:cs="Arial"/>
+          <w:bCs/>
+          <w:sz w:val="24"/>
+          <w:szCs w:val="24"/>
+          <w:lang w:val="en-US"/>
+        </w:rPr>
+        <w:t>.</w:t>
+      </w:r>
+    </w:p>
+    <w:p>
+      <w:pPr>
+        <w:rPr>
+          <w:rFonts w:ascii="Arial" w:eastAsia="Arial" w:hAnsi="Arial" w:cs="Arial"/>
+          <w:bCs/>
+          <w:sz w:val="24"/>
+          <w:szCs w:val="24"/>
+          <w:lang w:val="en-US"/>
+        </w:rPr>
+      </w:pPr>
+    </w:p>
+    <w:p>
+      <w:pPr>
+        <w:rPr>
+          <w:rFonts w:ascii="Arial" w:eastAsia="Arial" w:hAnsi="Arial" w:cs="Arial"/>
+          <w:bCs/>
+          <w:sz w:val="24"/>
+          <w:szCs w:val="24"/>
+        </w:rPr>
+      </w:pPr>
+      <w:r>
+        <w:rPr>
+          <w:rFonts w:ascii="Arial" w:eastAsia="Arial" w:hAnsi="Arial" w:cs="Arial"/>
+          <w:b/>
+          <w:bCs/>
+          <w:sz w:val="24"/>
+          <w:szCs w:val="24"/>
+          <w:lang w:val="en-US"/>
+        </w:rPr>
         <w:t>ScienceDirect</w:t>
       </w:r>
       <w:r>
@@ -4817,7 +4805,7 @@
         </w:rPr>
         <w:t xml:space="preserve">l em: </w:t>
       </w:r>
-      <w:hyperlink r:id="rId31" w:history="1">
+      <w:hyperlink r:id="rId32" w:history="1">
         <w:r>
           <w:rPr>
             <w:rStyle w:val="Hyperlink"/>
@@ -4841,7 +4829,7 @@
     </w:p>
     <w:p/>
     <w:sectPr>
-      <w:headerReference w:type="default" r:id="rId32"/>
+      <w:headerReference w:type="default" r:id="rId33"/>
       <w:pgSz w:w="11906" w:h="16838"/>
       <w:pgMar w:top="1701" w:right="1134" w:bottom="1134" w:left="1701" w:header="709" w:footer="709" w:gutter="0"/>
       <w:pgNumType w:start="5"/>
@@ -4986,6 +4974,7 @@
         <w:docPartUnique/>
       </w:docPartObj>
     </w:sdtPr>
+    <w:sdtEndPr/>
     <w:sdtContent>
       <w:p>
         <w:pPr>
@@ -5269,7 +5258,7 @@
   <w:abstractNum w:abstractNumId="1" w15:restartNumberingAfterBreak="0">
     <w:nsid w:val="221FD3F0"/>
     <w:multiLevelType w:val="hybridMultilevel"/>
-    <w:tmpl w:val="9CD8AE12"/>
+    <w:tmpl w:val="0F189062"/>
     <w:lvl w:ilvl="0" w:tplc="81227F98">
       <w:start w:val="1"/>
       <w:numFmt w:val="bullet"/>
@@ -5509,6 +5498,224 @@
     </w:lvl>
   </w:abstractNum>
   <w:abstractNum w:abstractNumId="3" w15:restartNumberingAfterBreak="0">
+    <w:nsid w:val="43000D1D"/>
+    <w:multiLevelType w:val="hybridMultilevel"/>
+    <w:tmpl w:val="90EE6370"/>
+    <w:lvl w:ilvl="0" w:tplc="CFF0B1C0">
+      <w:start w:val="10"/>
+      <w:numFmt w:val="decimal"/>
+      <w:lvlText w:val="%1."/>
+      <w:lvlJc w:val="left"/>
+      <w:pPr>
+        <w:ind w:left="765" w:hanging="405"/>
+      </w:pPr>
+      <w:rPr>
+        <w:rFonts w:hint="default"/>
+      </w:rPr>
+    </w:lvl>
+    <w:lvl w:ilvl="1" w:tplc="04160019" w:tentative="1">
+      <w:start w:val="1"/>
+      <w:numFmt w:val="lowerLetter"/>
+      <w:lvlText w:val="%2."/>
+      <w:lvlJc w:val="left"/>
+      <w:pPr>
+        <w:ind w:left="1440" w:hanging="360"/>
+      </w:pPr>
+    </w:lvl>
+    <w:lvl w:ilvl="2" w:tplc="0416001B" w:tentative="1">
+      <w:start w:val="1"/>
+      <w:numFmt w:val="lowerRoman"/>
+      <w:lvlText w:val="%3."/>
+      <w:lvlJc w:val="right"/>
+      <w:pPr>
+        <w:ind w:left="2160" w:hanging="180"/>
+      </w:pPr>
+    </w:lvl>
+    <w:lvl w:ilvl="3" w:tplc="0416000F" w:tentative="1">
+      <w:start w:val="1"/>
+      <w:numFmt w:val="decimal"/>
+      <w:lvlText w:val="%4."/>
+      <w:lvlJc w:val="left"/>
+      <w:pPr>
+        <w:ind w:left="2880" w:hanging="360"/>
+      </w:pPr>
+    </w:lvl>
+    <w:lvl w:ilvl="4" w:tplc="04160019" w:tentative="1">
+      <w:start w:val="1"/>
+      <w:numFmt w:val="lowerLetter"/>
+      <w:lvlText w:val="%5."/>
+      <w:lvlJc w:val="left"/>
+      <w:pPr>
+        <w:ind w:left="3600" w:hanging="360"/>
+      </w:pPr>
+    </w:lvl>
+    <w:lvl w:ilvl="5" w:tplc="0416001B" w:tentative="1">
+      <w:start w:val="1"/>
+      <w:numFmt w:val="lowerRoman"/>
+      <w:lvlText w:val="%6."/>
+      <w:lvlJc w:val="right"/>
+      <w:pPr>
+        <w:ind w:left="4320" w:hanging="180"/>
+      </w:pPr>
+    </w:lvl>
+    <w:lvl w:ilvl="6" w:tplc="0416000F" w:tentative="1">
+      <w:start w:val="1"/>
+      <w:numFmt w:val="decimal"/>
+      <w:lvlText w:val="%7."/>
+      <w:lvlJc w:val="left"/>
+      <w:pPr>
+        <w:ind w:left="5040" w:hanging="360"/>
+      </w:pPr>
+    </w:lvl>
+    <w:lvl w:ilvl="7" w:tplc="04160019" w:tentative="1">
+      <w:start w:val="1"/>
+      <w:numFmt w:val="lowerLetter"/>
+      <w:lvlText w:val="%8."/>
+      <w:lvlJc w:val="left"/>
+      <w:pPr>
+        <w:ind w:left="5760" w:hanging="360"/>
+      </w:pPr>
+    </w:lvl>
+    <w:lvl w:ilvl="8" w:tplc="0416001B" w:tentative="1">
+      <w:start w:val="1"/>
+      <w:numFmt w:val="lowerRoman"/>
+      <w:lvlText w:val="%9."/>
+      <w:lvlJc w:val="right"/>
+      <w:pPr>
+        <w:ind w:left="6480" w:hanging="180"/>
+      </w:pPr>
+    </w:lvl>
+  </w:abstractNum>
+  <w:abstractNum w:abstractNumId="4" w15:restartNumberingAfterBreak="0">
+    <w:nsid w:val="5E8E26AC"/>
+    <w:multiLevelType w:val="multilevel"/>
+    <w:tmpl w:val="1B169838"/>
+    <w:lvl w:ilvl="0">
+      <w:start w:val="1"/>
+      <w:numFmt w:val="decimal"/>
+      <w:lvlText w:val="%1."/>
+      <w:lvlJc w:val="left"/>
+      <w:pPr>
+        <w:ind w:left="720" w:hanging="360"/>
+      </w:pPr>
+      <w:rPr>
+        <w:rFonts w:hint="default"/>
+      </w:rPr>
+    </w:lvl>
+    <w:lvl w:ilvl="1">
+      <w:start w:val="1"/>
+      <w:numFmt w:val="decimal"/>
+      <w:isLgl/>
+      <w:lvlText w:val="%1.%2"/>
+      <w:lvlJc w:val="left"/>
+      <w:pPr>
+        <w:ind w:left="720" w:hanging="360"/>
+      </w:pPr>
+      <w:rPr>
+        <w:rFonts w:hint="default"/>
+        <w:b/>
+      </w:rPr>
+    </w:lvl>
+    <w:lvl w:ilvl="2">
+      <w:start w:val="1"/>
+      <w:numFmt w:val="decimal"/>
+      <w:isLgl/>
+      <w:lvlText w:val="%1.%2.%3"/>
+      <w:lvlJc w:val="left"/>
+      <w:pPr>
+        <w:ind w:left="1080" w:hanging="720"/>
+      </w:pPr>
+      <w:rPr>
+        <w:rFonts w:hint="default"/>
+        <w:b/>
+      </w:rPr>
+    </w:lvl>
+    <w:lvl w:ilvl="3">
+      <w:start w:val="1"/>
+      <w:numFmt w:val="decimal"/>
+      <w:isLgl/>
+      <w:lvlText w:val="%1.%2.%3.%4"/>
+      <w:lvlJc w:val="left"/>
+      <w:pPr>
+        <w:ind w:left="1440" w:hanging="1080"/>
+      </w:pPr>
+      <w:rPr>
+        <w:rFonts w:hint="default"/>
+        <w:b/>
+      </w:rPr>
+    </w:lvl>
+    <w:lvl w:ilvl="4">
+      <w:start w:val="1"/>
+      <w:numFmt w:val="decimal"/>
+      <w:isLgl/>
+      <w:lvlText w:val="%1.%2.%3.%4.%5"/>
+      <w:lvlJc w:val="left"/>
+      <w:pPr>
+        <w:ind w:left="1440" w:hanging="1080"/>
+      </w:pPr>
+      <w:rPr>
+        <w:rFonts w:hint="default"/>
+        <w:b/>
+      </w:rPr>
+    </w:lvl>
+    <w:lvl w:ilvl="5">
+      <w:start w:val="1"/>
+      <w:numFmt w:val="decimal"/>
+      <w:isLgl/>
+      <w:lvlText w:val="%1.%2.%3.%4.%5.%6"/>
+      <w:lvlJc w:val="left"/>
+      <w:pPr>
+        <w:ind w:left="1800" w:hanging="1440"/>
+      </w:pPr>
+      <w:rPr>
+        <w:rFonts w:hint="default"/>
+        <w:b/>
+      </w:rPr>
+    </w:lvl>
+    <w:lvl w:ilvl="6">
+      <w:start w:val="1"/>
+      <w:numFmt w:val="decimal"/>
+      <w:isLgl/>
+      <w:lvlText w:val="%1.%2.%3.%4.%5.%6.%7"/>
+      <w:lvlJc w:val="left"/>
+      <w:pPr>
+        <w:ind w:left="1800" w:hanging="1440"/>
+      </w:pPr>
+      <w:rPr>
+        <w:rFonts w:hint="default"/>
+        <w:b/>
+      </w:rPr>
+    </w:lvl>
+    <w:lvl w:ilvl="7">
+      <w:start w:val="1"/>
+      <w:numFmt w:val="decimal"/>
+      <w:isLgl/>
+      <w:lvlText w:val="%1.%2.%3.%4.%5.%6.%7.%8"/>
+      <w:lvlJc w:val="left"/>
+      <w:pPr>
+        <w:ind w:left="2160" w:hanging="1800"/>
+      </w:pPr>
+      <w:rPr>
+        <w:rFonts w:hint="default"/>
+        <w:b/>
+      </w:rPr>
+    </w:lvl>
+    <w:lvl w:ilvl="8">
+      <w:start w:val="1"/>
+      <w:numFmt w:val="decimal"/>
+      <w:isLgl/>
+      <w:lvlText w:val="%1.%2.%3.%4.%5.%6.%7.%8.%9"/>
+      <w:lvlJc w:val="left"/>
+      <w:pPr>
+        <w:ind w:left="2160" w:hanging="1800"/>
+      </w:pPr>
+      <w:rPr>
+        <w:rFonts w:hint="default"/>
+        <w:b/>
+      </w:rPr>
+    </w:lvl>
+  </w:abstractNum>
+  <w:abstractNum w:abstractNumId="5" w15:restartNumberingAfterBreak="0">
     <w:nsid w:val="63AC58F3"/>
     <w:multiLevelType w:val="hybridMultilevel"/>
     <w:tmpl w:val="6E96F580"/>
@@ -5625,13 +5832,19 @@
     <w:abstractNumId w:val="1"/>
   </w:num>
   <w:num w:numId="2" w16cid:durableId="2133163745">
-    <w:abstractNumId w:val="3"/>
+    <w:abstractNumId w:val="5"/>
   </w:num>
   <w:num w:numId="3" w16cid:durableId="984700542">
     <w:abstractNumId w:val="2"/>
   </w:num>
   <w:num w:numId="4" w16cid:durableId="1796558476">
     <w:abstractNumId w:val="0"/>
+  </w:num>
+  <w:num w:numId="5" w16cid:durableId="1560288803">
+    <w:abstractNumId w:val="4"/>
+  </w:num>
+  <w:num w:numId="6" w16cid:durableId="8214506">
+    <w:abstractNumId w:val="3"/>
   </w:num>
   <w:numIdMacAtCleanup w:val="4"/>
 </w:numbering>

</xml_diff>